<commit_message>
update sdd, pdf, diagramma package, d classi PP
</commit_message>
<xml_diff>
--- a/progettazione/SDD.docx
+++ b/progettazione/SDD.docx
@@ -2470,8 +2470,10 @@
           <w:color w:val="000000" w:themeColor="text1"/>
           <w:sz w:val="48"/>
           <w:szCs w:val="48"/>
-        </w:rPr>
-      </w:pPr>
+          <w:lang w:val="en-US"/>
+        </w:rPr>
+      </w:pPr>
+      <w:proofErr w:type="spellStart"/>
       <w:r>
         <w:rPr>
           <w:rFonts w:ascii="CMU Serif Roman" w:hAnsi="CMU Serif Roman" w:cs="CMU Serif Roman"/>
@@ -2480,9 +2482,11 @@
           <w:color w:val="000000" w:themeColor="text1"/>
           <w:sz w:val="48"/>
           <w:szCs w:val="48"/>
-        </w:rPr>
-        <w:t xml:space="preserve">Elenco delle </w:t>
-      </w:r>
+          <w:lang w:val="en-US"/>
+        </w:rPr>
+        <w:t>Elenco</w:t>
+      </w:r>
+      <w:proofErr w:type="spellEnd"/>
       <w:r>
         <w:rPr>
           <w:rFonts w:ascii="CMU Serif Roman" w:hAnsi="CMU Serif Roman" w:cs="CMU Serif Roman"/>
@@ -2491,13 +2495,12 @@
           <w:color w:val="000000" w:themeColor="text1"/>
           <w:sz w:val="48"/>
           <w:szCs w:val="48"/>
-        </w:rPr>
-        <w:t>tabelle</w:t>
-      </w:r>
-    </w:p>
-    <w:p>
-      <w:pPr>
-        <w:jc w:val="both"/>
+          <w:lang w:val="en-US"/>
+        </w:rPr>
+        <w:t xml:space="preserve"> </w:t>
+      </w:r>
+      <w:proofErr w:type="spellStart"/>
+      <w:r>
         <w:rPr>
           <w:rFonts w:ascii="CMU Serif Roman" w:hAnsi="CMU Serif Roman" w:cs="CMU Serif Roman"/>
           <w:b/>
@@ -2505,6 +2508,49 @@
           <w:color w:val="000000" w:themeColor="text1"/>
           <w:sz w:val="48"/>
           <w:szCs w:val="48"/>
+          <w:lang w:val="en-US"/>
+        </w:rPr>
+        <w:t>delle</w:t>
+      </w:r>
+      <w:proofErr w:type="spellEnd"/>
+      <w:r>
+        <w:rPr>
+          <w:rFonts w:ascii="CMU Serif Roman" w:hAnsi="CMU Serif Roman" w:cs="CMU Serif Roman"/>
+          <w:b/>
+          <w:bCs/>
+          <w:color w:val="000000" w:themeColor="text1"/>
+          <w:sz w:val="48"/>
+          <w:szCs w:val="48"/>
+          <w:lang w:val="en-US"/>
+        </w:rPr>
+        <w:t xml:space="preserve"> </w:t>
+      </w:r>
+      <w:proofErr w:type="spellStart"/>
+      <w:r>
+        <w:rPr>
+          <w:rFonts w:ascii="CMU Serif Roman" w:hAnsi="CMU Serif Roman" w:cs="CMU Serif Roman"/>
+          <w:b/>
+          <w:bCs/>
+          <w:color w:val="000000" w:themeColor="text1"/>
+          <w:sz w:val="48"/>
+          <w:szCs w:val="48"/>
+          <w:lang w:val="en-US"/>
+        </w:rPr>
+        <w:t>tabelle</w:t>
+      </w:r>
+      <w:proofErr w:type="spellEnd"/>
+    </w:p>
+    <w:p>
+      <w:pPr>
+        <w:jc w:val="both"/>
+        <w:rPr>
+          <w:rFonts w:ascii="CMU Serif Roman" w:hAnsi="CMU Serif Roman" w:cs="CMU Serif Roman"/>
+          <w:b/>
+          <w:bCs/>
+          <w:color w:val="000000" w:themeColor="text1"/>
+          <w:sz w:val="48"/>
+          <w:szCs w:val="48"/>
+          <w:lang w:val="en-US"/>
         </w:rPr>
       </w:pPr>
     </w:p>
@@ -5022,33 +5068,101 @@
     </w:p>
     <w:p>
       <w:pPr>
+        <w:pStyle w:val="ListParagraph"/>
+        <w:rPr>
+          <w:rFonts w:ascii="CMU Serif Roman" w:hAnsi="CMU Serif Roman" w:cs="CMU Serif Roman"/>
+          <w:color w:val="000000"/>
+          <w:sz w:val="20"/>
+          <w:szCs w:val="20"/>
+        </w:rPr>
+      </w:pPr>
+    </w:p>
+    <w:p>
+      <w:pPr>
+        <w:pStyle w:val="NormalWeb"/>
+        <w:numPr>
+          <w:ilvl w:val="0"/>
+          <w:numId w:val="14"/>
+        </w:numPr>
+        <w:spacing w:before="0" w:beforeAutospacing="0" w:after="0" w:afterAutospacing="0"/>
+        <w:jc w:val="both"/>
+        <w:textAlignment w:val="baseline"/>
+        <w:rPr>
+          <w:rFonts w:ascii="CMU Serif Roman" w:hAnsi="CMU Serif Roman" w:cs="CMU Serif Roman"/>
+          <w:color w:val="000000"/>
+          <w:sz w:val="20"/>
+          <w:szCs w:val="20"/>
+        </w:rPr>
+      </w:pPr>
+      <w:r>
+        <w:rPr>
+          <w:rFonts w:ascii="CMU Serif Roman" w:hAnsi="CMU Serif Roman" w:cs="CMU Serif Roman"/>
+          <w:color w:val="000000"/>
+          <w:sz w:val="20"/>
+          <w:szCs w:val="20"/>
+        </w:rPr>
+        <w:t>A.P.I acronimo per “Application Programming</w:t>
+      </w:r>
+      <w:r>
+        <w:rPr>
+          <w:rFonts w:ascii="CMU Serif Roman" w:hAnsi="CMU Serif Roman" w:cs="CMU Serif Roman"/>
+          <w:color w:val="000000"/>
+          <w:sz w:val="20"/>
+          <w:szCs w:val="20"/>
+        </w:rPr>
+        <w:t xml:space="preserve"> </w:t>
+      </w:r>
+      <w:r>
+        <w:rPr>
+          <w:rFonts w:ascii="CMU Serif Roman" w:hAnsi="CMU Serif Roman" w:cs="CMU Serif Roman"/>
+          <w:color w:val="000000"/>
+          <w:sz w:val="20"/>
+          <w:szCs w:val="20"/>
+        </w:rPr>
+        <w:t>I</w:t>
+      </w:r>
+      <w:r>
+        <w:rPr>
+          <w:rFonts w:ascii="CMU Serif Roman" w:hAnsi="CMU Serif Roman" w:cs="CMU Serif Roman"/>
+          <w:color w:val="000000"/>
+          <w:sz w:val="20"/>
+          <w:szCs w:val="20"/>
+        </w:rPr>
+        <w:t>nterface</w:t>
+      </w:r>
+      <w:r>
+        <w:rPr>
+          <w:rFonts w:ascii="CMU Serif Roman" w:hAnsi="CMU Serif Roman" w:cs="CMU Serif Roman"/>
+          <w:color w:val="000000"/>
+          <w:sz w:val="20"/>
+          <w:szCs w:val="20"/>
+        </w:rPr>
+        <w:t>”</w:t>
+      </w:r>
+      <w:r>
+        <w:rPr>
+          <w:rFonts w:ascii="CMU Serif Roman" w:hAnsi="CMU Serif Roman" w:cs="CMU Serif Roman"/>
+          <w:color w:val="000000"/>
+          <w:sz w:val="20"/>
+          <w:szCs w:val="20"/>
+        </w:rPr>
+        <w:t xml:space="preserve"> si indica un insieme di procedure (in genere raggruppate per strumenti specifici) atte all'espletamento di un dato compito; spesso tale termine designa le librerie software di un linguaggio di programmazione</w:t>
+      </w:r>
+      <w:r>
+        <w:rPr>
+          <w:rFonts w:ascii="CMU Serif Roman" w:hAnsi="CMU Serif Roman" w:cs="CMU Serif Roman"/>
+          <w:color w:val="000000"/>
+          <w:sz w:val="20"/>
+          <w:szCs w:val="20"/>
+        </w:rPr>
+        <w:t>.</w:t>
+      </w:r>
+    </w:p>
+    <w:p>
+      <w:pPr>
         <w:spacing w:after="240"/>
         <w:jc w:val="both"/>
       </w:pPr>
-    </w:p>
-    <w:p>
-      <w:pPr>
-        <w:rPr>
-          <w:rFonts w:ascii="CMU Serif Roman" w:hAnsi="CMU Serif Roman" w:cs="CMU Serif Roman"/>
-          <w:b/>
-          <w:bCs/>
-          <w:color w:val="000000"/>
-          <w:sz w:val="32"/>
-          <w:szCs w:val="32"/>
-          <w:lang w:eastAsia="it-IT"/>
-        </w:rPr>
-      </w:pPr>
-      <w:r>
-        <w:rPr>
-          <w:rFonts w:ascii="CMU Serif Roman" w:hAnsi="CMU Serif Roman" w:cs="CMU Serif Roman"/>
-          <w:b/>
-          <w:bCs/>
-          <w:color w:val="000000"/>
-          <w:sz w:val="32"/>
-          <w:szCs w:val="32"/>
-        </w:rPr>
-        <w:br w:type="page"/>
-      </w:r>
     </w:p>
     <w:p>
       <w:pPr>
@@ -5840,32 +5954,43 @@
           <w:lang w:val="en-IT"/>
         </w:rPr>
       </w:pPr>
-      <w:r>
-        <w:rPr>
-          <w:rFonts w:ascii="CMU Serif Roman" w:hAnsi="CMU Serif Roman" w:cs="CMU Serif Roman"/>
-          <w:b/>
-          <w:bCs/>
-          <w:color w:val="000000"/>
+    </w:p>
+    <w:p>
+      <w:pPr>
+        <w:spacing w:after="160"/>
+        <w:jc w:val="both"/>
+        <w:rPr>
+          <w:rFonts w:ascii="CMU Serif Roman" w:hAnsi="CMU Serif Roman" w:cs="CMU Serif Roman"/>
+          <w:b/>
+          <w:bCs/>
           <w:sz w:val="32"/>
           <w:szCs w:val="32"/>
           <w:lang w:val="en-IT"/>
         </w:rPr>
-        <w:br w:type="page"/>
-      </w:r>
-    </w:p>
-    <w:p>
-      <w:pPr>
-        <w:spacing w:after="160"/>
-        <w:jc w:val="both"/>
-        <w:rPr>
-          <w:rFonts w:ascii="CMU Serif Roman" w:hAnsi="CMU Serif Roman" w:cs="CMU Serif Roman"/>
-          <w:b/>
-          <w:bCs/>
+      </w:pPr>
+      <w:r>
+        <w:rPr>
+          <w:rFonts w:ascii="CMU Serif Roman" w:hAnsi="CMU Serif Roman" w:cs="CMU Serif Roman"/>
+          <w:b/>
+          <w:bCs/>
+          <w:color w:val="000000"/>
           <w:sz w:val="32"/>
           <w:szCs w:val="32"/>
           <w:lang w:val="en-IT"/>
         </w:rPr>
-      </w:pPr>
+        <w:t xml:space="preserve">3.1 </w:t>
+      </w:r>
+      <w:r>
+        <w:rPr>
+          <w:rFonts w:ascii="CMU Serif Roman" w:hAnsi="CMU Serif Roman" w:cs="CMU Serif Roman"/>
+          <w:b/>
+          <w:bCs/>
+          <w:color w:val="000000"/>
+          <w:sz w:val="32"/>
+          <w:szCs w:val="32"/>
+        </w:rPr>
+        <w:t xml:space="preserve">– </w:t>
+      </w:r>
       <w:r>
         <w:rPr>
           <w:rFonts w:ascii="CMU Serif Roman" w:hAnsi="CMU Serif Roman" w:cs="CMU Serif Roman"/>
@@ -5876,21 +6001,765 @@
           <w:szCs w:val="32"/>
           <w:lang w:val="en-IT"/>
         </w:rPr>
+        <w:t>Panoramica</w:t>
+      </w:r>
+    </w:p>
+    <w:p>
+      <w:pPr>
+        <w:jc w:val="both"/>
+        <w:rPr>
+          <w:rFonts w:ascii="CMU Serif Roman" w:hAnsi="CMU Serif Roman" w:cs="CMU Serif Roman"/>
+          <w:color w:val="000000"/>
+        </w:rPr>
+      </w:pPr>
+    </w:p>
+    <w:p>
+      <w:pPr>
+        <w:jc w:val="both"/>
+        <w:rPr>
+          <w:rFonts w:ascii="CMU Serif Roman" w:hAnsi="CMU Serif Roman" w:cs="CMU Serif Roman"/>
+          <w:color w:val="000000"/>
+          <w:sz w:val="20"/>
+          <w:szCs w:val="20"/>
+        </w:rPr>
+      </w:pPr>
+      <w:r>
+        <w:rPr>
+          <w:rFonts w:ascii="CMU Serif Roman" w:hAnsi="CMU Serif Roman" w:cs="CMU Serif Roman"/>
+          <w:color w:val="000000"/>
+          <w:sz w:val="20"/>
+          <w:szCs w:val="20"/>
+        </w:rPr>
+        <w:t xml:space="preserve">Per il sistema proposto è stato scelto il modello client/server. Si sono individuati una moltitudine di client che possono utilizzare diverse funzionalità in maniera semplice e veloce. Di seguito </w:t>
+      </w:r>
+      <w:r>
+        <w:rPr>
+          <w:rFonts w:ascii="CMU Serif Roman" w:hAnsi="CMU Serif Roman" w:cs="CMU Serif Roman"/>
+          <w:color w:val="000000"/>
+          <w:sz w:val="20"/>
+          <w:szCs w:val="20"/>
+        </w:rPr>
+        <w:t>viene</w:t>
+      </w:r>
+      <w:r>
+        <w:rPr>
+          <w:rFonts w:ascii="CMU Serif Roman" w:hAnsi="CMU Serif Roman" w:cs="CMU Serif Roman"/>
+          <w:color w:val="000000"/>
+          <w:sz w:val="20"/>
+          <w:szCs w:val="20"/>
+        </w:rPr>
+        <w:t xml:space="preserve"> </w:t>
+      </w:r>
+      <w:r>
+        <w:rPr>
+          <w:rFonts w:ascii="CMU Serif Roman" w:hAnsi="CMU Serif Roman" w:cs="CMU Serif Roman"/>
+          <w:color w:val="000000"/>
+          <w:sz w:val="20"/>
+          <w:szCs w:val="20"/>
+        </w:rPr>
+        <w:t>analizzato</w:t>
+      </w:r>
+      <w:r>
+        <w:rPr>
+          <w:rFonts w:ascii="CMU Serif Roman" w:hAnsi="CMU Serif Roman" w:cs="CMU Serif Roman"/>
+          <w:color w:val="000000"/>
+          <w:sz w:val="20"/>
+          <w:szCs w:val="20"/>
+        </w:rPr>
+        <w:t xml:space="preserve"> nel dettaglio</w:t>
+      </w:r>
+      <w:r>
+        <w:rPr>
+          <w:rFonts w:ascii="CMU Serif Roman" w:hAnsi="CMU Serif Roman" w:cs="CMU Serif Roman"/>
+          <w:color w:val="000000"/>
+          <w:sz w:val="20"/>
+          <w:szCs w:val="20"/>
+        </w:rPr>
+        <w:t xml:space="preserve"> un breve riepilogo dei vari utenti del sistema</w:t>
+      </w:r>
+      <w:r>
+        <w:rPr>
+          <w:rFonts w:ascii="CMU Serif Roman" w:hAnsi="CMU Serif Roman" w:cs="CMU Serif Roman"/>
+          <w:color w:val="000000"/>
+          <w:sz w:val="20"/>
+          <w:szCs w:val="20"/>
+        </w:rPr>
+        <w:t>:</w:t>
+      </w:r>
+    </w:p>
+    <w:p>
+      <w:pPr>
+        <w:jc w:val="both"/>
+        <w:rPr>
+          <w:rFonts w:ascii="CMU Serif Roman" w:hAnsi="CMU Serif Roman" w:cs="CMU Serif Roman"/>
+          <w:color w:val="000000"/>
+          <w:sz w:val="20"/>
+          <w:szCs w:val="20"/>
+        </w:rPr>
+      </w:pPr>
+    </w:p>
+    <w:p>
+      <w:pPr>
+        <w:pStyle w:val="NormalWeb"/>
+        <w:numPr>
+          <w:ilvl w:val="0"/>
+          <w:numId w:val="15"/>
+        </w:numPr>
+        <w:spacing w:before="0" w:beforeAutospacing="0" w:after="0" w:afterAutospacing="0"/>
+        <w:jc w:val="both"/>
+        <w:rPr>
+          <w:rFonts w:ascii="CMU Serif Roman" w:hAnsi="CMU Serif Roman"/>
+          <w:color w:val="000000" w:themeColor="text1"/>
+          <w:sz w:val="20"/>
+          <w:szCs w:val="20"/>
+        </w:rPr>
+      </w:pPr>
+      <w:r>
+        <w:rPr>
+          <w:rFonts w:ascii="CMU Serif Roman" w:hAnsi="CMU Serif Roman" w:cs="CMU Serif Roman"/>
+          <w:color w:val="000000"/>
+          <w:sz w:val="20"/>
+          <w:szCs w:val="20"/>
+        </w:rPr>
+        <w:t xml:space="preserve">Cittadino: </w:t>
+      </w:r>
+      <w:r>
+        <w:rPr>
+          <w:rFonts w:ascii="CMU Serif Roman" w:hAnsi="CMU Serif Roman" w:cs="CMU Serif Roman"/>
+          <w:color w:val="000000"/>
+          <w:sz w:val="20"/>
+          <w:szCs w:val="20"/>
+        </w:rPr>
+        <w:t>tramite il software richiesto, è in grado di visionare biglietti, abbonamenti e altri eventuali titoli di viaggio messi a disposizione dall’azienda, di effettuarne l’acquisto e il rinnovo. L’azienda prevede un abbonamento unico che può essere utilizzato per viaggiare su diverse linee. L’acquisto dei titoli di viaggio all’interno del sistema software richiesto, si appoggia su un’infrastruttura già presente fornita dall’azienda di trasporto e quindi il sistema software richiesto non è tenuto a provvedere tali funzionalità, ma è necessario solo collegare il sistema richiesto con il sistema preesistente.</w:t>
+      </w:r>
+      <w:r>
+        <w:rPr>
+          <w:rFonts w:ascii="CMU Serif Roman" w:hAnsi="CMU Serif Roman" w:cs="CMU Serif Roman"/>
+          <w:color w:val="000000"/>
+          <w:sz w:val="20"/>
+          <w:szCs w:val="20"/>
+        </w:rPr>
+        <w:t xml:space="preserve"> </w:t>
+      </w:r>
+      <w:r>
+        <w:rPr>
+          <w:rFonts w:ascii="CMU Serif Roman" w:hAnsi="CMU Serif Roman"/>
+          <w:color w:val="000000" w:themeColor="text1"/>
+          <w:sz w:val="20"/>
+          <w:szCs w:val="20"/>
+        </w:rPr>
+        <w:t xml:space="preserve">Il sistema software deve essere in grado di sfruttare questa tecnologia per condividere in tempo reale le posizioni di tutti i suoi mezzi. </w:t>
+      </w:r>
+    </w:p>
+    <w:p>
+      <w:pPr>
+        <w:pStyle w:val="NormalWeb"/>
+        <w:spacing w:before="0" w:beforeAutospacing="0" w:after="0" w:afterAutospacing="0"/>
+        <w:ind w:left="720"/>
+        <w:jc w:val="both"/>
+        <w:rPr>
+          <w:rFonts w:ascii="CMU Serif Roman" w:hAnsi="CMU Serif Roman"/>
+          <w:color w:val="000000" w:themeColor="text1"/>
+          <w:sz w:val="20"/>
+          <w:szCs w:val="20"/>
+        </w:rPr>
+      </w:pPr>
+    </w:p>
+    <w:p>
+      <w:pPr>
+        <w:pStyle w:val="NormalWeb"/>
+        <w:spacing w:before="0" w:beforeAutospacing="0" w:after="0" w:afterAutospacing="0"/>
+        <w:ind w:left="720"/>
+        <w:jc w:val="both"/>
+        <w:rPr>
+          <w:rFonts w:ascii="CMU Serif Roman" w:hAnsi="CMU Serif Roman"/>
+          <w:color w:val="000000" w:themeColor="text1"/>
+          <w:sz w:val="20"/>
+          <w:szCs w:val="20"/>
+        </w:rPr>
+      </w:pPr>
+      <w:r>
+        <w:rPr>
+          <w:rFonts w:ascii="CMU Serif Roman" w:hAnsi="CMU Serif Roman"/>
+          <w:color w:val="000000" w:themeColor="text1"/>
+          <w:sz w:val="20"/>
+          <w:szCs w:val="20"/>
+        </w:rPr>
+        <w:t xml:space="preserve">La posizione </w:t>
+      </w:r>
+      <w:r>
+        <w:rPr>
+          <w:rFonts w:ascii="CMU Serif Roman" w:hAnsi="CMU Serif Roman"/>
+          <w:color w:val="000000" w:themeColor="text1"/>
+          <w:sz w:val="20"/>
+          <w:szCs w:val="20"/>
+        </w:rPr>
+        <w:t xml:space="preserve">ottenuta mediante GPS dai mezzi di trasporto </w:t>
+      </w:r>
+      <w:r>
+        <w:rPr>
+          <w:rFonts w:ascii="CMU Serif Roman" w:hAnsi="CMU Serif Roman"/>
+          <w:color w:val="000000" w:themeColor="text1"/>
+          <w:sz w:val="20"/>
+          <w:szCs w:val="20"/>
+        </w:rPr>
+        <w:t>non è sfruttata solo internamente dall’azienda di trasporto urbano al fine di gestire e migliorare il servizio, ma anche al fine di fornire un servizio all’utenza che sarà in grado di tracciare i mezzi ai quali è interessata, valutare percorsi, eventuali ritardi e così via.</w:t>
+      </w:r>
+    </w:p>
+    <w:p>
+      <w:pPr>
+        <w:pStyle w:val="NormalWeb"/>
+        <w:spacing w:before="0" w:beforeAutospacing="0" w:after="0" w:afterAutospacing="0"/>
+        <w:ind w:left="720"/>
+        <w:jc w:val="both"/>
+        <w:rPr>
+          <w:rFonts w:ascii="CMU Serif Roman" w:hAnsi="CMU Serif Roman"/>
+          <w:color w:val="000000" w:themeColor="text1"/>
+          <w:sz w:val="20"/>
+          <w:szCs w:val="20"/>
+        </w:rPr>
+      </w:pPr>
+    </w:p>
+    <w:p>
+      <w:pPr>
+        <w:pStyle w:val="ListParagraph"/>
+        <w:numPr>
+          <w:ilvl w:val="0"/>
+          <w:numId w:val="15"/>
+        </w:numPr>
+        <w:jc w:val="both"/>
+        <w:rPr>
+          <w:rFonts w:ascii="CMU Serif Roman" w:hAnsi="CMU Serif Roman" w:cs="CMU Serif Roman"/>
+          <w:color w:val="000000"/>
+          <w:sz w:val="20"/>
+          <w:szCs w:val="20"/>
+        </w:rPr>
+      </w:pPr>
+      <w:proofErr w:type="spellStart"/>
+      <w:r>
+        <w:rPr>
+          <w:rFonts w:ascii="CMU Serif Roman" w:hAnsi="CMU Serif Roman" w:cs="CMU Serif Roman"/>
+          <w:color w:val="000000"/>
+          <w:sz w:val="20"/>
+          <w:szCs w:val="20"/>
+        </w:rPr>
+        <w:t>Scheduler</w:t>
+      </w:r>
+      <w:proofErr w:type="spellEnd"/>
+      <w:r>
+        <w:rPr>
+          <w:rFonts w:ascii="CMU Serif Roman" w:hAnsi="CMU Serif Roman" w:cs="CMU Serif Roman"/>
+          <w:color w:val="000000"/>
+          <w:sz w:val="20"/>
+          <w:szCs w:val="20"/>
+        </w:rPr>
+        <w:t xml:space="preserve">: si occupa dello </w:t>
+      </w:r>
+      <w:proofErr w:type="spellStart"/>
+      <w:r>
+        <w:rPr>
+          <w:rFonts w:ascii="CMU Serif Roman" w:hAnsi="CMU Serif Roman" w:cs="CMU Serif Roman"/>
+          <w:color w:val="000000"/>
+          <w:sz w:val="20"/>
+          <w:szCs w:val="20"/>
+        </w:rPr>
+        <w:t>scheduling</w:t>
+      </w:r>
+      <w:proofErr w:type="spellEnd"/>
+      <w:r>
+        <w:rPr>
+          <w:rFonts w:ascii="CMU Serif Roman" w:hAnsi="CMU Serif Roman" w:cs="CMU Serif Roman"/>
+          <w:color w:val="000000"/>
+          <w:sz w:val="20"/>
+          <w:szCs w:val="20"/>
+        </w:rPr>
+        <w:t xml:space="preserve"> dei </w:t>
+      </w:r>
+      <w:proofErr w:type="spellStart"/>
+      <w:r>
+        <w:rPr>
+          <w:rFonts w:ascii="CMU Serif Roman" w:hAnsi="CMU Serif Roman" w:cs="CMU Serif Roman"/>
+          <w:color w:val="000000"/>
+          <w:sz w:val="20"/>
+          <w:szCs w:val="20"/>
+        </w:rPr>
+        <w:t>checker</w:t>
+      </w:r>
+      <w:proofErr w:type="spellEnd"/>
+      <w:r>
+        <w:rPr>
+          <w:rFonts w:ascii="CMU Serif Roman" w:hAnsi="CMU Serif Roman" w:cs="CMU Serif Roman"/>
+          <w:color w:val="000000"/>
+          <w:sz w:val="20"/>
+          <w:szCs w:val="20"/>
+        </w:rPr>
+        <w:t xml:space="preserve"> e degli autisti</w:t>
+      </w:r>
+    </w:p>
+    <w:p>
+      <w:pPr>
+        <w:pStyle w:val="ListParagraph"/>
+        <w:jc w:val="both"/>
+        <w:rPr>
+          <w:rFonts w:ascii="CMU Serif Roman" w:hAnsi="CMU Serif Roman" w:cs="CMU Serif Roman"/>
+          <w:color w:val="000000"/>
+          <w:sz w:val="20"/>
+          <w:szCs w:val="20"/>
+        </w:rPr>
+      </w:pPr>
+    </w:p>
+    <w:p>
+      <w:pPr>
+        <w:pStyle w:val="ListParagraph"/>
+        <w:numPr>
+          <w:ilvl w:val="0"/>
+          <w:numId w:val="15"/>
+        </w:numPr>
+        <w:jc w:val="both"/>
+        <w:rPr>
+          <w:rFonts w:ascii="CMU Serif Roman" w:hAnsi="CMU Serif Roman" w:cs="CMU Serif Roman"/>
+          <w:color w:val="000000"/>
+          <w:sz w:val="20"/>
+          <w:szCs w:val="20"/>
+        </w:rPr>
+      </w:pPr>
+      <w:proofErr w:type="spellStart"/>
+      <w:r>
+        <w:rPr>
+          <w:rFonts w:ascii="CMU Serif Roman" w:hAnsi="CMU Serif Roman" w:cs="CMU Serif Roman"/>
+          <w:color w:val="000000"/>
+          <w:sz w:val="20"/>
+          <w:szCs w:val="20"/>
+        </w:rPr>
+        <w:t>Checker</w:t>
+      </w:r>
+      <w:proofErr w:type="spellEnd"/>
+      <w:r>
+        <w:rPr>
+          <w:rFonts w:ascii="CMU Serif Roman" w:hAnsi="CMU Serif Roman" w:cs="CMU Serif Roman"/>
+          <w:color w:val="000000"/>
+          <w:sz w:val="20"/>
+          <w:szCs w:val="20"/>
+        </w:rPr>
+        <w:t>: si occupa della verifica dei mezzi di trasporto prima del loro impiego</w:t>
+      </w:r>
+    </w:p>
+    <w:p>
+      <w:pPr>
+        <w:jc w:val="both"/>
+        <w:rPr>
+          <w:rFonts w:ascii="CMU Serif Roman" w:hAnsi="CMU Serif Roman" w:cs="CMU Serif Roman"/>
+          <w:color w:val="000000"/>
+          <w:sz w:val="20"/>
+          <w:szCs w:val="20"/>
+        </w:rPr>
+      </w:pPr>
+    </w:p>
+    <w:p>
+      <w:pPr>
+        <w:pStyle w:val="ListParagraph"/>
+        <w:numPr>
+          <w:ilvl w:val="0"/>
+          <w:numId w:val="15"/>
+        </w:numPr>
+        <w:jc w:val="both"/>
+        <w:rPr>
+          <w:rFonts w:ascii="CMU Serif Roman" w:hAnsi="CMU Serif Roman" w:cs="CMU Serif Roman"/>
+          <w:color w:val="000000"/>
+          <w:sz w:val="20"/>
+          <w:szCs w:val="20"/>
+        </w:rPr>
+      </w:pPr>
+      <w:r>
+        <w:rPr>
+          <w:rFonts w:ascii="CMU Serif Roman" w:hAnsi="CMU Serif Roman" w:cs="CMU Serif Roman"/>
+          <w:color w:val="000000"/>
+          <w:sz w:val="20"/>
+          <w:szCs w:val="20"/>
+        </w:rPr>
+        <w:t>Autista: si occupa della guida dei mezzi di trasporto</w:t>
+      </w:r>
+    </w:p>
+    <w:p>
+      <w:pPr>
+        <w:jc w:val="both"/>
+        <w:rPr>
+          <w:rFonts w:ascii="CMU Serif Roman" w:hAnsi="CMU Serif Roman" w:cs="CMU Serif Roman"/>
+          <w:color w:val="000000"/>
+          <w:sz w:val="20"/>
+          <w:szCs w:val="20"/>
+        </w:rPr>
+      </w:pPr>
+    </w:p>
+    <w:p>
+      <w:pPr>
+        <w:pStyle w:val="ListParagraph"/>
+        <w:numPr>
+          <w:ilvl w:val="0"/>
+          <w:numId w:val="15"/>
+        </w:numPr>
+        <w:jc w:val="both"/>
+        <w:rPr>
+          <w:rFonts w:ascii="CMU Serif Roman" w:hAnsi="CMU Serif Roman" w:cs="CMU Serif Roman"/>
+          <w:color w:val="000000"/>
+          <w:sz w:val="20"/>
+          <w:szCs w:val="20"/>
+        </w:rPr>
+      </w:pPr>
+      <w:proofErr w:type="spellStart"/>
+      <w:r>
+        <w:rPr>
+          <w:rFonts w:ascii="CMU Serif Roman" w:hAnsi="CMU Serif Roman" w:cs="CMU Serif Roman"/>
+          <w:color w:val="000000"/>
+          <w:sz w:val="20"/>
+          <w:szCs w:val="20"/>
+        </w:rPr>
+        <w:t>AddettoPersonale</w:t>
+      </w:r>
+      <w:proofErr w:type="spellEnd"/>
+      <w:r>
+        <w:rPr>
+          <w:rFonts w:ascii="CMU Serif Roman" w:hAnsi="CMU Serif Roman" w:cs="CMU Serif Roman"/>
+          <w:color w:val="000000"/>
+          <w:sz w:val="20"/>
+          <w:szCs w:val="20"/>
+        </w:rPr>
+        <w:t>: si occupa della gestione degli impiegati dal punto di vista remunerativo</w:t>
+      </w:r>
+    </w:p>
+    <w:p>
+      <w:pPr>
+        <w:jc w:val="both"/>
+        <w:rPr>
+          <w:rFonts w:ascii="CMU Serif Roman" w:hAnsi="CMU Serif Roman" w:cs="CMU Serif Roman"/>
+          <w:color w:val="000000"/>
+          <w:sz w:val="20"/>
+          <w:szCs w:val="20"/>
+        </w:rPr>
+      </w:pPr>
+    </w:p>
+    <w:p>
+      <w:pPr>
+        <w:pStyle w:val="ListParagraph"/>
+        <w:numPr>
+          <w:ilvl w:val="0"/>
+          <w:numId w:val="15"/>
+        </w:numPr>
+        <w:jc w:val="both"/>
+        <w:rPr>
+          <w:rFonts w:ascii="CMU Serif Roman" w:hAnsi="CMU Serif Roman" w:cs="CMU Serif Roman"/>
+          <w:color w:val="000000"/>
+          <w:sz w:val="20"/>
+          <w:szCs w:val="20"/>
+        </w:rPr>
+      </w:pPr>
+      <w:proofErr w:type="spellStart"/>
+      <w:r>
+        <w:rPr>
+          <w:rFonts w:ascii="CMU Serif Roman" w:hAnsi="CMU Serif Roman" w:cs="CMU Serif Roman"/>
+          <w:color w:val="000000"/>
+          <w:sz w:val="20"/>
+          <w:szCs w:val="20"/>
+        </w:rPr>
+        <w:t>AddettoComunicazioni</w:t>
+      </w:r>
+      <w:proofErr w:type="spellEnd"/>
+      <w:r>
+        <w:rPr>
+          <w:rFonts w:ascii="CMU Serif Roman" w:hAnsi="CMU Serif Roman" w:cs="CMU Serif Roman"/>
+          <w:color w:val="000000"/>
+          <w:sz w:val="20"/>
+          <w:szCs w:val="20"/>
+        </w:rPr>
+        <w:t>: si occupa di informare l’utenza di eventi e imprevisti che accadono su linee, corse, fermate, e così via</w:t>
+      </w:r>
+    </w:p>
+    <w:p>
+      <w:pPr>
+        <w:jc w:val="both"/>
+        <w:rPr>
+          <w:rFonts w:ascii="CMU Serif Roman" w:hAnsi="CMU Serif Roman" w:cs="CMU Serif Roman"/>
+          <w:color w:val="000000"/>
+          <w:sz w:val="20"/>
+          <w:szCs w:val="20"/>
+        </w:rPr>
+      </w:pPr>
+    </w:p>
+    <w:p>
+      <w:pPr>
+        <w:pStyle w:val="ListParagraph"/>
+        <w:numPr>
+          <w:ilvl w:val="0"/>
+          <w:numId w:val="15"/>
+        </w:numPr>
+        <w:jc w:val="both"/>
+        <w:rPr>
+          <w:rFonts w:ascii="CMU Serif Roman" w:hAnsi="CMU Serif Roman" w:cs="CMU Serif Roman"/>
+          <w:color w:val="000000"/>
+          <w:sz w:val="20"/>
+          <w:szCs w:val="20"/>
+          <w:lang w:val="en-IT"/>
+        </w:rPr>
+      </w:pPr>
+      <w:proofErr w:type="spellStart"/>
+      <w:r>
+        <w:rPr>
+          <w:rFonts w:ascii="CMU Serif Roman" w:hAnsi="CMU Serif Roman" w:cs="CMU Serif Roman"/>
+          <w:color w:val="000000"/>
+          <w:sz w:val="20"/>
+          <w:szCs w:val="20"/>
+        </w:rPr>
+        <w:t>ManagerAziendale</w:t>
+      </w:r>
+      <w:proofErr w:type="spellEnd"/>
+      <w:r>
+        <w:rPr>
+          <w:rFonts w:ascii="CMU Serif Roman" w:hAnsi="CMU Serif Roman" w:cs="CMU Serif Roman"/>
+          <w:color w:val="000000"/>
+          <w:sz w:val="20"/>
+          <w:szCs w:val="20"/>
+        </w:rPr>
+        <w:t>: si occupa della registrazione degli impiegati, della loro assunzione e del loro licenziamento, approva le buste paga elaborate dagli “</w:t>
+      </w:r>
+      <w:proofErr w:type="spellStart"/>
+      <w:r>
+        <w:rPr>
+          <w:rFonts w:ascii="CMU Serif Roman" w:hAnsi="CMU Serif Roman" w:cs="CMU Serif Roman"/>
+          <w:color w:val="000000"/>
+          <w:sz w:val="20"/>
+          <w:szCs w:val="20"/>
+        </w:rPr>
+        <w:t>AddettoPersonale</w:t>
+      </w:r>
+      <w:proofErr w:type="spellEnd"/>
+      <w:r>
+        <w:rPr>
+          <w:rFonts w:ascii="CMU Serif Roman" w:hAnsi="CMU Serif Roman" w:cs="CMU Serif Roman"/>
+          <w:color w:val="000000"/>
+          <w:sz w:val="20"/>
+          <w:szCs w:val="20"/>
+        </w:rPr>
+        <w:t xml:space="preserve">”, </w:t>
+      </w:r>
+      <w:r>
+        <w:rPr>
+          <w:rFonts w:ascii="CMU Serif Roman" w:hAnsi="CMU Serif Roman"/>
+          <w:color w:val="000000" w:themeColor="text1"/>
+          <w:sz w:val="20"/>
+          <w:szCs w:val="20"/>
+          <w:shd w:val="clear" w:color="auto" w:fill="FFFFFF"/>
+        </w:rPr>
+        <w:t>gestione delle aree geografiche, delle linee, dei mezzi, dei depositi, delle fermate e degli impiegati in termini di registrazione o rimozione</w:t>
+      </w:r>
+      <w:r>
+        <w:rPr>
+          <w:rFonts w:ascii="CMU Serif Roman" w:hAnsi="CMU Serif Roman"/>
+          <w:color w:val="000000" w:themeColor="text1"/>
+          <w:sz w:val="20"/>
+          <w:szCs w:val="20"/>
+          <w:shd w:val="clear" w:color="auto" w:fill="FFFFFF"/>
+        </w:rPr>
+        <w:t>.</w:t>
+      </w:r>
+    </w:p>
+    <w:p>
+      <w:pPr>
+        <w:pStyle w:val="ListParagraph"/>
+        <w:jc w:val="both"/>
+        <w:rPr>
+          <w:rFonts w:ascii="CMU Serif Roman" w:hAnsi="CMU Serif Roman" w:cs="CMU Serif Roman"/>
+          <w:color w:val="000000"/>
+          <w:sz w:val="20"/>
+          <w:szCs w:val="20"/>
+          <w:lang w:val="en-IT"/>
+        </w:rPr>
+      </w:pPr>
+    </w:p>
+    <w:p>
+      <w:pPr>
+        <w:pStyle w:val="ListParagraph"/>
+        <w:jc w:val="both"/>
+        <w:rPr>
+          <w:rFonts w:ascii="CMU Serif Roman" w:hAnsi="CMU Serif Roman" w:cs="CMU Serif Roman"/>
+          <w:color w:val="000000"/>
+          <w:sz w:val="20"/>
+          <w:szCs w:val="20"/>
+          <w:lang w:val="en-IT"/>
+        </w:rPr>
+      </w:pPr>
+    </w:p>
+    <w:p>
+      <w:pPr>
+        <w:rPr>
+          <w:rFonts w:ascii="CMU Serif Roman" w:hAnsi="CMU Serif Roman" w:cs="CMU Serif Roman"/>
+          <w:color w:val="000000"/>
+          <w:sz w:val="20"/>
+          <w:szCs w:val="20"/>
+          <w:lang w:val="en-IT"/>
+        </w:rPr>
+      </w:pPr>
+      <w:r>
+        <w:rPr>
+          <w:rFonts w:ascii="CMU Serif Roman" w:hAnsi="CMU Serif Roman" w:cs="CMU Serif Roman"/>
+          <w:color w:val="000000"/>
+          <w:sz w:val="20"/>
+          <w:szCs w:val="20"/>
+          <w:lang w:val="en-IT"/>
+        </w:rPr>
+        <w:br w:type="page"/>
+      </w:r>
+    </w:p>
+    <w:p>
+      <w:pPr>
+        <w:jc w:val="both"/>
+        <w:rPr>
+          <w:rFonts w:ascii="CMU Serif Roman" w:hAnsi="CMU Serif Roman" w:cs="CMU Serif Roman"/>
+          <w:color w:val="000000"/>
+          <w:sz w:val="20"/>
+          <w:szCs w:val="20"/>
+          <w:lang w:val="en-IT"/>
+        </w:rPr>
+      </w:pPr>
+      <w:r>
+        <w:rPr>
+          <w:rFonts w:ascii="CMU Serif Roman" w:hAnsi="CMU Serif Roman" w:cs="CMU Serif Roman"/>
+          <w:color w:val="000000"/>
+          <w:sz w:val="20"/>
+          <w:szCs w:val="20"/>
+          <w:lang w:val="en-IT"/>
+        </w:rPr>
         <w:lastRenderedPageBreak/>
-        <w:t xml:space="preserve">3.1 </w:t>
-      </w:r>
-      <w:r>
-        <w:rPr>
-          <w:rFonts w:ascii="CMU Serif Roman" w:hAnsi="CMU Serif Roman" w:cs="CMU Serif Roman"/>
-          <w:b/>
-          <w:bCs/>
-          <w:color w:val="000000"/>
-          <w:sz w:val="32"/>
-          <w:szCs w:val="32"/>
-        </w:rPr>
-        <w:t xml:space="preserve">– </w:t>
-      </w:r>
-      <w:r>
+        <w:t xml:space="preserve">Il server dispone di un API capace di fornire una serie servizi ai </w:t>
+      </w:r>
+      <w:r>
+        <w:rPr>
+          <w:rFonts w:ascii="CMU Serif Roman" w:hAnsi="CMU Serif Roman" w:cs="CMU Serif Roman"/>
+          <w:color w:val="000000"/>
+          <w:sz w:val="20"/>
+          <w:szCs w:val="20"/>
+        </w:rPr>
+        <w:t xml:space="preserve">vari </w:t>
+      </w:r>
+      <w:r>
+        <w:rPr>
+          <w:rFonts w:ascii="CMU Serif Roman" w:hAnsi="CMU Serif Roman" w:cs="CMU Serif Roman"/>
+          <w:color w:val="000000"/>
+          <w:sz w:val="20"/>
+          <w:szCs w:val="20"/>
+          <w:lang w:val="en-IT"/>
+        </w:rPr>
+        <w:t xml:space="preserve">client; inoltre, gestisce l’accesso al Database </w:t>
+      </w:r>
+      <w:r>
+        <w:rPr>
+          <w:rFonts w:ascii="CMU Serif Roman" w:hAnsi="CMU Serif Roman" w:cs="CMU Serif Roman"/>
+          <w:color w:val="000000"/>
+          <w:sz w:val="20"/>
+          <w:szCs w:val="20"/>
+        </w:rPr>
+        <w:t>IPT</w:t>
+      </w:r>
+      <w:r>
+        <w:rPr>
+          <w:rFonts w:ascii="CMU Serif Roman" w:hAnsi="CMU Serif Roman" w:cs="CMU Serif Roman"/>
+          <w:color w:val="000000"/>
+          <w:sz w:val="20"/>
+          <w:szCs w:val="20"/>
+          <w:lang w:val="en-IT"/>
+        </w:rPr>
+        <w:t xml:space="preserve">. Tra le ragioni che hanno fatto preferire un’applicazione </w:t>
+      </w:r>
+      <w:r>
+        <w:rPr>
+          <w:rFonts w:ascii="CMU Serif Roman" w:hAnsi="CMU Serif Roman" w:cs="CMU Serif Roman"/>
+          <w:color w:val="000000"/>
+          <w:sz w:val="20"/>
+          <w:szCs w:val="20"/>
+        </w:rPr>
+        <w:t>con interfacciamento sulla rete</w:t>
+      </w:r>
+      <w:r>
+        <w:rPr>
+          <w:rFonts w:ascii="CMU Serif Roman" w:hAnsi="CMU Serif Roman" w:cs="CMU Serif Roman"/>
+          <w:color w:val="000000"/>
+          <w:sz w:val="20"/>
+          <w:szCs w:val="20"/>
+          <w:lang w:val="en-IT"/>
+        </w:rPr>
+        <w:t xml:space="preserve"> piuttosto che un software stand-alone, troviamo la possibilità di suddividere i compiti tra diverse tipologie di utenti, garantendo maggiore usabilità, e la necessità di aumentare la disponibilità, rendendo possibile l’accesso al sistema da qualunque dispositivo. </w:t>
+      </w:r>
+    </w:p>
+    <w:p>
+      <w:pPr>
+        <w:jc w:val="both"/>
+        <w:rPr>
+          <w:rFonts w:ascii="CMU Serif Roman" w:hAnsi="CMU Serif Roman" w:cs="CMU Serif Roman"/>
+          <w:color w:val="000000"/>
+          <w:sz w:val="20"/>
+          <w:szCs w:val="20"/>
+          <w:lang w:val="en-IT"/>
+        </w:rPr>
+      </w:pPr>
+    </w:p>
+    <w:p>
+      <w:pPr>
+        <w:jc w:val="both"/>
+        <w:rPr>
+          <w:rFonts w:ascii="CMU Serif Roman" w:hAnsi="CMU Serif Roman" w:cs="CMU Serif Roman"/>
+          <w:color w:val="000000"/>
+          <w:sz w:val="20"/>
+          <w:szCs w:val="20"/>
+        </w:rPr>
+      </w:pPr>
+      <w:r>
+        <w:rPr>
+          <w:rFonts w:ascii="CMU Serif Roman" w:hAnsi="CMU Serif Roman" w:cs="CMU Serif Roman"/>
+          <w:color w:val="000000"/>
+          <w:sz w:val="20"/>
+          <w:szCs w:val="20"/>
+        </w:rPr>
+        <w:t xml:space="preserve">È necessario precisare che le funzionalità alle quali ogni client può accedere sono </w:t>
+      </w:r>
+      <w:r>
+        <w:rPr>
+          <w:rFonts w:ascii="CMU Serif Roman" w:hAnsi="CMU Serif Roman" w:cs="CMU Serif Roman"/>
+          <w:color w:val="000000"/>
+          <w:sz w:val="20"/>
+          <w:szCs w:val="20"/>
+        </w:rPr>
+        <w:t>ben determinate dalla fase di login che avviene nel sistema stesso.</w:t>
+      </w:r>
+      <w:r>
+        <w:rPr>
+          <w:rFonts w:ascii="CMU Serif Roman" w:hAnsi="CMU Serif Roman" w:cs="CMU Serif Roman"/>
+          <w:color w:val="000000"/>
+          <w:sz w:val="20"/>
+          <w:szCs w:val="20"/>
+        </w:rPr>
+        <w:t xml:space="preserve"> Una volta effettuata tale fase, il sistema riconosce la tipologia di utente e mette a disposizione un’interfaccia ben definita. </w:t>
+      </w:r>
+      <w:r>
+        <w:rPr>
+          <w:rFonts w:ascii="CMU Serif Roman" w:hAnsi="CMU Serif Roman" w:cs="CMU Serif Roman"/>
+          <w:color w:val="000000"/>
+          <w:sz w:val="20"/>
+          <w:szCs w:val="20"/>
+        </w:rPr>
+        <w:t>Chiaramente, nel momento in cui il cittadino può anche non usufruire della registrazione e quindi del login, viene visto dal sistema come un utente anonimo. I dati e le preferenze non risulteranno essere persistenti a livello di sistema, ma solo a livello di singolo dispositivo. Inoltre, tale utente cittadino che non sceglie di registrarsi ha un’interfaccia più ridotta rispetto all’utente cittadino che sceglie di registrarsi come per esempio la mancata possibilità di effettuare acquisti di titoli di viaggio</w:t>
+      </w:r>
+      <w:r>
+        <w:rPr>
+          <w:rFonts w:ascii="CMU Serif Roman" w:hAnsi="CMU Serif Roman" w:cs="CMU Serif Roman"/>
+          <w:color w:val="000000"/>
+          <w:sz w:val="20"/>
+          <w:szCs w:val="20"/>
+        </w:rPr>
+        <w:t xml:space="preserve"> per il trasporto urbano previsto dall’azienda.</w:t>
+      </w:r>
+    </w:p>
+    <w:p>
+      <w:pPr>
+        <w:jc w:val="both"/>
         <w:rPr>
           <w:rFonts w:ascii="CMU Serif Roman" w:hAnsi="CMU Serif Roman" w:cs="CMU Serif Roman"/>
           <w:b/>
@@ -5900,8 +6769,21 @@
           <w:szCs w:val="32"/>
           <w:lang w:val="en-IT"/>
         </w:rPr>
-        <w:t>Panoramica</w:t>
-      </w:r>
+      </w:pPr>
+    </w:p>
+    <w:p>
+      <w:pPr>
+        <w:jc w:val="both"/>
+        <w:rPr>
+          <w:rFonts w:ascii="CMU Serif Roman" w:hAnsi="CMU Serif Roman" w:cs="CMU Serif Roman"/>
+          <w:b/>
+          <w:bCs/>
+          <w:color w:val="000000"/>
+          <w:sz w:val="32"/>
+          <w:szCs w:val="32"/>
+          <w:lang w:val="en-IT"/>
+        </w:rPr>
+      </w:pPr>
     </w:p>
     <w:p>
       <w:pPr>
@@ -8185,6 +9067,119 @@
     </w:lvl>
   </w:abstractNum>
   <w:abstractNum w:abstractNumId="9" w15:restartNumberingAfterBreak="0">
+    <w:nsid w:val="5F754E20"/>
+    <w:multiLevelType w:val="hybridMultilevel"/>
+    <w:tmpl w:val="94DC23D2"/>
+    <w:lvl w:ilvl="0" w:tplc="04090001">
+      <w:start w:val="1"/>
+      <w:numFmt w:val="bullet"/>
+      <w:lvlText w:val=""/>
+      <w:lvlJc w:val="left"/>
+      <w:pPr>
+        <w:ind w:left="720" w:hanging="360"/>
+      </w:pPr>
+      <w:rPr>
+        <w:rFonts w:ascii="Symbol" w:hAnsi="Symbol" w:hint="default"/>
+      </w:rPr>
+    </w:lvl>
+    <w:lvl w:ilvl="1" w:tplc="04090003" w:tentative="1">
+      <w:start w:val="1"/>
+      <w:numFmt w:val="bullet"/>
+      <w:lvlText w:val="o"/>
+      <w:lvlJc w:val="left"/>
+      <w:pPr>
+        <w:ind w:left="1440" w:hanging="360"/>
+      </w:pPr>
+      <w:rPr>
+        <w:rFonts w:ascii="Courier New" w:hAnsi="Courier New" w:cs="Courier New" w:hint="default"/>
+      </w:rPr>
+    </w:lvl>
+    <w:lvl w:ilvl="2" w:tplc="04090005" w:tentative="1">
+      <w:start w:val="1"/>
+      <w:numFmt w:val="bullet"/>
+      <w:lvlText w:val=""/>
+      <w:lvlJc w:val="left"/>
+      <w:pPr>
+        <w:ind w:left="2160" w:hanging="360"/>
+      </w:pPr>
+      <w:rPr>
+        <w:rFonts w:ascii="Wingdings" w:hAnsi="Wingdings" w:hint="default"/>
+      </w:rPr>
+    </w:lvl>
+    <w:lvl w:ilvl="3" w:tplc="04090001" w:tentative="1">
+      <w:start w:val="1"/>
+      <w:numFmt w:val="bullet"/>
+      <w:lvlText w:val=""/>
+      <w:lvlJc w:val="left"/>
+      <w:pPr>
+        <w:ind w:left="2880" w:hanging="360"/>
+      </w:pPr>
+      <w:rPr>
+        <w:rFonts w:ascii="Symbol" w:hAnsi="Symbol" w:hint="default"/>
+      </w:rPr>
+    </w:lvl>
+    <w:lvl w:ilvl="4" w:tplc="04090003" w:tentative="1">
+      <w:start w:val="1"/>
+      <w:numFmt w:val="bullet"/>
+      <w:lvlText w:val="o"/>
+      <w:lvlJc w:val="left"/>
+      <w:pPr>
+        <w:ind w:left="3600" w:hanging="360"/>
+      </w:pPr>
+      <w:rPr>
+        <w:rFonts w:ascii="Courier New" w:hAnsi="Courier New" w:cs="Courier New" w:hint="default"/>
+      </w:rPr>
+    </w:lvl>
+    <w:lvl w:ilvl="5" w:tplc="04090005" w:tentative="1">
+      <w:start w:val="1"/>
+      <w:numFmt w:val="bullet"/>
+      <w:lvlText w:val=""/>
+      <w:lvlJc w:val="left"/>
+      <w:pPr>
+        <w:ind w:left="4320" w:hanging="360"/>
+      </w:pPr>
+      <w:rPr>
+        <w:rFonts w:ascii="Wingdings" w:hAnsi="Wingdings" w:hint="default"/>
+      </w:rPr>
+    </w:lvl>
+    <w:lvl w:ilvl="6" w:tplc="04090001" w:tentative="1">
+      <w:start w:val="1"/>
+      <w:numFmt w:val="bullet"/>
+      <w:lvlText w:val=""/>
+      <w:lvlJc w:val="left"/>
+      <w:pPr>
+        <w:ind w:left="5040" w:hanging="360"/>
+      </w:pPr>
+      <w:rPr>
+        <w:rFonts w:ascii="Symbol" w:hAnsi="Symbol" w:hint="default"/>
+      </w:rPr>
+    </w:lvl>
+    <w:lvl w:ilvl="7" w:tplc="04090003" w:tentative="1">
+      <w:start w:val="1"/>
+      <w:numFmt w:val="bullet"/>
+      <w:lvlText w:val="o"/>
+      <w:lvlJc w:val="left"/>
+      <w:pPr>
+        <w:ind w:left="5760" w:hanging="360"/>
+      </w:pPr>
+      <w:rPr>
+        <w:rFonts w:ascii="Courier New" w:hAnsi="Courier New" w:cs="Courier New" w:hint="default"/>
+      </w:rPr>
+    </w:lvl>
+    <w:lvl w:ilvl="8" w:tplc="04090005" w:tentative="1">
+      <w:start w:val="1"/>
+      <w:numFmt w:val="bullet"/>
+      <w:lvlText w:val=""/>
+      <w:lvlJc w:val="left"/>
+      <w:pPr>
+        <w:ind w:left="6480" w:hanging="360"/>
+      </w:pPr>
+      <w:rPr>
+        <w:rFonts w:ascii="Wingdings" w:hAnsi="Wingdings" w:hint="default"/>
+      </w:rPr>
+    </w:lvl>
+  </w:abstractNum>
+  <w:abstractNum w:abstractNumId="10" w15:restartNumberingAfterBreak="0">
     <w:nsid w:val="5FA91C75"/>
     <w:multiLevelType w:val="multilevel"/>
     <w:tmpl w:val="E7540876"/>
@@ -8333,7 +9328,7 @@
       </w:rPr>
     </w:lvl>
   </w:abstractNum>
-  <w:abstractNum w:abstractNumId="10" w15:restartNumberingAfterBreak="0">
+  <w:abstractNum w:abstractNumId="11" w15:restartNumberingAfterBreak="0">
     <w:nsid w:val="66BD3C1E"/>
     <w:multiLevelType w:val="multilevel"/>
     <w:tmpl w:val="348C3EFE"/>
@@ -8482,7 +9477,7 @@
       </w:rPr>
     </w:lvl>
   </w:abstractNum>
-  <w:abstractNum w:abstractNumId="11" w15:restartNumberingAfterBreak="0">
+  <w:abstractNum w:abstractNumId="12" w15:restartNumberingAfterBreak="0">
     <w:nsid w:val="67015460"/>
     <w:multiLevelType w:val="multilevel"/>
     <w:tmpl w:val="6750C02C"/>
@@ -8631,7 +9626,7 @@
       </w:rPr>
     </w:lvl>
   </w:abstractNum>
-  <w:abstractNum w:abstractNumId="12" w15:restartNumberingAfterBreak="0">
+  <w:abstractNum w:abstractNumId="13" w15:restartNumberingAfterBreak="0">
     <w:nsid w:val="70914D78"/>
     <w:multiLevelType w:val="multilevel"/>
     <w:tmpl w:val="6F3851F8"/>
@@ -8780,7 +9775,7 @@
       </w:rPr>
     </w:lvl>
   </w:abstractNum>
-  <w:abstractNum w:abstractNumId="13" w15:restartNumberingAfterBreak="0">
+  <w:abstractNum w:abstractNumId="14" w15:restartNumberingAfterBreak="0">
     <w:nsid w:val="72B306A5"/>
     <w:multiLevelType w:val="multilevel"/>
     <w:tmpl w:val="32822012"/>
@@ -8930,7 +9925,7 @@
     </w:lvl>
   </w:abstractNum>
   <w:num w:numId="1">
-    <w:abstractNumId w:val="12"/>
+    <w:abstractNumId w:val="13"/>
   </w:num>
   <w:num w:numId="2">
     <w:abstractNumId w:val="0"/>
@@ -8942,10 +9937,10 @@
     <w:abstractNumId w:val="2"/>
   </w:num>
   <w:num w:numId="5">
-    <w:abstractNumId w:val="9"/>
+    <w:abstractNumId w:val="10"/>
   </w:num>
   <w:num w:numId="6">
-    <w:abstractNumId w:val="13"/>
+    <w:abstractNumId w:val="14"/>
   </w:num>
   <w:num w:numId="7">
     <w:abstractNumId w:val="8"/>
@@ -8963,13 +9958,16 @@
     <w:abstractNumId w:val="5"/>
   </w:num>
   <w:num w:numId="12">
-    <w:abstractNumId w:val="11"/>
+    <w:abstractNumId w:val="12"/>
   </w:num>
   <w:num w:numId="13">
-    <w:abstractNumId w:val="10"/>
+    <w:abstractNumId w:val="11"/>
   </w:num>
   <w:num w:numId="14">
     <w:abstractNumId w:val="3"/>
+  </w:num>
+  <w:num w:numId="15">
+    <w:abstractNumId w:val="9"/>
   </w:num>
 </w:numbering>
 </file>
@@ -9729,6 +10727,18 @@
     <w:basedOn w:val="DefaultParagraphFont"/>
     <w:rsid w:val="00C03444"/>
   </w:style>
+  <w:style w:type="character" w:styleId="UnresolvedMention">
+    <w:name w:val="Unresolved Mention"/>
+    <w:basedOn w:val="DefaultParagraphFont"/>
+    <w:uiPriority w:val="99"/>
+    <w:semiHidden/>
+    <w:unhideWhenUsed/>
+    <w:rsid w:val="00274A41"/>
+    <w:rPr>
+      <w:color w:val="605E5C"/>
+      <w:shd w:val="clear" w:color="auto" w:fill="E1DFDD"/>
+    </w:rPr>
+  </w:style>
 </w:styles>
 </file>
 

</xml_diff>

<commit_message>
update SDD, dClassiP, dPackage
</commit_message>
<xml_diff>
--- a/progettazione/SDD.docx
+++ b/progettazione/SDD.docx
@@ -6819,6 +6819,7 @@
           <w:rFonts w:ascii="CMU Serif Roman" w:hAnsi="CMU Serif Roman" w:cs="CMU Serif Roman"/>
           <w:b/>
           <w:bCs/>
+          <w:color w:val="000000"/>
           <w:sz w:val="32"/>
           <w:szCs w:val="32"/>
           <w:lang w:val="en-IT"/>
@@ -6860,6 +6861,730 @@
         </w:rPr>
         <w:t>Decomposizione del sistema</w:t>
       </w:r>
+    </w:p>
+    <w:p>
+      <w:pPr>
+        <w:spacing w:after="160"/>
+        <w:jc w:val="both"/>
+        <w:rPr>
+          <w:rFonts w:ascii="CMU Serif Roman" w:hAnsi="CMU Serif Roman" w:cs="CMU Serif Roman"/>
+          <w:b/>
+          <w:bCs/>
+          <w:color w:val="000000"/>
+          <w:lang w:val="en-IT"/>
+        </w:rPr>
+      </w:pPr>
+    </w:p>
+    <w:p>
+      <w:pPr>
+        <w:spacing w:after="160"/>
+        <w:jc w:val="both"/>
+        <w:rPr>
+          <w:rFonts w:ascii="CMU Serif Roman" w:hAnsi="CMU Serif Roman" w:cs="CMU Serif Roman"/>
+          <w:b/>
+          <w:bCs/>
+          <w:lang w:val="en-IT"/>
+        </w:rPr>
+      </w:pPr>
+      <w:r>
+        <w:rPr>
+          <w:rFonts w:ascii="CMU Serif Roman" w:hAnsi="CMU Serif Roman" w:cs="CMU Serif Roman"/>
+          <w:b/>
+          <w:bCs/>
+          <w:noProof/>
+          <w:lang w:val="en-IT"/>
+        </w:rPr>
+        <w:drawing>
+          <wp:inline distT="0" distB="0" distL="0" distR="0" wp14:anchorId="40E209B8" wp14:editId="3012FD32">
+            <wp:extent cx="6039293" cy="6502427"/>
+            <wp:effectExtent l="0" t="0" r="6350" b="0"/>
+            <wp:docPr id="1" name="Picture 1" descr="Box and whisker chart&#10;&#10;Description automatically generated"/>
+            <wp:cNvGraphicFramePr>
+              <a:graphicFrameLocks xmlns:a="http://schemas.openxmlformats.org/drawingml/2006/main" noChangeAspect="1"/>
+            </wp:cNvGraphicFramePr>
+            <a:graphic xmlns:a="http://schemas.openxmlformats.org/drawingml/2006/main">
+              <a:graphicData uri="http://schemas.openxmlformats.org/drawingml/2006/picture">
+                <pic:pic xmlns:pic="http://schemas.openxmlformats.org/drawingml/2006/picture">
+                  <pic:nvPicPr>
+                    <pic:cNvPr id="1" name="Picture 1" descr="Box and whisker chart&#10;&#10;Description automatically generated"/>
+                    <pic:cNvPicPr/>
+                  </pic:nvPicPr>
+                  <pic:blipFill rotWithShape="1">
+                    <a:blip r:embed="rId8" cstate="print">
+                      <a:extLst>
+                        <a:ext uri="{28A0092B-C50C-407E-A947-70E740481C1C}">
+                          <a14:useLocalDpi xmlns:a14="http://schemas.microsoft.com/office/drawing/2010/main" val="0"/>
+                        </a:ext>
+                      </a:extLst>
+                    </a:blip>
+                    <a:srcRect r="34286"/>
+                    <a:stretch/>
+                  </pic:blipFill>
+                  <pic:spPr bwMode="auto">
+                    <a:xfrm>
+                      <a:off x="0" y="0"/>
+                      <a:ext cx="6046764" cy="6510470"/>
+                    </a:xfrm>
+                    <a:prstGeom prst="rect">
+                      <a:avLst/>
+                    </a:prstGeom>
+                    <a:ln>
+                      <a:noFill/>
+                    </a:ln>
+                    <a:extLst>
+                      <a:ext uri="{53640926-AAD7-44D8-BBD7-CCE9431645EC}">
+                        <a14:shadowObscured xmlns:a14="http://schemas.microsoft.com/office/drawing/2010/main"/>
+                      </a:ext>
+                    </a:extLst>
+                  </pic:spPr>
+                </pic:pic>
+              </a:graphicData>
+            </a:graphic>
+          </wp:inline>
+        </w:drawing>
+      </w:r>
+    </w:p>
+    <w:p>
+      <w:pPr>
+        <w:pStyle w:val="Heading1"/>
+        <w:jc w:val="center"/>
+        <w:rPr>
+          <w:rFonts w:ascii="CMU Serif Roman" w:hAnsi="CMU Serif Roman"/>
+          <w:b/>
+          <w:bCs/>
+          <w:color w:val="000000" w:themeColor="text1"/>
+          <w:sz w:val="20"/>
+          <w:szCs w:val="20"/>
+        </w:rPr>
+      </w:pPr>
+      <w:r>
+        <w:rPr>
+          <w:rFonts w:ascii="CMU Serif Roman" w:hAnsi="CMU Serif Roman"/>
+          <w:color w:val="000000" w:themeColor="text1"/>
+          <w:sz w:val="20"/>
+          <w:szCs w:val="20"/>
+        </w:rPr>
+        <w:t>Figura</w:t>
+      </w:r>
+      <w:r>
+        <w:rPr>
+          <w:rFonts w:ascii="CMU Serif Roman" w:hAnsi="CMU Serif Roman"/>
+          <w:color w:val="000000" w:themeColor="text1"/>
+          <w:sz w:val="20"/>
+          <w:szCs w:val="20"/>
+        </w:rPr>
+        <w:t xml:space="preserve"> </w:t>
+      </w:r>
+      <w:r>
+        <w:rPr>
+          <w:rFonts w:ascii="CMU Serif Roman" w:hAnsi="CMU Serif Roman"/>
+          <w:color w:val="000000" w:themeColor="text1"/>
+          <w:sz w:val="20"/>
+          <w:szCs w:val="20"/>
+        </w:rPr>
+        <w:t>1.</w:t>
+      </w:r>
+      <w:r>
+        <w:rPr>
+          <w:rFonts w:ascii="CMU Serif Roman" w:hAnsi="CMU Serif Roman"/>
+          <w:color w:val="000000" w:themeColor="text1"/>
+          <w:sz w:val="20"/>
+          <w:szCs w:val="20"/>
+        </w:rPr>
+        <w:t>2</w:t>
+      </w:r>
+      <w:r>
+        <w:rPr>
+          <w:rFonts w:ascii="CMU Serif Roman" w:hAnsi="CMU Serif Roman"/>
+          <w:color w:val="000000" w:themeColor="text1"/>
+          <w:sz w:val="20"/>
+          <w:szCs w:val="20"/>
+        </w:rPr>
+        <w:t xml:space="preserve">: </w:t>
+      </w:r>
+      <w:r>
+        <w:rPr>
+          <w:rFonts w:ascii="CMU Serif Roman" w:hAnsi="CMU Serif Roman"/>
+          <w:color w:val="000000" w:themeColor="text1"/>
+          <w:sz w:val="20"/>
+          <w:szCs w:val="20"/>
+        </w:rPr>
+        <w:t xml:space="preserve">Diagramma </w:t>
+      </w:r>
+      <w:r>
+        <w:rPr>
+          <w:rFonts w:ascii="CMU Serif Roman" w:hAnsi="CMU Serif Roman"/>
+          <w:color w:val="000000" w:themeColor="text1"/>
+          <w:sz w:val="20"/>
+          <w:szCs w:val="20"/>
+        </w:rPr>
+        <w:t>Sottosistemi</w:t>
+      </w:r>
+      <w:r>
+        <w:rPr>
+          <w:rFonts w:ascii="CMU Serif Roman" w:hAnsi="CMU Serif Roman"/>
+          <w:color w:val="000000" w:themeColor="text1"/>
+          <w:sz w:val="20"/>
+          <w:szCs w:val="20"/>
+        </w:rPr>
+        <w:t xml:space="preserve"> Software</w:t>
+      </w:r>
+    </w:p>
+    <w:p>
+      <w:pPr>
+        <w:spacing w:after="160"/>
+        <w:jc w:val="both"/>
+        <w:rPr>
+          <w:rFonts w:ascii="CMU Serif Roman" w:hAnsi="CMU Serif Roman" w:cs="CMU Serif Roman"/>
+          <w:b/>
+          <w:bCs/>
+          <w:lang w:val="en-IT"/>
+        </w:rPr>
+      </w:pPr>
+    </w:p>
+    <w:p>
+      <w:pPr>
+        <w:rPr>
+          <w:rFonts w:ascii="CMU Serif Roman" w:hAnsi="CMU Serif Roman" w:cs="CMU Serif Roman"/>
+          <w:b/>
+          <w:bCs/>
+          <w:lang w:val="en-IT"/>
+        </w:rPr>
+      </w:pPr>
+      <w:r>
+        <w:rPr>
+          <w:rFonts w:ascii="CMU Serif Roman" w:hAnsi="CMU Serif Roman" w:cs="CMU Serif Roman"/>
+          <w:b/>
+          <w:bCs/>
+          <w:lang w:val="en-IT"/>
+        </w:rPr>
+        <w:br w:type="page"/>
+      </w:r>
+    </w:p>
+    <w:p>
+      <w:pPr>
+        <w:spacing w:after="160"/>
+        <w:jc w:val="both"/>
+        <w:rPr>
+          <w:rFonts w:ascii="CMU Serif Roman" w:hAnsi="CMU Serif Roman" w:cs="CMU Serif Roman"/>
+          <w:sz w:val="20"/>
+          <w:szCs w:val="20"/>
+        </w:rPr>
+      </w:pPr>
+      <w:r>
+        <w:rPr>
+          <w:rFonts w:ascii="CMU Serif Roman" w:hAnsi="CMU Serif Roman" w:cs="CMU Serif Roman"/>
+          <w:sz w:val="20"/>
+          <w:szCs w:val="20"/>
+        </w:rPr>
+        <w:lastRenderedPageBreak/>
+        <w:t>Analizziamo nel dettaglio i vari sottosistemi individuati:</w:t>
+      </w:r>
+    </w:p>
+    <w:p>
+      <w:pPr>
+        <w:pStyle w:val="ListParagraph"/>
+        <w:numPr>
+          <w:ilvl w:val="0"/>
+          <w:numId w:val="16"/>
+        </w:numPr>
+        <w:spacing w:after="160"/>
+        <w:jc w:val="both"/>
+        <w:rPr>
+          <w:rFonts w:ascii="CMU Serif Roman" w:hAnsi="CMU Serif Roman" w:cs="CMU Serif Roman"/>
+          <w:sz w:val="20"/>
+          <w:szCs w:val="20"/>
+        </w:rPr>
+      </w:pPr>
+      <w:proofErr w:type="spellStart"/>
+      <w:r>
+        <w:rPr>
+          <w:rFonts w:ascii="CMU Serif Roman" w:hAnsi="CMU Serif Roman" w:cs="CMU Serif Roman"/>
+          <w:sz w:val="20"/>
+          <w:szCs w:val="20"/>
+        </w:rPr>
+        <w:t>ProfiloUtil</w:t>
+      </w:r>
+      <w:proofErr w:type="spellEnd"/>
+      <w:r>
+        <w:rPr>
+          <w:rFonts w:ascii="CMU Serif Roman" w:hAnsi="CMU Serif Roman" w:cs="CMU Serif Roman"/>
+          <w:sz w:val="20"/>
+          <w:szCs w:val="20"/>
+        </w:rPr>
+        <w:t xml:space="preserve"> è il </w:t>
+      </w:r>
+      <w:proofErr w:type="spellStart"/>
+      <w:r>
+        <w:rPr>
+          <w:rFonts w:ascii="CMU Serif Roman" w:hAnsi="CMU Serif Roman" w:cs="CMU Serif Roman"/>
+          <w:sz w:val="20"/>
+          <w:szCs w:val="20"/>
+        </w:rPr>
+        <w:t>sottositema</w:t>
+      </w:r>
+      <w:proofErr w:type="spellEnd"/>
+      <w:r>
+        <w:rPr>
+          <w:rFonts w:ascii="CMU Serif Roman" w:hAnsi="CMU Serif Roman" w:cs="CMU Serif Roman"/>
+          <w:sz w:val="20"/>
+          <w:szCs w:val="20"/>
+        </w:rPr>
+        <w:t xml:space="preserve"> software all’interno del quale </w:t>
+      </w:r>
+      <w:r>
+        <w:rPr>
+          <w:rFonts w:ascii="CMU Serif Roman" w:hAnsi="CMU Serif Roman" w:cs="CMU Serif Roman"/>
+          <w:sz w:val="20"/>
+          <w:szCs w:val="20"/>
+        </w:rPr>
+        <w:t xml:space="preserve">si </w:t>
+      </w:r>
+      <w:r>
+        <w:rPr>
+          <w:rFonts w:ascii="CMU Serif Roman" w:hAnsi="CMU Serif Roman" w:cs="CMU Serif Roman"/>
+          <w:sz w:val="20"/>
+          <w:szCs w:val="20"/>
+        </w:rPr>
+        <w:t>gestisce tutto l’interfacciamento con l’utente in merito alla modifica, eliminazione e visualizzazione del suo profilo</w:t>
+      </w:r>
+    </w:p>
+    <w:p>
+      <w:pPr>
+        <w:pStyle w:val="ListParagraph"/>
+        <w:numPr>
+          <w:ilvl w:val="0"/>
+          <w:numId w:val="16"/>
+        </w:numPr>
+        <w:spacing w:after="160"/>
+        <w:jc w:val="both"/>
+        <w:rPr>
+          <w:rFonts w:ascii="CMU Serif Roman" w:hAnsi="CMU Serif Roman" w:cs="CMU Serif Roman"/>
+          <w:sz w:val="20"/>
+          <w:szCs w:val="20"/>
+        </w:rPr>
+      </w:pPr>
+      <w:proofErr w:type="spellStart"/>
+      <w:r>
+        <w:rPr>
+          <w:rFonts w:ascii="CMU Serif Roman" w:hAnsi="CMU Serif Roman" w:cs="CMU Serif Roman"/>
+          <w:sz w:val="20"/>
+          <w:szCs w:val="20"/>
+        </w:rPr>
+        <w:t>TitoloViaggioUtil</w:t>
+      </w:r>
+      <w:proofErr w:type="spellEnd"/>
+      <w:r>
+        <w:rPr>
+          <w:rFonts w:ascii="CMU Serif Roman" w:hAnsi="CMU Serif Roman" w:cs="CMU Serif Roman"/>
+          <w:sz w:val="20"/>
+          <w:szCs w:val="20"/>
+        </w:rPr>
+        <w:t xml:space="preserve"> è il </w:t>
+      </w:r>
+      <w:proofErr w:type="spellStart"/>
+      <w:r>
+        <w:rPr>
+          <w:rFonts w:ascii="CMU Serif Roman" w:hAnsi="CMU Serif Roman" w:cs="CMU Serif Roman"/>
+          <w:sz w:val="20"/>
+          <w:szCs w:val="20"/>
+        </w:rPr>
+        <w:t>sottositema</w:t>
+      </w:r>
+      <w:proofErr w:type="spellEnd"/>
+      <w:r>
+        <w:rPr>
+          <w:rFonts w:ascii="CMU Serif Roman" w:hAnsi="CMU Serif Roman" w:cs="CMU Serif Roman"/>
+          <w:sz w:val="20"/>
+          <w:szCs w:val="20"/>
+        </w:rPr>
+        <w:t xml:space="preserve"> software all’interno del quale viene integrata la parte del sistema software che riguarda l’acquisto di titoli di viaggio, quindi sia titoli di viaggio singoli che abbonamenti, la loro rimozione e visualizzazione.</w:t>
+      </w:r>
+    </w:p>
+    <w:p>
+      <w:pPr>
+        <w:pStyle w:val="ListParagraph"/>
+        <w:numPr>
+          <w:ilvl w:val="0"/>
+          <w:numId w:val="16"/>
+        </w:numPr>
+        <w:spacing w:after="160"/>
+        <w:jc w:val="both"/>
+        <w:rPr>
+          <w:rFonts w:ascii="CMU Serif Roman" w:hAnsi="CMU Serif Roman" w:cs="CMU Serif Roman"/>
+          <w:sz w:val="20"/>
+          <w:szCs w:val="20"/>
+        </w:rPr>
+      </w:pPr>
+      <w:proofErr w:type="spellStart"/>
+      <w:r>
+        <w:rPr>
+          <w:rFonts w:ascii="CMU Serif Roman" w:hAnsi="CMU Serif Roman" w:cs="CMU Serif Roman"/>
+          <w:sz w:val="20"/>
+          <w:szCs w:val="20"/>
+        </w:rPr>
+        <w:t>RegistrazioneUtil</w:t>
+      </w:r>
+      <w:proofErr w:type="spellEnd"/>
+      <w:r>
+        <w:rPr>
+          <w:rFonts w:ascii="CMU Serif Roman" w:hAnsi="CMU Serif Roman" w:cs="CMU Serif Roman"/>
+          <w:sz w:val="20"/>
+          <w:szCs w:val="20"/>
+        </w:rPr>
+        <w:t xml:space="preserve"> è il sottosistema software che prevede l’interfacciamento con l’utente per la fase di registrazione</w:t>
+      </w:r>
+    </w:p>
+    <w:p>
+      <w:pPr>
+        <w:pStyle w:val="ListParagraph"/>
+        <w:numPr>
+          <w:ilvl w:val="0"/>
+          <w:numId w:val="16"/>
+        </w:numPr>
+        <w:spacing w:after="160"/>
+        <w:jc w:val="both"/>
+        <w:rPr>
+          <w:rFonts w:ascii="CMU Serif Roman" w:hAnsi="CMU Serif Roman" w:cs="CMU Serif Roman"/>
+          <w:sz w:val="20"/>
+          <w:szCs w:val="20"/>
+        </w:rPr>
+      </w:pPr>
+      <w:proofErr w:type="spellStart"/>
+      <w:r>
+        <w:rPr>
+          <w:rFonts w:ascii="CMU Serif Roman" w:hAnsi="CMU Serif Roman" w:cs="CMU Serif Roman"/>
+          <w:sz w:val="20"/>
+          <w:szCs w:val="20"/>
+        </w:rPr>
+        <w:t>LoginUtil</w:t>
+      </w:r>
+      <w:proofErr w:type="spellEnd"/>
+      <w:r>
+        <w:rPr>
+          <w:rFonts w:ascii="CMU Serif Roman" w:hAnsi="CMU Serif Roman" w:cs="CMU Serif Roman"/>
+          <w:sz w:val="20"/>
+          <w:szCs w:val="20"/>
+        </w:rPr>
+        <w:t xml:space="preserve"> è il sottosistema software che prevede l’interfacciamento con l’utente per la fase di </w:t>
+      </w:r>
+      <w:r>
+        <w:rPr>
+          <w:rFonts w:ascii="CMU Serif Roman" w:hAnsi="CMU Serif Roman" w:cs="CMU Serif Roman"/>
+          <w:sz w:val="20"/>
+          <w:szCs w:val="20"/>
+        </w:rPr>
+        <w:t>login</w:t>
+      </w:r>
+    </w:p>
+    <w:p>
+      <w:pPr>
+        <w:pStyle w:val="ListParagraph"/>
+        <w:numPr>
+          <w:ilvl w:val="0"/>
+          <w:numId w:val="16"/>
+        </w:numPr>
+        <w:spacing w:after="160"/>
+        <w:jc w:val="both"/>
+        <w:rPr>
+          <w:rFonts w:ascii="CMU Serif Roman" w:hAnsi="CMU Serif Roman" w:cs="CMU Serif Roman"/>
+          <w:sz w:val="20"/>
+          <w:szCs w:val="20"/>
+        </w:rPr>
+      </w:pPr>
+      <w:proofErr w:type="spellStart"/>
+      <w:r>
+        <w:rPr>
+          <w:rFonts w:ascii="CMU Serif Roman" w:hAnsi="CMU Serif Roman" w:cs="CMU Serif Roman"/>
+          <w:sz w:val="20"/>
+          <w:szCs w:val="20"/>
+        </w:rPr>
+        <w:t>GestioneAvvisiTipiAvvisiUtil</w:t>
+      </w:r>
+      <w:proofErr w:type="spellEnd"/>
+      <w:r>
+        <w:rPr>
+          <w:rFonts w:ascii="CMU Serif Roman" w:hAnsi="CMU Serif Roman" w:cs="CMU Serif Roman"/>
+          <w:sz w:val="20"/>
+          <w:szCs w:val="20"/>
+        </w:rPr>
+        <w:t xml:space="preserve"> è</w:t>
+      </w:r>
+      <w:r>
+        <w:rPr>
+          <w:rFonts w:ascii="CMU Serif Roman" w:hAnsi="CMU Serif Roman" w:cs="CMU Serif Roman"/>
+          <w:sz w:val="20"/>
+          <w:szCs w:val="20"/>
+        </w:rPr>
+        <w:t xml:space="preserve"> </w:t>
+      </w:r>
+      <w:r>
+        <w:rPr>
+          <w:rFonts w:ascii="CMU Serif Roman" w:hAnsi="CMU Serif Roman" w:cs="CMU Serif Roman"/>
+          <w:sz w:val="20"/>
+          <w:szCs w:val="20"/>
+        </w:rPr>
+        <w:t xml:space="preserve">il sottosistema software </w:t>
+      </w:r>
+      <w:r>
+        <w:rPr>
+          <w:rFonts w:ascii="CMU Serif Roman" w:hAnsi="CMU Serif Roman" w:cs="CMU Serif Roman"/>
+          <w:sz w:val="20"/>
+          <w:szCs w:val="20"/>
+        </w:rPr>
+        <w:t xml:space="preserve">all’interno del quale si gestisce l’interfacciamento con l’utente in merito alle seguenti operazioni: aggiunta, modifica, visualizzazione e rimozione di avvisi in bacheca, </w:t>
+      </w:r>
+      <w:r>
+        <w:rPr>
+          <w:rFonts w:ascii="CMU Serif Roman" w:hAnsi="CMU Serif Roman" w:cs="CMU Serif Roman"/>
+          <w:sz w:val="20"/>
+          <w:szCs w:val="20"/>
+        </w:rPr>
+        <w:t xml:space="preserve">aggiunta, modifica, visualizzazione e rimozione di </w:t>
+      </w:r>
+      <w:r>
+        <w:rPr>
+          <w:rFonts w:ascii="CMU Serif Roman" w:hAnsi="CMU Serif Roman" w:cs="CMU Serif Roman"/>
+          <w:sz w:val="20"/>
+          <w:szCs w:val="20"/>
+        </w:rPr>
+        <w:t xml:space="preserve">tipi di </w:t>
+      </w:r>
+      <w:r>
+        <w:rPr>
+          <w:rFonts w:ascii="CMU Serif Roman" w:hAnsi="CMU Serif Roman" w:cs="CMU Serif Roman"/>
+          <w:sz w:val="20"/>
+          <w:szCs w:val="20"/>
+        </w:rPr>
+        <w:t xml:space="preserve">avvisi </w:t>
+      </w:r>
+      <w:r>
+        <w:rPr>
+          <w:rFonts w:ascii="CMU Serif Roman" w:hAnsi="CMU Serif Roman" w:cs="CMU Serif Roman"/>
+          <w:sz w:val="20"/>
+          <w:szCs w:val="20"/>
+        </w:rPr>
+        <w:t>che è possibile inserire in bacheca.</w:t>
+      </w:r>
+    </w:p>
+    <w:p>
+      <w:pPr>
+        <w:pStyle w:val="ListParagraph"/>
+        <w:numPr>
+          <w:ilvl w:val="0"/>
+          <w:numId w:val="16"/>
+        </w:numPr>
+        <w:spacing w:after="160"/>
+        <w:jc w:val="both"/>
+        <w:rPr>
+          <w:rFonts w:ascii="CMU Serif Roman" w:hAnsi="CMU Serif Roman" w:cs="CMU Serif Roman"/>
+          <w:sz w:val="20"/>
+          <w:szCs w:val="20"/>
+        </w:rPr>
+      </w:pPr>
+      <w:proofErr w:type="spellStart"/>
+      <w:r>
+        <w:rPr>
+          <w:rFonts w:ascii="CMU Serif Roman" w:hAnsi="CMU Serif Roman" w:cs="CMU Serif Roman"/>
+          <w:sz w:val="20"/>
+          <w:szCs w:val="20"/>
+        </w:rPr>
+        <w:t>GestioneManagerialeAree</w:t>
+      </w:r>
+      <w:proofErr w:type="spellEnd"/>
+      <w:r>
+        <w:rPr>
+          <w:rFonts w:ascii="CMU Serif Roman" w:hAnsi="CMU Serif Roman" w:cs="CMU Serif Roman"/>
+          <w:sz w:val="20"/>
+          <w:szCs w:val="20"/>
+        </w:rPr>
+        <w:t xml:space="preserve"> </w:t>
+      </w:r>
+      <w:r>
+        <w:rPr>
+          <w:rFonts w:ascii="CMU Serif Roman" w:hAnsi="CMU Serif Roman" w:cs="CMU Serif Roman"/>
+          <w:sz w:val="20"/>
+          <w:szCs w:val="20"/>
+        </w:rPr>
+        <w:t>è</w:t>
+      </w:r>
+      <w:r>
+        <w:rPr>
+          <w:rFonts w:ascii="CMU Serif Roman" w:hAnsi="CMU Serif Roman" w:cs="CMU Serif Roman"/>
+          <w:sz w:val="20"/>
+          <w:szCs w:val="20"/>
+        </w:rPr>
+        <w:t xml:space="preserve"> </w:t>
+      </w:r>
+      <w:r>
+        <w:rPr>
+          <w:rFonts w:ascii="CMU Serif Roman" w:hAnsi="CMU Serif Roman" w:cs="CMU Serif Roman"/>
+          <w:sz w:val="20"/>
+          <w:szCs w:val="20"/>
+        </w:rPr>
+        <w:t>il sottosistema software all’interno del quale si gestisce l’interfacciamento con l’utente in merito alle seguenti operazioni:</w:t>
+      </w:r>
+      <w:r>
+        <w:rPr>
+          <w:rFonts w:ascii="CMU Serif Roman" w:hAnsi="CMU Serif Roman" w:cs="CMU Serif Roman"/>
+          <w:sz w:val="20"/>
+          <w:szCs w:val="20"/>
+        </w:rPr>
+        <w:t xml:space="preserve"> aggiunta, rimozione, modifica e </w:t>
+      </w:r>
+      <w:proofErr w:type="spellStart"/>
+      <w:r>
+        <w:rPr>
+          <w:rFonts w:ascii="CMU Serif Roman" w:hAnsi="CMU Serif Roman" w:cs="CMU Serif Roman"/>
+          <w:sz w:val="20"/>
+          <w:szCs w:val="20"/>
+        </w:rPr>
+        <w:t>visualizzaione</w:t>
+      </w:r>
+      <w:proofErr w:type="spellEnd"/>
+      <w:r>
+        <w:rPr>
+          <w:rFonts w:ascii="CMU Serif Roman" w:hAnsi="CMU Serif Roman" w:cs="CMU Serif Roman"/>
+          <w:sz w:val="20"/>
+          <w:szCs w:val="20"/>
+        </w:rPr>
+        <w:t xml:space="preserve"> di aree, </w:t>
+      </w:r>
+      <w:r>
+        <w:rPr>
+          <w:rFonts w:ascii="CMU Serif Roman" w:hAnsi="CMU Serif Roman" w:cs="CMU Serif Roman"/>
+          <w:sz w:val="20"/>
+          <w:szCs w:val="20"/>
+        </w:rPr>
+        <w:t xml:space="preserve">aggiunta, rimozione, modifica e </w:t>
+      </w:r>
+      <w:proofErr w:type="spellStart"/>
+      <w:r>
+        <w:rPr>
+          <w:rFonts w:ascii="CMU Serif Roman" w:hAnsi="CMU Serif Roman" w:cs="CMU Serif Roman"/>
+          <w:sz w:val="20"/>
+          <w:szCs w:val="20"/>
+        </w:rPr>
+        <w:t>visualizzaione</w:t>
+      </w:r>
+      <w:proofErr w:type="spellEnd"/>
+      <w:r>
+        <w:rPr>
+          <w:rFonts w:ascii="CMU Serif Roman" w:hAnsi="CMU Serif Roman" w:cs="CMU Serif Roman"/>
+          <w:sz w:val="20"/>
+          <w:szCs w:val="20"/>
+        </w:rPr>
+        <w:t xml:space="preserve"> di </w:t>
+      </w:r>
+      <w:r>
+        <w:rPr>
+          <w:rFonts w:ascii="CMU Serif Roman" w:hAnsi="CMU Serif Roman" w:cs="CMU Serif Roman"/>
+          <w:sz w:val="20"/>
+          <w:szCs w:val="20"/>
+        </w:rPr>
+        <w:t xml:space="preserve">linee, </w:t>
+      </w:r>
+      <w:r>
+        <w:rPr>
+          <w:rFonts w:ascii="CMU Serif Roman" w:hAnsi="CMU Serif Roman" w:cs="CMU Serif Roman"/>
+          <w:sz w:val="20"/>
+          <w:szCs w:val="20"/>
+        </w:rPr>
+        <w:t xml:space="preserve">aggiunta, rimozione, modifica e </w:t>
+      </w:r>
+      <w:proofErr w:type="spellStart"/>
+      <w:r>
+        <w:rPr>
+          <w:rFonts w:ascii="CMU Serif Roman" w:hAnsi="CMU Serif Roman" w:cs="CMU Serif Roman"/>
+          <w:sz w:val="20"/>
+          <w:szCs w:val="20"/>
+        </w:rPr>
+        <w:t>visualizzaione</w:t>
+      </w:r>
+      <w:proofErr w:type="spellEnd"/>
+      <w:r>
+        <w:rPr>
+          <w:rFonts w:ascii="CMU Serif Roman" w:hAnsi="CMU Serif Roman" w:cs="CMU Serif Roman"/>
+          <w:sz w:val="20"/>
+          <w:szCs w:val="20"/>
+        </w:rPr>
+        <w:t xml:space="preserve"> di </w:t>
+      </w:r>
+      <w:r>
+        <w:rPr>
+          <w:rFonts w:ascii="CMU Serif Roman" w:hAnsi="CMU Serif Roman" w:cs="CMU Serif Roman"/>
+          <w:sz w:val="20"/>
+          <w:szCs w:val="20"/>
+        </w:rPr>
+        <w:t xml:space="preserve">corse, </w:t>
+      </w:r>
+      <w:r>
+        <w:rPr>
+          <w:rFonts w:ascii="CMU Serif Roman" w:hAnsi="CMU Serif Roman" w:cs="CMU Serif Roman"/>
+          <w:sz w:val="20"/>
+          <w:szCs w:val="20"/>
+        </w:rPr>
+        <w:t xml:space="preserve">aggiunta, rimozione, modifica e </w:t>
+      </w:r>
+      <w:proofErr w:type="spellStart"/>
+      <w:r>
+        <w:rPr>
+          <w:rFonts w:ascii="CMU Serif Roman" w:hAnsi="CMU Serif Roman" w:cs="CMU Serif Roman"/>
+          <w:sz w:val="20"/>
+          <w:szCs w:val="20"/>
+        </w:rPr>
+        <w:t>visualizzaione</w:t>
+      </w:r>
+      <w:proofErr w:type="spellEnd"/>
+      <w:r>
+        <w:rPr>
+          <w:rFonts w:ascii="CMU Serif Roman" w:hAnsi="CMU Serif Roman" w:cs="CMU Serif Roman"/>
+          <w:sz w:val="20"/>
+          <w:szCs w:val="20"/>
+        </w:rPr>
+        <w:t xml:space="preserve"> di </w:t>
+      </w:r>
+      <w:r>
+        <w:rPr>
+          <w:rFonts w:ascii="CMU Serif Roman" w:hAnsi="CMU Serif Roman" w:cs="CMU Serif Roman"/>
+          <w:sz w:val="20"/>
+          <w:szCs w:val="20"/>
+        </w:rPr>
+        <w:t>depositi,</w:t>
+      </w:r>
+    </w:p>
+    <w:p>
+      <w:pPr>
+        <w:spacing w:after="160"/>
+        <w:jc w:val="both"/>
+        <w:rPr>
+          <w:rFonts w:ascii="CMU Serif Roman" w:hAnsi="CMU Serif Roman" w:cs="CMU Serif Roman"/>
+          <w:sz w:val="20"/>
+          <w:szCs w:val="20"/>
+        </w:rPr>
+      </w:pPr>
+    </w:p>
+    <w:p>
+      <w:pPr>
+        <w:spacing w:after="160"/>
+        <w:jc w:val="both"/>
+        <w:rPr>
+          <w:rFonts w:ascii="CMU Serif Roman" w:hAnsi="CMU Serif Roman" w:cs="CMU Serif Roman"/>
+          <w:sz w:val="20"/>
+          <w:szCs w:val="20"/>
+        </w:rPr>
+      </w:pPr>
+    </w:p>
+    <w:p>
+      <w:pPr>
+        <w:spacing w:after="160"/>
+        <w:jc w:val="both"/>
+        <w:rPr>
+          <w:rFonts w:ascii="CMU Serif Roman" w:hAnsi="CMU Serif Roman" w:cs="CMU Serif Roman"/>
+          <w:sz w:val="20"/>
+          <w:szCs w:val="20"/>
+        </w:rPr>
+      </w:pPr>
     </w:p>
     <w:p>
       <w:pPr>
@@ -8918,6 +9643,119 @@
     </w:lvl>
   </w:abstractNum>
   <w:abstractNum w:abstractNumId="8" w15:restartNumberingAfterBreak="0">
+    <w:nsid w:val="4DB440A5"/>
+    <w:multiLevelType w:val="hybridMultilevel"/>
+    <w:tmpl w:val="5B482E80"/>
+    <w:lvl w:ilvl="0" w:tplc="04090001">
+      <w:start w:val="1"/>
+      <w:numFmt w:val="bullet"/>
+      <w:lvlText w:val=""/>
+      <w:lvlJc w:val="left"/>
+      <w:pPr>
+        <w:ind w:left="720" w:hanging="360"/>
+      </w:pPr>
+      <w:rPr>
+        <w:rFonts w:ascii="Symbol" w:hAnsi="Symbol" w:hint="default"/>
+      </w:rPr>
+    </w:lvl>
+    <w:lvl w:ilvl="1" w:tplc="04090003" w:tentative="1">
+      <w:start w:val="1"/>
+      <w:numFmt w:val="bullet"/>
+      <w:lvlText w:val="o"/>
+      <w:lvlJc w:val="left"/>
+      <w:pPr>
+        <w:ind w:left="1440" w:hanging="360"/>
+      </w:pPr>
+      <w:rPr>
+        <w:rFonts w:ascii="Courier New" w:hAnsi="Courier New" w:cs="Courier New" w:hint="default"/>
+      </w:rPr>
+    </w:lvl>
+    <w:lvl w:ilvl="2" w:tplc="04090005" w:tentative="1">
+      <w:start w:val="1"/>
+      <w:numFmt w:val="bullet"/>
+      <w:lvlText w:val=""/>
+      <w:lvlJc w:val="left"/>
+      <w:pPr>
+        <w:ind w:left="2160" w:hanging="360"/>
+      </w:pPr>
+      <w:rPr>
+        <w:rFonts w:ascii="Wingdings" w:hAnsi="Wingdings" w:hint="default"/>
+      </w:rPr>
+    </w:lvl>
+    <w:lvl w:ilvl="3" w:tplc="04090001" w:tentative="1">
+      <w:start w:val="1"/>
+      <w:numFmt w:val="bullet"/>
+      <w:lvlText w:val=""/>
+      <w:lvlJc w:val="left"/>
+      <w:pPr>
+        <w:ind w:left="2880" w:hanging="360"/>
+      </w:pPr>
+      <w:rPr>
+        <w:rFonts w:ascii="Symbol" w:hAnsi="Symbol" w:hint="default"/>
+      </w:rPr>
+    </w:lvl>
+    <w:lvl w:ilvl="4" w:tplc="04090003" w:tentative="1">
+      <w:start w:val="1"/>
+      <w:numFmt w:val="bullet"/>
+      <w:lvlText w:val="o"/>
+      <w:lvlJc w:val="left"/>
+      <w:pPr>
+        <w:ind w:left="3600" w:hanging="360"/>
+      </w:pPr>
+      <w:rPr>
+        <w:rFonts w:ascii="Courier New" w:hAnsi="Courier New" w:cs="Courier New" w:hint="default"/>
+      </w:rPr>
+    </w:lvl>
+    <w:lvl w:ilvl="5" w:tplc="04090005" w:tentative="1">
+      <w:start w:val="1"/>
+      <w:numFmt w:val="bullet"/>
+      <w:lvlText w:val=""/>
+      <w:lvlJc w:val="left"/>
+      <w:pPr>
+        <w:ind w:left="4320" w:hanging="360"/>
+      </w:pPr>
+      <w:rPr>
+        <w:rFonts w:ascii="Wingdings" w:hAnsi="Wingdings" w:hint="default"/>
+      </w:rPr>
+    </w:lvl>
+    <w:lvl w:ilvl="6" w:tplc="04090001" w:tentative="1">
+      <w:start w:val="1"/>
+      <w:numFmt w:val="bullet"/>
+      <w:lvlText w:val=""/>
+      <w:lvlJc w:val="left"/>
+      <w:pPr>
+        <w:ind w:left="5040" w:hanging="360"/>
+      </w:pPr>
+      <w:rPr>
+        <w:rFonts w:ascii="Symbol" w:hAnsi="Symbol" w:hint="default"/>
+      </w:rPr>
+    </w:lvl>
+    <w:lvl w:ilvl="7" w:tplc="04090003" w:tentative="1">
+      <w:start w:val="1"/>
+      <w:numFmt w:val="bullet"/>
+      <w:lvlText w:val="o"/>
+      <w:lvlJc w:val="left"/>
+      <w:pPr>
+        <w:ind w:left="5760" w:hanging="360"/>
+      </w:pPr>
+      <w:rPr>
+        <w:rFonts w:ascii="Courier New" w:hAnsi="Courier New" w:cs="Courier New" w:hint="default"/>
+      </w:rPr>
+    </w:lvl>
+    <w:lvl w:ilvl="8" w:tplc="04090005" w:tentative="1">
+      <w:start w:val="1"/>
+      <w:numFmt w:val="bullet"/>
+      <w:lvlText w:val=""/>
+      <w:lvlJc w:val="left"/>
+      <w:pPr>
+        <w:ind w:left="6480" w:hanging="360"/>
+      </w:pPr>
+      <w:rPr>
+        <w:rFonts w:ascii="Wingdings" w:hAnsi="Wingdings" w:hint="default"/>
+      </w:rPr>
+    </w:lvl>
+  </w:abstractNum>
+  <w:abstractNum w:abstractNumId="9" w15:restartNumberingAfterBreak="0">
     <w:nsid w:val="5C113ED3"/>
     <w:multiLevelType w:val="multilevel"/>
     <w:tmpl w:val="D1EE311C"/>
@@ -9066,7 +9904,7 @@
       </w:rPr>
     </w:lvl>
   </w:abstractNum>
-  <w:abstractNum w:abstractNumId="9" w15:restartNumberingAfterBreak="0">
+  <w:abstractNum w:abstractNumId="10" w15:restartNumberingAfterBreak="0">
     <w:nsid w:val="5F754E20"/>
     <w:multiLevelType w:val="hybridMultilevel"/>
     <w:tmpl w:val="94DC23D2"/>
@@ -9179,7 +10017,7 @@
       </w:rPr>
     </w:lvl>
   </w:abstractNum>
-  <w:abstractNum w:abstractNumId="10" w15:restartNumberingAfterBreak="0">
+  <w:abstractNum w:abstractNumId="11" w15:restartNumberingAfterBreak="0">
     <w:nsid w:val="5FA91C75"/>
     <w:multiLevelType w:val="multilevel"/>
     <w:tmpl w:val="E7540876"/>
@@ -9328,7 +10166,7 @@
       </w:rPr>
     </w:lvl>
   </w:abstractNum>
-  <w:abstractNum w:abstractNumId="11" w15:restartNumberingAfterBreak="0">
+  <w:abstractNum w:abstractNumId="12" w15:restartNumberingAfterBreak="0">
     <w:nsid w:val="66BD3C1E"/>
     <w:multiLevelType w:val="multilevel"/>
     <w:tmpl w:val="348C3EFE"/>
@@ -9477,7 +10315,7 @@
       </w:rPr>
     </w:lvl>
   </w:abstractNum>
-  <w:abstractNum w:abstractNumId="12" w15:restartNumberingAfterBreak="0">
+  <w:abstractNum w:abstractNumId="13" w15:restartNumberingAfterBreak="0">
     <w:nsid w:val="67015460"/>
     <w:multiLevelType w:val="multilevel"/>
     <w:tmpl w:val="6750C02C"/>
@@ -9626,7 +10464,7 @@
       </w:rPr>
     </w:lvl>
   </w:abstractNum>
-  <w:abstractNum w:abstractNumId="13" w15:restartNumberingAfterBreak="0">
+  <w:abstractNum w:abstractNumId="14" w15:restartNumberingAfterBreak="0">
     <w:nsid w:val="70914D78"/>
     <w:multiLevelType w:val="multilevel"/>
     <w:tmpl w:val="6F3851F8"/>
@@ -9775,7 +10613,7 @@
       </w:rPr>
     </w:lvl>
   </w:abstractNum>
-  <w:abstractNum w:abstractNumId="14" w15:restartNumberingAfterBreak="0">
+  <w:abstractNum w:abstractNumId="15" w15:restartNumberingAfterBreak="0">
     <w:nsid w:val="72B306A5"/>
     <w:multiLevelType w:val="multilevel"/>
     <w:tmpl w:val="32822012"/>
@@ -9925,7 +10763,7 @@
     </w:lvl>
   </w:abstractNum>
   <w:num w:numId="1">
-    <w:abstractNumId w:val="13"/>
+    <w:abstractNumId w:val="14"/>
   </w:num>
   <w:num w:numId="2">
     <w:abstractNumId w:val="0"/>
@@ -9937,13 +10775,13 @@
     <w:abstractNumId w:val="2"/>
   </w:num>
   <w:num w:numId="5">
-    <w:abstractNumId w:val="10"/>
+    <w:abstractNumId w:val="11"/>
   </w:num>
   <w:num w:numId="6">
-    <w:abstractNumId w:val="14"/>
+    <w:abstractNumId w:val="15"/>
   </w:num>
   <w:num w:numId="7">
-    <w:abstractNumId w:val="8"/>
+    <w:abstractNumId w:val="9"/>
   </w:num>
   <w:num w:numId="8">
     <w:abstractNumId w:val="7"/>
@@ -9958,16 +10796,19 @@
     <w:abstractNumId w:val="5"/>
   </w:num>
   <w:num w:numId="12">
-    <w:abstractNumId w:val="12"/>
+    <w:abstractNumId w:val="13"/>
   </w:num>
   <w:num w:numId="13">
-    <w:abstractNumId w:val="11"/>
+    <w:abstractNumId w:val="12"/>
   </w:num>
   <w:num w:numId="14">
     <w:abstractNumId w:val="3"/>
   </w:num>
   <w:num w:numId="15">
-    <w:abstractNumId w:val="9"/>
+    <w:abstractNumId w:val="10"/>
+  </w:num>
+  <w:num w:numId="16">
+    <w:abstractNumId w:val="8"/>
   </w:num>
 </w:numbering>
 </file>
@@ -10439,6 +11280,7 @@
   <w:style w:type="character" w:default="1" w:styleId="DefaultParagraphFont">
     <w:name w:val="Default Paragraph Font"/>
     <w:uiPriority w:val="1"/>
+    <w:semiHidden/>
     <w:unhideWhenUsed/>
   </w:style>
   <w:style w:type="table" w:default="1" w:styleId="TableNormal">

</xml_diff>

<commit_message>
update dClassiP and SDD
</commit_message>
<xml_diff>
--- a/progettazione/SDD.docx
+++ b/progettazione/SDD.docx
@@ -138,7 +138,7 @@
                     <pic:cNvPicPr/>
                   </pic:nvPicPr>
                   <pic:blipFill>
-                    <a:blip r:embed="rId6">
+                    <a:blip r:embed="rId8">
                       <a:extLst>
                         <a:ext uri="{28A0092B-C50C-407E-A947-70E740481C1C}">
                           <a14:useLocalDpi xmlns:a14="http://schemas.microsoft.com/office/drawing/2010/main" val="0"/>
@@ -693,7 +693,7 @@
       <w:pPr>
         <w:jc w:val="both"/>
         <w:rPr>
-          <w:rFonts w:ascii="CMU Serif Roman" w:hAnsi="CMU Serif Roman"/>
+          <w:rFonts w:ascii="CMU Serif Roman" w:hAnsi="CMU Serif Roman" w:cs="Arial"/>
           <w:b/>
           <w:bCs/>
           <w:color w:val="000000" w:themeColor="text1"/>
@@ -714,16 +714,51 @@
         <w:t>Indice</w:t>
       </w:r>
     </w:p>
+    <w:p>
+      <w:pPr>
+        <w:jc w:val="both"/>
+        <w:rPr>
+          <w:rFonts w:ascii="CMU Serif Roman" w:hAnsi="CMU Serif Roman" w:cs="Arial"/>
+          <w:b/>
+          <w:bCs/>
+          <w:color w:val="000000" w:themeColor="text1"/>
+          <w:sz w:val="48"/>
+          <w:szCs w:val="48"/>
+        </w:rPr>
+      </w:pPr>
+      <w:r>
+        <w:rPr>
+          <w:rFonts w:ascii="CMU Serif Roman" w:hAnsi="CMU Serif Roman" w:cs="Arial"/>
+          <w:b/>
+          <w:bCs/>
+          <w:color w:val="000000" w:themeColor="text1"/>
+          <w:sz w:val="48"/>
+          <w:szCs w:val="48"/>
+        </w:rPr>
+        <w:t>[aggiornare pagine]</w:t>
+      </w:r>
+    </w:p>
+    <w:p>
+      <w:pPr>
+        <w:jc w:val="both"/>
+        <w:rPr>
+          <w:rFonts w:ascii="CMU Serif Roman" w:hAnsi="CMU Serif Roman"/>
+          <w:b/>
+          <w:bCs/>
+          <w:color w:val="000000" w:themeColor="text1"/>
+          <w:sz w:val="48"/>
+          <w:szCs w:val="48"/>
+        </w:rPr>
+      </w:pPr>
+    </w:p>
     <w:sdt>
       <w:sdtPr>
         <w:rPr>
-          <w:rFonts w:ascii="Times New Roman" w:eastAsia="Times New Roman" w:hAnsi="Times New Roman" w:cs="Times New Roman"/>
+          <w:rFonts w:ascii="Times New Roman" w:hAnsi="Times New Roman" w:cs="Times New Roman"/>
           <w:b w:val="0"/>
           <w:bCs w:val="0"/>
-          <w:color w:val="auto"/>
           <w:sz w:val="24"/>
           <w:szCs w:val="24"/>
-          <w:lang w:eastAsia="en-US"/>
         </w:rPr>
         <w:id w:val="432874119"/>
         <w:docPartObj>
@@ -739,30 +774,17 @@
       <w:sdtContent>
         <w:p>
           <w:pPr>
-            <w:pStyle w:val="TOCHeading"/>
-            <w:spacing w:line="240" w:lineRule="auto"/>
-            <w:rPr>
-              <w:rFonts w:ascii="CMU Serif Roman" w:hAnsi="CMU Serif Roman" w:cs="CMU Serif Roman"/>
-              <w:b w:val="0"/>
-              <w:bCs w:val="0"/>
-              <w:sz w:val="20"/>
-              <w:szCs w:val="20"/>
-            </w:rPr>
-          </w:pPr>
-        </w:p>
-        <w:p>
-          <w:pPr>
-            <w:pStyle w:val="TOC1"/>
+            <w:pStyle w:val="TOC2"/>
             <w:tabs>
               <w:tab w:val="right" w:leader="dot" w:pos="9010"/>
             </w:tabs>
+            <w:ind w:left="0"/>
             <w:rPr>
               <w:rFonts w:ascii="CMU Serif Roman" w:eastAsiaTheme="minorEastAsia" w:hAnsi="CMU Serif Roman" w:cs="CMU Serif Roman"/>
               <w:b w:val="0"/>
               <w:bCs w:val="0"/>
-              <w:i w:val="0"/>
-              <w:iCs w:val="0"/>
               <w:noProof/>
+              <w:color w:val="000000" w:themeColor="text1"/>
               <w:sz w:val="20"/>
               <w:szCs w:val="20"/>
               <w:lang w:val="en-IT"/>
@@ -773,8 +795,9 @@
               <w:rFonts w:ascii="CMU Serif Roman" w:hAnsi="CMU Serif Roman" w:cs="CMU Serif Roman"/>
               <w:b w:val="0"/>
               <w:bCs w:val="0"/>
-              <w:i w:val="0"/>
-              <w:iCs w:val="0"/>
+              <w:i/>
+              <w:iCs/>
+              <w:color w:val="000000" w:themeColor="text1"/>
               <w:sz w:val="20"/>
               <w:szCs w:val="20"/>
             </w:rPr>
@@ -785,8 +808,7 @@
               <w:rFonts w:ascii="CMU Serif Roman" w:hAnsi="CMU Serif Roman" w:cs="CMU Serif Roman"/>
               <w:b w:val="0"/>
               <w:bCs w:val="0"/>
-              <w:i w:val="0"/>
-              <w:iCs w:val="0"/>
+              <w:color w:val="000000" w:themeColor="text1"/>
               <w:sz w:val="20"/>
               <w:szCs w:val="20"/>
             </w:rPr>
@@ -797,8 +819,9 @@
               <w:rFonts w:ascii="CMU Serif Roman" w:hAnsi="CMU Serif Roman" w:cs="CMU Serif Roman"/>
               <w:b w:val="0"/>
               <w:bCs w:val="0"/>
-              <w:i w:val="0"/>
-              <w:iCs w:val="0"/>
+              <w:i/>
+              <w:iCs/>
+              <w:color w:val="000000" w:themeColor="text1"/>
               <w:sz w:val="20"/>
               <w:szCs w:val="20"/>
             </w:rPr>
@@ -811,23 +834,111 @@
                 <w:rFonts w:ascii="CMU Serif Roman" w:hAnsi="CMU Serif Roman" w:cs="CMU Serif Roman"/>
                 <w:b w:val="0"/>
                 <w:bCs w:val="0"/>
-                <w:i w:val="0"/>
-                <w:iCs w:val="0"/>
                 <w:noProof/>
+                <w:color w:val="000000" w:themeColor="text1"/>
                 <w:sz w:val="20"/>
                 <w:szCs w:val="20"/>
               </w:rPr>
-              <w:t>1 – Introduzione</w:t>
+              <w:t>1</w:t>
+            </w:r>
+          </w:hyperlink>
+          <w:r>
+            <w:rPr>
+              <w:rFonts w:ascii="CMU Serif Roman" w:hAnsi="CMU Serif Roman" w:cs="CMU Serif Roman"/>
+              <w:b w:val="0"/>
+              <w:bCs w:val="0"/>
+              <w:noProof/>
+              <w:color w:val="000000" w:themeColor="text1"/>
+              <w:sz w:val="20"/>
+              <w:szCs w:val="20"/>
+            </w:rPr>
+            <w:t xml:space="preserve"> - Introduzione</w:t>
+          </w:r>
+          <w:hyperlink w:anchor="_Toc91248628" w:history="1">
+            <w:r>
+              <w:rPr>
+                <w:rStyle w:val="Hyperlink"/>
+                <w:rFonts w:ascii="CMU Serif Roman" w:hAnsi="CMU Serif Roman" w:cs="CMU Serif Roman"/>
+                <w:b w:val="0"/>
+                <w:bCs w:val="0"/>
+                <w:noProof/>
+                <w:color w:val="000000" w:themeColor="text1"/>
+                <w:sz w:val="20"/>
+                <w:szCs w:val="20"/>
+                <w:lang w:eastAsia="it-IT"/>
+              </w:rPr>
+              <w:t>………………………………………………………………………………………………………………………6</w:t>
+            </w:r>
+          </w:hyperlink>
+        </w:p>
+        <w:p>
+          <w:pPr>
+            <w:pStyle w:val="TOC2"/>
+            <w:tabs>
+              <w:tab w:val="right" w:leader="dot" w:pos="9010"/>
+            </w:tabs>
+            <w:rPr>
+              <w:rFonts w:ascii="CMU Serif Roman" w:eastAsiaTheme="minorEastAsia" w:hAnsi="CMU Serif Roman" w:cs="CMU Serif Roman"/>
+              <w:b w:val="0"/>
+              <w:bCs w:val="0"/>
+              <w:noProof/>
+              <w:color w:val="000000" w:themeColor="text1"/>
+              <w:sz w:val="20"/>
+              <w:szCs w:val="20"/>
+              <w:lang w:val="en-IT"/>
+            </w:rPr>
+          </w:pPr>
+          <w:hyperlink w:anchor="_Toc91248628" w:history="1">
+            <w:r>
+              <w:rPr>
+                <w:rStyle w:val="Hyperlink"/>
+                <w:rFonts w:ascii="CMU Serif Roman" w:hAnsi="CMU Serif Roman" w:cs="CMU Serif Roman"/>
+                <w:b w:val="0"/>
+                <w:bCs w:val="0"/>
+                <w:noProof/>
+                <w:color w:val="000000" w:themeColor="text1"/>
+                <w:sz w:val="20"/>
+                <w:szCs w:val="20"/>
+                <w:lang w:eastAsia="it-IT"/>
+              </w:rPr>
+              <w:t>1.1 - Scop</w:t>
+            </w:r>
+            <w:r>
+              <w:rPr>
+                <w:rStyle w:val="Hyperlink"/>
+                <w:rFonts w:ascii="CMU Serif Roman" w:hAnsi="CMU Serif Roman" w:cs="CMU Serif Roman"/>
+                <w:b w:val="0"/>
+                <w:bCs w:val="0"/>
+                <w:noProof/>
+                <w:color w:val="000000" w:themeColor="text1"/>
+                <w:sz w:val="20"/>
+                <w:szCs w:val="20"/>
+                <w:lang w:eastAsia="it-IT"/>
+              </w:rPr>
+              <w:t>o</w:t>
+            </w:r>
+            <w:r>
+              <w:rPr>
+                <w:rStyle w:val="Hyperlink"/>
+                <w:rFonts w:ascii="CMU Serif Roman" w:hAnsi="CMU Serif Roman" w:cs="CMU Serif Roman"/>
+                <w:b w:val="0"/>
+                <w:bCs w:val="0"/>
+                <w:noProof/>
+                <w:color w:val="000000" w:themeColor="text1"/>
+                <w:sz w:val="20"/>
+                <w:szCs w:val="20"/>
+                <w:lang w:eastAsia="it-IT"/>
+              </w:rPr>
+              <w:t xml:space="preserve"> del sistema</w:t>
             </w:r>
             <w:r>
               <w:rPr>
                 <w:rFonts w:ascii="CMU Serif Roman" w:hAnsi="CMU Serif Roman" w:cs="CMU Serif Roman"/>
                 <w:b w:val="0"/>
                 <w:bCs w:val="0"/>
-                <w:i w:val="0"/>
-                <w:iCs w:val="0"/>
                 <w:noProof/>
                 <w:webHidden/>
+                <w:color w:val="000000" w:themeColor="text1"/>
                 <w:sz w:val="20"/>
                 <w:szCs w:val="20"/>
               </w:rPr>
@@ -838,10 +949,9 @@
                 <w:rFonts w:ascii="CMU Serif Roman" w:hAnsi="CMU Serif Roman" w:cs="CMU Serif Roman"/>
                 <w:b w:val="0"/>
                 <w:bCs w:val="0"/>
-                <w:i w:val="0"/>
-                <w:iCs w:val="0"/>
                 <w:noProof/>
                 <w:webHidden/>
+                <w:color w:val="000000" w:themeColor="text1"/>
                 <w:sz w:val="20"/>
                 <w:szCs w:val="20"/>
               </w:rPr>
@@ -852,24 +962,22 @@
                 <w:rFonts w:ascii="CMU Serif Roman" w:hAnsi="CMU Serif Roman" w:cs="CMU Serif Roman"/>
                 <w:b w:val="0"/>
                 <w:bCs w:val="0"/>
-                <w:i w:val="0"/>
-                <w:iCs w:val="0"/>
                 <w:noProof/>
                 <w:webHidden/>
+                <w:color w:val="000000" w:themeColor="text1"/>
                 <w:sz w:val="20"/>
                 <w:szCs w:val="20"/>
               </w:rPr>
-              <w:instrText xml:space="preserve"> PAGEREF _Toc91248627 \h </w:instrText>
+              <w:instrText xml:space="preserve"> PAGEREF _Toc91248628 \h </w:instrText>
             </w:r>
             <w:r>
               <w:rPr>
                 <w:rFonts w:ascii="CMU Serif Roman" w:hAnsi="CMU Serif Roman" w:cs="CMU Serif Roman"/>
                 <w:b w:val="0"/>
                 <w:bCs w:val="0"/>
-                <w:i w:val="0"/>
-                <w:iCs w:val="0"/>
                 <w:noProof/>
                 <w:webHidden/>
+                <w:color w:val="000000" w:themeColor="text1"/>
                 <w:sz w:val="20"/>
                 <w:szCs w:val="20"/>
               </w:rPr>
@@ -879,10 +987,9 @@
                 <w:rFonts w:ascii="CMU Serif Roman" w:hAnsi="CMU Serif Roman" w:cs="CMU Serif Roman"/>
                 <w:b w:val="0"/>
                 <w:bCs w:val="0"/>
-                <w:i w:val="0"/>
-                <w:iCs w:val="0"/>
                 <w:noProof/>
                 <w:webHidden/>
+                <w:color w:val="000000" w:themeColor="text1"/>
                 <w:sz w:val="20"/>
                 <w:szCs w:val="20"/>
               </w:rPr>
@@ -893,10 +1000,9 @@
                 <w:rFonts w:ascii="CMU Serif Roman" w:hAnsi="CMU Serif Roman" w:cs="CMU Serif Roman"/>
                 <w:b w:val="0"/>
                 <w:bCs w:val="0"/>
-                <w:i w:val="0"/>
-                <w:iCs w:val="0"/>
                 <w:noProof/>
                 <w:webHidden/>
+                <w:color w:val="000000" w:themeColor="text1"/>
                 <w:sz w:val="20"/>
                 <w:szCs w:val="20"/>
               </w:rPr>
@@ -907,10 +1013,9 @@
                 <w:rFonts w:ascii="CMU Serif Roman" w:hAnsi="CMU Serif Roman" w:cs="CMU Serif Roman"/>
                 <w:b w:val="0"/>
                 <w:bCs w:val="0"/>
-                <w:i w:val="0"/>
-                <w:iCs w:val="0"/>
                 <w:noProof/>
                 <w:webHidden/>
+                <w:color w:val="000000" w:themeColor="text1"/>
                 <w:sz w:val="20"/>
                 <w:szCs w:val="20"/>
               </w:rPr>
@@ -929,12 +1034,13 @@
               <w:b w:val="0"/>
               <w:bCs w:val="0"/>
               <w:noProof/>
+              <w:color w:val="000000" w:themeColor="text1"/>
               <w:sz w:val="20"/>
               <w:szCs w:val="20"/>
               <w:lang w:val="en-IT"/>
             </w:rPr>
           </w:pPr>
-          <w:hyperlink w:anchor="_Toc91248628" w:history="1">
+          <w:hyperlink w:anchor="_Toc91248629" w:history="1">
             <w:r>
               <w:rPr>
                 <w:rStyle w:val="Hyperlink"/>
@@ -942,11 +1048,12 @@
                 <w:b w:val="0"/>
                 <w:bCs w:val="0"/>
                 <w:noProof/>
+                <w:color w:val="000000" w:themeColor="text1"/>
                 <w:sz w:val="20"/>
                 <w:szCs w:val="20"/>
                 <w:lang w:eastAsia="it-IT"/>
               </w:rPr>
-              <w:t>1.1 - Scopo del sistema</w:t>
+              <w:t>1.2 – Obiettivi di progettazione</w:t>
             </w:r>
             <w:r>
               <w:rPr>
@@ -955,6 +1062,7 @@
                 <w:bCs w:val="0"/>
                 <w:noProof/>
                 <w:webHidden/>
+                <w:color w:val="000000" w:themeColor="text1"/>
                 <w:sz w:val="20"/>
                 <w:szCs w:val="20"/>
               </w:rPr>
@@ -967,6 +1075,7 @@
                 <w:bCs w:val="0"/>
                 <w:noProof/>
                 <w:webHidden/>
+                <w:color w:val="000000" w:themeColor="text1"/>
                 <w:sz w:val="20"/>
                 <w:szCs w:val="20"/>
               </w:rPr>
@@ -979,10 +1088,11 @@
                 <w:bCs w:val="0"/>
                 <w:noProof/>
                 <w:webHidden/>
+                <w:color w:val="000000" w:themeColor="text1"/>
                 <w:sz w:val="20"/>
                 <w:szCs w:val="20"/>
               </w:rPr>
-              <w:instrText xml:space="preserve"> PAGEREF _Toc91248628 \h </w:instrText>
+              <w:instrText xml:space="preserve"> PAGEREF _Toc91248629 \h </w:instrText>
             </w:r>
             <w:r>
               <w:rPr>
@@ -991,6 +1101,7 @@
                 <w:bCs w:val="0"/>
                 <w:noProof/>
                 <w:webHidden/>
+                <w:color w:val="000000" w:themeColor="text1"/>
                 <w:sz w:val="20"/>
                 <w:szCs w:val="20"/>
               </w:rPr>
@@ -1002,6 +1113,7 @@
                 <w:bCs w:val="0"/>
                 <w:noProof/>
                 <w:webHidden/>
+                <w:color w:val="000000" w:themeColor="text1"/>
                 <w:sz w:val="20"/>
                 <w:szCs w:val="20"/>
               </w:rPr>
@@ -1014,10 +1126,11 @@
                 <w:bCs w:val="0"/>
                 <w:noProof/>
                 <w:webHidden/>
+                <w:color w:val="000000" w:themeColor="text1"/>
                 <w:sz w:val="20"/>
                 <w:szCs w:val="20"/>
               </w:rPr>
-              <w:t>6</w:t>
+              <w:t>7</w:t>
             </w:r>
             <w:r>
               <w:rPr>
@@ -1026,6 +1139,7 @@
                 <w:bCs w:val="0"/>
                 <w:noProof/>
                 <w:webHidden/>
+                <w:color w:val="000000" w:themeColor="text1"/>
                 <w:sz w:val="20"/>
                 <w:szCs w:val="20"/>
               </w:rPr>
@@ -1044,12 +1158,13 @@
               <w:b w:val="0"/>
               <w:bCs w:val="0"/>
               <w:noProof/>
+              <w:color w:val="000000" w:themeColor="text1"/>
               <w:sz w:val="20"/>
               <w:szCs w:val="20"/>
               <w:lang w:val="en-IT"/>
             </w:rPr>
           </w:pPr>
-          <w:hyperlink w:anchor="_Toc91248629" w:history="1">
+          <w:hyperlink w:anchor="_Toc91248630" w:history="1">
             <w:r>
               <w:rPr>
                 <w:rStyle w:val="Hyperlink"/>
@@ -1057,11 +1172,11 @@
                 <w:b w:val="0"/>
                 <w:bCs w:val="0"/>
                 <w:noProof/>
+                <w:color w:val="000000" w:themeColor="text1"/>
                 <w:sz w:val="20"/>
                 <w:szCs w:val="20"/>
-                <w:lang w:eastAsia="it-IT"/>
               </w:rPr>
-              <w:t>1.2 – Obiettivi di progettazione</w:t>
+              <w:t>1.3 – Definizioni, Abbreviazioni e Acronimi</w:t>
             </w:r>
             <w:r>
               <w:rPr>
@@ -1070,6 +1185,7 @@
                 <w:bCs w:val="0"/>
                 <w:noProof/>
                 <w:webHidden/>
+                <w:color w:val="000000" w:themeColor="text1"/>
                 <w:sz w:val="20"/>
                 <w:szCs w:val="20"/>
               </w:rPr>
@@ -1082,6 +1198,7 @@
                 <w:bCs w:val="0"/>
                 <w:noProof/>
                 <w:webHidden/>
+                <w:color w:val="000000" w:themeColor="text1"/>
                 <w:sz w:val="20"/>
                 <w:szCs w:val="20"/>
               </w:rPr>
@@ -1094,10 +1211,11 @@
                 <w:bCs w:val="0"/>
                 <w:noProof/>
                 <w:webHidden/>
+                <w:color w:val="000000" w:themeColor="text1"/>
                 <w:sz w:val="20"/>
                 <w:szCs w:val="20"/>
               </w:rPr>
-              <w:instrText xml:space="preserve"> PAGEREF _Toc91248629 \h </w:instrText>
+              <w:instrText xml:space="preserve"> PAGEREF _Toc91248630 \h </w:instrText>
             </w:r>
             <w:r>
               <w:rPr>
@@ -1106,6 +1224,7 @@
                 <w:bCs w:val="0"/>
                 <w:noProof/>
                 <w:webHidden/>
+                <w:color w:val="000000" w:themeColor="text1"/>
                 <w:sz w:val="20"/>
                 <w:szCs w:val="20"/>
               </w:rPr>
@@ -1117,6 +1236,7 @@
                 <w:bCs w:val="0"/>
                 <w:noProof/>
                 <w:webHidden/>
+                <w:color w:val="000000" w:themeColor="text1"/>
                 <w:sz w:val="20"/>
                 <w:szCs w:val="20"/>
               </w:rPr>
@@ -1129,10 +1249,11 @@
                 <w:bCs w:val="0"/>
                 <w:noProof/>
                 <w:webHidden/>
+                <w:color w:val="000000" w:themeColor="text1"/>
                 <w:sz w:val="20"/>
                 <w:szCs w:val="20"/>
               </w:rPr>
-              <w:t>7</w:t>
+              <w:t>8</w:t>
             </w:r>
             <w:r>
               <w:rPr>
@@ -1141,8 +1262,270 @@
                 <w:bCs w:val="0"/>
                 <w:noProof/>
                 <w:webHidden/>
+                <w:color w:val="000000" w:themeColor="text1"/>
                 <w:sz w:val="20"/>
                 <w:szCs w:val="20"/>
+              </w:rPr>
+              <w:fldChar w:fldCharType="end"/>
+            </w:r>
+          </w:hyperlink>
+        </w:p>
+        <w:p>
+          <w:pPr>
+            <w:pStyle w:val="TOC3"/>
+            <w:tabs>
+              <w:tab w:val="right" w:leader="dot" w:pos="9010"/>
+            </w:tabs>
+            <w:rPr>
+              <w:rFonts w:ascii="CMU Serif Roman" w:eastAsiaTheme="minorEastAsia" w:hAnsi="CMU Serif Roman" w:cs="CMU Serif Roman"/>
+              <w:noProof/>
+              <w:color w:val="000000" w:themeColor="text1"/>
+              <w:lang w:val="en-IT"/>
+            </w:rPr>
+          </w:pPr>
+          <w:hyperlink w:anchor="_Toc91248631" w:history="1">
+            <w:r>
+              <w:rPr>
+                <w:rStyle w:val="Hyperlink"/>
+                <w:rFonts w:ascii="CMU Serif Roman" w:hAnsi="CMU Serif Roman" w:cs="CMU Serif Roman"/>
+                <w:noProof/>
+                <w:color w:val="000000" w:themeColor="text1"/>
+              </w:rPr>
+              <w:t>1.3.1 - Definizioni</w:t>
+            </w:r>
+            <w:r>
+              <w:rPr>
+                <w:rFonts w:ascii="CMU Serif Roman" w:hAnsi="CMU Serif Roman" w:cs="CMU Serif Roman"/>
+                <w:noProof/>
+                <w:webHidden/>
+                <w:color w:val="000000" w:themeColor="text1"/>
+              </w:rPr>
+              <w:tab/>
+            </w:r>
+            <w:r>
+              <w:rPr>
+                <w:rFonts w:ascii="CMU Serif Roman" w:hAnsi="CMU Serif Roman" w:cs="CMU Serif Roman"/>
+                <w:noProof/>
+                <w:webHidden/>
+                <w:color w:val="000000" w:themeColor="text1"/>
+              </w:rPr>
+              <w:fldChar w:fldCharType="begin"/>
+            </w:r>
+            <w:r>
+              <w:rPr>
+                <w:rFonts w:ascii="CMU Serif Roman" w:hAnsi="CMU Serif Roman" w:cs="CMU Serif Roman"/>
+                <w:noProof/>
+                <w:webHidden/>
+                <w:color w:val="000000" w:themeColor="text1"/>
+              </w:rPr>
+              <w:instrText xml:space="preserve"> PAGEREF _Toc91248631 \h </w:instrText>
+            </w:r>
+            <w:r>
+              <w:rPr>
+                <w:rFonts w:ascii="CMU Serif Roman" w:hAnsi="CMU Serif Roman" w:cs="CMU Serif Roman"/>
+                <w:noProof/>
+                <w:webHidden/>
+                <w:color w:val="000000" w:themeColor="text1"/>
+              </w:rPr>
+            </w:r>
+            <w:r>
+              <w:rPr>
+                <w:rFonts w:ascii="CMU Serif Roman" w:hAnsi="CMU Serif Roman" w:cs="CMU Serif Roman"/>
+                <w:noProof/>
+                <w:webHidden/>
+                <w:color w:val="000000" w:themeColor="text1"/>
+              </w:rPr>
+              <w:fldChar w:fldCharType="separate"/>
+            </w:r>
+            <w:r>
+              <w:rPr>
+                <w:rFonts w:ascii="CMU Serif Roman" w:hAnsi="CMU Serif Roman" w:cs="CMU Serif Roman"/>
+                <w:noProof/>
+                <w:webHidden/>
+                <w:color w:val="000000" w:themeColor="text1"/>
+              </w:rPr>
+              <w:t>9</w:t>
+            </w:r>
+            <w:r>
+              <w:rPr>
+                <w:rFonts w:ascii="CMU Serif Roman" w:hAnsi="CMU Serif Roman" w:cs="CMU Serif Roman"/>
+                <w:noProof/>
+                <w:webHidden/>
+                <w:color w:val="000000" w:themeColor="text1"/>
+              </w:rPr>
+              <w:fldChar w:fldCharType="end"/>
+            </w:r>
+          </w:hyperlink>
+        </w:p>
+        <w:p>
+          <w:pPr>
+            <w:pStyle w:val="TOC3"/>
+            <w:tabs>
+              <w:tab w:val="right" w:leader="dot" w:pos="9010"/>
+            </w:tabs>
+            <w:rPr>
+              <w:rFonts w:ascii="CMU Serif Roman" w:eastAsiaTheme="minorEastAsia" w:hAnsi="CMU Serif Roman" w:cs="CMU Serif Roman"/>
+              <w:noProof/>
+              <w:color w:val="000000" w:themeColor="text1"/>
+              <w:lang w:val="en-IT"/>
+            </w:rPr>
+          </w:pPr>
+          <w:hyperlink w:anchor="_Toc91248632" w:history="1">
+            <w:r>
+              <w:rPr>
+                <w:rStyle w:val="Hyperlink"/>
+                <w:rFonts w:ascii="CMU Serif Roman" w:hAnsi="CMU Serif Roman" w:cs="CMU Serif Roman"/>
+                <w:noProof/>
+                <w:color w:val="000000" w:themeColor="text1"/>
+              </w:rPr>
+              <w:t>1.3.2 - Abbreviazioni</w:t>
+            </w:r>
+            <w:r>
+              <w:rPr>
+                <w:rFonts w:ascii="CMU Serif Roman" w:hAnsi="CMU Serif Roman" w:cs="CMU Serif Roman"/>
+                <w:noProof/>
+                <w:webHidden/>
+                <w:color w:val="000000" w:themeColor="text1"/>
+              </w:rPr>
+              <w:tab/>
+            </w:r>
+            <w:r>
+              <w:rPr>
+                <w:rFonts w:ascii="CMU Serif Roman" w:hAnsi="CMU Serif Roman" w:cs="CMU Serif Roman"/>
+                <w:noProof/>
+                <w:webHidden/>
+                <w:color w:val="000000" w:themeColor="text1"/>
+              </w:rPr>
+              <w:fldChar w:fldCharType="begin"/>
+            </w:r>
+            <w:r>
+              <w:rPr>
+                <w:rFonts w:ascii="CMU Serif Roman" w:hAnsi="CMU Serif Roman" w:cs="CMU Serif Roman"/>
+                <w:noProof/>
+                <w:webHidden/>
+                <w:color w:val="000000" w:themeColor="text1"/>
+              </w:rPr>
+              <w:instrText xml:space="preserve"> PAGEREF _Toc91248632 \h </w:instrText>
+            </w:r>
+            <w:r>
+              <w:rPr>
+                <w:rFonts w:ascii="CMU Serif Roman" w:hAnsi="CMU Serif Roman" w:cs="CMU Serif Roman"/>
+                <w:noProof/>
+                <w:webHidden/>
+                <w:color w:val="000000" w:themeColor="text1"/>
+              </w:rPr>
+            </w:r>
+            <w:r>
+              <w:rPr>
+                <w:rFonts w:ascii="CMU Serif Roman" w:hAnsi="CMU Serif Roman" w:cs="CMU Serif Roman"/>
+                <w:noProof/>
+                <w:webHidden/>
+                <w:color w:val="000000" w:themeColor="text1"/>
+              </w:rPr>
+              <w:fldChar w:fldCharType="separate"/>
+            </w:r>
+            <w:r>
+              <w:rPr>
+                <w:rFonts w:ascii="CMU Serif Roman" w:hAnsi="CMU Serif Roman" w:cs="CMU Serif Roman"/>
+                <w:noProof/>
+                <w:webHidden/>
+                <w:color w:val="000000" w:themeColor="text1"/>
+              </w:rPr>
+              <w:t>9</w:t>
+            </w:r>
+            <w:r>
+              <w:rPr>
+                <w:rFonts w:ascii="CMU Serif Roman" w:hAnsi="CMU Serif Roman" w:cs="CMU Serif Roman"/>
+                <w:noProof/>
+                <w:webHidden/>
+                <w:color w:val="000000" w:themeColor="text1"/>
+              </w:rPr>
+              <w:fldChar w:fldCharType="end"/>
+            </w:r>
+          </w:hyperlink>
+        </w:p>
+        <w:p>
+          <w:pPr>
+            <w:pStyle w:val="TOC3"/>
+            <w:tabs>
+              <w:tab w:val="right" w:leader="dot" w:pos="9010"/>
+            </w:tabs>
+            <w:rPr>
+              <w:rFonts w:ascii="CMU Serif Roman" w:eastAsiaTheme="minorEastAsia" w:hAnsi="CMU Serif Roman" w:cs="CMU Serif Roman"/>
+              <w:noProof/>
+              <w:color w:val="000000" w:themeColor="text1"/>
+              <w:lang w:val="en-IT"/>
+            </w:rPr>
+          </w:pPr>
+          <w:hyperlink w:anchor="_Toc91248633" w:history="1">
+            <w:r>
+              <w:rPr>
+                <w:rStyle w:val="Hyperlink"/>
+                <w:rFonts w:ascii="CMU Serif Roman" w:hAnsi="CMU Serif Roman" w:cs="CMU Serif Roman"/>
+                <w:noProof/>
+                <w:color w:val="000000" w:themeColor="text1"/>
+              </w:rPr>
+              <w:t>1.3.3 - Acronimi</w:t>
+            </w:r>
+            <w:r>
+              <w:rPr>
+                <w:rFonts w:ascii="CMU Serif Roman" w:hAnsi="CMU Serif Roman" w:cs="CMU Serif Roman"/>
+                <w:noProof/>
+                <w:webHidden/>
+                <w:color w:val="000000" w:themeColor="text1"/>
+              </w:rPr>
+              <w:tab/>
+            </w:r>
+            <w:r>
+              <w:rPr>
+                <w:rFonts w:ascii="CMU Serif Roman" w:hAnsi="CMU Serif Roman" w:cs="CMU Serif Roman"/>
+                <w:noProof/>
+                <w:webHidden/>
+                <w:color w:val="000000" w:themeColor="text1"/>
+              </w:rPr>
+              <w:fldChar w:fldCharType="begin"/>
+            </w:r>
+            <w:r>
+              <w:rPr>
+                <w:rFonts w:ascii="CMU Serif Roman" w:hAnsi="CMU Serif Roman" w:cs="CMU Serif Roman"/>
+                <w:noProof/>
+                <w:webHidden/>
+                <w:color w:val="000000" w:themeColor="text1"/>
+              </w:rPr>
+              <w:instrText xml:space="preserve"> PAGEREF _Toc91248633 \h </w:instrText>
+            </w:r>
+            <w:r>
+              <w:rPr>
+                <w:rFonts w:ascii="CMU Serif Roman" w:hAnsi="CMU Serif Roman" w:cs="CMU Serif Roman"/>
+                <w:noProof/>
+                <w:webHidden/>
+                <w:color w:val="000000" w:themeColor="text1"/>
+              </w:rPr>
+            </w:r>
+            <w:r>
+              <w:rPr>
+                <w:rFonts w:ascii="CMU Serif Roman" w:hAnsi="CMU Serif Roman" w:cs="CMU Serif Roman"/>
+                <w:noProof/>
+                <w:webHidden/>
+                <w:color w:val="000000" w:themeColor="text1"/>
+              </w:rPr>
+              <w:fldChar w:fldCharType="separate"/>
+            </w:r>
+            <w:r>
+              <w:rPr>
+                <w:rFonts w:ascii="CMU Serif Roman" w:hAnsi="CMU Serif Roman" w:cs="CMU Serif Roman"/>
+                <w:noProof/>
+                <w:webHidden/>
+                <w:color w:val="000000" w:themeColor="text1"/>
+              </w:rPr>
+              <w:t>9</w:t>
+            </w:r>
+            <w:r>
+              <w:rPr>
+                <w:rFonts w:ascii="CMU Serif Roman" w:hAnsi="CMU Serif Roman" w:cs="CMU Serif Roman"/>
+                <w:noProof/>
+                <w:webHidden/>
+                <w:color w:val="000000" w:themeColor="text1"/>
               </w:rPr>
               <w:fldChar w:fldCharType="end"/>
             </w:r>
@@ -1159,354 +1542,7 @@
               <w:b w:val="0"/>
               <w:bCs w:val="0"/>
               <w:noProof/>
-              <w:sz w:val="20"/>
-              <w:szCs w:val="20"/>
-              <w:lang w:val="en-IT"/>
-            </w:rPr>
-          </w:pPr>
-          <w:hyperlink w:anchor="_Toc91248630" w:history="1">
-            <w:r>
-              <w:rPr>
-                <w:rStyle w:val="Hyperlink"/>
-                <w:rFonts w:ascii="CMU Serif Roman" w:hAnsi="CMU Serif Roman" w:cs="CMU Serif Roman"/>
-                <w:b w:val="0"/>
-                <w:bCs w:val="0"/>
-                <w:noProof/>
-                <w:sz w:val="20"/>
-                <w:szCs w:val="20"/>
-              </w:rPr>
-              <w:t>1.3 – Definizioni, Abbreviazioni e Acronimi</w:t>
-            </w:r>
-            <w:r>
-              <w:rPr>
-                <w:rFonts w:ascii="CMU Serif Roman" w:hAnsi="CMU Serif Roman" w:cs="CMU Serif Roman"/>
-                <w:b w:val="0"/>
-                <w:bCs w:val="0"/>
-                <w:noProof/>
-                <w:webHidden/>
-                <w:sz w:val="20"/>
-                <w:szCs w:val="20"/>
-              </w:rPr>
-              <w:tab/>
-            </w:r>
-            <w:r>
-              <w:rPr>
-                <w:rFonts w:ascii="CMU Serif Roman" w:hAnsi="CMU Serif Roman" w:cs="CMU Serif Roman"/>
-                <w:b w:val="0"/>
-                <w:bCs w:val="0"/>
-                <w:noProof/>
-                <w:webHidden/>
-                <w:sz w:val="20"/>
-                <w:szCs w:val="20"/>
-              </w:rPr>
-              <w:fldChar w:fldCharType="begin"/>
-            </w:r>
-            <w:r>
-              <w:rPr>
-                <w:rFonts w:ascii="CMU Serif Roman" w:hAnsi="CMU Serif Roman" w:cs="CMU Serif Roman"/>
-                <w:b w:val="0"/>
-                <w:bCs w:val="0"/>
-                <w:noProof/>
-                <w:webHidden/>
-                <w:sz w:val="20"/>
-                <w:szCs w:val="20"/>
-              </w:rPr>
-              <w:instrText xml:space="preserve"> PAGEREF _Toc91248630 \h </w:instrText>
-            </w:r>
-            <w:r>
-              <w:rPr>
-                <w:rFonts w:ascii="CMU Serif Roman" w:hAnsi="CMU Serif Roman" w:cs="CMU Serif Roman"/>
-                <w:b w:val="0"/>
-                <w:bCs w:val="0"/>
-                <w:noProof/>
-                <w:webHidden/>
-                <w:sz w:val="20"/>
-                <w:szCs w:val="20"/>
-              </w:rPr>
-            </w:r>
-            <w:r>
-              <w:rPr>
-                <w:rFonts w:ascii="CMU Serif Roman" w:hAnsi="CMU Serif Roman" w:cs="CMU Serif Roman"/>
-                <w:b w:val="0"/>
-                <w:bCs w:val="0"/>
-                <w:noProof/>
-                <w:webHidden/>
-                <w:sz w:val="20"/>
-                <w:szCs w:val="20"/>
-              </w:rPr>
-              <w:fldChar w:fldCharType="separate"/>
-            </w:r>
-            <w:r>
-              <w:rPr>
-                <w:rFonts w:ascii="CMU Serif Roman" w:hAnsi="CMU Serif Roman" w:cs="CMU Serif Roman"/>
-                <w:b w:val="0"/>
-                <w:bCs w:val="0"/>
-                <w:noProof/>
-                <w:webHidden/>
-                <w:sz w:val="20"/>
-                <w:szCs w:val="20"/>
-              </w:rPr>
-              <w:t>8</w:t>
-            </w:r>
-            <w:r>
-              <w:rPr>
-                <w:rFonts w:ascii="CMU Serif Roman" w:hAnsi="CMU Serif Roman" w:cs="CMU Serif Roman"/>
-                <w:b w:val="0"/>
-                <w:bCs w:val="0"/>
-                <w:noProof/>
-                <w:webHidden/>
-                <w:sz w:val="20"/>
-                <w:szCs w:val="20"/>
-              </w:rPr>
-              <w:fldChar w:fldCharType="end"/>
-            </w:r>
-          </w:hyperlink>
-        </w:p>
-        <w:p>
-          <w:pPr>
-            <w:pStyle w:val="TOC3"/>
-            <w:tabs>
-              <w:tab w:val="right" w:leader="dot" w:pos="9010"/>
-            </w:tabs>
-            <w:rPr>
-              <w:rFonts w:ascii="CMU Serif Roman" w:eastAsiaTheme="minorEastAsia" w:hAnsi="CMU Serif Roman" w:cs="CMU Serif Roman"/>
-              <w:noProof/>
-              <w:lang w:val="en-IT"/>
-            </w:rPr>
-          </w:pPr>
-          <w:hyperlink w:anchor="_Toc91248631" w:history="1">
-            <w:r>
-              <w:rPr>
-                <w:rStyle w:val="Hyperlink"/>
-                <w:rFonts w:ascii="CMU Serif Roman" w:hAnsi="CMU Serif Roman" w:cs="CMU Serif Roman"/>
-                <w:noProof/>
-              </w:rPr>
-              <w:t>1.3.1 - Definizioni</w:t>
-            </w:r>
-            <w:r>
-              <w:rPr>
-                <w:rFonts w:ascii="CMU Serif Roman" w:hAnsi="CMU Serif Roman" w:cs="CMU Serif Roman"/>
-                <w:noProof/>
-                <w:webHidden/>
-              </w:rPr>
-              <w:tab/>
-            </w:r>
-            <w:r>
-              <w:rPr>
-                <w:rFonts w:ascii="CMU Serif Roman" w:hAnsi="CMU Serif Roman" w:cs="CMU Serif Roman"/>
-                <w:noProof/>
-                <w:webHidden/>
-              </w:rPr>
-              <w:fldChar w:fldCharType="begin"/>
-            </w:r>
-            <w:r>
-              <w:rPr>
-                <w:rFonts w:ascii="CMU Serif Roman" w:hAnsi="CMU Serif Roman" w:cs="CMU Serif Roman"/>
-                <w:noProof/>
-                <w:webHidden/>
-              </w:rPr>
-              <w:instrText xml:space="preserve"> PAGEREF _Toc91248631 \h </w:instrText>
-            </w:r>
-            <w:r>
-              <w:rPr>
-                <w:rFonts w:ascii="CMU Serif Roman" w:hAnsi="CMU Serif Roman" w:cs="CMU Serif Roman"/>
-                <w:noProof/>
-                <w:webHidden/>
-              </w:rPr>
-            </w:r>
-            <w:r>
-              <w:rPr>
-                <w:rFonts w:ascii="CMU Serif Roman" w:hAnsi="CMU Serif Roman" w:cs="CMU Serif Roman"/>
-                <w:noProof/>
-                <w:webHidden/>
-              </w:rPr>
-              <w:fldChar w:fldCharType="separate"/>
-            </w:r>
-            <w:r>
-              <w:rPr>
-                <w:rFonts w:ascii="CMU Serif Roman" w:hAnsi="CMU Serif Roman" w:cs="CMU Serif Roman"/>
-                <w:noProof/>
-                <w:webHidden/>
-              </w:rPr>
-              <w:t>9</w:t>
-            </w:r>
-            <w:r>
-              <w:rPr>
-                <w:rFonts w:ascii="CMU Serif Roman" w:hAnsi="CMU Serif Roman" w:cs="CMU Serif Roman"/>
-                <w:noProof/>
-                <w:webHidden/>
-              </w:rPr>
-              <w:fldChar w:fldCharType="end"/>
-            </w:r>
-          </w:hyperlink>
-        </w:p>
-        <w:p>
-          <w:pPr>
-            <w:pStyle w:val="TOC3"/>
-            <w:tabs>
-              <w:tab w:val="right" w:leader="dot" w:pos="9010"/>
-            </w:tabs>
-            <w:rPr>
-              <w:rFonts w:ascii="CMU Serif Roman" w:eastAsiaTheme="minorEastAsia" w:hAnsi="CMU Serif Roman" w:cs="CMU Serif Roman"/>
-              <w:noProof/>
-              <w:lang w:val="en-IT"/>
-            </w:rPr>
-          </w:pPr>
-          <w:hyperlink w:anchor="_Toc91248632" w:history="1">
-            <w:r>
-              <w:rPr>
-                <w:rStyle w:val="Hyperlink"/>
-                <w:rFonts w:ascii="CMU Serif Roman" w:hAnsi="CMU Serif Roman" w:cs="CMU Serif Roman"/>
-                <w:noProof/>
-              </w:rPr>
-              <w:t>1.3.2 - Abbreviazioni</w:t>
-            </w:r>
-            <w:r>
-              <w:rPr>
-                <w:rFonts w:ascii="CMU Serif Roman" w:hAnsi="CMU Serif Roman" w:cs="CMU Serif Roman"/>
-                <w:noProof/>
-                <w:webHidden/>
-              </w:rPr>
-              <w:tab/>
-            </w:r>
-            <w:r>
-              <w:rPr>
-                <w:rFonts w:ascii="CMU Serif Roman" w:hAnsi="CMU Serif Roman" w:cs="CMU Serif Roman"/>
-                <w:noProof/>
-                <w:webHidden/>
-              </w:rPr>
-              <w:fldChar w:fldCharType="begin"/>
-            </w:r>
-            <w:r>
-              <w:rPr>
-                <w:rFonts w:ascii="CMU Serif Roman" w:hAnsi="CMU Serif Roman" w:cs="CMU Serif Roman"/>
-                <w:noProof/>
-                <w:webHidden/>
-              </w:rPr>
-              <w:instrText xml:space="preserve"> PAGEREF _Toc91248632 \h </w:instrText>
-            </w:r>
-            <w:r>
-              <w:rPr>
-                <w:rFonts w:ascii="CMU Serif Roman" w:hAnsi="CMU Serif Roman" w:cs="CMU Serif Roman"/>
-                <w:noProof/>
-                <w:webHidden/>
-              </w:rPr>
-            </w:r>
-            <w:r>
-              <w:rPr>
-                <w:rFonts w:ascii="CMU Serif Roman" w:hAnsi="CMU Serif Roman" w:cs="CMU Serif Roman"/>
-                <w:noProof/>
-                <w:webHidden/>
-              </w:rPr>
-              <w:fldChar w:fldCharType="separate"/>
-            </w:r>
-            <w:r>
-              <w:rPr>
-                <w:rFonts w:ascii="CMU Serif Roman" w:hAnsi="CMU Serif Roman" w:cs="CMU Serif Roman"/>
-                <w:noProof/>
-                <w:webHidden/>
-              </w:rPr>
-              <w:t>9</w:t>
-            </w:r>
-            <w:r>
-              <w:rPr>
-                <w:rFonts w:ascii="CMU Serif Roman" w:hAnsi="CMU Serif Roman" w:cs="CMU Serif Roman"/>
-                <w:noProof/>
-                <w:webHidden/>
-              </w:rPr>
-              <w:fldChar w:fldCharType="end"/>
-            </w:r>
-          </w:hyperlink>
-        </w:p>
-        <w:p>
-          <w:pPr>
-            <w:pStyle w:val="TOC3"/>
-            <w:tabs>
-              <w:tab w:val="right" w:leader="dot" w:pos="9010"/>
-            </w:tabs>
-            <w:rPr>
-              <w:rFonts w:ascii="CMU Serif Roman" w:eastAsiaTheme="minorEastAsia" w:hAnsi="CMU Serif Roman" w:cs="CMU Serif Roman"/>
-              <w:noProof/>
-              <w:lang w:val="en-IT"/>
-            </w:rPr>
-          </w:pPr>
-          <w:hyperlink w:anchor="_Toc91248633" w:history="1">
-            <w:r>
-              <w:rPr>
-                <w:rStyle w:val="Hyperlink"/>
-                <w:rFonts w:ascii="CMU Serif Roman" w:hAnsi="CMU Serif Roman" w:cs="CMU Serif Roman"/>
-                <w:noProof/>
-              </w:rPr>
-              <w:t>1.3.3 - Acronimi</w:t>
-            </w:r>
-            <w:r>
-              <w:rPr>
-                <w:rFonts w:ascii="CMU Serif Roman" w:hAnsi="CMU Serif Roman" w:cs="CMU Serif Roman"/>
-                <w:noProof/>
-                <w:webHidden/>
-              </w:rPr>
-              <w:tab/>
-            </w:r>
-            <w:r>
-              <w:rPr>
-                <w:rFonts w:ascii="CMU Serif Roman" w:hAnsi="CMU Serif Roman" w:cs="CMU Serif Roman"/>
-                <w:noProof/>
-                <w:webHidden/>
-              </w:rPr>
-              <w:fldChar w:fldCharType="begin"/>
-            </w:r>
-            <w:r>
-              <w:rPr>
-                <w:rFonts w:ascii="CMU Serif Roman" w:hAnsi="CMU Serif Roman" w:cs="CMU Serif Roman"/>
-                <w:noProof/>
-                <w:webHidden/>
-              </w:rPr>
-              <w:instrText xml:space="preserve"> PAGEREF _Toc91248633 \h </w:instrText>
-            </w:r>
-            <w:r>
-              <w:rPr>
-                <w:rFonts w:ascii="CMU Serif Roman" w:hAnsi="CMU Serif Roman" w:cs="CMU Serif Roman"/>
-                <w:noProof/>
-                <w:webHidden/>
-              </w:rPr>
-            </w:r>
-            <w:r>
-              <w:rPr>
-                <w:rFonts w:ascii="CMU Serif Roman" w:hAnsi="CMU Serif Roman" w:cs="CMU Serif Roman"/>
-                <w:noProof/>
-                <w:webHidden/>
-              </w:rPr>
-              <w:fldChar w:fldCharType="separate"/>
-            </w:r>
-            <w:r>
-              <w:rPr>
-                <w:rFonts w:ascii="CMU Serif Roman" w:hAnsi="CMU Serif Roman" w:cs="CMU Serif Roman"/>
-                <w:noProof/>
-                <w:webHidden/>
-              </w:rPr>
-              <w:t>9</w:t>
-            </w:r>
-            <w:r>
-              <w:rPr>
-                <w:rFonts w:ascii="CMU Serif Roman" w:hAnsi="CMU Serif Roman" w:cs="CMU Serif Roman"/>
-                <w:noProof/>
-                <w:webHidden/>
-              </w:rPr>
-              <w:fldChar w:fldCharType="end"/>
-            </w:r>
-          </w:hyperlink>
-        </w:p>
-        <w:p>
-          <w:pPr>
-            <w:pStyle w:val="TOC2"/>
-            <w:tabs>
-              <w:tab w:val="right" w:leader="dot" w:pos="9010"/>
-            </w:tabs>
-            <w:rPr>
-              <w:rFonts w:ascii="CMU Serif Roman" w:eastAsiaTheme="minorEastAsia" w:hAnsi="CMU Serif Roman" w:cs="CMU Serif Roman"/>
-              <w:b w:val="0"/>
-              <w:bCs w:val="0"/>
-              <w:noProof/>
+              <w:color w:val="000000" w:themeColor="text1"/>
               <w:sz w:val="20"/>
               <w:szCs w:val="20"/>
               <w:lang w:val="en-IT"/>
@@ -1520,6 +1556,7 @@
                 <w:b w:val="0"/>
                 <w:bCs w:val="0"/>
                 <w:noProof/>
+                <w:color w:val="000000" w:themeColor="text1"/>
                 <w:sz w:val="20"/>
                 <w:szCs w:val="20"/>
               </w:rPr>
@@ -1532,6 +1569,7 @@
                 <w:bCs w:val="0"/>
                 <w:noProof/>
                 <w:webHidden/>
+                <w:color w:val="000000" w:themeColor="text1"/>
                 <w:sz w:val="20"/>
                 <w:szCs w:val="20"/>
               </w:rPr>
@@ -1544,6 +1582,7 @@
                 <w:bCs w:val="0"/>
                 <w:noProof/>
                 <w:webHidden/>
+                <w:color w:val="000000" w:themeColor="text1"/>
                 <w:sz w:val="20"/>
                 <w:szCs w:val="20"/>
               </w:rPr>
@@ -1556,6 +1595,7 @@
                 <w:bCs w:val="0"/>
                 <w:noProof/>
                 <w:webHidden/>
+                <w:color w:val="000000" w:themeColor="text1"/>
                 <w:sz w:val="20"/>
                 <w:szCs w:val="20"/>
               </w:rPr>
@@ -1568,6 +1608,7 @@
                 <w:bCs w:val="0"/>
                 <w:noProof/>
                 <w:webHidden/>
+                <w:color w:val="000000" w:themeColor="text1"/>
                 <w:sz w:val="20"/>
                 <w:szCs w:val="20"/>
               </w:rPr>
@@ -1579,6 +1620,7 @@
                 <w:bCs w:val="0"/>
                 <w:noProof/>
                 <w:webHidden/>
+                <w:color w:val="000000" w:themeColor="text1"/>
                 <w:sz w:val="20"/>
                 <w:szCs w:val="20"/>
               </w:rPr>
@@ -1591,6 +1633,7 @@
                 <w:bCs w:val="0"/>
                 <w:noProof/>
                 <w:webHidden/>
+                <w:color w:val="000000" w:themeColor="text1"/>
                 <w:sz w:val="20"/>
                 <w:szCs w:val="20"/>
               </w:rPr>
@@ -1603,6 +1646,7 @@
                 <w:bCs w:val="0"/>
                 <w:noProof/>
                 <w:webHidden/>
+                <w:color w:val="000000" w:themeColor="text1"/>
                 <w:sz w:val="20"/>
                 <w:szCs w:val="20"/>
               </w:rPr>
@@ -1622,6 +1666,7 @@
               <w:b w:val="0"/>
               <w:bCs w:val="0"/>
               <w:noProof/>
+              <w:color w:val="000000" w:themeColor="text1"/>
               <w:sz w:val="20"/>
               <w:szCs w:val="20"/>
             </w:rPr>
@@ -1634,6 +1679,7 @@
                 <w:b w:val="0"/>
                 <w:bCs w:val="0"/>
                 <w:noProof/>
+                <w:color w:val="000000" w:themeColor="text1"/>
                 <w:sz w:val="20"/>
                 <w:szCs w:val="20"/>
               </w:rPr>
@@ -1646,6 +1692,7 @@
                 <w:bCs w:val="0"/>
                 <w:noProof/>
                 <w:webHidden/>
+                <w:color w:val="000000" w:themeColor="text1"/>
                 <w:sz w:val="20"/>
                 <w:szCs w:val="20"/>
               </w:rPr>
@@ -1658,6 +1705,7 @@
                 <w:bCs w:val="0"/>
                 <w:noProof/>
                 <w:webHidden/>
+                <w:color w:val="000000" w:themeColor="text1"/>
                 <w:sz w:val="20"/>
                 <w:szCs w:val="20"/>
               </w:rPr>
@@ -1670,6 +1718,7 @@
                 <w:bCs w:val="0"/>
                 <w:noProof/>
                 <w:webHidden/>
+                <w:color w:val="000000" w:themeColor="text1"/>
                 <w:sz w:val="20"/>
                 <w:szCs w:val="20"/>
               </w:rPr>
@@ -1682,6 +1731,7 @@
                 <w:bCs w:val="0"/>
                 <w:noProof/>
                 <w:webHidden/>
+                <w:color w:val="000000" w:themeColor="text1"/>
                 <w:sz w:val="20"/>
                 <w:szCs w:val="20"/>
               </w:rPr>
@@ -1693,6 +1743,7 @@
                 <w:bCs w:val="0"/>
                 <w:noProof/>
                 <w:webHidden/>
+                <w:color w:val="000000" w:themeColor="text1"/>
                 <w:sz w:val="20"/>
                 <w:szCs w:val="20"/>
               </w:rPr>
@@ -1705,6 +1756,7 @@
                 <w:bCs w:val="0"/>
                 <w:noProof/>
                 <w:webHidden/>
+                <w:color w:val="000000" w:themeColor="text1"/>
                 <w:sz w:val="20"/>
                 <w:szCs w:val="20"/>
               </w:rPr>
@@ -1717,6 +1769,7 @@
                 <w:bCs w:val="0"/>
                 <w:noProof/>
                 <w:webHidden/>
+                <w:color w:val="000000" w:themeColor="text1"/>
                 <w:sz w:val="20"/>
                 <w:szCs w:val="20"/>
               </w:rPr>
@@ -1728,6 +1781,7 @@
           <w:pPr>
             <w:rPr>
               <w:rFonts w:ascii="CMU Serif Roman" w:eastAsiaTheme="minorEastAsia" w:hAnsi="CMU Serif Roman" w:cs="CMU Serif Roman"/>
+              <w:color w:val="000000" w:themeColor="text1"/>
               <w:sz w:val="20"/>
               <w:szCs w:val="20"/>
             </w:rPr>
@@ -1747,6 +1801,7 @@
             <w:rPr>
               <w:rFonts w:ascii="CMU Serif Roman" w:hAnsi="CMU Serif Roman" w:cs="CMU Serif Roman"/>
               <w:noProof/>
+              <w:color w:val="000000" w:themeColor="text1"/>
               <w:sz w:val="20"/>
               <w:szCs w:val="20"/>
             </w:rPr>
@@ -2371,32 +2426,6 @@
     </w:p>
     <w:p>
       <w:pPr>
-        <w:rPr>
-          <w:rFonts w:ascii="CMU Serif Roman" w:hAnsi="CMU Serif Roman"/>
-          <w:sz w:val="20"/>
-          <w:szCs w:val="20"/>
-        </w:rPr>
-      </w:pPr>
-    </w:p>
-    <w:p>
-      <w:pPr>
-        <w:rPr>
-          <w:rFonts w:ascii="CMU Serif Roman" w:hAnsi="CMU Serif Roman"/>
-          <w:sz w:val="20"/>
-          <w:szCs w:val="20"/>
-        </w:rPr>
-      </w:pPr>
-      <w:r>
-        <w:rPr>
-          <w:rFonts w:ascii="CMU Serif Roman" w:hAnsi="CMU Serif Roman"/>
-          <w:sz w:val="20"/>
-          <w:szCs w:val="20"/>
-        </w:rPr>
-        <w:br w:type="page"/>
-      </w:r>
-    </w:p>
-    <w:p>
-      <w:pPr>
         <w:jc w:val="both"/>
         <w:rPr>
           <w:rFonts w:ascii="CMU Serif Roman" w:hAnsi="CMU Serif Roman" w:cs="CMU Serif Roman"/>
@@ -2446,6 +2475,66 @@
         </w:rPr>
         <w:t>Figura 1.1: Diagramma delle classi fase di progettazione</w:t>
       </w:r>
+      <w:r>
+        <w:rPr>
+          <w:rFonts w:ascii="CMU Serif Roman" w:hAnsi="CMU Serif Roman" w:cs="CMU Serif Roman"/>
+          <w:color w:val="000000" w:themeColor="text1"/>
+        </w:rPr>
+        <w:t xml:space="preserve">… </w:t>
+      </w:r>
+    </w:p>
+    <w:p>
+      <w:pPr>
+        <w:jc w:val="both"/>
+        <w:rPr>
+          <w:rFonts w:ascii="CMU Serif Roman" w:hAnsi="CMU Serif Roman" w:cs="CMU Serif Roman"/>
+          <w:color w:val="000000" w:themeColor="text1"/>
+        </w:rPr>
+      </w:pPr>
+      <w:r>
+        <w:rPr>
+          <w:rFonts w:ascii="CMU Serif Roman" w:hAnsi="CMU Serif Roman" w:cs="CMU Serif Roman"/>
+          <w:color w:val="000000" w:themeColor="text1"/>
+        </w:rPr>
+        <w:t>Figura 1.</w:t>
+      </w:r>
+      <w:r>
+        <w:rPr>
+          <w:rFonts w:ascii="CMU Serif Roman" w:hAnsi="CMU Serif Roman" w:cs="CMU Serif Roman"/>
+          <w:color w:val="000000" w:themeColor="text1"/>
+        </w:rPr>
+        <w:t>2</w:t>
+      </w:r>
+      <w:r>
+        <w:rPr>
+          <w:rFonts w:ascii="CMU Serif Roman" w:hAnsi="CMU Serif Roman" w:cs="CMU Serif Roman"/>
+          <w:color w:val="000000" w:themeColor="text1"/>
+        </w:rPr>
+        <w:t xml:space="preserve">: Diagramma </w:t>
+      </w:r>
+      <w:r>
+        <w:rPr>
+          <w:rFonts w:ascii="CMU Serif Roman" w:hAnsi="CMU Serif Roman" w:cs="CMU Serif Roman"/>
+          <w:color w:val="000000" w:themeColor="text1"/>
+        </w:rPr>
+        <w:t>dei sottosistemi</w:t>
+      </w:r>
+      <w:r>
+        <w:rPr>
+          <w:rFonts w:ascii="CMU Serif Roman" w:hAnsi="CMU Serif Roman" w:cs="CMU Serif Roman"/>
+          <w:color w:val="000000" w:themeColor="text1"/>
+        </w:rPr>
+        <w:t>…</w:t>
+      </w:r>
+    </w:p>
+    <w:p>
+      <w:pPr>
+        <w:jc w:val="both"/>
+        <w:rPr>
+          <w:rFonts w:ascii="CMU Serif Roman" w:hAnsi="CMU Serif Roman" w:cs="CMU Serif Roman"/>
+          <w:color w:val="000000" w:themeColor="text1"/>
+        </w:rPr>
+      </w:pPr>
     </w:p>
     <w:p>
       <w:pPr>
@@ -2681,6 +2770,18 @@
           <w:lang w:val="en-US"/>
         </w:rPr>
       </w:pPr>
+    </w:p>
+    <w:p>
+      <w:pPr>
+        <w:jc w:val="both"/>
+        <w:rPr>
+          <w:rFonts w:ascii="CMU Serif Roman" w:hAnsi="CMU Serif Roman" w:cs="Arial"/>
+          <w:color w:val="000000" w:themeColor="text1"/>
+          <w:sz w:val="20"/>
+          <w:szCs w:val="20"/>
+          <w:lang w:val="en-US"/>
+        </w:rPr>
+      </w:pPr>
       <w:r>
         <w:rPr>
           <w:rFonts w:ascii="CMU Serif Roman" w:hAnsi="CMU Serif Roman" w:cs="Arial"/>
@@ -2863,6 +2964,17 @@
           <w:sz w:val="48"/>
           <w:szCs w:val="48"/>
         </w:rPr>
+        <w:sectPr>
+          <w:footerReference w:type="even" r:id="rId9"/>
+          <w:footerReference w:type="default" r:id="rId10"/>
+          <w:footerReference w:type="first" r:id="rId11"/>
+          <w:pgSz w:w="11906" w:h="16838"/>
+          <w:pgMar w:top="1440" w:right="1440" w:bottom="1440" w:left="1440" w:header="708" w:footer="708" w:gutter="0"/>
+          <w:pgNumType w:fmt="lowerRoman" w:start="1"/>
+          <w:cols w:space="708"/>
+          <w:titlePg/>
+          <w:docGrid w:linePitch="360"/>
+        </w:sectPr>
       </w:pPr>
     </w:p>
     <w:p>
@@ -2919,6 +3031,7 @@
     </w:p>
     <w:p>
       <w:pPr>
+        <w:jc w:val="both"/>
         <w:rPr>
           <w:rFonts w:ascii="CMU Serif Roman" w:hAnsi="CMU Serif Roman" w:cs="CMU Serif Roman"/>
           <w:b/>
@@ -2928,7 +3041,10 @@
           <w:szCs w:val="48"/>
         </w:rPr>
       </w:pPr>
-      <w:r>
+    </w:p>
+    <w:p>
+      <w:pPr>
+        <w:jc w:val="both"/>
         <w:rPr>
           <w:rFonts w:ascii="CMU Serif Roman" w:hAnsi="CMU Serif Roman" w:cs="CMU Serif Roman"/>
           <w:b/>
@@ -2937,12 +3053,11 @@
           <w:sz w:val="48"/>
           <w:szCs w:val="48"/>
         </w:rPr>
-        <w:br w:type="page"/>
-      </w:r>
-    </w:p>
-    <w:p>
-      <w:pPr>
-        <w:jc w:val="right"/>
+      </w:pPr>
+    </w:p>
+    <w:p>
+      <w:pPr>
+        <w:jc w:val="both"/>
         <w:rPr>
           <w:rFonts w:ascii="CMU Serif Roman" w:hAnsi="CMU Serif Roman" w:cs="CMU Serif Roman"/>
           <w:b/>
@@ -2955,7 +3070,7 @@
     </w:p>
     <w:p>
       <w:pPr>
-        <w:jc w:val="right"/>
+        <w:jc w:val="both"/>
         <w:rPr>
           <w:rFonts w:ascii="CMU Serif Roman" w:hAnsi="CMU Serif Roman" w:cs="CMU Serif Roman"/>
           <w:b/>
@@ -2968,7 +3083,7 @@
     </w:p>
     <w:p>
       <w:pPr>
-        <w:jc w:val="right"/>
+        <w:jc w:val="both"/>
         <w:rPr>
           <w:rFonts w:ascii="CMU Serif Roman" w:hAnsi="CMU Serif Roman" w:cs="CMU Serif Roman"/>
           <w:b/>
@@ -2991,10 +3106,7 @@
           <w:szCs w:val="48"/>
         </w:rPr>
       </w:pPr>
-    </w:p>
-    <w:p>
-      <w:pPr>
-        <w:jc w:val="right"/>
+      <w:r>
         <w:rPr>
           <w:rFonts w:ascii="CMU Serif Roman" w:hAnsi="CMU Serif Roman" w:cs="CMU Serif Roman"/>
           <w:b/>
@@ -3003,11 +3115,12 @@
           <w:sz w:val="48"/>
           <w:szCs w:val="48"/>
         </w:rPr>
-      </w:pPr>
-    </w:p>
-    <w:p>
-      <w:pPr>
-        <w:jc w:val="right"/>
+        <w:t>Introduzione</w:t>
+      </w:r>
+    </w:p>
+    <w:p>
+      <w:pPr>
+        <w:jc w:val="both"/>
         <w:rPr>
           <w:rFonts w:ascii="CMU Serif Roman" w:hAnsi="CMU Serif Roman" w:cs="CMU Serif Roman"/>
           <w:b/>
@@ -3020,9 +3133,8 @@
     </w:p>
     <w:p>
       <w:pPr>
-        <w:jc w:val="right"/>
-        <w:rPr>
-          <w:rFonts w:ascii="CMU Serif Roman" w:hAnsi="CMU Serif Roman" w:cs="CMU Serif Roman"/>
+        <w:rPr>
+          <w:rFonts w:ascii="CMU Serif Roman" w:eastAsiaTheme="majorEastAsia" w:hAnsi="CMU Serif Roman" w:cs="CMU Serif Roman"/>
           <w:b/>
           <w:bCs/>
           <w:color w:val="000000" w:themeColor="text1"/>
@@ -3030,10 +3142,8 @@
           <w:szCs w:val="48"/>
         </w:rPr>
       </w:pPr>
-    </w:p>
-    <w:p>
-      <w:pPr>
-        <w:jc w:val="right"/>
+      <w:bookmarkStart w:id="0" w:name="_Toc91248627"/>
+      <w:r>
         <w:rPr>
           <w:rFonts w:ascii="CMU Serif Roman" w:hAnsi="CMU Serif Roman" w:cs="CMU Serif Roman"/>
           <w:b/>
@@ -3042,11 +3152,13 @@
           <w:sz w:val="48"/>
           <w:szCs w:val="48"/>
         </w:rPr>
-      </w:pPr>
-    </w:p>
-    <w:p>
-      <w:pPr>
-        <w:jc w:val="right"/>
+        <w:br w:type="page"/>
+      </w:r>
+    </w:p>
+    <w:p>
+      <w:pPr>
+        <w:pStyle w:val="Heading1"/>
+        <w:jc w:val="both"/>
         <w:rPr>
           <w:rFonts w:ascii="CMU Serif Roman" w:hAnsi="CMU Serif Roman" w:cs="CMU Serif Roman"/>
           <w:b/>
@@ -3056,144 +3168,6 @@
           <w:szCs w:val="48"/>
         </w:rPr>
       </w:pPr>
-    </w:p>
-    <w:p>
-      <w:pPr>
-        <w:jc w:val="right"/>
-        <w:rPr>
-          <w:rFonts w:ascii="CMU Serif Roman" w:hAnsi="CMU Serif Roman" w:cs="CMU Serif Roman"/>
-          <w:b/>
-          <w:bCs/>
-          <w:color w:val="000000" w:themeColor="text1"/>
-          <w:sz w:val="48"/>
-          <w:szCs w:val="48"/>
-        </w:rPr>
-      </w:pPr>
-    </w:p>
-    <w:p>
-      <w:pPr>
-        <w:jc w:val="right"/>
-        <w:rPr>
-          <w:rFonts w:ascii="CMU Serif Roman" w:hAnsi="CMU Serif Roman" w:cs="CMU Serif Roman"/>
-          <w:b/>
-          <w:bCs/>
-          <w:color w:val="000000" w:themeColor="text1"/>
-          <w:sz w:val="48"/>
-          <w:szCs w:val="48"/>
-        </w:rPr>
-      </w:pPr>
-      <w:r>
-        <w:rPr>
-          <w:rFonts w:ascii="CMU Serif Roman" w:hAnsi="CMU Serif Roman" w:cs="CMU Serif Roman"/>
-          <w:b/>
-          <w:bCs/>
-          <w:color w:val="000000" w:themeColor="text1"/>
-          <w:sz w:val="48"/>
-          <w:szCs w:val="48"/>
-        </w:rPr>
-        <w:t>Introduzione</w:t>
-      </w:r>
-    </w:p>
-    <w:p>
-      <w:pPr>
-        <w:rPr>
-          <w:rFonts w:ascii="CMU Serif Roman" w:hAnsi="CMU Serif Roman" w:cs="CMU Serif Roman"/>
-          <w:b/>
-          <w:bCs/>
-          <w:color w:val="000000" w:themeColor="text1"/>
-          <w:sz w:val="48"/>
-          <w:szCs w:val="48"/>
-        </w:rPr>
-      </w:pPr>
-    </w:p>
-    <w:p>
-      <w:pPr>
-        <w:rPr>
-          <w:rFonts w:ascii="CMU Serif Roman" w:hAnsi="CMU Serif Roman" w:cs="CMU Serif Roman"/>
-          <w:b/>
-          <w:bCs/>
-          <w:color w:val="000000" w:themeColor="text1"/>
-          <w:sz w:val="48"/>
-          <w:szCs w:val="48"/>
-        </w:rPr>
-      </w:pPr>
-    </w:p>
-    <w:p>
-      <w:pPr>
-        <w:jc w:val="both"/>
-        <w:rPr>
-          <w:rFonts w:ascii="CMU Serif Roman" w:hAnsi="CMU Serif Roman" w:cs="CMU Serif Roman"/>
-          <w:b/>
-          <w:bCs/>
-          <w:color w:val="000000" w:themeColor="text1"/>
-          <w:sz w:val="48"/>
-          <w:szCs w:val="48"/>
-        </w:rPr>
-      </w:pPr>
-    </w:p>
-    <w:p>
-      <w:pPr>
-        <w:jc w:val="both"/>
-        <w:rPr>
-          <w:rFonts w:ascii="CMU Serif Roman" w:hAnsi="CMU Serif Roman" w:cs="CMU Serif Roman"/>
-          <w:b/>
-          <w:bCs/>
-          <w:color w:val="000000" w:themeColor="text1"/>
-          <w:sz w:val="48"/>
-          <w:szCs w:val="48"/>
-        </w:rPr>
-      </w:pPr>
-    </w:p>
-    <w:p>
-      <w:pPr>
-        <w:jc w:val="both"/>
-        <w:rPr>
-          <w:rFonts w:ascii="CMU Serif Roman" w:hAnsi="CMU Serif Roman" w:cs="CMU Serif Roman"/>
-          <w:b/>
-          <w:bCs/>
-          <w:color w:val="000000" w:themeColor="text1"/>
-          <w:sz w:val="48"/>
-          <w:szCs w:val="48"/>
-        </w:rPr>
-      </w:pPr>
-    </w:p>
-    <w:p>
-      <w:pPr>
-        <w:rPr>
-          <w:rFonts w:ascii="CMU Serif Roman" w:eastAsiaTheme="majorEastAsia" w:hAnsi="CMU Serif Roman" w:cs="CMU Serif Roman"/>
-          <w:b/>
-          <w:bCs/>
-          <w:color w:val="000000" w:themeColor="text1"/>
-          <w:sz w:val="48"/>
-          <w:szCs w:val="48"/>
-        </w:rPr>
-      </w:pPr>
-      <w:r>
-        <w:rPr>
-          <w:rFonts w:ascii="CMU Serif Roman" w:hAnsi="CMU Serif Roman" w:cs="CMU Serif Roman"/>
-          <w:b/>
-          <w:bCs/>
-          <w:color w:val="000000" w:themeColor="text1"/>
-          <w:sz w:val="48"/>
-          <w:szCs w:val="48"/>
-        </w:rPr>
-        <w:br w:type="page"/>
-      </w:r>
-    </w:p>
-    <w:p>
-      <w:pPr>
-        <w:pStyle w:val="Heading1"/>
-        <w:jc w:val="both"/>
-        <w:rPr>
-          <w:rFonts w:ascii="CMU Serif Roman" w:hAnsi="CMU Serif Roman" w:cs="CMU Serif Roman"/>
-          <w:b/>
-          <w:bCs/>
-          <w:color w:val="000000" w:themeColor="text1"/>
-          <w:sz w:val="48"/>
-          <w:szCs w:val="48"/>
-        </w:rPr>
-      </w:pPr>
-      <w:bookmarkStart w:id="0" w:name="_Toc91248627"/>
       <w:r>
         <w:rPr>
           <w:rFonts w:ascii="CMU Serif Roman" w:hAnsi="CMU Serif Roman" w:cs="CMU Serif Roman"/>
@@ -5408,7 +5382,7 @@
                     <pic:cNvPicPr/>
                   </pic:nvPicPr>
                   <pic:blipFill>
-                    <a:blip r:embed="rId7" cstate="print">
+                    <a:blip r:embed="rId12" cstate="print">
                       <a:extLst>
                         <a:ext uri="{28A0092B-C50C-407E-A947-70E740481C1C}">
                           <a14:useLocalDpi xmlns:a14="http://schemas.microsoft.com/office/drawing/2010/main" val="0"/>
@@ -5874,6 +5848,7 @@
         <w:sectPr>
           <w:pgSz w:w="11906" w:h="16838"/>
           <w:pgMar w:top="1440" w:right="1440" w:bottom="1440" w:left="1440" w:header="708" w:footer="708" w:gutter="0"/>
+          <w:pgNumType w:start="1"/>
           <w:cols w:space="708"/>
           <w:titlePg/>
           <w:docGrid w:linePitch="360"/>
@@ -6755,6 +6730,15 @@
           <w:szCs w:val="20"/>
         </w:rPr>
         <w:t xml:space="preserve"> per il trasporto urbano previsto dall’azienda.</w:t>
+      </w:r>
+      <w:r>
+        <w:rPr>
+          <w:rFonts w:ascii="CMU Serif Roman" w:hAnsi="CMU Serif Roman" w:cs="CMU Serif Roman"/>
+          <w:color w:val="000000"/>
+          <w:sz w:val="20"/>
+          <w:szCs w:val="20"/>
+        </w:rPr>
+        <w:t xml:space="preserve"> In questo senso un utente è sempre “loggato” al sistema software come impiegato aziendale, con i differenti incarichi ricoperti, come cittadino registrato o come cittadino non registrato.</w:t>
       </w:r>
     </w:p>
     <w:p>
@@ -6910,7 +6894,7 @@
                     <pic:cNvPicPr/>
                   </pic:nvPicPr>
                   <pic:blipFill rotWithShape="1">
-                    <a:blip r:embed="rId8" cstate="print">
+                    <a:blip r:embed="rId13" cstate="print">
                       <a:extLst>
                         <a:ext uri="{28A0092B-C50C-407E-A947-70E740481C1C}">
                           <a14:useLocalDpi xmlns:a14="http://schemas.microsoft.com/office/drawing/2010/main" val="0"/>
@@ -6982,7 +6966,7 @@
           <w:sz w:val="20"/>
           <w:szCs w:val="20"/>
         </w:rPr>
-        <w:t>1.</w:t>
+        <w:t>1.2</w:t>
       </w:r>
       <w:r>
         <w:rPr>
@@ -6991,7 +6975,7 @@
           <w:sz w:val="20"/>
           <w:szCs w:val="20"/>
         </w:rPr>
-        <w:t>2</w:t>
+        <w:t xml:space="preserve">: </w:t>
       </w:r>
       <w:r>
         <w:rPr>
@@ -7000,25 +6984,7 @@
           <w:sz w:val="20"/>
           <w:szCs w:val="20"/>
         </w:rPr>
-        <w:t xml:space="preserve">: </w:t>
-      </w:r>
-      <w:r>
-        <w:rPr>
-          <w:rFonts w:ascii="CMU Serif Roman" w:hAnsi="CMU Serif Roman"/>
-          <w:color w:val="000000" w:themeColor="text1"/>
-          <w:sz w:val="20"/>
-          <w:szCs w:val="20"/>
-        </w:rPr>
-        <w:t xml:space="preserve">Diagramma </w:t>
-      </w:r>
-      <w:r>
-        <w:rPr>
-          <w:rFonts w:ascii="CMU Serif Roman" w:hAnsi="CMU Serif Roman"/>
-          <w:color w:val="000000" w:themeColor="text1"/>
-          <w:sz w:val="20"/>
-          <w:szCs w:val="20"/>
-        </w:rPr>
-        <w:t>Sottosistemi</w:t>
+        <w:t>Diagramma Sottosistemi</w:t>
       </w:r>
       <w:r>
         <w:rPr>
@@ -7152,10 +7118,6 @@
     <w:p>
       <w:pPr>
         <w:pStyle w:val="ListParagraph"/>
-        <w:numPr>
-          <w:ilvl w:val="0"/>
-          <w:numId w:val="16"/>
-        </w:numPr>
         <w:spacing w:after="160"/>
         <w:jc w:val="both"/>
         <w:rPr>
@@ -7164,42 +7126,6 @@
           <w:szCs w:val="20"/>
         </w:rPr>
       </w:pPr>
-      <w:proofErr w:type="spellStart"/>
-      <w:r>
-        <w:rPr>
-          <w:rFonts w:ascii="CMU Serif Roman" w:hAnsi="CMU Serif Roman" w:cs="CMU Serif Roman"/>
-          <w:sz w:val="20"/>
-          <w:szCs w:val="20"/>
-        </w:rPr>
-        <w:t>TitoloViaggioUtil</w:t>
-      </w:r>
-      <w:proofErr w:type="spellEnd"/>
-      <w:r>
-        <w:rPr>
-          <w:rFonts w:ascii="CMU Serif Roman" w:hAnsi="CMU Serif Roman" w:cs="CMU Serif Roman"/>
-          <w:sz w:val="20"/>
-          <w:szCs w:val="20"/>
-        </w:rPr>
-        <w:t xml:space="preserve"> è il </w:t>
-      </w:r>
-      <w:proofErr w:type="spellStart"/>
-      <w:r>
-        <w:rPr>
-          <w:rFonts w:ascii="CMU Serif Roman" w:hAnsi="CMU Serif Roman" w:cs="CMU Serif Roman"/>
-          <w:sz w:val="20"/>
-          <w:szCs w:val="20"/>
-        </w:rPr>
-        <w:t>sottositema</w:t>
-      </w:r>
-      <w:proofErr w:type="spellEnd"/>
-      <w:r>
-        <w:rPr>
-          <w:rFonts w:ascii="CMU Serif Roman" w:hAnsi="CMU Serif Roman" w:cs="CMU Serif Roman"/>
-          <w:sz w:val="20"/>
-          <w:szCs w:val="20"/>
-        </w:rPr>
-        <w:t xml:space="preserve"> software all’interno del quale viene integrata la parte del sistema software che riguarda l’acquisto di titoli di viaggio, quindi sia titoli di viaggio singoli che abbonamenti, la loro rimozione e visualizzazione.</w:t>
-      </w:r>
     </w:p>
     <w:p>
       <w:pPr>
@@ -7223,7 +7149,7 @@
           <w:sz w:val="20"/>
           <w:szCs w:val="20"/>
         </w:rPr>
-        <w:t>RegistrazioneUtil</w:t>
+        <w:t>TitoloViaggioUtil</w:t>
       </w:r>
       <w:proofErr w:type="spellEnd"/>
       <w:r>
@@ -7232,8 +7158,38 @@
           <w:sz w:val="20"/>
           <w:szCs w:val="20"/>
         </w:rPr>
-        <w:t xml:space="preserve"> è il sottosistema software che prevede l’interfacciamento con l’utente per la fase di registrazione</w:t>
-      </w:r>
+        <w:t xml:space="preserve"> è il </w:t>
+      </w:r>
+      <w:proofErr w:type="spellStart"/>
+      <w:r>
+        <w:rPr>
+          <w:rFonts w:ascii="CMU Serif Roman" w:hAnsi="CMU Serif Roman" w:cs="CMU Serif Roman"/>
+          <w:sz w:val="20"/>
+          <w:szCs w:val="20"/>
+        </w:rPr>
+        <w:t>sottositema</w:t>
+      </w:r>
+      <w:proofErr w:type="spellEnd"/>
+      <w:r>
+        <w:rPr>
+          <w:rFonts w:ascii="CMU Serif Roman" w:hAnsi="CMU Serif Roman" w:cs="CMU Serif Roman"/>
+          <w:sz w:val="20"/>
+          <w:szCs w:val="20"/>
+        </w:rPr>
+        <w:t xml:space="preserve"> software all’interno del quale viene integrata la parte del sistema software che riguarda l’acquisto di titoli di viaggio, quindi sia titoli di viaggio singoli che abbonamenti, la loro rimozione e visualizzazione</w:t>
+      </w:r>
+    </w:p>
+    <w:p>
+      <w:pPr>
+        <w:pStyle w:val="ListParagraph"/>
+        <w:spacing w:after="160"/>
+        <w:jc w:val="both"/>
+        <w:rPr>
+          <w:rFonts w:ascii="CMU Serif Roman" w:hAnsi="CMU Serif Roman" w:cs="CMU Serif Roman"/>
+          <w:sz w:val="20"/>
+          <w:szCs w:val="20"/>
+        </w:rPr>
+      </w:pPr>
     </w:p>
     <w:p>
       <w:pPr>
@@ -7257,7 +7213,7 @@
           <w:sz w:val="20"/>
           <w:szCs w:val="20"/>
         </w:rPr>
-        <w:t>LoginUtil</w:t>
+        <w:t>RegistrazioneUtil</w:t>
       </w:r>
       <w:proofErr w:type="spellEnd"/>
       <w:r>
@@ -7266,16 +7222,20 @@
           <w:sz w:val="20"/>
           <w:szCs w:val="20"/>
         </w:rPr>
-        <w:t xml:space="preserve"> è il sottosistema software che prevede l’interfacciamento con l’utente per la fase di </w:t>
-      </w:r>
-      <w:r>
-        <w:rPr>
-          <w:rFonts w:ascii="CMU Serif Roman" w:hAnsi="CMU Serif Roman" w:cs="CMU Serif Roman"/>
-          <w:sz w:val="20"/>
-          <w:szCs w:val="20"/>
-        </w:rPr>
-        <w:t>login</w:t>
-      </w:r>
+        <w:t xml:space="preserve"> è il sottosistema software che prevede l’interfacciamento con l’utente per la fase di registrazione</w:t>
+      </w:r>
+    </w:p>
+    <w:p>
+      <w:pPr>
+        <w:pStyle w:val="ListParagraph"/>
+        <w:spacing w:after="160"/>
+        <w:jc w:val="both"/>
+        <w:rPr>
+          <w:rFonts w:ascii="CMU Serif Roman" w:hAnsi="CMU Serif Roman" w:cs="CMU Serif Roman"/>
+          <w:sz w:val="20"/>
+          <w:szCs w:val="20"/>
+        </w:rPr>
+      </w:pPr>
     </w:p>
     <w:p>
       <w:pPr>
@@ -7299,7 +7259,7 @@
           <w:sz w:val="20"/>
           <w:szCs w:val="20"/>
         </w:rPr>
-        <w:t>GestioneAvvisiTipiAvvisiUtil</w:t>
+        <w:t>LoginUtil</w:t>
       </w:r>
       <w:proofErr w:type="spellEnd"/>
       <w:r>
@@ -7308,64 +7268,20 @@
           <w:sz w:val="20"/>
           <w:szCs w:val="20"/>
         </w:rPr>
-        <w:t xml:space="preserve"> è</w:t>
-      </w:r>
-      <w:r>
-        <w:rPr>
-          <w:rFonts w:ascii="CMU Serif Roman" w:hAnsi="CMU Serif Roman" w:cs="CMU Serif Roman"/>
-          <w:sz w:val="20"/>
-          <w:szCs w:val="20"/>
-        </w:rPr>
-        <w:t xml:space="preserve"> </w:t>
-      </w:r>
-      <w:r>
-        <w:rPr>
-          <w:rFonts w:ascii="CMU Serif Roman" w:hAnsi="CMU Serif Roman" w:cs="CMU Serif Roman"/>
-          <w:sz w:val="20"/>
-          <w:szCs w:val="20"/>
-        </w:rPr>
-        <w:t xml:space="preserve">il sottosistema software </w:t>
-      </w:r>
-      <w:r>
-        <w:rPr>
-          <w:rFonts w:ascii="CMU Serif Roman" w:hAnsi="CMU Serif Roman" w:cs="CMU Serif Roman"/>
-          <w:sz w:val="20"/>
-          <w:szCs w:val="20"/>
-        </w:rPr>
-        <w:t xml:space="preserve">all’interno del quale si gestisce l’interfacciamento con l’utente in merito alle seguenti operazioni: aggiunta, modifica, visualizzazione e rimozione di avvisi in bacheca, </w:t>
-      </w:r>
-      <w:r>
-        <w:rPr>
-          <w:rFonts w:ascii="CMU Serif Roman" w:hAnsi="CMU Serif Roman" w:cs="CMU Serif Roman"/>
-          <w:sz w:val="20"/>
-          <w:szCs w:val="20"/>
-        </w:rPr>
-        <w:t xml:space="preserve">aggiunta, modifica, visualizzazione e rimozione di </w:t>
-      </w:r>
-      <w:r>
-        <w:rPr>
-          <w:rFonts w:ascii="CMU Serif Roman" w:hAnsi="CMU Serif Roman" w:cs="CMU Serif Roman"/>
-          <w:sz w:val="20"/>
-          <w:szCs w:val="20"/>
-        </w:rPr>
-        <w:t xml:space="preserve">tipi di </w:t>
-      </w:r>
-      <w:r>
-        <w:rPr>
-          <w:rFonts w:ascii="CMU Serif Roman" w:hAnsi="CMU Serif Roman" w:cs="CMU Serif Roman"/>
-          <w:sz w:val="20"/>
-          <w:szCs w:val="20"/>
-        </w:rPr>
-        <w:t xml:space="preserve">avvisi </w:t>
-      </w:r>
-      <w:r>
-        <w:rPr>
-          <w:rFonts w:ascii="CMU Serif Roman" w:hAnsi="CMU Serif Roman" w:cs="CMU Serif Roman"/>
-          <w:sz w:val="20"/>
-          <w:szCs w:val="20"/>
-        </w:rPr>
-        <w:t>che è possibile inserire in bacheca.</w:t>
-      </w:r>
+        <w:t xml:space="preserve"> è il sottosistema software che prevede l’interfacciamento con l’utente per la fase di login</w:t>
+      </w:r>
+    </w:p>
+    <w:p>
+      <w:pPr>
+        <w:pStyle w:val="ListParagraph"/>
+        <w:spacing w:after="160"/>
+        <w:jc w:val="both"/>
+        <w:rPr>
+          <w:rFonts w:ascii="CMU Serif Roman" w:hAnsi="CMU Serif Roman" w:cs="CMU Serif Roman"/>
+          <w:sz w:val="20"/>
+          <w:szCs w:val="20"/>
+        </w:rPr>
+      </w:pPr>
     </w:p>
     <w:p>
       <w:pPr>
@@ -7389,6 +7305,68 @@
           <w:sz w:val="20"/>
           <w:szCs w:val="20"/>
         </w:rPr>
+        <w:t>GestioneAvvisiTipiAvvisiUtil</w:t>
+      </w:r>
+      <w:proofErr w:type="spellEnd"/>
+      <w:r>
+        <w:rPr>
+          <w:rFonts w:ascii="CMU Serif Roman" w:hAnsi="CMU Serif Roman" w:cs="CMU Serif Roman"/>
+          <w:sz w:val="20"/>
+          <w:szCs w:val="20"/>
+        </w:rPr>
+        <w:t xml:space="preserve"> è</w:t>
+      </w:r>
+      <w:r>
+        <w:rPr>
+          <w:rFonts w:ascii="CMU Serif Roman" w:hAnsi="CMU Serif Roman" w:cs="CMU Serif Roman"/>
+          <w:sz w:val="20"/>
+          <w:szCs w:val="20"/>
+        </w:rPr>
+        <w:t xml:space="preserve"> </w:t>
+      </w:r>
+      <w:r>
+        <w:rPr>
+          <w:rFonts w:ascii="CMU Serif Roman" w:hAnsi="CMU Serif Roman" w:cs="CMU Serif Roman"/>
+          <w:sz w:val="20"/>
+          <w:szCs w:val="20"/>
+        </w:rPr>
+        <w:t>il sottosistema software all’interno del quale si gestisce l’interfacciamento con l’utente in merito alle seguenti operazioni: aggiunta, modifica, visualizzazione e rimozione di avvisi in bacheca, aggiunta, modifica, visualizzazione e rimozione di tipi di avvisi che è possibile inserire in bacheca</w:t>
+      </w:r>
+    </w:p>
+    <w:p>
+      <w:pPr>
+        <w:pStyle w:val="ListParagraph"/>
+        <w:spacing w:after="160"/>
+        <w:jc w:val="both"/>
+        <w:rPr>
+          <w:rFonts w:ascii="CMU Serif Roman" w:hAnsi="CMU Serif Roman" w:cs="CMU Serif Roman"/>
+          <w:sz w:val="20"/>
+          <w:szCs w:val="20"/>
+        </w:rPr>
+      </w:pPr>
+    </w:p>
+    <w:p>
+      <w:pPr>
+        <w:pStyle w:val="ListParagraph"/>
+        <w:numPr>
+          <w:ilvl w:val="0"/>
+          <w:numId w:val="16"/>
+        </w:numPr>
+        <w:spacing w:after="160"/>
+        <w:jc w:val="both"/>
+        <w:rPr>
+          <w:rFonts w:ascii="CMU Serif Roman" w:hAnsi="CMU Serif Roman" w:cs="CMU Serif Roman"/>
+          <w:sz w:val="20"/>
+          <w:szCs w:val="20"/>
+        </w:rPr>
+      </w:pPr>
+      <w:proofErr w:type="spellStart"/>
+      <w:r>
+        <w:rPr>
+          <w:rFonts w:ascii="CMU Serif Roman" w:hAnsi="CMU Serif Roman" w:cs="CMU Serif Roman"/>
+          <w:sz w:val="20"/>
+          <w:szCs w:val="20"/>
+        </w:rPr>
         <w:t>GestioneManagerialeAree</w:t>
       </w:r>
       <w:proofErr w:type="spellEnd"/>
@@ -7448,15 +7426,7 @@
           <w:sz w:val="20"/>
           <w:szCs w:val="20"/>
         </w:rPr>
-        <w:t xml:space="preserve"> di aree, </w:t>
-      </w:r>
-      <w:r>
-        <w:rPr>
-          <w:rFonts w:ascii="CMU Serif Roman" w:hAnsi="CMU Serif Roman" w:cs="CMU Serif Roman"/>
-          <w:sz w:val="20"/>
-          <w:szCs w:val="20"/>
-        </w:rPr>
-        <w:t xml:space="preserve">aggiunta, rimozione, modifica e </w:t>
+        <w:t xml:space="preserve"> di aree, aggiunta, rimozione, modifica e </w:t>
       </w:r>
       <w:proofErr w:type="spellStart"/>
       <w:r>
@@ -7474,23 +7444,7 @@
           <w:sz w:val="20"/>
           <w:szCs w:val="20"/>
         </w:rPr>
-        <w:t xml:space="preserve"> di </w:t>
-      </w:r>
-      <w:r>
-        <w:rPr>
-          <w:rFonts w:ascii="CMU Serif Roman" w:hAnsi="CMU Serif Roman" w:cs="CMU Serif Roman"/>
-          <w:sz w:val="20"/>
-          <w:szCs w:val="20"/>
-        </w:rPr>
-        <w:t xml:space="preserve">linee, </w:t>
-      </w:r>
-      <w:r>
-        <w:rPr>
-          <w:rFonts w:ascii="CMU Serif Roman" w:hAnsi="CMU Serif Roman" w:cs="CMU Serif Roman"/>
-          <w:sz w:val="20"/>
-          <w:szCs w:val="20"/>
-        </w:rPr>
-        <w:t xml:space="preserve">aggiunta, rimozione, modifica e </w:t>
+        <w:t xml:space="preserve"> di linee, aggiunta, rimozione, modifica e </w:t>
       </w:r>
       <w:proofErr w:type="spellStart"/>
       <w:r>
@@ -7508,23 +7462,7 @@
           <w:sz w:val="20"/>
           <w:szCs w:val="20"/>
         </w:rPr>
-        <w:t xml:space="preserve"> di </w:t>
-      </w:r>
-      <w:r>
-        <w:rPr>
-          <w:rFonts w:ascii="CMU Serif Roman" w:hAnsi="CMU Serif Roman" w:cs="CMU Serif Roman"/>
-          <w:sz w:val="20"/>
-          <w:szCs w:val="20"/>
-        </w:rPr>
-        <w:t xml:space="preserve">corse, </w:t>
-      </w:r>
-      <w:r>
-        <w:rPr>
-          <w:rFonts w:ascii="CMU Serif Roman" w:hAnsi="CMU Serif Roman" w:cs="CMU Serif Roman"/>
-          <w:sz w:val="20"/>
-          <w:szCs w:val="20"/>
-        </w:rPr>
-        <w:t xml:space="preserve">aggiunta, rimozione, modifica e </w:t>
+        <w:t xml:space="preserve"> di corse, aggiunta, rimozione, modifica e </w:t>
       </w:r>
       <w:proofErr w:type="spellStart"/>
       <w:r>
@@ -7542,19 +7480,20 @@
           <w:sz w:val="20"/>
           <w:szCs w:val="20"/>
         </w:rPr>
-        <w:t xml:space="preserve"> di </w:t>
-      </w:r>
-      <w:r>
-        <w:rPr>
-          <w:rFonts w:ascii="CMU Serif Roman" w:hAnsi="CMU Serif Roman" w:cs="CMU Serif Roman"/>
-          <w:sz w:val="20"/>
-          <w:szCs w:val="20"/>
-        </w:rPr>
-        <w:t>depositi,</w:t>
-      </w:r>
-    </w:p>
-    <w:p>
-      <w:pPr>
+        <w:t xml:space="preserve"> di deposit</w:t>
+      </w:r>
+      <w:r>
+        <w:rPr>
+          <w:rFonts w:ascii="CMU Serif Roman" w:hAnsi="CMU Serif Roman" w:cs="CMU Serif Roman"/>
+          <w:sz w:val="20"/>
+          <w:szCs w:val="20"/>
+        </w:rPr>
+        <w:t>i</w:t>
+      </w:r>
+    </w:p>
+    <w:p>
+      <w:pPr>
+        <w:pStyle w:val="ListParagraph"/>
         <w:spacing w:after="160"/>
         <w:jc w:val="both"/>
         <w:rPr>
@@ -7566,6 +7505,11 @@
     </w:p>
     <w:p>
       <w:pPr>
+        <w:pStyle w:val="ListParagraph"/>
+        <w:numPr>
+          <w:ilvl w:val="0"/>
+          <w:numId w:val="16"/>
+        </w:numPr>
         <w:spacing w:after="160"/>
         <w:jc w:val="both"/>
         <w:rPr>
@@ -7574,9 +7518,84 @@
           <w:szCs w:val="20"/>
         </w:rPr>
       </w:pPr>
-    </w:p>
-    <w:p>
-      <w:pPr>
+      <w:proofErr w:type="spellStart"/>
+      <w:r>
+        <w:rPr>
+          <w:rFonts w:ascii="CMU Serif Roman" w:hAnsi="CMU Serif Roman" w:cs="CMU Serif Roman"/>
+          <w:sz w:val="20"/>
+          <w:szCs w:val="20"/>
+        </w:rPr>
+        <w:t>GestioneRemunerazioneImpiegato</w:t>
+      </w:r>
+      <w:proofErr w:type="spellEnd"/>
+      <w:r>
+        <w:rPr>
+          <w:rFonts w:ascii="CMU Serif Roman" w:hAnsi="CMU Serif Roman" w:cs="CMU Serif Roman"/>
+          <w:sz w:val="20"/>
+          <w:szCs w:val="20"/>
+        </w:rPr>
+        <w:t xml:space="preserve"> </w:t>
+      </w:r>
+      <w:r>
+        <w:rPr>
+          <w:rFonts w:ascii="CMU Serif Roman" w:hAnsi="CMU Serif Roman" w:cs="CMU Serif Roman"/>
+          <w:sz w:val="20"/>
+          <w:szCs w:val="20"/>
+        </w:rPr>
+        <w:t>è il sottosistema software all’interno del quale si gestisce l’interfacciamento con l’utente in merito alle seguenti operazioni:</w:t>
+      </w:r>
+      <w:r>
+        <w:rPr>
+          <w:rFonts w:ascii="CMU Serif Roman" w:hAnsi="CMU Serif Roman" w:cs="CMU Serif Roman"/>
+          <w:sz w:val="20"/>
+          <w:szCs w:val="20"/>
+        </w:rPr>
+        <w:t xml:space="preserve"> calcolo remunerazione impiegato secondo diversi approcci, richieste di giorno/i di malattia, di </w:t>
+      </w:r>
+      <w:r>
+        <w:rPr>
+          <w:rFonts w:ascii="CMU Serif Roman" w:hAnsi="CMU Serif Roman" w:cs="CMU Serif Roman"/>
+          <w:sz w:val="20"/>
+          <w:szCs w:val="20"/>
+        </w:rPr>
+        <w:t xml:space="preserve">giorni di </w:t>
+      </w:r>
+      <w:r>
+        <w:rPr>
+          <w:rFonts w:ascii="CMU Serif Roman" w:hAnsi="CMU Serif Roman" w:cs="CMU Serif Roman"/>
+          <w:sz w:val="20"/>
+          <w:szCs w:val="20"/>
+        </w:rPr>
+        <w:t xml:space="preserve">ferie, di ore </w:t>
+      </w:r>
+      <w:r>
+        <w:rPr>
+          <w:rFonts w:ascii="CMU Serif Roman" w:hAnsi="CMU Serif Roman" w:cs="CMU Serif Roman"/>
+          <w:sz w:val="20"/>
+          <w:szCs w:val="20"/>
+        </w:rPr>
+        <w:t>di permess</w:t>
+      </w:r>
+      <w:r>
+        <w:rPr>
+          <w:rFonts w:ascii="CMU Serif Roman" w:hAnsi="CMU Serif Roman" w:cs="CMU Serif Roman"/>
+          <w:sz w:val="20"/>
+          <w:szCs w:val="20"/>
+        </w:rPr>
+        <w:t>o, concessione</w:t>
+      </w:r>
+      <w:r>
+        <w:rPr>
+          <w:rFonts w:ascii="CMU Serif Roman" w:hAnsi="CMU Serif Roman" w:cs="CMU Serif Roman"/>
+          <w:sz w:val="20"/>
+          <w:szCs w:val="20"/>
+        </w:rPr>
+        <w:t xml:space="preserve"> di ferie e permessi, visualizzazione e inserimento di straordinari effettuati da un impiegato, visualizzazione della remunerazione dell’impiegato</w:t>
+      </w:r>
+    </w:p>
+    <w:p>
+      <w:pPr>
+        <w:pStyle w:val="ListParagraph"/>
         <w:spacing w:after="160"/>
         <w:jc w:val="both"/>
         <w:rPr>
@@ -7585,6 +7604,467 @@
           <w:szCs w:val="20"/>
         </w:rPr>
       </w:pPr>
+    </w:p>
+    <w:p>
+      <w:pPr>
+        <w:pStyle w:val="ListParagraph"/>
+        <w:numPr>
+          <w:ilvl w:val="0"/>
+          <w:numId w:val="16"/>
+        </w:numPr>
+        <w:spacing w:after="160"/>
+        <w:jc w:val="both"/>
+        <w:rPr>
+          <w:rFonts w:ascii="CMU Serif Roman" w:hAnsi="CMU Serif Roman" w:cs="CMU Serif Roman"/>
+          <w:sz w:val="20"/>
+          <w:szCs w:val="20"/>
+        </w:rPr>
+      </w:pPr>
+      <w:proofErr w:type="spellStart"/>
+      <w:r>
+        <w:rPr>
+          <w:rFonts w:ascii="CMU Serif Roman" w:hAnsi="CMU Serif Roman" w:cs="CMU Serif Roman"/>
+          <w:sz w:val="20"/>
+          <w:szCs w:val="20"/>
+        </w:rPr>
+        <w:t>GestioneStoricoMezzoUtil</w:t>
+      </w:r>
+      <w:proofErr w:type="spellEnd"/>
+      <w:r>
+        <w:rPr>
+          <w:rFonts w:ascii="CMU Serif Roman" w:hAnsi="CMU Serif Roman" w:cs="CMU Serif Roman"/>
+          <w:sz w:val="20"/>
+          <w:szCs w:val="20"/>
+        </w:rPr>
+        <w:t xml:space="preserve"> </w:t>
+      </w:r>
+      <w:r>
+        <w:rPr>
+          <w:rFonts w:ascii="CMU Serif Roman" w:hAnsi="CMU Serif Roman" w:cs="CMU Serif Roman"/>
+          <w:sz w:val="20"/>
+          <w:szCs w:val="20"/>
+        </w:rPr>
+        <w:t xml:space="preserve">è il sottosistema software all’interno del quale si gestisce l’interfacciamento con l’utente in merito alle seguenti operazioni: </w:t>
+      </w:r>
+      <w:r>
+        <w:rPr>
+          <w:rFonts w:ascii="CMU Serif Roman" w:hAnsi="CMU Serif Roman" w:cs="CMU Serif Roman"/>
+          <w:sz w:val="20"/>
+          <w:szCs w:val="20"/>
+        </w:rPr>
+        <w:t>aggiunta, modifica, rimozione, visualizzazione di guasti ordinari e non ordinari, aggiunta, modifica, rimozione e visualizzazione dello storico di uno o più mezzi di trasporto aziendali, aggiornamenti dovuti all’interfacciamento con una ditta specializzata di riparazione per i casi di manutenzione non ordinaria</w:t>
+      </w:r>
+    </w:p>
+    <w:p>
+      <w:pPr>
+        <w:pStyle w:val="ListParagraph"/>
+        <w:spacing w:after="160"/>
+        <w:jc w:val="both"/>
+        <w:rPr>
+          <w:rFonts w:ascii="CMU Serif Roman" w:hAnsi="CMU Serif Roman" w:cs="CMU Serif Roman"/>
+          <w:sz w:val="20"/>
+          <w:szCs w:val="20"/>
+        </w:rPr>
+      </w:pPr>
+    </w:p>
+    <w:p>
+      <w:pPr>
+        <w:pStyle w:val="ListParagraph"/>
+        <w:numPr>
+          <w:ilvl w:val="0"/>
+          <w:numId w:val="16"/>
+        </w:numPr>
+        <w:spacing w:after="160"/>
+        <w:jc w:val="both"/>
+        <w:rPr>
+          <w:rFonts w:ascii="CMU Serif Roman" w:hAnsi="CMU Serif Roman" w:cs="CMU Serif Roman"/>
+          <w:sz w:val="20"/>
+          <w:szCs w:val="20"/>
+        </w:rPr>
+      </w:pPr>
+      <w:proofErr w:type="spellStart"/>
+      <w:r>
+        <w:rPr>
+          <w:rFonts w:ascii="CMU Serif Roman" w:hAnsi="CMU Serif Roman" w:cs="CMU Serif Roman"/>
+          <w:sz w:val="20"/>
+          <w:szCs w:val="20"/>
+        </w:rPr>
+        <w:t>GestioneTurnoAssegnazioneUtil</w:t>
+      </w:r>
+      <w:proofErr w:type="spellEnd"/>
+      <w:r>
+        <w:rPr>
+          <w:rFonts w:ascii="CMU Serif Roman" w:hAnsi="CMU Serif Roman" w:cs="CMU Serif Roman"/>
+          <w:sz w:val="20"/>
+          <w:szCs w:val="20"/>
+        </w:rPr>
+        <w:t xml:space="preserve"> </w:t>
+      </w:r>
+      <w:r>
+        <w:rPr>
+          <w:rFonts w:ascii="CMU Serif Roman" w:hAnsi="CMU Serif Roman" w:cs="CMU Serif Roman"/>
+          <w:sz w:val="20"/>
+          <w:szCs w:val="20"/>
+        </w:rPr>
+        <w:t>è il sottosistema software all’interno del quale si gestisce l’interfacciamento con l’utente in merito alle seguenti operazioni:</w:t>
+      </w:r>
+      <w:r>
+        <w:rPr>
+          <w:rFonts w:ascii="CMU Serif Roman" w:hAnsi="CMU Serif Roman" w:cs="CMU Serif Roman"/>
+          <w:sz w:val="20"/>
+          <w:szCs w:val="20"/>
+        </w:rPr>
+        <w:t xml:space="preserve"> aggiunta, rimozione, ripetizione e visualizzazione di assegnazioni “</w:t>
+      </w:r>
+      <w:proofErr w:type="spellStart"/>
+      <w:r>
+        <w:rPr>
+          <w:rFonts w:ascii="CMU Serif Roman" w:hAnsi="CMU Serif Roman" w:cs="CMU Serif Roman"/>
+          <w:sz w:val="20"/>
+          <w:szCs w:val="20"/>
+        </w:rPr>
+        <w:t>MezzoCorsaTurnoAutista</w:t>
+      </w:r>
+      <w:proofErr w:type="spellEnd"/>
+      <w:r>
+        <w:rPr>
+          <w:rFonts w:ascii="CMU Serif Roman" w:hAnsi="CMU Serif Roman" w:cs="CMU Serif Roman"/>
+          <w:sz w:val="20"/>
+          <w:szCs w:val="20"/>
+        </w:rPr>
+        <w:t>” e di assegnazioni “</w:t>
+      </w:r>
+      <w:proofErr w:type="spellStart"/>
+      <w:r>
+        <w:rPr>
+          <w:rFonts w:ascii="CMU Serif Roman" w:hAnsi="CMU Serif Roman" w:cs="CMU Serif Roman"/>
+          <w:sz w:val="20"/>
+          <w:szCs w:val="20"/>
+        </w:rPr>
+        <w:t>MezziDepositoTurnoChecker</w:t>
+      </w:r>
+      <w:proofErr w:type="spellEnd"/>
+      <w:r>
+        <w:rPr>
+          <w:rFonts w:ascii="CMU Serif Roman" w:hAnsi="CMU Serif Roman" w:cs="CMU Serif Roman"/>
+          <w:sz w:val="20"/>
+          <w:szCs w:val="20"/>
+        </w:rPr>
+        <w:t>”</w:t>
+      </w:r>
+      <w:r>
+        <w:rPr>
+          <w:rFonts w:ascii="CMU Serif Roman" w:hAnsi="CMU Serif Roman" w:cs="CMU Serif Roman"/>
+          <w:sz w:val="20"/>
+          <w:szCs w:val="20"/>
+        </w:rPr>
+        <w:t xml:space="preserve">, aggiunta </w:t>
+      </w:r>
+      <w:r>
+        <w:rPr>
+          <w:rFonts w:ascii="CMU Serif Roman" w:hAnsi="CMU Serif Roman" w:cs="CMU Serif Roman"/>
+          <w:sz w:val="20"/>
+          <w:szCs w:val="20"/>
+        </w:rPr>
+        <w:t xml:space="preserve">e visualizzazione </w:t>
+      </w:r>
+      <w:r>
+        <w:rPr>
+          <w:rFonts w:ascii="CMU Serif Roman" w:hAnsi="CMU Serif Roman" w:cs="CMU Serif Roman"/>
+          <w:sz w:val="20"/>
+          <w:szCs w:val="20"/>
+        </w:rPr>
+        <w:t xml:space="preserve">di turni per </w:t>
+      </w:r>
+      <w:proofErr w:type="spellStart"/>
+      <w:r>
+        <w:rPr>
+          <w:rFonts w:ascii="CMU Serif Roman" w:hAnsi="CMU Serif Roman" w:cs="CMU Serif Roman"/>
+          <w:sz w:val="20"/>
+          <w:szCs w:val="20"/>
+        </w:rPr>
+        <w:t>checker</w:t>
+      </w:r>
+      <w:proofErr w:type="spellEnd"/>
+      <w:r>
+        <w:rPr>
+          <w:rFonts w:ascii="CMU Serif Roman" w:hAnsi="CMU Serif Roman" w:cs="CMU Serif Roman"/>
+          <w:sz w:val="20"/>
+          <w:szCs w:val="20"/>
+        </w:rPr>
+        <w:t xml:space="preserve">, </w:t>
+      </w:r>
+      <w:proofErr w:type="spellStart"/>
+      <w:r>
+        <w:rPr>
+          <w:rFonts w:ascii="CMU Serif Roman" w:hAnsi="CMU Serif Roman" w:cs="CMU Serif Roman"/>
+          <w:sz w:val="20"/>
+          <w:szCs w:val="20"/>
+        </w:rPr>
+        <w:t>scheduler</w:t>
+      </w:r>
+      <w:proofErr w:type="spellEnd"/>
+      <w:r>
+        <w:rPr>
+          <w:rFonts w:ascii="CMU Serif Roman" w:hAnsi="CMU Serif Roman" w:cs="CMU Serif Roman"/>
+          <w:sz w:val="20"/>
+          <w:szCs w:val="20"/>
+        </w:rPr>
+        <w:t>, addetto comunicazioni, addetto personale, autista</w:t>
+      </w:r>
+      <w:r>
+        <w:rPr>
+          <w:rFonts w:ascii="CMU Serif Roman" w:hAnsi="CMU Serif Roman" w:cs="CMU Serif Roman"/>
+          <w:sz w:val="20"/>
+          <w:szCs w:val="20"/>
+        </w:rPr>
+        <w:t xml:space="preserve">; aggiunta, rimozione e visualizzazione dei mezzi di trasporto aziendali, nonché la segnalazione di guasti a un mezzo di trasporto aziendale </w:t>
+      </w:r>
+      <w:r>
+        <w:rPr>
+          <w:rFonts w:ascii="CMU Serif Roman" w:hAnsi="CMU Serif Roman" w:cs="CMU Serif Roman"/>
+          <w:sz w:val="20"/>
+          <w:szCs w:val="20"/>
+        </w:rPr>
+        <w:t>riscontrato</w:t>
+      </w:r>
+      <w:r>
+        <w:rPr>
+          <w:rFonts w:ascii="CMU Serif Roman" w:hAnsi="CMU Serif Roman" w:cs="CMU Serif Roman"/>
+          <w:sz w:val="20"/>
+          <w:szCs w:val="20"/>
+        </w:rPr>
+        <w:t xml:space="preserve"> da un </w:t>
+      </w:r>
+      <w:proofErr w:type="spellStart"/>
+      <w:r>
+        <w:rPr>
+          <w:rFonts w:ascii="CMU Serif Roman" w:hAnsi="CMU Serif Roman" w:cs="CMU Serif Roman"/>
+          <w:sz w:val="20"/>
+          <w:szCs w:val="20"/>
+        </w:rPr>
+        <w:t>checker</w:t>
+      </w:r>
+      <w:proofErr w:type="spellEnd"/>
+      <w:r>
+        <w:rPr>
+          <w:rFonts w:ascii="CMU Serif Roman" w:hAnsi="CMU Serif Roman" w:cs="CMU Serif Roman"/>
+          <w:sz w:val="20"/>
+          <w:szCs w:val="20"/>
+        </w:rPr>
+        <w:t xml:space="preserve"> o da uno autista e conseguente notifica alla figura </w:t>
+      </w:r>
+      <w:proofErr w:type="spellStart"/>
+      <w:r>
+        <w:rPr>
+          <w:rFonts w:ascii="CMU Serif Roman" w:hAnsi="CMU Serif Roman" w:cs="CMU Serif Roman"/>
+          <w:sz w:val="20"/>
+          <w:szCs w:val="20"/>
+        </w:rPr>
+        <w:t>scheduler</w:t>
+      </w:r>
+      <w:proofErr w:type="spellEnd"/>
+      <w:r>
+        <w:rPr>
+          <w:rFonts w:ascii="CMU Serif Roman" w:hAnsi="CMU Serif Roman" w:cs="CMU Serif Roman"/>
+          <w:sz w:val="20"/>
+          <w:szCs w:val="20"/>
+        </w:rPr>
+        <w:t xml:space="preserve"> e all’autista eventualmente interessato.</w:t>
+      </w:r>
+    </w:p>
+    <w:p>
+      <w:pPr>
+        <w:pStyle w:val="ListParagraph"/>
+        <w:rPr>
+          <w:rFonts w:ascii="CMU Serif Roman" w:hAnsi="CMU Serif Roman" w:cs="CMU Serif Roman"/>
+          <w:sz w:val="20"/>
+          <w:szCs w:val="20"/>
+        </w:rPr>
+      </w:pPr>
+    </w:p>
+    <w:p>
+      <w:pPr>
+        <w:rPr>
+          <w:rFonts w:ascii="CMU Serif Roman" w:hAnsi="CMU Serif Roman" w:cs="CMU Serif Roman"/>
+          <w:sz w:val="20"/>
+          <w:szCs w:val="20"/>
+        </w:rPr>
+      </w:pPr>
+      <w:r>
+        <w:rPr>
+          <w:rFonts w:ascii="CMU Serif Roman" w:hAnsi="CMU Serif Roman" w:cs="CMU Serif Roman"/>
+          <w:sz w:val="20"/>
+          <w:szCs w:val="20"/>
+        </w:rPr>
+        <w:br w:type="page"/>
+      </w:r>
+    </w:p>
+    <w:p>
+      <w:pPr>
+        <w:pStyle w:val="ListParagraph"/>
+        <w:numPr>
+          <w:ilvl w:val="0"/>
+          <w:numId w:val="16"/>
+        </w:numPr>
+        <w:spacing w:after="160"/>
+        <w:jc w:val="both"/>
+        <w:rPr>
+          <w:rFonts w:ascii="CMU Serif Roman" w:hAnsi="CMU Serif Roman" w:cs="CMU Serif Roman"/>
+          <w:sz w:val="20"/>
+          <w:szCs w:val="20"/>
+          <w:lang w:val="en-IT"/>
+        </w:rPr>
+      </w:pPr>
+      <w:r>
+        <w:rPr>
+          <w:rFonts w:ascii="CMU Serif Roman" w:hAnsi="CMU Serif Roman" w:cs="CMU Serif Roman"/>
+          <w:sz w:val="20"/>
+          <w:szCs w:val="20"/>
+        </w:rPr>
+        <w:lastRenderedPageBreak/>
+        <w:t>API è il sottosistema che fa da ponte tra cliente e server.</w:t>
+      </w:r>
+      <w:r>
+        <w:rPr>
+          <w:rFonts w:ascii="CMU Serif Roman" w:hAnsi="CMU Serif Roman" w:cs="CMU Serif Roman"/>
+          <w:sz w:val="20"/>
+          <w:szCs w:val="20"/>
+          <w:lang w:val="en-IT"/>
+        </w:rPr>
+        <w:t xml:space="preserve"> Permette di ridurre i costi di manutenibilità nell’ipotesi che </w:t>
+      </w:r>
+      <w:r>
+        <w:rPr>
+          <w:rFonts w:ascii="CMU Serif Roman" w:hAnsi="CMU Serif Roman" w:cs="CMU Serif Roman"/>
+          <w:sz w:val="20"/>
+          <w:szCs w:val="20"/>
+        </w:rPr>
+        <w:t>IPT</w:t>
+      </w:r>
+      <w:r>
+        <w:rPr>
+          <w:rFonts w:ascii="CMU Serif Roman" w:hAnsi="CMU Serif Roman" w:cs="CMU Serif Roman"/>
+          <w:sz w:val="20"/>
+          <w:szCs w:val="20"/>
+          <w:lang w:val="en-IT"/>
+        </w:rPr>
+        <w:t xml:space="preserve"> decida di affidarsi ad un diverso provider, poiché garantisce un minore accoppiamento tra i sottosistemi client e il sottosistema Database, e incrementa la portabilità di </w:t>
+      </w:r>
+      <w:r>
+        <w:rPr>
+          <w:rFonts w:ascii="CMU Serif Roman" w:hAnsi="CMU Serif Roman" w:cs="CMU Serif Roman"/>
+          <w:sz w:val="20"/>
+          <w:szCs w:val="20"/>
+        </w:rPr>
+        <w:t>IPT</w:t>
+      </w:r>
+      <w:r>
+        <w:rPr>
+          <w:rFonts w:ascii="CMU Serif Roman" w:hAnsi="CMU Serif Roman" w:cs="CMU Serif Roman"/>
+          <w:sz w:val="20"/>
+          <w:szCs w:val="20"/>
+          <w:lang w:val="en-IT"/>
+        </w:rPr>
+        <w:t>. Inoltre offre un’interfaccia alle funzioni effettuabili da un</w:t>
+      </w:r>
+      <w:r>
+        <w:rPr>
+          <w:rFonts w:ascii="CMU Serif Roman" w:hAnsi="CMU Serif Roman" w:cs="CMU Serif Roman"/>
+          <w:sz w:val="20"/>
+          <w:szCs w:val="20"/>
+        </w:rPr>
+        <w:t>o dei client menzionati nelle sezioni precedenti.</w:t>
+      </w:r>
+    </w:p>
+    <w:p>
+      <w:pPr>
+        <w:pStyle w:val="ListParagraph"/>
+        <w:spacing w:after="160"/>
+        <w:jc w:val="both"/>
+        <w:rPr>
+          <w:rFonts w:ascii="CMU Serif Roman" w:hAnsi="CMU Serif Roman" w:cs="CMU Serif Roman"/>
+          <w:sz w:val="20"/>
+          <w:szCs w:val="20"/>
+          <w:lang w:val="en-IT"/>
+        </w:rPr>
+      </w:pPr>
+    </w:p>
+    <w:p>
+      <w:pPr>
+        <w:pStyle w:val="ListParagraph"/>
+        <w:numPr>
+          <w:ilvl w:val="0"/>
+          <w:numId w:val="16"/>
+        </w:numPr>
+        <w:spacing w:after="160"/>
+        <w:jc w:val="both"/>
+        <w:rPr>
+          <w:rFonts w:ascii="CMU Serif Roman" w:hAnsi="CMU Serif Roman" w:cs="CMU Serif Roman"/>
+          <w:sz w:val="20"/>
+          <w:szCs w:val="20"/>
+          <w:lang w:val="en-IT"/>
+        </w:rPr>
+      </w:pPr>
+      <w:r>
+        <w:rPr>
+          <w:rFonts w:ascii="CMU Serif Roman" w:hAnsi="CMU Serif Roman" w:cs="CMU Serif Roman"/>
+          <w:sz w:val="20"/>
+          <w:szCs w:val="20"/>
+        </w:rPr>
+        <w:t>DB è il sottosistema “Database” che permette il salvataggio dei dati del sistema in maniera persistente.</w:t>
+      </w:r>
+    </w:p>
+    <w:p>
+      <w:pPr>
+        <w:pStyle w:val="ListParagraph"/>
+        <w:rPr>
+          <w:rFonts w:ascii="CMU Serif Roman" w:hAnsi="CMU Serif Roman" w:cs="CMU Serif Roman"/>
+          <w:sz w:val="20"/>
+          <w:szCs w:val="20"/>
+          <w:lang w:val="en-IT"/>
+        </w:rPr>
+      </w:pPr>
+    </w:p>
+    <w:p>
+      <w:pPr>
+        <w:pStyle w:val="ListParagraph"/>
+        <w:spacing w:after="160"/>
+        <w:jc w:val="both"/>
+        <w:rPr>
+          <w:rFonts w:ascii="CMU Serif Roman" w:hAnsi="CMU Serif Roman" w:cs="CMU Serif Roman"/>
+          <w:sz w:val="20"/>
+          <w:szCs w:val="20"/>
+          <w:lang w:val="en-IT"/>
+        </w:rPr>
+      </w:pPr>
+    </w:p>
+    <w:p>
+      <w:pPr>
+        <w:spacing w:after="160"/>
+        <w:jc w:val="both"/>
+        <w:rPr>
+          <w:rFonts w:ascii="CMU Serif Roman" w:hAnsi="CMU Serif Roman" w:cs="CMU Serif Roman"/>
+          <w:sz w:val="20"/>
+          <w:szCs w:val="20"/>
+        </w:rPr>
+      </w:pPr>
+      <w:r>
+        <w:rPr>
+          <w:rFonts w:ascii="CMU Serif Roman" w:hAnsi="CMU Serif Roman" w:cs="CMU Serif Roman"/>
+          <w:sz w:val="20"/>
+          <w:szCs w:val="20"/>
+        </w:rPr>
+        <w:t>C’è da fare una piccola considerazione di carattere pratico: per ogni sottosistema le funzionalità presenti non sono accessibili da tutti gli utenti. Per prevenire l’accesso a funzioni non previste per uno dei determinati utenti del sistema, si effettua un controllo “a monte” sul tipo di utente “loggato”</w:t>
+      </w:r>
+      <w:r>
+        <w:rPr>
+          <w:rFonts w:ascii="CMU Serif Roman" w:hAnsi="CMU Serif Roman" w:cs="CMU Serif Roman"/>
+          <w:sz w:val="20"/>
+          <w:szCs w:val="20"/>
+        </w:rPr>
+        <w:t xml:space="preserve"> e di conseguenza tramite l’adattamento dinamico delle interfacce gli si perette l’accesso solo a parte di essa e gli si nega l’accesso alla restante parte del sistema. </w:t>
+      </w:r>
     </w:p>
     <w:p>
       <w:pPr>
@@ -7670,6 +8150,308 @@
           <w:b/>
           <w:bCs/>
           <w:color w:val="000000"/>
+          <w:lang w:val="en-IT"/>
+        </w:rPr>
+      </w:pPr>
+    </w:p>
+    <w:p>
+      <w:pPr>
+        <w:jc w:val="both"/>
+        <w:rPr>
+          <w:rFonts w:ascii="CMU Serif Roman" w:hAnsi="CMU Serif Roman" w:cs="CMU Serif Roman"/>
+          <w:color w:val="000000" w:themeColor="text1"/>
+          <w:sz w:val="20"/>
+          <w:szCs w:val="20"/>
+          <w:lang w:val="en-IT"/>
+        </w:rPr>
+      </w:pPr>
+      <w:r>
+        <w:rPr>
+          <w:rFonts w:ascii="CMU Serif Roman" w:hAnsi="CMU Serif Roman" w:cs="CMU Serif Roman"/>
+          <w:color w:val="000000" w:themeColor="text1"/>
+          <w:sz w:val="20"/>
+          <w:szCs w:val="20"/>
+          <w:lang w:val="en-IT"/>
+        </w:rPr>
+        <w:t>Il sistema è pensato per poter garantire massima disponibilità.</w:t>
+      </w:r>
+      <w:r>
+        <w:rPr>
+          <w:rFonts w:ascii="CMU Serif Roman" w:hAnsi="CMU Serif Roman" w:cs="CMU Serif Roman"/>
+          <w:color w:val="000000" w:themeColor="text1"/>
+          <w:sz w:val="20"/>
+          <w:szCs w:val="20"/>
+        </w:rPr>
+        <w:t xml:space="preserve"> </w:t>
+      </w:r>
+      <w:r>
+        <w:rPr>
+          <w:rFonts w:ascii="CMU Serif Roman" w:hAnsi="CMU Serif Roman" w:cs="CMU Serif Roman"/>
+          <w:color w:val="000000" w:themeColor="text1"/>
+          <w:sz w:val="20"/>
+          <w:szCs w:val="20"/>
+          <w:lang w:val="en-IT"/>
+        </w:rPr>
+        <w:t>Per tanto è utilizzabile da qualunque notebook</w:t>
+      </w:r>
+      <w:r>
+        <w:rPr>
+          <w:rFonts w:ascii="CMU Serif Roman" w:hAnsi="CMU Serif Roman" w:cs="CMU Serif Roman"/>
+          <w:color w:val="000000" w:themeColor="text1"/>
+          <w:sz w:val="20"/>
+          <w:szCs w:val="20"/>
+        </w:rPr>
+        <w:t xml:space="preserve"> o altro </w:t>
+      </w:r>
+      <w:proofErr w:type="spellStart"/>
+      <w:r>
+        <w:rPr>
+          <w:rFonts w:ascii="CMU Serif Roman" w:hAnsi="CMU Serif Roman" w:cs="CMU Serif Roman"/>
+          <w:color w:val="000000" w:themeColor="text1"/>
+          <w:sz w:val="20"/>
+          <w:szCs w:val="20"/>
+        </w:rPr>
+        <w:t>device</w:t>
+      </w:r>
+      <w:proofErr w:type="spellEnd"/>
+      <w:r>
+        <w:rPr>
+          <w:rFonts w:ascii="CMU Serif Roman" w:hAnsi="CMU Serif Roman" w:cs="CMU Serif Roman"/>
+          <w:color w:val="000000" w:themeColor="text1"/>
+          <w:sz w:val="20"/>
+          <w:szCs w:val="20"/>
+        </w:rPr>
+        <w:t xml:space="preserve"> per i quali è stato sviluppato il sistema</w:t>
+      </w:r>
+      <w:r>
+        <w:rPr>
+          <w:rFonts w:ascii="CMU Serif Roman" w:hAnsi="CMU Serif Roman" w:cs="CMU Serif Roman"/>
+          <w:color w:val="000000" w:themeColor="text1"/>
+          <w:sz w:val="20"/>
+          <w:szCs w:val="20"/>
+        </w:rPr>
+        <w:t xml:space="preserve"> software</w:t>
+      </w:r>
+      <w:r>
+        <w:rPr>
+          <w:rFonts w:ascii="CMU Serif Roman" w:hAnsi="CMU Serif Roman" w:cs="CMU Serif Roman"/>
+          <w:color w:val="000000" w:themeColor="text1"/>
+          <w:sz w:val="20"/>
+          <w:szCs w:val="20"/>
+          <w:lang w:val="en-IT"/>
+        </w:rPr>
+        <w:t xml:space="preserve"> con i</w:t>
+      </w:r>
+      <w:r>
+        <w:rPr>
+          <w:rFonts w:ascii="CMU Serif Roman" w:hAnsi="CMU Serif Roman" w:cs="CMU Serif Roman"/>
+          <w:color w:val="000000" w:themeColor="text1"/>
+          <w:sz w:val="20"/>
+          <w:szCs w:val="20"/>
+        </w:rPr>
+        <w:t>l</w:t>
+      </w:r>
+      <w:r>
+        <w:rPr>
+          <w:rFonts w:ascii="CMU Serif Roman" w:hAnsi="CMU Serif Roman" w:cs="CMU Serif Roman"/>
+          <w:color w:val="000000" w:themeColor="text1"/>
+          <w:sz w:val="20"/>
+          <w:szCs w:val="20"/>
+          <w:lang w:val="en-IT"/>
+        </w:rPr>
+        <w:t xml:space="preserve"> soli vincol</w:t>
+      </w:r>
+      <w:r>
+        <w:rPr>
+          <w:rFonts w:ascii="CMU Serif Roman" w:hAnsi="CMU Serif Roman" w:cs="CMU Serif Roman"/>
+          <w:color w:val="000000" w:themeColor="text1"/>
+          <w:sz w:val="20"/>
+          <w:szCs w:val="20"/>
+        </w:rPr>
+        <w:t>o</w:t>
+      </w:r>
+      <w:r>
+        <w:rPr>
+          <w:rFonts w:ascii="CMU Serif Roman" w:hAnsi="CMU Serif Roman" w:cs="CMU Serif Roman"/>
+          <w:color w:val="000000" w:themeColor="text1"/>
+          <w:sz w:val="20"/>
+          <w:szCs w:val="20"/>
+          <w:lang w:val="en-IT"/>
+        </w:rPr>
+        <w:t xml:space="preserve"> di possedere</w:t>
+      </w:r>
+    </w:p>
+    <w:p>
+      <w:pPr>
+        <w:jc w:val="both"/>
+        <w:rPr>
+          <w:rFonts w:ascii="CMU Serif Roman" w:hAnsi="CMU Serif Roman" w:cs="CMU Serif Roman"/>
+          <w:color w:val="000000" w:themeColor="text1"/>
+          <w:sz w:val="20"/>
+          <w:szCs w:val="20"/>
+        </w:rPr>
+      </w:pPr>
+      <w:r>
+        <w:rPr>
+          <w:rFonts w:ascii="CMU Serif Roman" w:hAnsi="CMU Serif Roman" w:cs="CMU Serif Roman"/>
+          <w:color w:val="000000" w:themeColor="text1"/>
+          <w:sz w:val="20"/>
+          <w:szCs w:val="20"/>
+          <w:lang w:val="en-IT"/>
+        </w:rPr>
+        <w:t>il software installato</w:t>
+      </w:r>
+      <w:r>
+        <w:rPr>
+          <w:rFonts w:ascii="CMU Serif Roman" w:hAnsi="CMU Serif Roman" w:cs="CMU Serif Roman"/>
+          <w:color w:val="000000" w:themeColor="text1"/>
+          <w:sz w:val="20"/>
+          <w:szCs w:val="20"/>
+        </w:rPr>
+        <w:t xml:space="preserve"> e per accedere alla maggior parte dei servizi un determinato account utente, a seconda dei servizi ai quali è necessario accedere</w:t>
+      </w:r>
+      <w:r>
+        <w:rPr>
+          <w:rFonts w:ascii="CMU Serif Roman" w:hAnsi="CMU Serif Roman" w:cs="CMU Serif Roman"/>
+          <w:color w:val="000000" w:themeColor="text1"/>
+          <w:sz w:val="20"/>
+          <w:szCs w:val="20"/>
+        </w:rPr>
+        <w:t>.</w:t>
+      </w:r>
+      <w:r>
+        <w:rPr>
+          <w:rFonts w:ascii="CMU Serif Roman" w:hAnsi="CMU Serif Roman" w:cs="CMU Serif Roman"/>
+          <w:color w:val="000000" w:themeColor="text1"/>
+          <w:sz w:val="20"/>
+          <w:szCs w:val="20"/>
+        </w:rPr>
+        <w:t xml:space="preserve"> </w:t>
+      </w:r>
+    </w:p>
+    <w:p>
+      <w:pPr>
+        <w:jc w:val="both"/>
+        <w:rPr>
+          <w:rFonts w:ascii="CMU Serif Roman" w:hAnsi="CMU Serif Roman" w:cs="CMU Serif Roman"/>
+          <w:color w:val="000000" w:themeColor="text1"/>
+          <w:sz w:val="20"/>
+          <w:szCs w:val="20"/>
+        </w:rPr>
+      </w:pPr>
+    </w:p>
+    <w:p>
+      <w:pPr>
+        <w:jc w:val="both"/>
+        <w:rPr>
+          <w:rFonts w:ascii="CMU Serif Roman" w:hAnsi="CMU Serif Roman" w:cs="CMU Serif Roman"/>
+          <w:color w:val="000000" w:themeColor="text1"/>
+          <w:sz w:val="20"/>
+          <w:szCs w:val="20"/>
+        </w:rPr>
+      </w:pPr>
+      <w:r>
+        <w:rPr>
+          <w:rFonts w:ascii="CMU Serif Roman" w:hAnsi="CMU Serif Roman" w:cs="CMU Serif Roman"/>
+          <w:color w:val="000000" w:themeColor="text1"/>
+          <w:sz w:val="20"/>
+          <w:szCs w:val="20"/>
+        </w:rPr>
+        <w:t xml:space="preserve">Uno scenario che si può immaginare è una macchina server sul quale è presente la parte server del sistema software ovvero il database e l’API. A tale macchina server è possibile collegarsi mediante la rete da un </w:t>
+      </w:r>
+      <w:proofErr w:type="spellStart"/>
+      <w:proofErr w:type="gramStart"/>
+      <w:r>
+        <w:rPr>
+          <w:rFonts w:ascii="CMU Serif Roman" w:hAnsi="CMU Serif Roman" w:cs="CMU Serif Roman"/>
+          <w:color w:val="000000" w:themeColor="text1"/>
+          <w:sz w:val="20"/>
+          <w:szCs w:val="20"/>
+        </w:rPr>
+        <w:t>device</w:t>
+      </w:r>
+      <w:proofErr w:type="spellEnd"/>
+      <w:proofErr w:type="gramEnd"/>
+      <w:r>
+        <w:rPr>
+          <w:rFonts w:ascii="CMU Serif Roman" w:hAnsi="CMU Serif Roman" w:cs="CMU Serif Roman"/>
+          <w:color w:val="000000" w:themeColor="text1"/>
+          <w:sz w:val="20"/>
+          <w:szCs w:val="20"/>
+        </w:rPr>
+        <w:t xml:space="preserve"> dell’utente che può avere più o meno prestazioni avanzate. In ogni caso il segmento utente è necessario che abbia le capacità necessarie per interfacciarsi con il servizio GPS mediante apposito ricevitore, qualora si voglia usufruire dei servizi ad esso connessi.</w:t>
+      </w:r>
+    </w:p>
+    <w:p>
+      <w:pPr>
+        <w:jc w:val="both"/>
+        <w:rPr>
+          <w:rFonts w:ascii="CMU Serif Roman" w:hAnsi="CMU Serif Roman" w:cs="CMU Serif Roman"/>
+          <w:color w:val="000000" w:themeColor="text1"/>
+          <w:sz w:val="20"/>
+          <w:szCs w:val="20"/>
+        </w:rPr>
+      </w:pPr>
+    </w:p>
+    <w:p>
+      <w:pPr>
+        <w:jc w:val="both"/>
+        <w:rPr>
+          <w:rFonts w:ascii="CMU Serif Roman" w:hAnsi="CMU Serif Roman" w:cs="CMU Serif Roman"/>
+          <w:color w:val="000000" w:themeColor="text1"/>
+          <w:sz w:val="20"/>
+          <w:szCs w:val="20"/>
+        </w:rPr>
+      </w:pPr>
+      <w:r>
+        <w:rPr>
+          <w:rFonts w:ascii="CMU Serif Roman" w:hAnsi="CMU Serif Roman" w:cs="CMU Serif Roman"/>
+          <w:color w:val="000000" w:themeColor="text1"/>
+          <w:sz w:val="20"/>
+          <w:szCs w:val="20"/>
+        </w:rPr>
+        <w:t>Inoltre, per l’elaborazione della mappa in tempo reale con il dinamismo dei mezzi di trasporto che effettuano le proprie corse, sarà necessario anche un buon quantitativo di potenza in termini di processore e memoria in merito alle macchine sulle quali è installato il segmento client. In maniera analoga la macchina server dovrà avere le capacità opportune al fine di garantire i criteri di accettazione del cliente finale che ha commissionato il sistema software e i NFR che riguardano gli aspetti “URPS” del paradigma “FURPS”.</w:t>
+      </w:r>
+    </w:p>
+    <w:p>
+      <w:pPr>
+        <w:jc w:val="both"/>
+        <w:rPr>
+          <w:rFonts w:ascii="CMU Serif Roman" w:hAnsi="CMU Serif Roman" w:cs="CMU Serif Roman"/>
+          <w:color w:val="000000" w:themeColor="text1"/>
+          <w:sz w:val="20"/>
+          <w:szCs w:val="20"/>
+        </w:rPr>
+      </w:pPr>
+    </w:p>
+    <w:p>
+      <w:pPr>
+        <w:jc w:val="both"/>
+        <w:rPr>
+          <w:rFonts w:ascii="CMU Serif Roman" w:hAnsi="CMU Serif Roman" w:cs="CMU Serif Roman"/>
+          <w:color w:val="000000" w:themeColor="text1"/>
+          <w:sz w:val="20"/>
+          <w:szCs w:val="20"/>
+        </w:rPr>
+      </w:pPr>
+      <w:r>
+        <w:rPr>
+          <w:rFonts w:ascii="CMU Serif Roman" w:hAnsi="CMU Serif Roman" w:cs="CMU Serif Roman"/>
+          <w:color w:val="000000" w:themeColor="text1"/>
+          <w:sz w:val="20"/>
+          <w:szCs w:val="20"/>
+        </w:rPr>
+        <w:t>Qualora dovesse essere necessario, il tasso di risposta desiderato dal sistema può essere ottenuto con il potenziamento dell’hardware esistente e presente e dell’ampiezza di banda di comunicazione. Per quanto riguarda il software, l’applicazione di algoritmi efficienti in termini di tempo e spazio, permetterà di ottimizzare le prestazioni lato software.</w:t>
+      </w:r>
+    </w:p>
+    <w:p>
+      <w:pPr>
+        <w:jc w:val="both"/>
+        <w:rPr>
+          <w:rFonts w:ascii="CMU Serif Roman" w:hAnsi="CMU Serif Roman" w:cs="CMU Serif Roman"/>
+          <w:b/>
+          <w:bCs/>
+          <w:color w:val="000000"/>
           <w:sz w:val="32"/>
           <w:szCs w:val="32"/>
           <w:lang w:val="en-IT"/>
@@ -7746,6 +8528,214 @@
           <w:b/>
           <w:bCs/>
           <w:color w:val="000000"/>
+          <w:sz w:val="20"/>
+          <w:szCs w:val="20"/>
+          <w:lang w:val="en-IT"/>
+        </w:rPr>
+      </w:pPr>
+    </w:p>
+    <w:p>
+      <w:pPr>
+        <w:jc w:val="both"/>
+        <w:rPr>
+          <w:rFonts w:ascii="CMU Serif Roman" w:hAnsi="CMU Serif Roman" w:cs="CMU Serif Roman"/>
+          <w:color w:val="000000"/>
+          <w:sz w:val="20"/>
+          <w:szCs w:val="20"/>
+        </w:rPr>
+      </w:pPr>
+      <w:r>
+        <w:rPr>
+          <w:rFonts w:ascii="CMU Serif Roman" w:hAnsi="CMU Serif Roman" w:cs="CMU Serif Roman"/>
+          <w:color w:val="000000"/>
+          <w:sz w:val="20"/>
+          <w:szCs w:val="20"/>
+        </w:rPr>
+        <w:t>IPT è un sistema software molto complesso e dalla dimensiona mastodontica. Prevede la memorizzazione di numerosissimi dati in maniera persistente, l’interfacciamento, la sincronizzazione e la notifica di più attori coinvolti e per di più in un ambito professionale del tutto estraneo al mondo dell’informatica. Ragion per cui si è scelto un database relazionale al fine di mantenere traccia di tutti i dati generati, richiesti, da elaborare</w:t>
+      </w:r>
+      <w:r>
+        <w:rPr>
+          <w:rFonts w:ascii="CMU Serif Roman" w:hAnsi="CMU Serif Roman" w:cs="CMU Serif Roman"/>
+          <w:color w:val="000000"/>
+          <w:sz w:val="20"/>
+          <w:szCs w:val="20"/>
+        </w:rPr>
+        <w:t xml:space="preserve">, da </w:t>
+      </w:r>
+      <w:r>
+        <w:rPr>
+          <w:rFonts w:ascii="CMU Serif Roman" w:hAnsi="CMU Serif Roman" w:cs="CMU Serif Roman"/>
+          <w:color w:val="000000"/>
+          <w:sz w:val="20"/>
+          <w:szCs w:val="20"/>
+        </w:rPr>
+        <w:t>trasmettere</w:t>
+      </w:r>
+      <w:r>
+        <w:rPr>
+          <w:rFonts w:ascii="CMU Serif Roman" w:hAnsi="CMU Serif Roman" w:cs="CMU Serif Roman"/>
+          <w:color w:val="000000"/>
+          <w:sz w:val="20"/>
+          <w:szCs w:val="20"/>
+        </w:rPr>
+        <w:t xml:space="preserve"> e per gestire in maniera più semplice ed efficiente gli accessi concorrenti</w:t>
+      </w:r>
+      <w:r>
+        <w:rPr>
+          <w:rFonts w:ascii="CMU Serif Roman" w:hAnsi="CMU Serif Roman" w:cs="CMU Serif Roman"/>
+          <w:color w:val="000000"/>
+          <w:sz w:val="20"/>
+          <w:szCs w:val="20"/>
+        </w:rPr>
+        <w:t>.</w:t>
+      </w:r>
+    </w:p>
+    <w:p>
+      <w:pPr>
+        <w:jc w:val="both"/>
+        <w:rPr>
+          <w:rFonts w:ascii="CMU Serif Roman" w:hAnsi="CMU Serif Roman" w:cs="CMU Serif Roman"/>
+          <w:color w:val="000000"/>
+          <w:sz w:val="20"/>
+          <w:szCs w:val="20"/>
+        </w:rPr>
+      </w:pPr>
+    </w:p>
+    <w:p>
+      <w:pPr>
+        <w:jc w:val="both"/>
+        <w:rPr>
+          <w:rFonts w:ascii="CMU Serif Roman" w:hAnsi="CMU Serif Roman" w:cs="CMU Serif Roman"/>
+          <w:color w:val="000000"/>
+          <w:sz w:val="20"/>
+          <w:szCs w:val="20"/>
+        </w:rPr>
+      </w:pPr>
+      <w:r>
+        <w:rPr>
+          <w:rFonts w:ascii="CMU Serif Roman" w:hAnsi="CMU Serif Roman" w:cs="CMU Serif Roman"/>
+          <w:color w:val="000000"/>
+          <w:sz w:val="20"/>
+          <w:szCs w:val="20"/>
+        </w:rPr>
+        <w:t xml:space="preserve">Si prevede che molte delle informazioni visualizzabili dagli utenti sono ottenibili mediante l’esecuzione di determinate </w:t>
+      </w:r>
+      <w:proofErr w:type="spellStart"/>
+      <w:r>
+        <w:rPr>
+          <w:rFonts w:ascii="CMU Serif Roman" w:hAnsi="CMU Serif Roman" w:cs="CMU Serif Roman"/>
+          <w:color w:val="000000"/>
+          <w:sz w:val="20"/>
+          <w:szCs w:val="20"/>
+        </w:rPr>
+        <w:t>query</w:t>
+      </w:r>
+      <w:proofErr w:type="spellEnd"/>
+      <w:r>
+        <w:rPr>
+          <w:rFonts w:ascii="CMU Serif Roman" w:hAnsi="CMU Serif Roman" w:cs="CMU Serif Roman"/>
+          <w:color w:val="000000"/>
+          <w:sz w:val="20"/>
+          <w:szCs w:val="20"/>
+        </w:rPr>
+        <w:t xml:space="preserve"> sul database, ragion per cui si prevede un alto tasso di utilizzo del suddetto.</w:t>
+      </w:r>
+      <w:r>
+        <w:rPr>
+          <w:rFonts w:ascii="CMU Serif Roman" w:hAnsi="CMU Serif Roman" w:cs="CMU Serif Roman"/>
+          <w:color w:val="000000"/>
+          <w:sz w:val="20"/>
+          <w:szCs w:val="20"/>
+        </w:rPr>
+        <w:t xml:space="preserve"> </w:t>
+      </w:r>
+      <w:r>
+        <w:rPr>
+          <w:rFonts w:ascii="CMU Serif Roman" w:hAnsi="CMU Serif Roman" w:cs="CMU Serif Roman"/>
+          <w:color w:val="000000"/>
+          <w:sz w:val="20"/>
+          <w:szCs w:val="20"/>
+        </w:rPr>
+        <w:t xml:space="preserve">Molte delle classi facenti parte del modello a oggetti sono state progettate tenendo presente anche il </w:t>
+      </w:r>
+      <w:proofErr w:type="spellStart"/>
+      <w:r>
+        <w:rPr>
+          <w:rFonts w:ascii="CMU Serif Roman" w:hAnsi="CMU Serif Roman" w:cs="CMU Serif Roman"/>
+          <w:color w:val="000000"/>
+          <w:sz w:val="20"/>
+          <w:szCs w:val="20"/>
+        </w:rPr>
+        <w:t>mapping</w:t>
+      </w:r>
+      <w:proofErr w:type="spellEnd"/>
+      <w:r>
+        <w:rPr>
+          <w:rFonts w:ascii="CMU Serif Roman" w:hAnsi="CMU Serif Roman" w:cs="CMU Serif Roman"/>
+          <w:color w:val="000000"/>
+          <w:sz w:val="20"/>
+          <w:szCs w:val="20"/>
+        </w:rPr>
+        <w:t xml:space="preserve"> con le tabelle di un eventuale database, scelta </w:t>
+      </w:r>
+      <w:r>
+        <w:rPr>
+          <w:rFonts w:ascii="CMU Serif Roman" w:hAnsi="CMU Serif Roman" w:cs="CMU Serif Roman"/>
+          <w:color w:val="000000"/>
+          <w:sz w:val="20"/>
+          <w:szCs w:val="20"/>
+        </w:rPr>
+        <w:t xml:space="preserve">fatta </w:t>
+      </w:r>
+      <w:r>
+        <w:rPr>
+          <w:rFonts w:ascii="CMU Serif Roman" w:hAnsi="CMU Serif Roman" w:cs="CMU Serif Roman"/>
+          <w:color w:val="000000"/>
+          <w:sz w:val="20"/>
+          <w:szCs w:val="20"/>
+        </w:rPr>
+        <w:t>che si è rivelata ottima a posteriori.</w:t>
+      </w:r>
+    </w:p>
+    <w:p>
+      <w:pPr>
+        <w:spacing w:after="160"/>
+        <w:jc w:val="both"/>
+        <w:rPr>
+          <w:rFonts w:ascii="CMU Serif Roman" w:hAnsi="CMU Serif Roman" w:cs="CMU Serif Roman"/>
+          <w:color w:val="000000"/>
+          <w:sz w:val="20"/>
+          <w:szCs w:val="20"/>
+        </w:rPr>
+      </w:pPr>
+    </w:p>
+    <w:p>
+      <w:pPr>
+        <w:rPr>
+          <w:rFonts w:ascii="CMU Serif Roman" w:hAnsi="CMU Serif Roman" w:cs="CMU Serif Roman"/>
+          <w:color w:val="000000"/>
+          <w:sz w:val="20"/>
+          <w:szCs w:val="20"/>
+        </w:rPr>
+      </w:pPr>
+      <w:r>
+        <w:rPr>
+          <w:rFonts w:ascii="CMU Serif Roman" w:hAnsi="CMU Serif Roman" w:cs="CMU Serif Roman"/>
+          <w:color w:val="000000"/>
+          <w:sz w:val="20"/>
+          <w:szCs w:val="20"/>
+        </w:rPr>
+        <w:br w:type="page"/>
+      </w:r>
+    </w:p>
+    <w:p>
+      <w:pPr>
+        <w:spacing w:after="160"/>
+        <w:jc w:val="both"/>
+        <w:rPr>
+          <w:rFonts w:ascii="CMU Serif Roman" w:hAnsi="CMU Serif Roman" w:cs="CMU Serif Roman"/>
+          <w:b/>
+          <w:bCs/>
           <w:sz w:val="32"/>
           <w:szCs w:val="32"/>
           <w:lang w:val="en-IT"/>
@@ -7761,23 +8751,36 @@
           <w:szCs w:val="32"/>
           <w:lang w:val="en-IT"/>
         </w:rPr>
-        <w:br w:type="page"/>
-      </w:r>
-    </w:p>
-    <w:p>
-      <w:pPr>
-        <w:spacing w:after="160"/>
-        <w:jc w:val="both"/>
-        <w:rPr>
-          <w:rFonts w:ascii="CMU Serif Roman" w:hAnsi="CMU Serif Roman" w:cs="CMU Serif Roman"/>
-          <w:b/>
-          <w:bCs/>
+        <w:lastRenderedPageBreak/>
+        <w:t xml:space="preserve">3.5 </w:t>
+      </w:r>
+      <w:r>
+        <w:rPr>
+          <w:rFonts w:ascii="CMU Serif Roman" w:hAnsi="CMU Serif Roman" w:cs="CMU Serif Roman"/>
+          <w:b/>
+          <w:bCs/>
+          <w:color w:val="000000"/>
+          <w:sz w:val="32"/>
+          <w:szCs w:val="32"/>
+        </w:rPr>
+        <w:t xml:space="preserve">- </w:t>
+      </w:r>
+      <w:r>
+        <w:rPr>
+          <w:rFonts w:ascii="CMU Serif Roman" w:hAnsi="CMU Serif Roman" w:cs="CMU Serif Roman"/>
+          <w:b/>
+          <w:bCs/>
+          <w:color w:val="000000"/>
           <w:sz w:val="32"/>
           <w:szCs w:val="32"/>
           <w:lang w:val="en-IT"/>
         </w:rPr>
-      </w:pPr>
-      <w:r>
+        <w:t>Controllo accessi e sicurezza</w:t>
+      </w:r>
+    </w:p>
+    <w:p>
+      <w:pPr>
+        <w:jc w:val="both"/>
         <w:rPr>
           <w:rFonts w:ascii="CMU Serif Roman" w:hAnsi="CMU Serif Roman" w:cs="CMU Serif Roman"/>
           <w:b/>
@@ -7787,20 +8790,7 @@
           <w:szCs w:val="32"/>
           <w:lang w:val="en-IT"/>
         </w:rPr>
-        <w:lastRenderedPageBreak/>
-        <w:t xml:space="preserve">3.5 </w:t>
-      </w:r>
-      <w:r>
-        <w:rPr>
-          <w:rFonts w:ascii="CMU Serif Roman" w:hAnsi="CMU Serif Roman" w:cs="CMU Serif Roman"/>
-          <w:b/>
-          <w:bCs/>
-          <w:color w:val="000000"/>
-          <w:sz w:val="32"/>
-          <w:szCs w:val="32"/>
-        </w:rPr>
-        <w:t xml:space="preserve">- </w:t>
-      </w:r>
+      </w:pPr>
       <w:r>
         <w:rPr>
           <w:rFonts w:ascii="CMU Serif Roman" w:hAnsi="CMU Serif Roman" w:cs="CMU Serif Roman"/>
@@ -7811,17 +8801,17 @@
           <w:szCs w:val="32"/>
           <w:lang w:val="en-IT"/>
         </w:rPr>
-        <w:t>Controllo accessi e sicurezza</w:t>
-      </w:r>
-    </w:p>
-    <w:p>
-      <w:pPr>
-        <w:jc w:val="both"/>
-        <w:rPr>
-          <w:rFonts w:ascii="CMU Serif Roman" w:hAnsi="CMU Serif Roman" w:cs="CMU Serif Roman"/>
-          <w:b/>
-          <w:bCs/>
-          <w:color w:val="000000"/>
+        <w:br w:type="page"/>
+      </w:r>
+    </w:p>
+    <w:p>
+      <w:pPr>
+        <w:spacing w:after="160"/>
+        <w:jc w:val="both"/>
+        <w:rPr>
+          <w:rFonts w:ascii="CMU Serif Roman" w:hAnsi="CMU Serif Roman" w:cs="CMU Serif Roman"/>
+          <w:b/>
+          <w:bCs/>
           <w:sz w:val="32"/>
           <w:szCs w:val="32"/>
           <w:lang w:val="en-IT"/>
@@ -7837,23 +8827,36 @@
           <w:szCs w:val="32"/>
           <w:lang w:val="en-IT"/>
         </w:rPr>
-        <w:br w:type="page"/>
-      </w:r>
-    </w:p>
-    <w:p>
-      <w:pPr>
-        <w:spacing w:after="160"/>
-        <w:jc w:val="both"/>
-        <w:rPr>
-          <w:rFonts w:ascii="CMU Serif Roman" w:hAnsi="CMU Serif Roman" w:cs="CMU Serif Roman"/>
-          <w:b/>
-          <w:bCs/>
+        <w:lastRenderedPageBreak/>
+        <w:t xml:space="preserve">3.6 </w:t>
+      </w:r>
+      <w:r>
+        <w:rPr>
+          <w:rFonts w:ascii="CMU Serif Roman" w:hAnsi="CMU Serif Roman" w:cs="CMU Serif Roman"/>
+          <w:b/>
+          <w:bCs/>
+          <w:color w:val="000000"/>
+          <w:sz w:val="32"/>
+          <w:szCs w:val="32"/>
+        </w:rPr>
+        <w:t xml:space="preserve">- </w:t>
+      </w:r>
+      <w:r>
+        <w:rPr>
+          <w:rFonts w:ascii="CMU Serif Roman" w:hAnsi="CMU Serif Roman" w:cs="CMU Serif Roman"/>
+          <w:b/>
+          <w:bCs/>
+          <w:color w:val="000000"/>
           <w:sz w:val="32"/>
           <w:szCs w:val="32"/>
           <w:lang w:val="en-IT"/>
         </w:rPr>
-      </w:pPr>
-      <w:r>
+        <w:t>Decisioni sul flusso di controllo globale</w:t>
+      </w:r>
+    </w:p>
+    <w:p>
+      <w:pPr>
+        <w:jc w:val="both"/>
         <w:rPr>
           <w:rFonts w:ascii="CMU Serif Roman" w:hAnsi="CMU Serif Roman" w:cs="CMU Serif Roman"/>
           <w:b/>
@@ -7863,20 +8866,77 @@
           <w:szCs w:val="32"/>
           <w:lang w:val="en-IT"/>
         </w:rPr>
-        <w:lastRenderedPageBreak/>
-        <w:t xml:space="preserve">3.6 </w:t>
-      </w:r>
-      <w:r>
-        <w:rPr>
-          <w:rFonts w:ascii="CMU Serif Roman" w:hAnsi="CMU Serif Roman" w:cs="CMU Serif Roman"/>
-          <w:b/>
-          <w:bCs/>
-          <w:color w:val="000000"/>
-          <w:sz w:val="32"/>
-          <w:szCs w:val="32"/>
-        </w:rPr>
-        <w:t xml:space="preserve">- </w:t>
-      </w:r>
+      </w:pPr>
+    </w:p>
+    <w:p>
+      <w:pPr>
+        <w:jc w:val="both"/>
+        <w:rPr>
+          <w:rFonts w:ascii="CMU Serif Roman" w:hAnsi="CMU Serif Roman" w:cs="CMU Serif Roman"/>
+          <w:color w:val="000000"/>
+          <w:sz w:val="20"/>
+          <w:szCs w:val="20"/>
+          <w:lang w:val="en-IT"/>
+        </w:rPr>
+      </w:pPr>
+      <w:r>
+        <w:rPr>
+          <w:rFonts w:ascii="CMU Serif Roman" w:hAnsi="CMU Serif Roman" w:cs="CMU Serif Roman"/>
+          <w:color w:val="000000"/>
+          <w:sz w:val="20"/>
+          <w:szCs w:val="20"/>
+          <w:lang w:val="en-IT"/>
+        </w:rPr>
+        <w:t>La numerosità di richieste sottomesse al server porta alla naturale scelta di un flusso di controllo thread based. Ciò porta ad una necessaria gestione della concorrenza di tali richieste. Il pattern Facade, utilizzato tra gli altri con l’oggetto API, individua quindi un thread control che deve garantire l’accesso da parte di più utenti in modo concorrente ai servizi del server.</w:t>
+      </w:r>
+    </w:p>
+    <w:p>
+      <w:pPr>
+        <w:jc w:val="both"/>
+        <w:rPr>
+          <w:rFonts w:ascii="CMU Serif Roman" w:hAnsi="CMU Serif Roman" w:cs="CMU Serif Roman"/>
+          <w:color w:val="000000"/>
+          <w:sz w:val="20"/>
+          <w:szCs w:val="20"/>
+          <w:lang w:val="en-IT"/>
+        </w:rPr>
+      </w:pPr>
+    </w:p>
+    <w:p>
+      <w:pPr>
+        <w:jc w:val="both"/>
+        <w:rPr>
+          <w:rFonts w:ascii="CMU Serif Roman" w:hAnsi="CMU Serif Roman" w:cs="CMU Serif Roman"/>
+          <w:color w:val="000000"/>
+          <w:sz w:val="20"/>
+          <w:szCs w:val="20"/>
+          <w:lang w:val="en-IT"/>
+        </w:rPr>
+      </w:pPr>
+    </w:p>
+    <w:p>
+      <w:pPr>
+        <w:jc w:val="both"/>
+        <w:rPr>
+          <w:rFonts w:ascii="CMU Serif Roman" w:hAnsi="CMU Serif Roman" w:cs="CMU Serif Roman"/>
+          <w:color w:val="000000"/>
+          <w:sz w:val="20"/>
+          <w:szCs w:val="20"/>
+          <w:lang w:val="en-IT"/>
+        </w:rPr>
+      </w:pPr>
+    </w:p>
+    <w:p>
+      <w:pPr>
+        <w:jc w:val="both"/>
+        <w:rPr>
+          <w:rFonts w:ascii="CMU Serif Roman" w:hAnsi="CMU Serif Roman" w:cs="CMU Serif Roman"/>
+          <w:color w:val="000000"/>
+          <w:sz w:val="20"/>
+          <w:szCs w:val="20"/>
+          <w:lang w:val="en-IT"/>
+        </w:rPr>
+      </w:pPr>
       <w:r>
         <w:rPr>
           <w:rFonts w:ascii="CMU Serif Roman" w:hAnsi="CMU Serif Roman" w:cs="CMU Serif Roman"/>
@@ -7887,12 +8947,20 @@
           <w:szCs w:val="32"/>
           <w:lang w:val="en-IT"/>
         </w:rPr>
-        <w:t>Decisioni sul flusso di controllo globale</w:t>
-      </w:r>
-    </w:p>
-    <w:p>
-      <w:pPr>
-        <w:jc w:val="both"/>
+        <w:t xml:space="preserve">3.7 </w:t>
+      </w:r>
+      <w:r>
+        <w:rPr>
+          <w:rFonts w:ascii="CMU Serif Roman" w:hAnsi="CMU Serif Roman" w:cs="CMU Serif Roman"/>
+          <w:b/>
+          <w:bCs/>
+          <w:color w:val="000000"/>
+          <w:sz w:val="32"/>
+          <w:szCs w:val="32"/>
+        </w:rPr>
+        <w:t xml:space="preserve">- </w:t>
+      </w:r>
+      <w:r>
         <w:rPr>
           <w:rFonts w:ascii="CMU Serif Roman" w:hAnsi="CMU Serif Roman" w:cs="CMU Serif Roman"/>
           <w:b/>
@@ -7902,68 +8970,104 @@
           <w:szCs w:val="32"/>
           <w:lang w:val="en-IT"/>
         </w:rPr>
-      </w:pPr>
-      <w:r>
-        <w:rPr>
-          <w:rFonts w:ascii="CMU Serif Roman" w:hAnsi="CMU Serif Roman" w:cs="CMU Serif Roman"/>
-          <w:b/>
-          <w:bCs/>
-          <w:color w:val="000000"/>
-          <w:sz w:val="32"/>
-          <w:szCs w:val="32"/>
+        <w:t>Condizioni limite</w:t>
+      </w:r>
+    </w:p>
+    <w:p>
+      <w:pPr>
+        <w:jc w:val="both"/>
+        <w:rPr>
+          <w:rFonts w:ascii="CMU Serif Roman" w:hAnsi="CMU Serif Roman" w:cs="CMU Serif Roman"/>
+          <w:color w:val="000000"/>
           <w:lang w:val="en-IT"/>
         </w:rPr>
-        <w:br w:type="page"/>
-      </w:r>
-    </w:p>
-    <w:p>
-      <w:pPr>
-        <w:spacing w:after="160"/>
-        <w:jc w:val="both"/>
-        <w:rPr>
-          <w:rFonts w:ascii="CMU Serif Roman" w:hAnsi="CMU Serif Roman" w:cs="CMU Serif Roman"/>
-          <w:b/>
-          <w:bCs/>
-          <w:sz w:val="32"/>
-          <w:szCs w:val="32"/>
-          <w:lang w:val="en-IT"/>
-        </w:rPr>
-      </w:pPr>
-      <w:r>
-        <w:rPr>
-          <w:rFonts w:ascii="CMU Serif Roman" w:hAnsi="CMU Serif Roman" w:cs="CMU Serif Roman"/>
-          <w:b/>
-          <w:bCs/>
-          <w:color w:val="000000"/>
-          <w:sz w:val="32"/>
-          <w:szCs w:val="32"/>
-          <w:lang w:val="en-IT"/>
-        </w:rPr>
-        <w:lastRenderedPageBreak/>
-        <w:t xml:space="preserve">3.7 </w:t>
-      </w:r>
-      <w:r>
-        <w:rPr>
-          <w:rFonts w:ascii="CMU Serif Roman" w:hAnsi="CMU Serif Roman" w:cs="CMU Serif Roman"/>
-          <w:b/>
-          <w:bCs/>
-          <w:color w:val="000000"/>
-          <w:sz w:val="32"/>
-          <w:szCs w:val="32"/>
-        </w:rPr>
-        <w:t xml:space="preserve">- </w:t>
-      </w:r>
-      <w:r>
-        <w:rPr>
-          <w:rFonts w:ascii="CMU Serif Roman" w:hAnsi="CMU Serif Roman" w:cs="CMU Serif Roman"/>
-          <w:b/>
-          <w:bCs/>
-          <w:color w:val="000000"/>
-          <w:sz w:val="32"/>
-          <w:szCs w:val="32"/>
-          <w:lang w:val="en-IT"/>
-        </w:rPr>
-        <w:t>Condizioni limite</w:t>
+      </w:pPr>
+    </w:p>
+    <w:p>
+      <w:pPr>
+        <w:jc w:val="both"/>
+        <w:rPr>
+          <w:rFonts w:ascii="CMU Serif Roman" w:hAnsi="CMU Serif Roman" w:cs="CMU Serif Roman"/>
+          <w:color w:val="000000"/>
+          <w:sz w:val="20"/>
+          <w:szCs w:val="20"/>
+        </w:rPr>
+      </w:pPr>
+      <w:r>
+        <w:rPr>
+          <w:rFonts w:ascii="CMU Serif Roman" w:hAnsi="CMU Serif Roman" w:cs="CMU Serif Roman"/>
+          <w:color w:val="000000"/>
+          <w:sz w:val="20"/>
+          <w:szCs w:val="20"/>
+        </w:rPr>
+        <w:t xml:space="preserve">Il sistema software IPT è pensato per essere installato, avviato ed eventualmente modificato e/o riavviato in caso di manutenzione dello stesso da parte </w:t>
+      </w:r>
+      <w:r>
+        <w:rPr>
+          <w:rFonts w:ascii="CMU Serif Roman" w:hAnsi="CMU Serif Roman" w:cs="CMU Serif Roman"/>
+          <w:color w:val="000000"/>
+          <w:sz w:val="20"/>
+          <w:szCs w:val="20"/>
+        </w:rPr>
+        <w:t>del gruppo</w:t>
+      </w:r>
+      <w:r>
+        <w:rPr>
+          <w:rFonts w:ascii="CMU Serif Roman" w:hAnsi="CMU Serif Roman" w:cs="CMU Serif Roman"/>
+          <w:color w:val="000000"/>
+          <w:sz w:val="20"/>
+          <w:szCs w:val="20"/>
+        </w:rPr>
+        <w:t xml:space="preserve"> di sviluppo IPT o in alternativa da una figura tecnica adeguata individuata presso l’azienda di trasporto urbano di competenza. Il sistema IPT, infatti, </w:t>
+      </w:r>
+      <w:r>
+        <w:rPr>
+          <w:rFonts w:ascii="CMU Serif Roman" w:hAnsi="CMU Serif Roman" w:cs="CMU Serif Roman"/>
+          <w:color w:val="000000"/>
+          <w:sz w:val="20"/>
+          <w:szCs w:val="20"/>
+        </w:rPr>
+        <w:t>benché</w:t>
+      </w:r>
+      <w:r>
+        <w:rPr>
+          <w:rFonts w:ascii="CMU Serif Roman" w:hAnsi="CMU Serif Roman" w:cs="CMU Serif Roman"/>
+          <w:color w:val="000000"/>
+          <w:sz w:val="20"/>
+          <w:szCs w:val="20"/>
+        </w:rPr>
+        <w:t xml:space="preserve"> molto complesso nella sua struttura, prevede un’installazione e un avvio molto semplice.</w:t>
+      </w:r>
+    </w:p>
+    <w:p>
+      <w:pPr>
+        <w:jc w:val="both"/>
+        <w:rPr>
+          <w:rFonts w:ascii="CMU Serif Roman" w:hAnsi="CMU Serif Roman" w:cs="CMU Serif Roman"/>
+          <w:color w:val="000000"/>
+          <w:sz w:val="20"/>
+          <w:szCs w:val="20"/>
+        </w:rPr>
+      </w:pPr>
+    </w:p>
+    <w:p>
+      <w:pPr>
+        <w:jc w:val="both"/>
+        <w:rPr>
+          <w:rFonts w:ascii="CMU Serif Roman" w:hAnsi="CMU Serif Roman" w:cs="CMU Serif Roman"/>
+          <w:color w:val="000000"/>
+          <w:sz w:val="20"/>
+          <w:szCs w:val="20"/>
+        </w:rPr>
+      </w:pPr>
+      <w:r>
+        <w:rPr>
+          <w:rFonts w:ascii="CMU Serif Roman" w:hAnsi="CMU Serif Roman" w:cs="CMU Serif Roman"/>
+          <w:color w:val="000000"/>
+          <w:sz w:val="20"/>
+          <w:szCs w:val="20"/>
+        </w:rPr>
+        <w:t>Qualora l’azienda di trasporto urbano dovesse avere già a disposizione una o più macchine server sul quale installare tale sistema software IPT, è possibile usare in parte o completamente a tale scopo.</w:t>
       </w:r>
     </w:p>
     <w:p>
@@ -8446,6 +9550,282 @@
     </w:sectPr>
   </w:body>
 </w:document>
+</file>
+
+<file path=word/endnotes.xml><?xml version="1.0" encoding="utf-8"?>
+<w:endnotes xmlns:wpc="http://schemas.microsoft.com/office/word/2010/wordprocessingCanvas" xmlns:cx="http://schemas.microsoft.com/office/drawing/2014/chartex" xmlns:cx1="http://schemas.microsoft.com/office/drawing/2015/9/8/chartex" xmlns:cx2="http://schemas.microsoft.com/office/drawing/2015/10/21/chartex" xmlns:cx3="http://schemas.microsoft.com/office/drawing/2016/5/9/chartex" xmlns:cx4="http://schemas.microsoft.com/office/drawing/2016/5/10/chartex" xmlns:cx5="http://schemas.microsoft.com/office/drawing/2016/5/11/chartex" xmlns:cx6="http://schemas.microsoft.com/office/drawing/2016/5/12/chartex" xmlns:cx7="http://schemas.microsoft.com/office/drawing/2016/5/13/chartex" xmlns:cx8="http://schemas.microsoft.com/office/drawing/2016/5/14/chartex" xmlns:mc="http://schemas.openxmlformats.org/markup-compatibility/2006" xmlns:aink="http://schemas.microsoft.com/office/drawing/2016/ink" xmlns:am3d="http://schemas.microsoft.com/office/drawing/2017/model3d" xmlns:o="urn:schemas-microsoft-com:office:office" xmlns:r="http://schemas.openxmlformats.org/officeDocument/2006/relationships" xmlns:m="http://schemas.openxmlformats.org/officeDocument/2006/math" xmlns:v="urn:schemas-microsoft-com:vml" xmlns:wp14="http://schemas.microsoft.com/office/word/2010/wordprocessingDrawing" xmlns:wp="http://schemas.openxmlformats.org/drawingml/2006/wordprocessingDrawing" xmlns:w10="urn:schemas-microsoft-com:office:word" xmlns:w="http://schemas.openxmlformats.org/wordprocessingml/2006/main" xmlns:w14="http://schemas.microsoft.com/office/word/2010/wordml" xmlns:w15="http://schemas.microsoft.com/office/word/2012/wordml" xmlns:w16cex="http://schemas.microsoft.com/office/word/2018/wordml/cex" xmlns:w16cid="http://schemas.microsoft.com/office/word/2016/wordml/cid" xmlns:w16="http://schemas.microsoft.com/office/word/2018/wordml" xmlns:w16sdtdh="http://schemas.microsoft.com/office/word/2020/wordml/sdtdatahash" xmlns:w16se="http://schemas.microsoft.com/office/word/2015/wordml/symex" xmlns:wpg="http://schemas.microsoft.com/office/word/2010/wordprocessingGroup" xmlns:wpi="http://schemas.microsoft.com/office/word/2010/wordprocessingInk" xmlns:wne="http://schemas.microsoft.com/office/word/2006/wordml" xmlns:wps="http://schemas.microsoft.com/office/word/2010/wordprocessingShape" mc:Ignorable="w14 w15 w16se w16cid w16 w16cex w16sdtdh wp14">
+  <w:endnote w:type="separator" w:id="-1">
+    <w:p>
+      <w:r>
+        <w:separator/>
+      </w:r>
+    </w:p>
+  </w:endnote>
+  <w:endnote w:type="continuationSeparator" w:id="0">
+    <w:p>
+      <w:r>
+        <w:continuationSeparator/>
+      </w:r>
+    </w:p>
+  </w:endnote>
+</w:endnotes>
+</file>
+
+<file path=word/footer1.xml><?xml version="1.0" encoding="utf-8"?>
+<w:ftr xmlns:wpc="http://schemas.microsoft.com/office/word/2010/wordprocessingCanvas" xmlns:cx="http://schemas.microsoft.com/office/drawing/2014/chartex" xmlns:cx1="http://schemas.microsoft.com/office/drawing/2015/9/8/chartex" xmlns:cx2="http://schemas.microsoft.com/office/drawing/2015/10/21/chartex" xmlns:cx3="http://schemas.microsoft.com/office/drawing/2016/5/9/chartex" xmlns:cx4="http://schemas.microsoft.com/office/drawing/2016/5/10/chartex" xmlns:cx5="http://schemas.microsoft.com/office/drawing/2016/5/11/chartex" xmlns:cx6="http://schemas.microsoft.com/office/drawing/2016/5/12/chartex" xmlns:cx7="http://schemas.microsoft.com/office/drawing/2016/5/13/chartex" xmlns:cx8="http://schemas.microsoft.com/office/drawing/2016/5/14/chartex" xmlns:mc="http://schemas.openxmlformats.org/markup-compatibility/2006" xmlns:aink="http://schemas.microsoft.com/office/drawing/2016/ink" xmlns:am3d="http://schemas.microsoft.com/office/drawing/2017/model3d" xmlns:o="urn:schemas-microsoft-com:office:office" xmlns:r="http://schemas.openxmlformats.org/officeDocument/2006/relationships" xmlns:m="http://schemas.openxmlformats.org/officeDocument/2006/math" xmlns:v="urn:schemas-microsoft-com:vml" xmlns:wp14="http://schemas.microsoft.com/office/word/2010/wordprocessingDrawing" xmlns:wp="http://schemas.openxmlformats.org/drawingml/2006/wordprocessingDrawing" xmlns:w10="urn:schemas-microsoft-com:office:word" xmlns:w="http://schemas.openxmlformats.org/wordprocessingml/2006/main" xmlns:w14="http://schemas.microsoft.com/office/word/2010/wordml" xmlns:w15="http://schemas.microsoft.com/office/word/2012/wordml" xmlns:w16cex="http://schemas.microsoft.com/office/word/2018/wordml/cex" xmlns:w16cid="http://schemas.microsoft.com/office/word/2016/wordml/cid" xmlns:w16="http://schemas.microsoft.com/office/word/2018/wordml" xmlns:w16sdtdh="http://schemas.microsoft.com/office/word/2020/wordml/sdtdatahash" xmlns:w16se="http://schemas.microsoft.com/office/word/2015/wordml/symex" xmlns:wpg="http://schemas.microsoft.com/office/word/2010/wordprocessingGroup" xmlns:wpi="http://schemas.microsoft.com/office/word/2010/wordprocessingInk" xmlns:wne="http://schemas.microsoft.com/office/word/2006/wordml" xmlns:wps="http://schemas.microsoft.com/office/word/2010/wordprocessingShape" mc:Ignorable="w14 w15 w16se w16cid w16 w16cex w16sdtdh wp14">
+  <w:sdt>
+    <w:sdtPr>
+      <w:rPr>
+        <w:rStyle w:val="PageNumber"/>
+      </w:rPr>
+      <w:id w:val="1737810303"/>
+      <w:docPartObj>
+        <w:docPartGallery w:val="Page Numbers (Bottom of Page)"/>
+        <w:docPartUnique/>
+      </w:docPartObj>
+    </w:sdtPr>
+    <w:sdtContent>
+      <w:p>
+        <w:pPr>
+          <w:pStyle w:val="Footer"/>
+          <w:framePr w:wrap="none" w:vAnchor="text" w:hAnchor="margin" w:xAlign="center" w:y="1"/>
+          <w:rPr>
+            <w:rStyle w:val="PageNumber"/>
+          </w:rPr>
+        </w:pPr>
+        <w:r>
+          <w:rPr>
+            <w:rStyle w:val="PageNumber"/>
+          </w:rPr>
+          <w:fldChar w:fldCharType="begin"/>
+        </w:r>
+        <w:r>
+          <w:rPr>
+            <w:rStyle w:val="PageNumber"/>
+          </w:rPr>
+          <w:instrText xml:space="preserve"> PAGE </w:instrText>
+        </w:r>
+        <w:r>
+          <w:rPr>
+            <w:rStyle w:val="PageNumber"/>
+          </w:rPr>
+          <w:fldChar w:fldCharType="end"/>
+        </w:r>
+      </w:p>
+    </w:sdtContent>
+  </w:sdt>
+  <w:sdt>
+    <w:sdtPr>
+      <w:rPr>
+        <w:rStyle w:val="PageNumber"/>
+      </w:rPr>
+      <w:id w:val="-1712726446"/>
+      <w:docPartObj>
+        <w:docPartGallery w:val="Page Numbers (Bottom of Page)"/>
+        <w:docPartUnique/>
+      </w:docPartObj>
+    </w:sdtPr>
+    <w:sdtContent>
+      <w:p>
+        <w:pPr>
+          <w:pStyle w:val="Footer"/>
+          <w:framePr w:wrap="none" w:vAnchor="text" w:hAnchor="margin" w:xAlign="center" w:y="1"/>
+          <w:rPr>
+            <w:rStyle w:val="PageNumber"/>
+          </w:rPr>
+        </w:pPr>
+        <w:r>
+          <w:rPr>
+            <w:rStyle w:val="PageNumber"/>
+          </w:rPr>
+          <w:fldChar w:fldCharType="begin"/>
+        </w:r>
+        <w:r>
+          <w:rPr>
+            <w:rStyle w:val="PageNumber"/>
+          </w:rPr>
+          <w:instrText xml:space="preserve"> PAGE </w:instrText>
+        </w:r>
+        <w:r>
+          <w:rPr>
+            <w:rStyle w:val="PageNumber"/>
+          </w:rPr>
+          <w:fldChar w:fldCharType="end"/>
+        </w:r>
+      </w:p>
+    </w:sdtContent>
+  </w:sdt>
+  <w:p>
+    <w:pPr>
+      <w:pStyle w:val="Footer"/>
+    </w:pPr>
+  </w:p>
+</w:ftr>
+</file>
+
+<file path=word/footer2.xml><?xml version="1.0" encoding="utf-8"?>
+<w:ftr xmlns:wpc="http://schemas.microsoft.com/office/word/2010/wordprocessingCanvas" xmlns:cx="http://schemas.microsoft.com/office/drawing/2014/chartex" xmlns:cx1="http://schemas.microsoft.com/office/drawing/2015/9/8/chartex" xmlns:cx2="http://schemas.microsoft.com/office/drawing/2015/10/21/chartex" xmlns:cx3="http://schemas.microsoft.com/office/drawing/2016/5/9/chartex" xmlns:cx4="http://schemas.microsoft.com/office/drawing/2016/5/10/chartex" xmlns:cx5="http://schemas.microsoft.com/office/drawing/2016/5/11/chartex" xmlns:cx6="http://schemas.microsoft.com/office/drawing/2016/5/12/chartex" xmlns:cx7="http://schemas.microsoft.com/office/drawing/2016/5/13/chartex" xmlns:cx8="http://schemas.microsoft.com/office/drawing/2016/5/14/chartex" xmlns:mc="http://schemas.openxmlformats.org/markup-compatibility/2006" xmlns:aink="http://schemas.microsoft.com/office/drawing/2016/ink" xmlns:am3d="http://schemas.microsoft.com/office/drawing/2017/model3d" xmlns:o="urn:schemas-microsoft-com:office:office" xmlns:r="http://schemas.openxmlformats.org/officeDocument/2006/relationships" xmlns:m="http://schemas.openxmlformats.org/officeDocument/2006/math" xmlns:v="urn:schemas-microsoft-com:vml" xmlns:wp14="http://schemas.microsoft.com/office/word/2010/wordprocessingDrawing" xmlns:wp="http://schemas.openxmlformats.org/drawingml/2006/wordprocessingDrawing" xmlns:w10="urn:schemas-microsoft-com:office:word" xmlns:w="http://schemas.openxmlformats.org/wordprocessingml/2006/main" xmlns:w14="http://schemas.microsoft.com/office/word/2010/wordml" xmlns:w15="http://schemas.microsoft.com/office/word/2012/wordml" xmlns:w16cex="http://schemas.microsoft.com/office/word/2018/wordml/cex" xmlns:w16cid="http://schemas.microsoft.com/office/word/2016/wordml/cid" xmlns:w16="http://schemas.microsoft.com/office/word/2018/wordml" xmlns:w16sdtdh="http://schemas.microsoft.com/office/word/2020/wordml/sdtdatahash" xmlns:w16se="http://schemas.microsoft.com/office/word/2015/wordml/symex" xmlns:wpg="http://schemas.microsoft.com/office/word/2010/wordprocessingGroup" xmlns:wpi="http://schemas.microsoft.com/office/word/2010/wordprocessingInk" xmlns:wne="http://schemas.microsoft.com/office/word/2006/wordml" xmlns:wps="http://schemas.microsoft.com/office/word/2010/wordprocessingShape" mc:Ignorable="w14 w15 w16se w16cid w16 w16cex w16sdtdh wp14">
+  <w:sdt>
+    <w:sdtPr>
+      <w:rPr>
+        <w:rStyle w:val="PageNumber"/>
+        <w:rFonts w:ascii="CMU Serif Roman" w:hAnsi="CMU Serif Roman" w:cs="CMU Serif Roman"/>
+        <w:sz w:val="20"/>
+        <w:szCs w:val="20"/>
+      </w:rPr>
+      <w:id w:val="-472362659"/>
+      <w:docPartObj>
+        <w:docPartGallery w:val="Page Numbers (Bottom of Page)"/>
+        <w:docPartUnique/>
+      </w:docPartObj>
+    </w:sdtPr>
+    <w:sdtContent>
+      <w:p>
+        <w:pPr>
+          <w:pStyle w:val="Footer"/>
+          <w:framePr w:wrap="none" w:vAnchor="text" w:hAnchor="margin" w:xAlign="center" w:y="1"/>
+          <w:rPr>
+            <w:rStyle w:val="PageNumber"/>
+            <w:rFonts w:ascii="CMU Serif Roman" w:hAnsi="CMU Serif Roman" w:cs="CMU Serif Roman"/>
+            <w:sz w:val="20"/>
+            <w:szCs w:val="20"/>
+          </w:rPr>
+        </w:pPr>
+        <w:r>
+          <w:rPr>
+            <w:rStyle w:val="PageNumber"/>
+            <w:rFonts w:ascii="CMU Serif Roman" w:hAnsi="CMU Serif Roman" w:cs="CMU Serif Roman"/>
+            <w:sz w:val="20"/>
+            <w:szCs w:val="20"/>
+          </w:rPr>
+          <w:fldChar w:fldCharType="begin"/>
+        </w:r>
+        <w:r>
+          <w:rPr>
+            <w:rStyle w:val="PageNumber"/>
+            <w:rFonts w:ascii="CMU Serif Roman" w:hAnsi="CMU Serif Roman" w:cs="CMU Serif Roman"/>
+            <w:sz w:val="20"/>
+            <w:szCs w:val="20"/>
+          </w:rPr>
+          <w:instrText xml:space="preserve"> PAGE </w:instrText>
+        </w:r>
+        <w:r>
+          <w:rPr>
+            <w:rStyle w:val="PageNumber"/>
+            <w:rFonts w:ascii="CMU Serif Roman" w:hAnsi="CMU Serif Roman" w:cs="CMU Serif Roman"/>
+            <w:sz w:val="20"/>
+            <w:szCs w:val="20"/>
+          </w:rPr>
+          <w:fldChar w:fldCharType="separate"/>
+        </w:r>
+        <w:r>
+          <w:rPr>
+            <w:rStyle w:val="PageNumber"/>
+            <w:rFonts w:ascii="CMU Serif Roman" w:hAnsi="CMU Serif Roman" w:cs="CMU Serif Roman"/>
+            <w:noProof/>
+            <w:sz w:val="20"/>
+            <w:szCs w:val="20"/>
+          </w:rPr>
+          <w:t>iii</w:t>
+        </w:r>
+        <w:r>
+          <w:rPr>
+            <w:rStyle w:val="PageNumber"/>
+            <w:rFonts w:ascii="CMU Serif Roman" w:hAnsi="CMU Serif Roman" w:cs="CMU Serif Roman"/>
+            <w:sz w:val="20"/>
+            <w:szCs w:val="20"/>
+          </w:rPr>
+          <w:fldChar w:fldCharType="end"/>
+        </w:r>
+      </w:p>
+    </w:sdtContent>
+  </w:sdt>
+  <w:p>
+    <w:pPr>
+      <w:pStyle w:val="Footer"/>
+      <w:tabs>
+        <w:tab w:val="clear" w:pos="4680"/>
+        <w:tab w:val="clear" w:pos="9360"/>
+      </w:tabs>
+      <w:jc w:val="center"/>
+      <w:rPr>
+        <w:rFonts w:ascii="CMU Serif Roman" w:hAnsi="CMU Serif Roman" w:cs="CMU Serif Roman"/>
+        <w:caps/>
+        <w:noProof/>
+        <w:color w:val="4472C4" w:themeColor="accent1"/>
+        <w:sz w:val="20"/>
+        <w:szCs w:val="20"/>
+      </w:rPr>
+    </w:pPr>
+  </w:p>
+  <w:p>
+    <w:pPr>
+      <w:pStyle w:val="Footer"/>
+      <w:tabs>
+        <w:tab w:val="clear" w:pos="4680"/>
+        <w:tab w:val="clear" w:pos="9360"/>
+        <w:tab w:val="left" w:pos="4046"/>
+      </w:tabs>
+      <w:rPr>
+        <w:rFonts w:ascii="CMU Serif Roman" w:hAnsi="CMU Serif Roman" w:cs="CMU Serif Roman"/>
+        <w:sz w:val="20"/>
+        <w:szCs w:val="20"/>
+      </w:rPr>
+    </w:pPr>
+  </w:p>
+</w:ftr>
+</file>
+
+<file path=word/footer3.xml><?xml version="1.0" encoding="utf-8"?>
+<w:ftr xmlns:wpc="http://schemas.microsoft.com/office/word/2010/wordprocessingCanvas" xmlns:cx="http://schemas.microsoft.com/office/drawing/2014/chartex" xmlns:cx1="http://schemas.microsoft.com/office/drawing/2015/9/8/chartex" xmlns:cx2="http://schemas.microsoft.com/office/drawing/2015/10/21/chartex" xmlns:cx3="http://schemas.microsoft.com/office/drawing/2016/5/9/chartex" xmlns:cx4="http://schemas.microsoft.com/office/drawing/2016/5/10/chartex" xmlns:cx5="http://schemas.microsoft.com/office/drawing/2016/5/11/chartex" xmlns:cx6="http://schemas.microsoft.com/office/drawing/2016/5/12/chartex" xmlns:cx7="http://schemas.microsoft.com/office/drawing/2016/5/13/chartex" xmlns:cx8="http://schemas.microsoft.com/office/drawing/2016/5/14/chartex" xmlns:mc="http://schemas.openxmlformats.org/markup-compatibility/2006" xmlns:aink="http://schemas.microsoft.com/office/drawing/2016/ink" xmlns:am3d="http://schemas.microsoft.com/office/drawing/2017/model3d" xmlns:o="urn:schemas-microsoft-com:office:office" xmlns:r="http://schemas.openxmlformats.org/officeDocument/2006/relationships" xmlns:m="http://schemas.openxmlformats.org/officeDocument/2006/math" xmlns:v="urn:schemas-microsoft-com:vml" xmlns:wp14="http://schemas.microsoft.com/office/word/2010/wordprocessingDrawing" xmlns:wp="http://schemas.openxmlformats.org/drawingml/2006/wordprocessingDrawing" xmlns:w10="urn:schemas-microsoft-com:office:word" xmlns:w="http://schemas.openxmlformats.org/wordprocessingml/2006/main" xmlns:w14="http://schemas.microsoft.com/office/word/2010/wordml" xmlns:w15="http://schemas.microsoft.com/office/word/2012/wordml" xmlns:w16cex="http://schemas.microsoft.com/office/word/2018/wordml/cex" xmlns:w16cid="http://schemas.microsoft.com/office/word/2016/wordml/cid" xmlns:w16="http://schemas.microsoft.com/office/word/2018/wordml" xmlns:w16sdtdh="http://schemas.microsoft.com/office/word/2020/wordml/sdtdatahash" xmlns:w16se="http://schemas.microsoft.com/office/word/2015/wordml/symex" xmlns:wpg="http://schemas.microsoft.com/office/word/2010/wordprocessingGroup" xmlns:wpi="http://schemas.microsoft.com/office/word/2010/wordprocessingInk" xmlns:wne="http://schemas.microsoft.com/office/word/2006/wordml" xmlns:wps="http://schemas.microsoft.com/office/word/2010/wordprocessingShape" mc:Ignorable="w14 w15 w16se w16cid w16 w16cex w16sdtdh wp14">
+  <w:p>
+    <w:pPr>
+      <w:pStyle w:val="Footer"/>
+      <w:framePr w:wrap="none" w:vAnchor="text" w:hAnchor="margin" w:xAlign="center" w:y="1"/>
+      <w:rPr>
+        <w:rStyle w:val="PageNumber"/>
+      </w:rPr>
+    </w:pPr>
+  </w:p>
+  <w:p>
+    <w:pPr>
+      <w:pStyle w:val="Footer"/>
+      <w:tabs>
+        <w:tab w:val="clear" w:pos="4680"/>
+        <w:tab w:val="clear" w:pos="9360"/>
+      </w:tabs>
+      <w:rPr>
+        <w:caps/>
+        <w:noProof/>
+        <w:color w:val="4472C4" w:themeColor="accent1"/>
+      </w:rPr>
+    </w:pPr>
+  </w:p>
+  <w:p>
+    <w:pPr>
+      <w:pStyle w:val="Footer"/>
+    </w:pPr>
+  </w:p>
+</w:ftr>
+</file>
+
+<file path=word/footnotes.xml><?xml version="1.0" encoding="utf-8"?>
+<w:footnotes xmlns:wpc="http://schemas.microsoft.com/office/word/2010/wordprocessingCanvas" xmlns:cx="http://schemas.microsoft.com/office/drawing/2014/chartex" xmlns:cx1="http://schemas.microsoft.com/office/drawing/2015/9/8/chartex" xmlns:cx2="http://schemas.microsoft.com/office/drawing/2015/10/21/chartex" xmlns:cx3="http://schemas.microsoft.com/office/drawing/2016/5/9/chartex" xmlns:cx4="http://schemas.microsoft.com/office/drawing/2016/5/10/chartex" xmlns:cx5="http://schemas.microsoft.com/office/drawing/2016/5/11/chartex" xmlns:cx6="http://schemas.microsoft.com/office/drawing/2016/5/12/chartex" xmlns:cx7="http://schemas.microsoft.com/office/drawing/2016/5/13/chartex" xmlns:cx8="http://schemas.microsoft.com/office/drawing/2016/5/14/chartex" xmlns:mc="http://schemas.openxmlformats.org/markup-compatibility/2006" xmlns:aink="http://schemas.microsoft.com/office/drawing/2016/ink" xmlns:am3d="http://schemas.microsoft.com/office/drawing/2017/model3d" xmlns:o="urn:schemas-microsoft-com:office:office" xmlns:r="http://schemas.openxmlformats.org/officeDocument/2006/relationships" xmlns:m="http://schemas.openxmlformats.org/officeDocument/2006/math" xmlns:v="urn:schemas-microsoft-com:vml" xmlns:wp14="http://schemas.microsoft.com/office/word/2010/wordprocessingDrawing" xmlns:wp="http://schemas.openxmlformats.org/drawingml/2006/wordprocessingDrawing" xmlns:w10="urn:schemas-microsoft-com:office:word" xmlns:w="http://schemas.openxmlformats.org/wordprocessingml/2006/main" xmlns:w14="http://schemas.microsoft.com/office/word/2010/wordml" xmlns:w15="http://schemas.microsoft.com/office/word/2012/wordml" xmlns:w16cex="http://schemas.microsoft.com/office/word/2018/wordml/cex" xmlns:w16cid="http://schemas.microsoft.com/office/word/2016/wordml/cid" xmlns:w16="http://schemas.microsoft.com/office/word/2018/wordml" xmlns:w16sdtdh="http://schemas.microsoft.com/office/word/2020/wordml/sdtdatahash" xmlns:w16se="http://schemas.microsoft.com/office/word/2015/wordml/symex" xmlns:wpg="http://schemas.microsoft.com/office/word/2010/wordprocessingGroup" xmlns:wpi="http://schemas.microsoft.com/office/word/2010/wordprocessingInk" xmlns:wne="http://schemas.microsoft.com/office/word/2006/wordml" xmlns:wps="http://schemas.microsoft.com/office/word/2010/wordprocessingShape" mc:Ignorable="w14 w15 w16se w16cid w16 w16cex w16sdtdh wp14">
+  <w:footnote w:type="separator" w:id="-1">
+    <w:p>
+      <w:r>
+        <w:separator/>
+      </w:r>
+    </w:p>
+  </w:footnote>
+  <w:footnote w:type="continuationSeparator" w:id="0">
+    <w:p>
+      <w:r>
+        <w:continuationSeparator/>
+      </w:r>
+    </w:p>
+  </w:footnote>
+</w:footnotes>
 </file>
 
 <file path=word/numbering.xml><?xml version="1.0" encoding="utf-8"?>
@@ -11280,7 +12660,6 @@
   <w:style w:type="character" w:default="1" w:styleId="DefaultParagraphFont">
     <w:name w:val="Default Paragraph Font"/>
     <w:uiPriority w:val="1"/>
-    <w:semiHidden/>
     <w:unhideWhenUsed/>
   </w:style>
   <w:style w:type="table" w:default="1" w:styleId="TableNormal">
@@ -11579,6 +12958,76 @@
     <w:rPr>
       <w:color w:val="605E5C"/>
       <w:shd w:val="clear" w:color="auto" w:fill="E1DFDD"/>
+    </w:rPr>
+  </w:style>
+  <w:style w:type="paragraph" w:styleId="Header">
+    <w:name w:val="header"/>
+    <w:basedOn w:val="Normal"/>
+    <w:link w:val="HeaderChar"/>
+    <w:uiPriority w:val="99"/>
+    <w:unhideWhenUsed/>
+    <w:rsid w:val="0018760E"/>
+    <w:pPr>
+      <w:tabs>
+        <w:tab w:val="center" w:pos="4680"/>
+        <w:tab w:val="right" w:pos="9360"/>
+      </w:tabs>
+    </w:pPr>
+  </w:style>
+  <w:style w:type="character" w:customStyle="1" w:styleId="HeaderChar">
+    <w:name w:val="Header Char"/>
+    <w:basedOn w:val="DefaultParagraphFont"/>
+    <w:link w:val="Header"/>
+    <w:uiPriority w:val="99"/>
+    <w:rsid w:val="0018760E"/>
+    <w:rPr>
+      <w:rFonts w:ascii="Times New Roman" w:eastAsia="Times New Roman" w:hAnsi="Times New Roman" w:cs="Times New Roman"/>
+      <w:lang w:val="it-IT"/>
+    </w:rPr>
+  </w:style>
+  <w:style w:type="paragraph" w:styleId="Footer">
+    <w:name w:val="footer"/>
+    <w:basedOn w:val="Normal"/>
+    <w:link w:val="FooterChar"/>
+    <w:uiPriority w:val="99"/>
+    <w:unhideWhenUsed/>
+    <w:rsid w:val="0018760E"/>
+    <w:pPr>
+      <w:tabs>
+        <w:tab w:val="center" w:pos="4680"/>
+        <w:tab w:val="right" w:pos="9360"/>
+      </w:tabs>
+    </w:pPr>
+  </w:style>
+  <w:style w:type="character" w:customStyle="1" w:styleId="FooterChar">
+    <w:name w:val="Footer Char"/>
+    <w:basedOn w:val="DefaultParagraphFont"/>
+    <w:link w:val="Footer"/>
+    <w:uiPriority w:val="99"/>
+    <w:rsid w:val="0018760E"/>
+    <w:rPr>
+      <w:rFonts w:ascii="Times New Roman" w:eastAsia="Times New Roman" w:hAnsi="Times New Roman" w:cs="Times New Roman"/>
+      <w:lang w:val="it-IT"/>
+    </w:rPr>
+  </w:style>
+  <w:style w:type="character" w:styleId="PageNumber">
+    <w:name w:val="page number"/>
+    <w:basedOn w:val="DefaultParagraphFont"/>
+    <w:uiPriority w:val="99"/>
+    <w:semiHidden/>
+    <w:unhideWhenUsed/>
+    <w:rsid w:val="0018760E"/>
+  </w:style>
+  <w:style w:type="character" w:styleId="FollowedHyperlink">
+    <w:name w:val="FollowedHyperlink"/>
+    <w:basedOn w:val="DefaultParagraphFont"/>
+    <w:uiPriority w:val="99"/>
+    <w:semiHidden/>
+    <w:unhideWhenUsed/>
+    <w:rsid w:val="00C451AB"/>
+    <w:rPr>
+      <w:color w:val="954F72" w:themeColor="followedHyperlink"/>
+      <w:u w:val="single"/>
     </w:rPr>
   </w:style>
 </w:styles>

</xml_diff>

<commit_message>
stable and complete versione SDD, dSottosistemi, dSottosistemiConServizi
</commit_message>
<xml_diff>
--- a/progettazione/SDD.docx
+++ b/progettazione/SDD.docx
@@ -718,30 +718,6 @@
       <w:pPr>
         <w:jc w:val="both"/>
         <w:rPr>
-          <w:rFonts w:ascii="CMU Serif Roman" w:hAnsi="CMU Serif Roman" w:cs="Arial"/>
-          <w:b/>
-          <w:bCs/>
-          <w:color w:val="000000" w:themeColor="text1"/>
-          <w:sz w:val="48"/>
-          <w:szCs w:val="48"/>
-        </w:rPr>
-      </w:pPr>
-      <w:r>
-        <w:rPr>
-          <w:rFonts w:ascii="CMU Serif Roman" w:hAnsi="CMU Serif Roman" w:cs="Arial"/>
-          <w:b/>
-          <w:bCs/>
-          <w:color w:val="000000" w:themeColor="text1"/>
-          <w:sz w:val="48"/>
-          <w:szCs w:val="48"/>
-        </w:rPr>
-        <w:t>[aggiornare pagine]</w:t>
-      </w:r>
-    </w:p>
-    <w:p>
-      <w:pPr>
-        <w:jc w:val="both"/>
-        <w:rPr>
           <w:rFonts w:ascii="CMU Serif Roman" w:hAnsi="CMU Serif Roman"/>
           <w:b/>
           <w:bCs/>
@@ -795,8 +771,6 @@
               <w:rFonts w:ascii="CMU Serif Roman" w:hAnsi="CMU Serif Roman" w:cs="CMU Serif Roman"/>
               <w:b w:val="0"/>
               <w:bCs w:val="0"/>
-              <w:i/>
-              <w:iCs/>
               <w:color w:val="000000" w:themeColor="text1"/>
               <w:sz w:val="20"/>
               <w:szCs w:val="20"/>
@@ -819,8 +793,6 @@
               <w:rFonts w:ascii="CMU Serif Roman" w:hAnsi="CMU Serif Roman" w:cs="CMU Serif Roman"/>
               <w:b w:val="0"/>
               <w:bCs w:val="0"/>
-              <w:i/>
-              <w:iCs/>
               <w:color w:val="000000" w:themeColor="text1"/>
               <w:sz w:val="20"/>
               <w:szCs w:val="20"/>
@@ -852,7 +824,43 @@
               <w:sz w:val="20"/>
               <w:szCs w:val="20"/>
             </w:rPr>
-            <w:t xml:space="preserve"> - Introduzione</w:t>
+            <w:t xml:space="preserve"> -</w:t>
+          </w:r>
+          <w:r>
+            <w:rPr>
+              <w:rFonts w:ascii="CMU Serif Roman" w:hAnsi="CMU Serif Roman" w:cs="CMU Serif Roman"/>
+              <w:b w:val="0"/>
+              <w:bCs w:val="0"/>
+              <w:noProof/>
+              <w:color w:val="000000" w:themeColor="text1"/>
+              <w:sz w:val="20"/>
+              <w:szCs w:val="20"/>
+            </w:rPr>
+            <w:t xml:space="preserve"> </w:t>
+          </w:r>
+          <w:r>
+            <w:rPr>
+              <w:rFonts w:ascii="CMU Serif Roman" w:hAnsi="CMU Serif Roman" w:cs="CMU Serif Roman"/>
+              <w:b w:val="0"/>
+              <w:bCs w:val="0"/>
+              <w:noProof/>
+              <w:color w:val="000000" w:themeColor="text1"/>
+              <w:sz w:val="20"/>
+              <w:szCs w:val="20"/>
+            </w:rPr>
+            <w:t>Introduzione</w:t>
+          </w:r>
+          <w:r>
+            <w:rPr>
+              <w:rFonts w:ascii="CMU Serif Roman" w:hAnsi="CMU Serif Roman" w:cs="CMU Serif Roman"/>
+              <w:b w:val="0"/>
+              <w:bCs w:val="0"/>
+              <w:noProof/>
+              <w:color w:val="000000" w:themeColor="text1"/>
+              <w:sz w:val="20"/>
+              <w:szCs w:val="20"/>
+            </w:rPr>
+            <w:t>……………………………..-</w:t>
           </w:r>
           <w:hyperlink w:anchor="_Toc91248628" w:history="1">
             <w:r>
@@ -867,7 +875,21 @@
                 <w:szCs w:val="20"/>
                 <w:lang w:eastAsia="it-IT"/>
               </w:rPr>
-              <w:t>………………………………………………………………………………………………………………………6</w:t>
+              <w:t>………………………………………………………………………………………</w:t>
+            </w:r>
+            <w:r>
+              <w:rPr>
+                <w:rStyle w:val="Hyperlink"/>
+                <w:rFonts w:ascii="CMU Serif Roman" w:hAnsi="CMU Serif Roman" w:cs="CMU Serif Roman"/>
+                <w:b w:val="0"/>
+                <w:bCs w:val="0"/>
+                <w:noProof/>
+                <w:color w:val="000000" w:themeColor="text1"/>
+                <w:sz w:val="20"/>
+                <w:szCs w:val="20"/>
+                <w:lang w:eastAsia="it-IT"/>
+              </w:rPr>
+              <w:t>2</w:t>
             </w:r>
           </w:hyperlink>
         </w:p>
@@ -901,35 +923,7 @@
                 <w:szCs w:val="20"/>
                 <w:lang w:eastAsia="it-IT"/>
               </w:rPr>
-              <w:t>1.1 - Scop</w:t>
-            </w:r>
-            <w:r>
-              <w:rPr>
-                <w:rStyle w:val="Hyperlink"/>
-                <w:rFonts w:ascii="CMU Serif Roman" w:hAnsi="CMU Serif Roman" w:cs="CMU Serif Roman"/>
-                <w:b w:val="0"/>
-                <w:bCs w:val="0"/>
-                <w:noProof/>
-                <w:color w:val="000000" w:themeColor="text1"/>
-                <w:sz w:val="20"/>
-                <w:szCs w:val="20"/>
-                <w:lang w:eastAsia="it-IT"/>
-              </w:rPr>
-              <w:t>o</w:t>
-            </w:r>
-            <w:r>
-              <w:rPr>
-                <w:rStyle w:val="Hyperlink"/>
-                <w:rFonts w:ascii="CMU Serif Roman" w:hAnsi="CMU Serif Roman" w:cs="CMU Serif Roman"/>
-                <w:b w:val="0"/>
-                <w:bCs w:val="0"/>
-                <w:noProof/>
-                <w:color w:val="000000" w:themeColor="text1"/>
-                <w:sz w:val="20"/>
-                <w:szCs w:val="20"/>
-                <w:lang w:eastAsia="it-IT"/>
-              </w:rPr>
-              <w:t xml:space="preserve"> del sistema</w:t>
+              <w:t>1.1 - Scopo del sistema</w:t>
             </w:r>
             <w:r>
               <w:rPr>
@@ -1006,7 +1000,7 @@
                 <w:sz w:val="20"/>
                 <w:szCs w:val="20"/>
               </w:rPr>
-              <w:t>6</w:t>
+              <w:t>2</w:t>
             </w:r>
             <w:r>
               <w:rPr>
@@ -1130,7 +1124,7 @@
                 <w:sz w:val="20"/>
                 <w:szCs w:val="20"/>
               </w:rPr>
-              <w:t>7</w:t>
+              <w:t>3</w:t>
             </w:r>
             <w:r>
               <w:rPr>
@@ -1164,122 +1158,171 @@
               <w:lang w:val="en-IT"/>
             </w:rPr>
           </w:pPr>
-          <w:hyperlink w:anchor="_Toc91248630" w:history="1">
-            <w:r>
-              <w:rPr>
-                <w:rStyle w:val="Hyperlink"/>
-                <w:rFonts w:ascii="CMU Serif Roman" w:hAnsi="CMU Serif Roman" w:cs="CMU Serif Roman"/>
-                <w:b w:val="0"/>
-                <w:bCs w:val="0"/>
-                <w:noProof/>
-                <w:color w:val="000000" w:themeColor="text1"/>
-                <w:sz w:val="20"/>
-                <w:szCs w:val="20"/>
-              </w:rPr>
-              <w:t>1.3 – Definizioni, Abbreviazioni e Acronimi</w:t>
-            </w:r>
-            <w:r>
-              <w:rPr>
-                <w:rFonts w:ascii="CMU Serif Roman" w:hAnsi="CMU Serif Roman" w:cs="CMU Serif Roman"/>
-                <w:b w:val="0"/>
-                <w:bCs w:val="0"/>
-                <w:noProof/>
-                <w:webHidden/>
-                <w:color w:val="000000" w:themeColor="text1"/>
-                <w:sz w:val="20"/>
-                <w:szCs w:val="20"/>
-              </w:rPr>
-              <w:tab/>
-            </w:r>
-            <w:r>
-              <w:rPr>
-                <w:rFonts w:ascii="CMU Serif Roman" w:hAnsi="CMU Serif Roman" w:cs="CMU Serif Roman"/>
-                <w:b w:val="0"/>
-                <w:bCs w:val="0"/>
-                <w:noProof/>
-                <w:webHidden/>
-                <w:color w:val="000000" w:themeColor="text1"/>
-                <w:sz w:val="20"/>
-                <w:szCs w:val="20"/>
-              </w:rPr>
-              <w:fldChar w:fldCharType="begin"/>
-            </w:r>
-            <w:r>
-              <w:rPr>
-                <w:rFonts w:ascii="CMU Serif Roman" w:hAnsi="CMU Serif Roman" w:cs="CMU Serif Roman"/>
-                <w:b w:val="0"/>
-                <w:bCs w:val="0"/>
-                <w:noProof/>
-                <w:webHidden/>
-                <w:color w:val="000000" w:themeColor="text1"/>
-                <w:sz w:val="20"/>
-                <w:szCs w:val="20"/>
-              </w:rPr>
-              <w:instrText xml:space="preserve"> PAGEREF _Toc91248630 \h </w:instrText>
-            </w:r>
-            <w:r>
-              <w:rPr>
-                <w:rFonts w:ascii="CMU Serif Roman" w:hAnsi="CMU Serif Roman" w:cs="CMU Serif Roman"/>
-                <w:b w:val="0"/>
-                <w:bCs w:val="0"/>
-                <w:noProof/>
-                <w:webHidden/>
-                <w:color w:val="000000" w:themeColor="text1"/>
-                <w:sz w:val="20"/>
-                <w:szCs w:val="20"/>
-              </w:rPr>
-            </w:r>
-            <w:r>
-              <w:rPr>
-                <w:rFonts w:ascii="CMU Serif Roman" w:hAnsi="CMU Serif Roman" w:cs="CMU Serif Roman"/>
-                <w:b w:val="0"/>
-                <w:bCs w:val="0"/>
-                <w:noProof/>
-                <w:webHidden/>
-                <w:color w:val="000000" w:themeColor="text1"/>
-                <w:sz w:val="20"/>
-                <w:szCs w:val="20"/>
-              </w:rPr>
-              <w:fldChar w:fldCharType="separate"/>
-            </w:r>
-            <w:r>
-              <w:rPr>
-                <w:rFonts w:ascii="CMU Serif Roman" w:hAnsi="CMU Serif Roman" w:cs="CMU Serif Roman"/>
-                <w:b w:val="0"/>
-                <w:bCs w:val="0"/>
-                <w:noProof/>
-                <w:webHidden/>
-                <w:color w:val="000000" w:themeColor="text1"/>
-                <w:sz w:val="20"/>
-                <w:szCs w:val="20"/>
-              </w:rPr>
-              <w:t>8</w:t>
-            </w:r>
-            <w:r>
-              <w:rPr>
-                <w:rFonts w:ascii="CMU Serif Roman" w:hAnsi="CMU Serif Roman" w:cs="CMU Serif Roman"/>
-                <w:b w:val="0"/>
-                <w:bCs w:val="0"/>
-                <w:noProof/>
-                <w:webHidden/>
-                <w:color w:val="000000" w:themeColor="text1"/>
-                <w:sz w:val="20"/>
-                <w:szCs w:val="20"/>
-              </w:rPr>
-              <w:fldChar w:fldCharType="end"/>
-            </w:r>
-          </w:hyperlink>
+          <w:r>
+            <w:rPr>
+              <w:rFonts w:ascii="CMU Serif Roman" w:hAnsi="CMU Serif Roman" w:cs="CMU Serif Roman"/>
+              <w:b w:val="0"/>
+              <w:bCs w:val="0"/>
+              <w:noProof/>
+              <w:sz w:val="20"/>
+              <w:szCs w:val="20"/>
+            </w:rPr>
+            <w:fldChar w:fldCharType="begin"/>
+          </w:r>
+          <w:r>
+            <w:rPr>
+              <w:rFonts w:ascii="CMU Serif Roman" w:hAnsi="CMU Serif Roman" w:cs="CMU Serif Roman"/>
+              <w:b w:val="0"/>
+              <w:bCs w:val="0"/>
+              <w:noProof/>
+              <w:sz w:val="20"/>
+              <w:szCs w:val="20"/>
+            </w:rPr>
+            <w:instrText xml:space="preserve"> HYPERLINK \l "_Toc91248630" </w:instrText>
+          </w:r>
+          <w:r>
+            <w:rPr>
+              <w:rFonts w:ascii="CMU Serif Roman" w:hAnsi="CMU Serif Roman" w:cs="CMU Serif Roman"/>
+              <w:b w:val="0"/>
+              <w:bCs w:val="0"/>
+              <w:noProof/>
+              <w:sz w:val="20"/>
+              <w:szCs w:val="20"/>
+            </w:rPr>
+          </w:r>
+          <w:r>
+            <w:rPr>
+              <w:rFonts w:ascii="CMU Serif Roman" w:hAnsi="CMU Serif Roman" w:cs="CMU Serif Roman"/>
+              <w:b w:val="0"/>
+              <w:bCs w:val="0"/>
+              <w:noProof/>
+              <w:sz w:val="20"/>
+              <w:szCs w:val="20"/>
+            </w:rPr>
+            <w:fldChar w:fldCharType="separate"/>
+          </w:r>
+          <w:r>
+            <w:rPr>
+              <w:rStyle w:val="Hyperlink"/>
+              <w:rFonts w:ascii="CMU Serif Roman" w:hAnsi="CMU Serif Roman" w:cs="CMU Serif Roman"/>
+              <w:b w:val="0"/>
+              <w:bCs w:val="0"/>
+              <w:noProof/>
+              <w:color w:val="000000" w:themeColor="text1"/>
+              <w:sz w:val="20"/>
+              <w:szCs w:val="20"/>
+            </w:rPr>
+            <w:t>1.3 – Definizioni, Abbreviazioni e Acronimi</w:t>
+          </w:r>
+          <w:r>
+            <w:rPr>
+              <w:rFonts w:ascii="CMU Serif Roman" w:hAnsi="CMU Serif Roman" w:cs="CMU Serif Roman"/>
+              <w:b w:val="0"/>
+              <w:bCs w:val="0"/>
+              <w:noProof/>
+              <w:webHidden/>
+              <w:color w:val="000000" w:themeColor="text1"/>
+              <w:sz w:val="20"/>
+              <w:szCs w:val="20"/>
+            </w:rPr>
+            <w:tab/>
+          </w:r>
+          <w:r>
+            <w:rPr>
+              <w:rFonts w:ascii="CMU Serif Roman" w:hAnsi="CMU Serif Roman" w:cs="CMU Serif Roman"/>
+              <w:b w:val="0"/>
+              <w:bCs w:val="0"/>
+              <w:noProof/>
+              <w:webHidden/>
+              <w:color w:val="000000" w:themeColor="text1"/>
+              <w:sz w:val="20"/>
+              <w:szCs w:val="20"/>
+            </w:rPr>
+            <w:fldChar w:fldCharType="begin"/>
+          </w:r>
+          <w:r>
+            <w:rPr>
+              <w:rFonts w:ascii="CMU Serif Roman" w:hAnsi="CMU Serif Roman" w:cs="CMU Serif Roman"/>
+              <w:b w:val="0"/>
+              <w:bCs w:val="0"/>
+              <w:noProof/>
+              <w:webHidden/>
+              <w:color w:val="000000" w:themeColor="text1"/>
+              <w:sz w:val="20"/>
+              <w:szCs w:val="20"/>
+            </w:rPr>
+            <w:instrText xml:space="preserve"> PAGEREF _Toc91248630 \h </w:instrText>
+          </w:r>
+          <w:r>
+            <w:rPr>
+              <w:rFonts w:ascii="CMU Serif Roman" w:hAnsi="CMU Serif Roman" w:cs="CMU Serif Roman"/>
+              <w:b w:val="0"/>
+              <w:bCs w:val="0"/>
+              <w:noProof/>
+              <w:webHidden/>
+              <w:color w:val="000000" w:themeColor="text1"/>
+              <w:sz w:val="20"/>
+              <w:szCs w:val="20"/>
+            </w:rPr>
+          </w:r>
+          <w:r>
+            <w:rPr>
+              <w:rFonts w:ascii="CMU Serif Roman" w:hAnsi="CMU Serif Roman" w:cs="CMU Serif Roman"/>
+              <w:b w:val="0"/>
+              <w:bCs w:val="0"/>
+              <w:noProof/>
+              <w:webHidden/>
+              <w:color w:val="000000" w:themeColor="text1"/>
+              <w:sz w:val="20"/>
+              <w:szCs w:val="20"/>
+            </w:rPr>
+            <w:fldChar w:fldCharType="separate"/>
+          </w:r>
+          <w:r>
+            <w:rPr>
+              <w:rFonts w:ascii="CMU Serif Roman" w:hAnsi="CMU Serif Roman" w:cs="CMU Serif Roman"/>
+              <w:b w:val="0"/>
+              <w:bCs w:val="0"/>
+              <w:noProof/>
+              <w:webHidden/>
+              <w:color w:val="000000" w:themeColor="text1"/>
+              <w:sz w:val="20"/>
+              <w:szCs w:val="20"/>
+            </w:rPr>
+            <w:t>4</w:t>
+          </w:r>
+          <w:r>
+            <w:rPr>
+              <w:rFonts w:ascii="CMU Serif Roman" w:hAnsi="CMU Serif Roman" w:cs="CMU Serif Roman"/>
+              <w:b w:val="0"/>
+              <w:bCs w:val="0"/>
+              <w:noProof/>
+              <w:webHidden/>
+              <w:color w:val="000000" w:themeColor="text1"/>
+              <w:sz w:val="20"/>
+              <w:szCs w:val="20"/>
+            </w:rPr>
+            <w:fldChar w:fldCharType="end"/>
+          </w:r>
+          <w:r>
+            <w:rPr>
+              <w:rFonts w:ascii="CMU Serif Roman" w:hAnsi="CMU Serif Roman" w:cs="CMU Serif Roman"/>
+              <w:b w:val="0"/>
+              <w:bCs w:val="0"/>
+              <w:noProof/>
+              <w:color w:val="000000" w:themeColor="text1"/>
+              <w:sz w:val="20"/>
+              <w:szCs w:val="20"/>
+            </w:rPr>
+            <w:fldChar w:fldCharType="end"/>
+          </w:r>
         </w:p>
         <w:p>
           <w:pPr>
             <w:pStyle w:val="TOC3"/>
-            <w:tabs>
-              <w:tab w:val="right" w:leader="dot" w:pos="9010"/>
-            </w:tabs>
             <w:rPr>
               <w:rFonts w:ascii="CMU Serif Roman" w:eastAsiaTheme="minorEastAsia" w:hAnsi="CMU Serif Roman" w:cs="CMU Serif Roman"/>
               <w:noProof/>
-              <w:color w:val="000000" w:themeColor="text1"/>
               <w:lang w:val="en-IT"/>
             </w:rPr>
           </w:pPr>
@@ -1298,7 +1341,6 @@
                 <w:rFonts w:ascii="CMU Serif Roman" w:hAnsi="CMU Serif Roman" w:cs="CMU Serif Roman"/>
                 <w:noProof/>
                 <w:webHidden/>
-                <w:color w:val="000000" w:themeColor="text1"/>
               </w:rPr>
               <w:tab/>
             </w:r>
@@ -1307,7 +1349,6 @@
                 <w:rFonts w:ascii="CMU Serif Roman" w:hAnsi="CMU Serif Roman" w:cs="CMU Serif Roman"/>
                 <w:noProof/>
                 <w:webHidden/>
-                <w:color w:val="000000" w:themeColor="text1"/>
               </w:rPr>
               <w:fldChar w:fldCharType="begin"/>
             </w:r>
@@ -1316,7 +1357,6 @@
                 <w:rFonts w:ascii="CMU Serif Roman" w:hAnsi="CMU Serif Roman" w:cs="CMU Serif Roman"/>
                 <w:noProof/>
                 <w:webHidden/>
-                <w:color w:val="000000" w:themeColor="text1"/>
               </w:rPr>
               <w:instrText xml:space="preserve"> PAGEREF _Toc91248631 \h </w:instrText>
             </w:r>
@@ -1325,7 +1365,6 @@
                 <w:rFonts w:ascii="CMU Serif Roman" w:hAnsi="CMU Serif Roman" w:cs="CMU Serif Roman"/>
                 <w:noProof/>
                 <w:webHidden/>
-                <w:color w:val="000000" w:themeColor="text1"/>
               </w:rPr>
             </w:r>
             <w:r>
@@ -1333,7 +1372,6 @@
                 <w:rFonts w:ascii="CMU Serif Roman" w:hAnsi="CMU Serif Roman" w:cs="CMU Serif Roman"/>
                 <w:noProof/>
                 <w:webHidden/>
-                <w:color w:val="000000" w:themeColor="text1"/>
               </w:rPr>
               <w:fldChar w:fldCharType="separate"/>
             </w:r>
@@ -1342,16 +1380,14 @@
                 <w:rFonts w:ascii="CMU Serif Roman" w:hAnsi="CMU Serif Roman" w:cs="CMU Serif Roman"/>
                 <w:noProof/>
                 <w:webHidden/>
-                <w:color w:val="000000" w:themeColor="text1"/>
               </w:rPr>
-              <w:t>9</w:t>
+              <w:t>4</w:t>
             </w:r>
             <w:r>
               <w:rPr>
                 <w:rFonts w:ascii="CMU Serif Roman" w:hAnsi="CMU Serif Roman" w:cs="CMU Serif Roman"/>
                 <w:noProof/>
                 <w:webHidden/>
-                <w:color w:val="000000" w:themeColor="text1"/>
               </w:rPr>
               <w:fldChar w:fldCharType="end"/>
             </w:r>
@@ -1360,13 +1396,9 @@
         <w:p>
           <w:pPr>
             <w:pStyle w:val="TOC3"/>
-            <w:tabs>
-              <w:tab w:val="right" w:leader="dot" w:pos="9010"/>
-            </w:tabs>
             <w:rPr>
               <w:rFonts w:ascii="CMU Serif Roman" w:eastAsiaTheme="minorEastAsia" w:hAnsi="CMU Serif Roman" w:cs="CMU Serif Roman"/>
               <w:noProof/>
-              <w:color w:val="000000" w:themeColor="text1"/>
               <w:lang w:val="en-IT"/>
             </w:rPr>
           </w:pPr>
@@ -1385,7 +1417,6 @@
                 <w:rFonts w:ascii="CMU Serif Roman" w:hAnsi="CMU Serif Roman" w:cs="CMU Serif Roman"/>
                 <w:noProof/>
                 <w:webHidden/>
-                <w:color w:val="000000" w:themeColor="text1"/>
               </w:rPr>
               <w:tab/>
             </w:r>
@@ -1394,7 +1425,6 @@
                 <w:rFonts w:ascii="CMU Serif Roman" w:hAnsi="CMU Serif Roman" w:cs="CMU Serif Roman"/>
                 <w:noProof/>
                 <w:webHidden/>
-                <w:color w:val="000000" w:themeColor="text1"/>
               </w:rPr>
               <w:fldChar w:fldCharType="begin"/>
             </w:r>
@@ -1403,7 +1433,6 @@
                 <w:rFonts w:ascii="CMU Serif Roman" w:hAnsi="CMU Serif Roman" w:cs="CMU Serif Roman"/>
                 <w:noProof/>
                 <w:webHidden/>
-                <w:color w:val="000000" w:themeColor="text1"/>
               </w:rPr>
               <w:instrText xml:space="preserve"> PAGEREF _Toc91248632 \h </w:instrText>
             </w:r>
@@ -1412,7 +1441,6 @@
                 <w:rFonts w:ascii="CMU Serif Roman" w:hAnsi="CMU Serif Roman" w:cs="CMU Serif Roman"/>
                 <w:noProof/>
                 <w:webHidden/>
-                <w:color w:val="000000" w:themeColor="text1"/>
               </w:rPr>
             </w:r>
             <w:r>
@@ -1420,7 +1448,6 @@
                 <w:rFonts w:ascii="CMU Serif Roman" w:hAnsi="CMU Serif Roman" w:cs="CMU Serif Roman"/>
                 <w:noProof/>
                 <w:webHidden/>
-                <w:color w:val="000000" w:themeColor="text1"/>
               </w:rPr>
               <w:fldChar w:fldCharType="separate"/>
             </w:r>
@@ -1429,16 +1456,14 @@
                 <w:rFonts w:ascii="CMU Serif Roman" w:hAnsi="CMU Serif Roman" w:cs="CMU Serif Roman"/>
                 <w:noProof/>
                 <w:webHidden/>
-                <w:color w:val="000000" w:themeColor="text1"/>
               </w:rPr>
-              <w:t>9</w:t>
+              <w:t>4</w:t>
             </w:r>
             <w:r>
               <w:rPr>
                 <w:rFonts w:ascii="CMU Serif Roman" w:hAnsi="CMU Serif Roman" w:cs="CMU Serif Roman"/>
                 <w:noProof/>
                 <w:webHidden/>
-                <w:color w:val="000000" w:themeColor="text1"/>
               </w:rPr>
               <w:fldChar w:fldCharType="end"/>
             </w:r>
@@ -1447,89 +1472,110 @@
         <w:p>
           <w:pPr>
             <w:pStyle w:val="TOC3"/>
-            <w:tabs>
-              <w:tab w:val="right" w:leader="dot" w:pos="9010"/>
-            </w:tabs>
             <w:rPr>
               <w:rFonts w:ascii="CMU Serif Roman" w:eastAsiaTheme="minorEastAsia" w:hAnsi="CMU Serif Roman" w:cs="CMU Serif Roman"/>
               <w:noProof/>
-              <w:color w:val="000000" w:themeColor="text1"/>
               <w:lang w:val="en-IT"/>
             </w:rPr>
           </w:pPr>
-          <w:hyperlink w:anchor="_Toc91248633" w:history="1">
-            <w:r>
-              <w:rPr>
-                <w:rStyle w:val="Hyperlink"/>
-                <w:rFonts w:ascii="CMU Serif Roman" w:hAnsi="CMU Serif Roman" w:cs="CMU Serif Roman"/>
-                <w:noProof/>
-                <w:color w:val="000000" w:themeColor="text1"/>
-              </w:rPr>
-              <w:t>1.3.3 - Acronimi</w:t>
-            </w:r>
-            <w:r>
-              <w:rPr>
-                <w:rFonts w:ascii="CMU Serif Roman" w:hAnsi="CMU Serif Roman" w:cs="CMU Serif Roman"/>
-                <w:noProof/>
-                <w:webHidden/>
-                <w:color w:val="000000" w:themeColor="text1"/>
-              </w:rPr>
-              <w:tab/>
-            </w:r>
-            <w:r>
-              <w:rPr>
-                <w:rFonts w:ascii="CMU Serif Roman" w:hAnsi="CMU Serif Roman" w:cs="CMU Serif Roman"/>
-                <w:noProof/>
-                <w:webHidden/>
-                <w:color w:val="000000" w:themeColor="text1"/>
-              </w:rPr>
-              <w:fldChar w:fldCharType="begin"/>
-            </w:r>
-            <w:r>
-              <w:rPr>
-                <w:rFonts w:ascii="CMU Serif Roman" w:hAnsi="CMU Serif Roman" w:cs="CMU Serif Roman"/>
-                <w:noProof/>
-                <w:webHidden/>
-                <w:color w:val="000000" w:themeColor="text1"/>
-              </w:rPr>
-              <w:instrText xml:space="preserve"> PAGEREF _Toc91248633 \h </w:instrText>
-            </w:r>
-            <w:r>
-              <w:rPr>
-                <w:rFonts w:ascii="CMU Serif Roman" w:hAnsi="CMU Serif Roman" w:cs="CMU Serif Roman"/>
-                <w:noProof/>
-                <w:webHidden/>
-                <w:color w:val="000000" w:themeColor="text1"/>
-              </w:rPr>
-            </w:r>
-            <w:r>
-              <w:rPr>
-                <w:rFonts w:ascii="CMU Serif Roman" w:hAnsi="CMU Serif Roman" w:cs="CMU Serif Roman"/>
-                <w:noProof/>
-                <w:webHidden/>
-                <w:color w:val="000000" w:themeColor="text1"/>
-              </w:rPr>
-              <w:fldChar w:fldCharType="separate"/>
-            </w:r>
-            <w:r>
-              <w:rPr>
-                <w:rFonts w:ascii="CMU Serif Roman" w:hAnsi="CMU Serif Roman" w:cs="CMU Serif Roman"/>
-                <w:noProof/>
-                <w:webHidden/>
-                <w:color w:val="000000" w:themeColor="text1"/>
-              </w:rPr>
-              <w:t>9</w:t>
-            </w:r>
-            <w:r>
-              <w:rPr>
-                <w:rFonts w:ascii="CMU Serif Roman" w:hAnsi="CMU Serif Roman" w:cs="CMU Serif Roman"/>
-                <w:noProof/>
-                <w:webHidden/>
-                <w:color w:val="000000" w:themeColor="text1"/>
-              </w:rPr>
-              <w:fldChar w:fldCharType="end"/>
-            </w:r>
-          </w:hyperlink>
+          <w:r>
+            <w:rPr>
+              <w:rFonts w:ascii="CMU Serif Roman" w:hAnsi="CMU Serif Roman" w:cs="CMU Serif Roman"/>
+              <w:noProof/>
+            </w:rPr>
+            <w:fldChar w:fldCharType="begin"/>
+          </w:r>
+          <w:r>
+            <w:rPr>
+              <w:rFonts w:ascii="CMU Serif Roman" w:hAnsi="CMU Serif Roman" w:cs="CMU Serif Roman"/>
+              <w:noProof/>
+            </w:rPr>
+            <w:instrText xml:space="preserve"> HYPERLINK \l "_Toc91248633" </w:instrText>
+          </w:r>
+          <w:r>
+            <w:rPr>
+              <w:rFonts w:ascii="CMU Serif Roman" w:hAnsi="CMU Serif Roman" w:cs="CMU Serif Roman"/>
+              <w:noProof/>
+            </w:rPr>
+          </w:r>
+          <w:r>
+            <w:rPr>
+              <w:rFonts w:ascii="CMU Serif Roman" w:hAnsi="CMU Serif Roman" w:cs="CMU Serif Roman"/>
+              <w:noProof/>
+            </w:rPr>
+            <w:fldChar w:fldCharType="separate"/>
+          </w:r>
+          <w:r>
+            <w:rPr>
+              <w:rStyle w:val="Hyperlink"/>
+              <w:rFonts w:ascii="CMU Serif Roman" w:hAnsi="CMU Serif Roman" w:cs="CMU Serif Roman"/>
+              <w:noProof/>
+              <w:color w:val="000000" w:themeColor="text1"/>
+            </w:rPr>
+            <w:t>1.3.3 - Acronimi</w:t>
+          </w:r>
+          <w:r>
+            <w:rPr>
+              <w:rFonts w:ascii="CMU Serif Roman" w:hAnsi="CMU Serif Roman" w:cs="CMU Serif Roman"/>
+              <w:noProof/>
+              <w:webHidden/>
+            </w:rPr>
+            <w:tab/>
+          </w:r>
+          <w:r>
+            <w:rPr>
+              <w:rFonts w:ascii="CMU Serif Roman" w:hAnsi="CMU Serif Roman" w:cs="CMU Serif Roman"/>
+              <w:noProof/>
+              <w:webHidden/>
+            </w:rPr>
+            <w:fldChar w:fldCharType="begin"/>
+          </w:r>
+          <w:r>
+            <w:rPr>
+              <w:rFonts w:ascii="CMU Serif Roman" w:hAnsi="CMU Serif Roman" w:cs="CMU Serif Roman"/>
+              <w:noProof/>
+              <w:webHidden/>
+            </w:rPr>
+            <w:instrText xml:space="preserve"> PAGEREF _Toc91248633 \h </w:instrText>
+          </w:r>
+          <w:r>
+            <w:rPr>
+              <w:rFonts w:ascii="CMU Serif Roman" w:hAnsi="CMU Serif Roman" w:cs="CMU Serif Roman"/>
+              <w:noProof/>
+              <w:webHidden/>
+            </w:rPr>
+          </w:r>
+          <w:r>
+            <w:rPr>
+              <w:rFonts w:ascii="CMU Serif Roman" w:hAnsi="CMU Serif Roman" w:cs="CMU Serif Roman"/>
+              <w:noProof/>
+              <w:webHidden/>
+            </w:rPr>
+            <w:fldChar w:fldCharType="separate"/>
+          </w:r>
+          <w:r>
+            <w:rPr>
+              <w:rFonts w:ascii="CMU Serif Roman" w:hAnsi="CMU Serif Roman" w:cs="CMU Serif Roman"/>
+              <w:noProof/>
+              <w:webHidden/>
+            </w:rPr>
+            <w:t>4</w:t>
+          </w:r>
+          <w:r>
+            <w:rPr>
+              <w:rFonts w:ascii="CMU Serif Roman" w:hAnsi="CMU Serif Roman" w:cs="CMU Serif Roman"/>
+              <w:noProof/>
+              <w:webHidden/>
+            </w:rPr>
+            <w:fldChar w:fldCharType="end"/>
+          </w:r>
+          <w:r>
+            <w:rPr>
+              <w:rFonts w:ascii="CMU Serif Roman" w:hAnsi="CMU Serif Roman" w:cs="CMU Serif Roman"/>
+              <w:noProof/>
+            </w:rPr>
+            <w:fldChar w:fldCharType="end"/>
+          </w:r>
         </w:p>
         <w:p>
           <w:pPr>
@@ -1637,7 +1683,7 @@
                 <w:sz w:val="20"/>
                 <w:szCs w:val="20"/>
               </w:rPr>
-              <w:t>10</w:t>
+              <w:t>5</w:t>
             </w:r>
             <w:r>
               <w:rPr>
@@ -1660,8 +1706,8 @@
             <w:tabs>
               <w:tab w:val="right" w:leader="dot" w:pos="9010"/>
             </w:tabs>
+            <w:ind w:left="0"/>
             <w:rPr>
-              <w:rStyle w:val="Hyperlink"/>
               <w:rFonts w:ascii="CMU Serif Roman" w:hAnsi="CMU Serif Roman" w:cs="CMU Serif Roman"/>
               <w:b w:val="0"/>
               <w:bCs w:val="0"/>
@@ -1671,6 +1717,17 @@
               <w:szCs w:val="20"/>
             </w:rPr>
           </w:pPr>
+          <w:r>
+            <w:rPr>
+              <w:rFonts w:ascii="CMU Serif Roman" w:hAnsi="CMU Serif Roman" w:cs="CMU Serif Roman"/>
+              <w:b w:val="0"/>
+              <w:bCs w:val="0"/>
+              <w:noProof/>
+              <w:sz w:val="20"/>
+              <w:szCs w:val="20"/>
+            </w:rPr>
+            <w:t>2</w:t>
+          </w:r>
           <w:hyperlink w:anchor="_Toc91248635" w:history="1">
             <w:r>
               <w:rPr>
@@ -1683,7 +1740,59 @@
                 <w:sz w:val="20"/>
                 <w:szCs w:val="20"/>
               </w:rPr>
-              <w:t>1.5 - Panoramica</w:t>
+              <w:t xml:space="preserve"> </w:t>
+            </w:r>
+            <w:r>
+              <w:rPr>
+                <w:rStyle w:val="Hyperlink"/>
+                <w:rFonts w:ascii="CMU Serif Roman" w:hAnsi="CMU Serif Roman" w:cs="CMU Serif Roman"/>
+                <w:b w:val="0"/>
+                <w:bCs w:val="0"/>
+                <w:noProof/>
+                <w:color w:val="000000" w:themeColor="text1"/>
+                <w:sz w:val="20"/>
+                <w:szCs w:val="20"/>
+              </w:rPr>
+              <w:t>–</w:t>
+            </w:r>
+            <w:r>
+              <w:rPr>
+                <w:rStyle w:val="Hyperlink"/>
+                <w:rFonts w:ascii="CMU Serif Roman" w:hAnsi="CMU Serif Roman" w:cs="CMU Serif Roman"/>
+                <w:b w:val="0"/>
+                <w:bCs w:val="0"/>
+                <w:noProof/>
+                <w:color w:val="000000" w:themeColor="text1"/>
+                <w:sz w:val="20"/>
+                <w:szCs w:val="20"/>
+              </w:rPr>
+              <w:t xml:space="preserve"> </w:t>
+            </w:r>
+            <w:r>
+              <w:rPr>
+                <w:rStyle w:val="Hyperlink"/>
+                <w:rFonts w:ascii="CMU Serif Roman" w:hAnsi="CMU Serif Roman" w:cs="CMU Serif Roman"/>
+                <w:b w:val="0"/>
+                <w:bCs w:val="0"/>
+                <w:noProof/>
+                <w:color w:val="000000" w:themeColor="text1"/>
+                <w:sz w:val="20"/>
+                <w:szCs w:val="20"/>
+              </w:rPr>
+              <w:t xml:space="preserve">Sistema </w:t>
+            </w:r>
+            <w:r>
+              <w:rPr>
+                <w:rStyle w:val="Hyperlink"/>
+                <w:rFonts w:ascii="CMU Serif Roman" w:hAnsi="CMU Serif Roman" w:cs="CMU Serif Roman"/>
+                <w:b w:val="0"/>
+                <w:bCs w:val="0"/>
+                <w:noProof/>
+                <w:color w:val="000000" w:themeColor="text1"/>
+                <w:sz w:val="20"/>
+                <w:szCs w:val="20"/>
+              </w:rPr>
+              <w:t>Corrente</w:t>
             </w:r>
             <w:r>
               <w:rPr>
@@ -1709,7 +1818,64 @@
                 <w:sz w:val="20"/>
                 <w:szCs w:val="20"/>
               </w:rPr>
-              <w:fldChar w:fldCharType="begin"/>
+              <w:t>7</w:t>
+            </w:r>
+          </w:hyperlink>
+        </w:p>
+        <w:p>
+          <w:pPr>
+            <w:pStyle w:val="TOC2"/>
+            <w:tabs>
+              <w:tab w:val="right" w:leader="dot" w:pos="9010"/>
+            </w:tabs>
+            <w:ind w:left="0"/>
+            <w:rPr>
+              <w:rFonts w:ascii="CMU Serif Roman" w:hAnsi="CMU Serif Roman" w:cs="CMU Serif Roman"/>
+              <w:b w:val="0"/>
+              <w:bCs w:val="0"/>
+              <w:noProof/>
+              <w:color w:val="000000" w:themeColor="text1"/>
+              <w:sz w:val="20"/>
+              <w:szCs w:val="20"/>
+            </w:rPr>
+          </w:pPr>
+          <w:r>
+            <w:rPr>
+              <w:rFonts w:ascii="CMU Serif Roman" w:hAnsi="CMU Serif Roman" w:cs="CMU Serif Roman"/>
+              <w:b w:val="0"/>
+              <w:bCs w:val="0"/>
+              <w:noProof/>
+              <w:sz w:val="20"/>
+              <w:szCs w:val="20"/>
+            </w:rPr>
+            <w:t>3</w:t>
+          </w:r>
+          <w:hyperlink w:anchor="_Toc91248635" w:history="1">
+            <w:r>
+              <w:rPr>
+                <w:rStyle w:val="Hyperlink"/>
+                <w:rFonts w:ascii="CMU Serif Roman" w:hAnsi="CMU Serif Roman" w:cs="CMU Serif Roman"/>
+                <w:b w:val="0"/>
+                <w:bCs w:val="0"/>
+                <w:noProof/>
+                <w:color w:val="000000" w:themeColor="text1"/>
+                <w:sz w:val="20"/>
+                <w:szCs w:val="20"/>
+              </w:rPr>
+              <w:t xml:space="preserve"> – Sistema </w:t>
+            </w:r>
+            <w:r>
+              <w:rPr>
+                <w:rStyle w:val="Hyperlink"/>
+                <w:rFonts w:ascii="CMU Serif Roman" w:hAnsi="CMU Serif Roman" w:cs="CMU Serif Roman"/>
+                <w:b w:val="0"/>
+                <w:bCs w:val="0"/>
+                <w:noProof/>
+                <w:color w:val="000000" w:themeColor="text1"/>
+                <w:sz w:val="20"/>
+                <w:szCs w:val="20"/>
+              </w:rPr>
+              <w:t>Proposto</w:t>
             </w:r>
             <w:r>
               <w:rPr>
@@ -1722,7 +1888,7 @@
                 <w:sz w:val="20"/>
                 <w:szCs w:val="20"/>
               </w:rPr>
-              <w:instrText xml:space="preserve"> PAGEREF _Toc91248635 \h </w:instrText>
+              <w:tab/>
             </w:r>
             <w:r>
               <w:rPr>
@@ -1735,6 +1901,86 @@
                 <w:sz w:val="20"/>
                 <w:szCs w:val="20"/>
               </w:rPr>
+              <w:t>9</w:t>
+            </w:r>
+          </w:hyperlink>
+        </w:p>
+        <w:p>
+          <w:pPr>
+            <w:pStyle w:val="TOC2"/>
+            <w:tabs>
+              <w:tab w:val="right" w:leader="dot" w:pos="9010"/>
+            </w:tabs>
+            <w:ind w:left="0"/>
+            <w:rPr>
+              <w:rFonts w:ascii="CMU Serif Roman" w:hAnsi="CMU Serif Roman" w:cs="CMU Serif Roman"/>
+              <w:b w:val="0"/>
+              <w:bCs w:val="0"/>
+              <w:noProof/>
+              <w:color w:val="000000" w:themeColor="text1"/>
+              <w:sz w:val="20"/>
+              <w:szCs w:val="20"/>
+            </w:rPr>
+          </w:pPr>
+          <w:r>
+            <w:rPr>
+              <w:rFonts w:ascii="CMU Serif Roman" w:hAnsi="CMU Serif Roman" w:cs="CMU Serif Roman"/>
+              <w:b w:val="0"/>
+              <w:bCs w:val="0"/>
+              <w:noProof/>
+              <w:sz w:val="20"/>
+              <w:szCs w:val="20"/>
+            </w:rPr>
+            <w:t xml:space="preserve">     </w:t>
+          </w:r>
+          <w:r>
+            <w:rPr>
+              <w:rFonts w:ascii="CMU Serif Roman" w:hAnsi="CMU Serif Roman" w:cs="CMU Serif Roman"/>
+              <w:b w:val="0"/>
+              <w:bCs w:val="0"/>
+              <w:noProof/>
+              <w:sz w:val="20"/>
+              <w:szCs w:val="20"/>
+            </w:rPr>
+            <w:t>3</w:t>
+          </w:r>
+          <w:r>
+            <w:rPr>
+              <w:rFonts w:ascii="CMU Serif Roman" w:hAnsi="CMU Serif Roman" w:cs="CMU Serif Roman"/>
+              <w:b w:val="0"/>
+              <w:bCs w:val="0"/>
+              <w:noProof/>
+              <w:sz w:val="20"/>
+              <w:szCs w:val="20"/>
+            </w:rPr>
+            <w:t>.1</w:t>
+          </w:r>
+          <w:hyperlink w:anchor="_Toc91248635" w:history="1">
+            <w:r>
+              <w:rPr>
+                <w:rStyle w:val="Hyperlink"/>
+                <w:rFonts w:ascii="CMU Serif Roman" w:hAnsi="CMU Serif Roman" w:cs="CMU Serif Roman"/>
+                <w:b w:val="0"/>
+                <w:bCs w:val="0"/>
+                <w:noProof/>
+                <w:color w:val="000000" w:themeColor="text1"/>
+                <w:sz w:val="20"/>
+                <w:szCs w:val="20"/>
+              </w:rPr>
+              <w:t xml:space="preserve"> – </w:t>
+            </w:r>
+            <w:r>
+              <w:rPr>
+                <w:rStyle w:val="Hyperlink"/>
+                <w:rFonts w:ascii="CMU Serif Roman" w:hAnsi="CMU Serif Roman" w:cs="CMU Serif Roman"/>
+                <w:b w:val="0"/>
+                <w:bCs w:val="0"/>
+                <w:noProof/>
+                <w:color w:val="000000" w:themeColor="text1"/>
+                <w:sz w:val="20"/>
+                <w:szCs w:val="20"/>
+              </w:rPr>
+              <w:t>Panoramica</w:t>
             </w:r>
             <w:r>
               <w:rPr>
@@ -1747,7 +1993,87 @@
                 <w:sz w:val="20"/>
                 <w:szCs w:val="20"/>
               </w:rPr>
-              <w:fldChar w:fldCharType="separate"/>
+              <w:tab/>
+              <w:t>9</w:t>
+            </w:r>
+          </w:hyperlink>
+        </w:p>
+        <w:p>
+          <w:pPr>
+            <w:pStyle w:val="TOC2"/>
+            <w:tabs>
+              <w:tab w:val="right" w:leader="dot" w:pos="9010"/>
+            </w:tabs>
+            <w:ind w:left="0"/>
+            <w:rPr>
+              <w:rFonts w:ascii="CMU Serif Roman" w:hAnsi="CMU Serif Roman" w:cs="CMU Serif Roman"/>
+              <w:b w:val="0"/>
+              <w:bCs w:val="0"/>
+              <w:noProof/>
+              <w:color w:val="000000" w:themeColor="text1"/>
+              <w:sz w:val="20"/>
+              <w:szCs w:val="20"/>
+            </w:rPr>
+          </w:pPr>
+          <w:r>
+            <w:rPr>
+              <w:rFonts w:ascii="CMU Serif Roman" w:hAnsi="CMU Serif Roman" w:cs="CMU Serif Roman"/>
+              <w:b w:val="0"/>
+              <w:bCs w:val="0"/>
+              <w:noProof/>
+              <w:sz w:val="20"/>
+              <w:szCs w:val="20"/>
+            </w:rPr>
+            <w:t xml:space="preserve">     </w:t>
+          </w:r>
+          <w:r>
+            <w:rPr>
+              <w:rFonts w:ascii="CMU Serif Roman" w:hAnsi="CMU Serif Roman" w:cs="CMU Serif Roman"/>
+              <w:b w:val="0"/>
+              <w:bCs w:val="0"/>
+              <w:noProof/>
+              <w:sz w:val="20"/>
+              <w:szCs w:val="20"/>
+            </w:rPr>
+            <w:t>3.</w:t>
+          </w:r>
+          <w:r>
+            <w:rPr>
+              <w:rFonts w:ascii="CMU Serif Roman" w:hAnsi="CMU Serif Roman" w:cs="CMU Serif Roman"/>
+              <w:b w:val="0"/>
+              <w:bCs w:val="0"/>
+              <w:noProof/>
+              <w:sz w:val="20"/>
+              <w:szCs w:val="20"/>
+            </w:rPr>
+            <w:t>2</w:t>
+          </w:r>
+          <w:hyperlink w:anchor="_Toc91248635" w:history="1">
+            <w:r>
+              <w:rPr>
+                <w:rStyle w:val="Hyperlink"/>
+                <w:rFonts w:ascii="CMU Serif Roman" w:hAnsi="CMU Serif Roman" w:cs="CMU Serif Roman"/>
+                <w:b w:val="0"/>
+                <w:bCs w:val="0"/>
+                <w:noProof/>
+                <w:color w:val="000000" w:themeColor="text1"/>
+                <w:sz w:val="20"/>
+                <w:szCs w:val="20"/>
+              </w:rPr>
+              <w:t xml:space="preserve"> – </w:t>
+            </w:r>
+            <w:r>
+              <w:rPr>
+                <w:rStyle w:val="Hyperlink"/>
+                <w:rFonts w:ascii="CMU Serif Roman" w:hAnsi="CMU Serif Roman" w:cs="CMU Serif Roman"/>
+                <w:b w:val="0"/>
+                <w:bCs w:val="0"/>
+                <w:noProof/>
+                <w:color w:val="000000" w:themeColor="text1"/>
+                <w:sz w:val="20"/>
+                <w:szCs w:val="20"/>
+              </w:rPr>
+              <w:t>Decomposizione del sistema</w:t>
             </w:r>
             <w:r>
               <w:rPr>
@@ -1760,7 +2086,7 @@
                 <w:sz w:val="20"/>
                 <w:szCs w:val="20"/>
               </w:rPr>
-              <w:t>10</w:t>
+              <w:tab/>
             </w:r>
             <w:r>
               <w:rPr>
@@ -1773,7 +2099,682 @@
                 <w:sz w:val="20"/>
                 <w:szCs w:val="20"/>
               </w:rPr>
-              <w:fldChar w:fldCharType="end"/>
+              <w:t>11</w:t>
+            </w:r>
+          </w:hyperlink>
+        </w:p>
+        <w:p>
+          <w:pPr>
+            <w:pStyle w:val="TOC2"/>
+            <w:tabs>
+              <w:tab w:val="right" w:leader="dot" w:pos="9010"/>
+            </w:tabs>
+            <w:ind w:left="0"/>
+            <w:rPr>
+              <w:rFonts w:ascii="CMU Serif Roman" w:hAnsi="CMU Serif Roman" w:cs="CMU Serif Roman"/>
+              <w:b w:val="0"/>
+              <w:bCs w:val="0"/>
+              <w:noProof/>
+              <w:color w:val="000000" w:themeColor="text1"/>
+              <w:sz w:val="20"/>
+              <w:szCs w:val="20"/>
+            </w:rPr>
+          </w:pPr>
+          <w:r>
+            <w:rPr>
+              <w:rFonts w:ascii="CMU Serif Roman" w:hAnsi="CMU Serif Roman" w:cs="CMU Serif Roman"/>
+              <w:b w:val="0"/>
+              <w:bCs w:val="0"/>
+              <w:noProof/>
+              <w:sz w:val="20"/>
+              <w:szCs w:val="20"/>
+            </w:rPr>
+            <w:t xml:space="preserve">     3.</w:t>
+          </w:r>
+          <w:r>
+            <w:rPr>
+              <w:rFonts w:ascii="CMU Serif Roman" w:hAnsi="CMU Serif Roman" w:cs="CMU Serif Roman"/>
+              <w:b w:val="0"/>
+              <w:bCs w:val="0"/>
+              <w:noProof/>
+              <w:sz w:val="20"/>
+              <w:szCs w:val="20"/>
+            </w:rPr>
+            <w:t>3</w:t>
+          </w:r>
+          <w:hyperlink w:anchor="_Toc91248635" w:history="1">
+            <w:r>
+              <w:rPr>
+                <w:rStyle w:val="Hyperlink"/>
+                <w:rFonts w:ascii="CMU Serif Roman" w:hAnsi="CMU Serif Roman" w:cs="CMU Serif Roman"/>
+                <w:b w:val="0"/>
+                <w:bCs w:val="0"/>
+                <w:noProof/>
+                <w:color w:val="000000" w:themeColor="text1"/>
+                <w:sz w:val="20"/>
+                <w:szCs w:val="20"/>
+              </w:rPr>
+              <w:t xml:space="preserve"> – </w:t>
+            </w:r>
+            <w:r>
+              <w:rPr>
+                <w:rStyle w:val="Hyperlink"/>
+                <w:rFonts w:ascii="CMU Serif Roman" w:hAnsi="CMU Serif Roman" w:cs="CMU Serif Roman"/>
+                <w:b w:val="0"/>
+                <w:bCs w:val="0"/>
+                <w:noProof/>
+                <w:color w:val="000000" w:themeColor="text1"/>
+                <w:sz w:val="20"/>
+                <w:szCs w:val="20"/>
+              </w:rPr>
+              <w:t>Hardware/Software Mapping</w:t>
+            </w:r>
+            <w:r>
+              <w:rPr>
+                <w:rFonts w:ascii="CMU Serif Roman" w:hAnsi="CMU Serif Roman" w:cs="CMU Serif Roman"/>
+                <w:b w:val="0"/>
+                <w:bCs w:val="0"/>
+                <w:noProof/>
+                <w:webHidden/>
+                <w:color w:val="000000" w:themeColor="text1"/>
+                <w:sz w:val="20"/>
+                <w:szCs w:val="20"/>
+              </w:rPr>
+              <w:tab/>
+            </w:r>
+            <w:r>
+              <w:rPr>
+                <w:rFonts w:ascii="CMU Serif Roman" w:hAnsi="CMU Serif Roman" w:cs="CMU Serif Roman"/>
+                <w:b w:val="0"/>
+                <w:bCs w:val="0"/>
+                <w:noProof/>
+                <w:webHidden/>
+                <w:color w:val="000000" w:themeColor="text1"/>
+                <w:sz w:val="20"/>
+                <w:szCs w:val="20"/>
+              </w:rPr>
+              <w:t>14</w:t>
+            </w:r>
+          </w:hyperlink>
+        </w:p>
+        <w:p>
+          <w:pPr>
+            <w:pStyle w:val="TOC2"/>
+            <w:tabs>
+              <w:tab w:val="right" w:leader="dot" w:pos="9010"/>
+            </w:tabs>
+            <w:ind w:left="0"/>
+            <w:rPr>
+              <w:rFonts w:ascii="CMU Serif Roman" w:hAnsi="CMU Serif Roman" w:cs="CMU Serif Roman"/>
+              <w:b w:val="0"/>
+              <w:bCs w:val="0"/>
+              <w:noProof/>
+              <w:color w:val="000000" w:themeColor="text1"/>
+              <w:sz w:val="20"/>
+              <w:szCs w:val="20"/>
+            </w:rPr>
+          </w:pPr>
+          <w:r>
+            <w:rPr>
+              <w:rFonts w:ascii="CMU Serif Roman" w:hAnsi="CMU Serif Roman" w:cs="CMU Serif Roman"/>
+              <w:b w:val="0"/>
+              <w:bCs w:val="0"/>
+              <w:noProof/>
+              <w:sz w:val="20"/>
+              <w:szCs w:val="20"/>
+            </w:rPr>
+            <w:t xml:space="preserve">     3.</w:t>
+          </w:r>
+          <w:r>
+            <w:rPr>
+              <w:rFonts w:ascii="CMU Serif Roman" w:hAnsi="CMU Serif Roman" w:cs="CMU Serif Roman"/>
+              <w:b w:val="0"/>
+              <w:bCs w:val="0"/>
+              <w:noProof/>
+              <w:sz w:val="20"/>
+              <w:szCs w:val="20"/>
+            </w:rPr>
+            <w:t>4</w:t>
+          </w:r>
+          <w:hyperlink w:anchor="_Toc91248635" w:history="1">
+            <w:r>
+              <w:rPr>
+                <w:rStyle w:val="Hyperlink"/>
+                <w:rFonts w:ascii="CMU Serif Roman" w:hAnsi="CMU Serif Roman" w:cs="CMU Serif Roman"/>
+                <w:b w:val="0"/>
+                <w:bCs w:val="0"/>
+                <w:noProof/>
+                <w:color w:val="000000" w:themeColor="text1"/>
+                <w:sz w:val="20"/>
+                <w:szCs w:val="20"/>
+              </w:rPr>
+              <w:t xml:space="preserve"> – </w:t>
+            </w:r>
+            <w:r>
+              <w:rPr>
+                <w:rStyle w:val="Hyperlink"/>
+                <w:rFonts w:ascii="CMU Serif Roman" w:hAnsi="CMU Serif Roman" w:cs="CMU Serif Roman"/>
+                <w:b w:val="0"/>
+                <w:bCs w:val="0"/>
+                <w:noProof/>
+                <w:color w:val="000000" w:themeColor="text1"/>
+                <w:sz w:val="20"/>
+                <w:szCs w:val="20"/>
+              </w:rPr>
+              <w:t>Gestione dei dati persistenti</w:t>
+            </w:r>
+            <w:r>
+              <w:rPr>
+                <w:rFonts w:ascii="CMU Serif Roman" w:hAnsi="CMU Serif Roman" w:cs="CMU Serif Roman"/>
+                <w:b w:val="0"/>
+                <w:bCs w:val="0"/>
+                <w:noProof/>
+                <w:webHidden/>
+                <w:color w:val="000000" w:themeColor="text1"/>
+                <w:sz w:val="20"/>
+                <w:szCs w:val="20"/>
+              </w:rPr>
+              <w:tab/>
+            </w:r>
+            <w:r>
+              <w:rPr>
+                <w:rFonts w:ascii="CMU Serif Roman" w:hAnsi="CMU Serif Roman" w:cs="CMU Serif Roman"/>
+                <w:b w:val="0"/>
+                <w:bCs w:val="0"/>
+                <w:noProof/>
+                <w:webHidden/>
+                <w:color w:val="000000" w:themeColor="text1"/>
+                <w:sz w:val="20"/>
+                <w:szCs w:val="20"/>
+              </w:rPr>
+              <w:t>15</w:t>
+            </w:r>
+          </w:hyperlink>
+        </w:p>
+        <w:p>
+          <w:pPr>
+            <w:pStyle w:val="TOC2"/>
+            <w:tabs>
+              <w:tab w:val="right" w:leader="dot" w:pos="9010"/>
+            </w:tabs>
+            <w:ind w:left="0"/>
+            <w:rPr>
+              <w:rFonts w:ascii="CMU Serif Roman" w:hAnsi="CMU Serif Roman" w:cs="CMU Serif Roman"/>
+              <w:b w:val="0"/>
+              <w:bCs w:val="0"/>
+              <w:noProof/>
+              <w:color w:val="000000" w:themeColor="text1"/>
+              <w:sz w:val="20"/>
+              <w:szCs w:val="20"/>
+            </w:rPr>
+          </w:pPr>
+          <w:r>
+            <w:rPr>
+              <w:rFonts w:ascii="CMU Serif Roman" w:hAnsi="CMU Serif Roman" w:cs="CMU Serif Roman"/>
+              <w:b w:val="0"/>
+              <w:bCs w:val="0"/>
+              <w:noProof/>
+              <w:sz w:val="20"/>
+              <w:szCs w:val="20"/>
+            </w:rPr>
+            <w:t xml:space="preserve">     3.</w:t>
+          </w:r>
+          <w:r>
+            <w:rPr>
+              <w:rFonts w:ascii="CMU Serif Roman" w:hAnsi="CMU Serif Roman" w:cs="CMU Serif Roman"/>
+              <w:b w:val="0"/>
+              <w:bCs w:val="0"/>
+              <w:noProof/>
+              <w:sz w:val="20"/>
+              <w:szCs w:val="20"/>
+            </w:rPr>
+            <w:t>5</w:t>
+          </w:r>
+          <w:hyperlink w:anchor="_Toc91248635" w:history="1">
+            <w:r>
+              <w:rPr>
+                <w:rStyle w:val="Hyperlink"/>
+                <w:rFonts w:ascii="CMU Serif Roman" w:hAnsi="CMU Serif Roman" w:cs="CMU Serif Roman"/>
+                <w:b w:val="0"/>
+                <w:bCs w:val="0"/>
+                <w:noProof/>
+                <w:color w:val="000000" w:themeColor="text1"/>
+                <w:sz w:val="20"/>
+                <w:szCs w:val="20"/>
+              </w:rPr>
+              <w:t xml:space="preserve"> – </w:t>
+            </w:r>
+            <w:r>
+              <w:rPr>
+                <w:rStyle w:val="Hyperlink"/>
+                <w:rFonts w:ascii="CMU Serif Roman" w:hAnsi="CMU Serif Roman" w:cs="CMU Serif Roman"/>
+                <w:b w:val="0"/>
+                <w:bCs w:val="0"/>
+                <w:noProof/>
+                <w:color w:val="000000" w:themeColor="text1"/>
+                <w:sz w:val="20"/>
+                <w:szCs w:val="20"/>
+              </w:rPr>
+              <w:t>Controllo accessi e sicurezza</w:t>
+            </w:r>
+            <w:r>
+              <w:rPr>
+                <w:rFonts w:ascii="CMU Serif Roman" w:hAnsi="CMU Serif Roman" w:cs="CMU Serif Roman"/>
+                <w:b w:val="0"/>
+                <w:bCs w:val="0"/>
+                <w:noProof/>
+                <w:webHidden/>
+                <w:color w:val="000000" w:themeColor="text1"/>
+                <w:sz w:val="20"/>
+                <w:szCs w:val="20"/>
+              </w:rPr>
+              <w:tab/>
+            </w:r>
+            <w:r>
+              <w:rPr>
+                <w:rFonts w:ascii="CMU Serif Roman" w:hAnsi="CMU Serif Roman" w:cs="CMU Serif Roman"/>
+                <w:b w:val="0"/>
+                <w:bCs w:val="0"/>
+                <w:noProof/>
+                <w:webHidden/>
+                <w:color w:val="000000" w:themeColor="text1"/>
+                <w:sz w:val="20"/>
+                <w:szCs w:val="20"/>
+              </w:rPr>
+              <w:t>15</w:t>
+            </w:r>
+          </w:hyperlink>
+        </w:p>
+        <w:p>
+          <w:pPr>
+            <w:pStyle w:val="TOC2"/>
+            <w:tabs>
+              <w:tab w:val="right" w:leader="dot" w:pos="9010"/>
+            </w:tabs>
+            <w:ind w:left="0"/>
+            <w:rPr>
+              <w:rFonts w:ascii="CMU Serif Roman" w:hAnsi="CMU Serif Roman" w:cs="CMU Serif Roman"/>
+              <w:b w:val="0"/>
+              <w:bCs w:val="0"/>
+              <w:noProof/>
+              <w:color w:val="000000" w:themeColor="text1"/>
+              <w:sz w:val="20"/>
+              <w:szCs w:val="20"/>
+            </w:rPr>
+          </w:pPr>
+          <w:r>
+            <w:rPr>
+              <w:rFonts w:ascii="CMU Serif Roman" w:hAnsi="CMU Serif Roman" w:cs="CMU Serif Roman"/>
+              <w:b w:val="0"/>
+              <w:bCs w:val="0"/>
+              <w:noProof/>
+              <w:sz w:val="20"/>
+              <w:szCs w:val="20"/>
+            </w:rPr>
+            <w:t xml:space="preserve">     3.</w:t>
+          </w:r>
+          <w:r>
+            <w:rPr>
+              <w:rFonts w:ascii="CMU Serif Roman" w:hAnsi="CMU Serif Roman" w:cs="CMU Serif Roman"/>
+              <w:b w:val="0"/>
+              <w:bCs w:val="0"/>
+              <w:noProof/>
+              <w:sz w:val="20"/>
+              <w:szCs w:val="20"/>
+            </w:rPr>
+            <w:t>6</w:t>
+          </w:r>
+          <w:hyperlink w:anchor="_Toc91248635" w:history="1">
+            <w:r>
+              <w:rPr>
+                <w:rStyle w:val="Hyperlink"/>
+                <w:rFonts w:ascii="CMU Serif Roman" w:hAnsi="CMU Serif Roman" w:cs="CMU Serif Roman"/>
+                <w:b w:val="0"/>
+                <w:bCs w:val="0"/>
+                <w:noProof/>
+                <w:color w:val="000000" w:themeColor="text1"/>
+                <w:sz w:val="20"/>
+                <w:szCs w:val="20"/>
+              </w:rPr>
+              <w:t xml:space="preserve"> – </w:t>
+            </w:r>
+            <w:r>
+              <w:rPr>
+                <w:rStyle w:val="Hyperlink"/>
+                <w:rFonts w:ascii="CMU Serif Roman" w:hAnsi="CMU Serif Roman" w:cs="CMU Serif Roman"/>
+                <w:b w:val="0"/>
+                <w:bCs w:val="0"/>
+                <w:noProof/>
+                <w:color w:val="000000" w:themeColor="text1"/>
+                <w:sz w:val="20"/>
+                <w:szCs w:val="20"/>
+              </w:rPr>
+              <w:t>Decisioni sul flusso di controllo globale</w:t>
+            </w:r>
+            <w:r>
+              <w:rPr>
+                <w:rFonts w:ascii="CMU Serif Roman" w:hAnsi="CMU Serif Roman" w:cs="CMU Serif Roman"/>
+                <w:b w:val="0"/>
+                <w:bCs w:val="0"/>
+                <w:noProof/>
+                <w:webHidden/>
+                <w:color w:val="000000" w:themeColor="text1"/>
+                <w:sz w:val="20"/>
+                <w:szCs w:val="20"/>
+              </w:rPr>
+              <w:tab/>
+            </w:r>
+            <w:r>
+              <w:rPr>
+                <w:rFonts w:ascii="CMU Serif Roman" w:hAnsi="CMU Serif Roman" w:cs="CMU Serif Roman"/>
+                <w:b w:val="0"/>
+                <w:bCs w:val="0"/>
+                <w:noProof/>
+                <w:webHidden/>
+                <w:color w:val="000000" w:themeColor="text1"/>
+                <w:sz w:val="20"/>
+                <w:szCs w:val="20"/>
+              </w:rPr>
+              <w:t>15</w:t>
+            </w:r>
+          </w:hyperlink>
+        </w:p>
+        <w:p>
+          <w:pPr>
+            <w:pStyle w:val="TOC2"/>
+            <w:tabs>
+              <w:tab w:val="right" w:leader="dot" w:pos="9010"/>
+            </w:tabs>
+            <w:ind w:left="0"/>
+            <w:rPr>
+              <w:rFonts w:ascii="CMU Serif Roman" w:hAnsi="CMU Serif Roman" w:cs="CMU Serif Roman"/>
+              <w:b w:val="0"/>
+              <w:bCs w:val="0"/>
+              <w:noProof/>
+              <w:color w:val="000000" w:themeColor="text1"/>
+              <w:sz w:val="20"/>
+              <w:szCs w:val="20"/>
+            </w:rPr>
+          </w:pPr>
+          <w:r>
+            <w:rPr>
+              <w:rFonts w:ascii="CMU Serif Roman" w:hAnsi="CMU Serif Roman" w:cs="CMU Serif Roman"/>
+              <w:b w:val="0"/>
+              <w:bCs w:val="0"/>
+              <w:noProof/>
+              <w:sz w:val="20"/>
+              <w:szCs w:val="20"/>
+            </w:rPr>
+            <w:t xml:space="preserve">     3.</w:t>
+          </w:r>
+          <w:r>
+            <w:rPr>
+              <w:rFonts w:ascii="CMU Serif Roman" w:hAnsi="CMU Serif Roman" w:cs="CMU Serif Roman"/>
+              <w:b w:val="0"/>
+              <w:bCs w:val="0"/>
+              <w:noProof/>
+              <w:sz w:val="20"/>
+              <w:szCs w:val="20"/>
+            </w:rPr>
+            <w:t>7</w:t>
+          </w:r>
+          <w:hyperlink w:anchor="_Toc91248635" w:history="1">
+            <w:r>
+              <w:rPr>
+                <w:rStyle w:val="Hyperlink"/>
+                <w:rFonts w:ascii="CMU Serif Roman" w:hAnsi="CMU Serif Roman" w:cs="CMU Serif Roman"/>
+                <w:b w:val="0"/>
+                <w:bCs w:val="0"/>
+                <w:noProof/>
+                <w:color w:val="000000" w:themeColor="text1"/>
+                <w:sz w:val="20"/>
+                <w:szCs w:val="20"/>
+              </w:rPr>
+              <w:t xml:space="preserve"> – </w:t>
+            </w:r>
+            <w:r>
+              <w:rPr>
+                <w:rStyle w:val="Hyperlink"/>
+                <w:rFonts w:ascii="CMU Serif Roman" w:hAnsi="CMU Serif Roman" w:cs="CMU Serif Roman"/>
+                <w:b w:val="0"/>
+                <w:bCs w:val="0"/>
+                <w:noProof/>
+                <w:color w:val="000000" w:themeColor="text1"/>
+                <w:sz w:val="20"/>
+                <w:szCs w:val="20"/>
+              </w:rPr>
+              <w:t>Condizioni limite</w:t>
+            </w:r>
+            <w:r>
+              <w:rPr>
+                <w:rFonts w:ascii="CMU Serif Roman" w:hAnsi="CMU Serif Roman" w:cs="CMU Serif Roman"/>
+                <w:b w:val="0"/>
+                <w:bCs w:val="0"/>
+                <w:noProof/>
+                <w:webHidden/>
+                <w:color w:val="000000" w:themeColor="text1"/>
+                <w:sz w:val="20"/>
+                <w:szCs w:val="20"/>
+              </w:rPr>
+              <w:tab/>
+            </w:r>
+            <w:r>
+              <w:rPr>
+                <w:rFonts w:ascii="CMU Serif Roman" w:hAnsi="CMU Serif Roman" w:cs="CMU Serif Roman"/>
+                <w:b w:val="0"/>
+                <w:bCs w:val="0"/>
+                <w:noProof/>
+                <w:webHidden/>
+                <w:color w:val="000000" w:themeColor="text1"/>
+                <w:sz w:val="20"/>
+                <w:szCs w:val="20"/>
+              </w:rPr>
+              <w:t>16</w:t>
+            </w:r>
+          </w:hyperlink>
+        </w:p>
+        <w:p>
+          <w:pPr>
+            <w:pStyle w:val="TOC2"/>
+            <w:tabs>
+              <w:tab w:val="right" w:leader="dot" w:pos="9010"/>
+            </w:tabs>
+            <w:ind w:left="0"/>
+            <w:rPr>
+              <w:rFonts w:ascii="CMU Serif Roman" w:hAnsi="CMU Serif Roman" w:cs="CMU Serif Roman"/>
+              <w:b w:val="0"/>
+              <w:bCs w:val="0"/>
+              <w:noProof/>
+              <w:color w:val="000000" w:themeColor="text1"/>
+              <w:sz w:val="20"/>
+              <w:szCs w:val="20"/>
+            </w:rPr>
+          </w:pPr>
+          <w:r>
+            <w:rPr>
+              <w:rFonts w:ascii="CMU Serif Roman" w:hAnsi="CMU Serif Roman" w:cs="CMU Serif Roman"/>
+              <w:b w:val="0"/>
+              <w:bCs w:val="0"/>
+              <w:noProof/>
+              <w:sz w:val="20"/>
+              <w:szCs w:val="20"/>
+            </w:rPr>
+            <w:t>4</w:t>
+          </w:r>
+          <w:hyperlink w:anchor="_Toc91248635" w:history="1">
+            <w:r>
+              <w:rPr>
+                <w:rStyle w:val="Hyperlink"/>
+                <w:rFonts w:ascii="CMU Serif Roman" w:hAnsi="CMU Serif Roman" w:cs="CMU Serif Roman"/>
+                <w:b w:val="0"/>
+                <w:bCs w:val="0"/>
+                <w:noProof/>
+                <w:color w:val="000000" w:themeColor="text1"/>
+                <w:sz w:val="20"/>
+                <w:szCs w:val="20"/>
+              </w:rPr>
+              <w:t xml:space="preserve"> – S</w:t>
+            </w:r>
+            <w:r>
+              <w:rPr>
+                <w:rStyle w:val="Hyperlink"/>
+                <w:rFonts w:ascii="CMU Serif Roman" w:hAnsi="CMU Serif Roman" w:cs="CMU Serif Roman"/>
+                <w:b w:val="0"/>
+                <w:bCs w:val="0"/>
+                <w:noProof/>
+                <w:color w:val="000000" w:themeColor="text1"/>
+                <w:sz w:val="20"/>
+                <w:szCs w:val="20"/>
+              </w:rPr>
+              <w:t>ervizi d</w:t>
+            </w:r>
+            <w:r>
+              <w:rPr>
+                <w:rStyle w:val="Hyperlink"/>
+                <w:rFonts w:ascii="CMU Serif Roman" w:hAnsi="CMU Serif Roman" w:cs="CMU Serif Roman"/>
+                <w:b w:val="0"/>
+                <w:bCs w:val="0"/>
+                <w:noProof/>
+                <w:color w:val="000000" w:themeColor="text1"/>
+                <w:sz w:val="20"/>
+                <w:szCs w:val="20"/>
+              </w:rPr>
+              <w:t>ei sottosistemi</w:t>
+            </w:r>
+            <w:r>
+              <w:rPr>
+                <w:rFonts w:ascii="CMU Serif Roman" w:hAnsi="CMU Serif Roman" w:cs="CMU Serif Roman"/>
+                <w:b w:val="0"/>
+                <w:bCs w:val="0"/>
+                <w:noProof/>
+                <w:webHidden/>
+                <w:color w:val="000000" w:themeColor="text1"/>
+                <w:sz w:val="20"/>
+                <w:szCs w:val="20"/>
+              </w:rPr>
+              <w:tab/>
+            </w:r>
+            <w:r>
+              <w:rPr>
+                <w:rFonts w:ascii="CMU Serif Roman" w:hAnsi="CMU Serif Roman" w:cs="CMU Serif Roman"/>
+                <w:b w:val="0"/>
+                <w:bCs w:val="0"/>
+                <w:noProof/>
+                <w:webHidden/>
+                <w:color w:val="000000" w:themeColor="text1"/>
+                <w:sz w:val="20"/>
+                <w:szCs w:val="20"/>
+              </w:rPr>
+              <w:t>1</w:t>
+            </w:r>
+            <w:r>
+              <w:rPr>
+                <w:rFonts w:ascii="CMU Serif Roman" w:hAnsi="CMU Serif Roman" w:cs="CMU Serif Roman"/>
+                <w:b w:val="0"/>
+                <w:bCs w:val="0"/>
+                <w:noProof/>
+                <w:webHidden/>
+                <w:color w:val="000000" w:themeColor="text1"/>
+                <w:sz w:val="20"/>
+                <w:szCs w:val="20"/>
+              </w:rPr>
+              <w:t>8</w:t>
+            </w:r>
+          </w:hyperlink>
+        </w:p>
+        <w:p>
+          <w:pPr>
+            <w:pStyle w:val="TOC2"/>
+            <w:tabs>
+              <w:tab w:val="right" w:leader="dot" w:pos="9010"/>
+            </w:tabs>
+            <w:ind w:left="0"/>
+            <w:rPr>
+              <w:rFonts w:ascii="CMU Serif Roman" w:hAnsi="CMU Serif Roman" w:cs="CMU Serif Roman"/>
+              <w:b w:val="0"/>
+              <w:bCs w:val="0"/>
+              <w:noProof/>
+              <w:color w:val="000000" w:themeColor="text1"/>
+              <w:sz w:val="20"/>
+              <w:szCs w:val="20"/>
+            </w:rPr>
+          </w:pPr>
+          <w:r>
+            <w:rPr>
+              <w:rFonts w:ascii="CMU Serif Roman" w:hAnsi="CMU Serif Roman" w:cs="CMU Serif Roman"/>
+              <w:b w:val="0"/>
+              <w:bCs w:val="0"/>
+              <w:noProof/>
+              <w:sz w:val="20"/>
+              <w:szCs w:val="20"/>
+            </w:rPr>
+            <w:t>5</w:t>
+          </w:r>
+          <w:hyperlink w:anchor="_Toc91248635" w:history="1">
+            <w:r>
+              <w:rPr>
+                <w:rStyle w:val="Hyperlink"/>
+                <w:rFonts w:ascii="CMU Serif Roman" w:hAnsi="CMU Serif Roman" w:cs="CMU Serif Roman"/>
+                <w:b w:val="0"/>
+                <w:bCs w:val="0"/>
+                <w:noProof/>
+                <w:color w:val="000000" w:themeColor="text1"/>
+                <w:sz w:val="20"/>
+                <w:szCs w:val="20"/>
+              </w:rPr>
+              <w:t xml:space="preserve"> – </w:t>
+            </w:r>
+            <w:r>
+              <w:rPr>
+                <w:rStyle w:val="Hyperlink"/>
+                <w:rFonts w:ascii="CMU Serif Roman" w:hAnsi="CMU Serif Roman" w:cs="CMU Serif Roman"/>
+                <w:b w:val="0"/>
+                <w:bCs w:val="0"/>
+                <w:noProof/>
+                <w:color w:val="000000" w:themeColor="text1"/>
+                <w:sz w:val="20"/>
+                <w:szCs w:val="20"/>
+              </w:rPr>
+              <w:t>Glossario</w:t>
+            </w:r>
+            <w:r>
+              <w:rPr>
+                <w:rFonts w:ascii="CMU Serif Roman" w:hAnsi="CMU Serif Roman" w:cs="CMU Serif Roman"/>
+                <w:b w:val="0"/>
+                <w:bCs w:val="0"/>
+                <w:noProof/>
+                <w:webHidden/>
+                <w:color w:val="000000" w:themeColor="text1"/>
+                <w:sz w:val="20"/>
+                <w:szCs w:val="20"/>
+              </w:rPr>
+              <w:tab/>
+            </w:r>
+            <w:r>
+              <w:rPr>
+                <w:rFonts w:ascii="CMU Serif Roman" w:hAnsi="CMU Serif Roman" w:cs="CMU Serif Roman"/>
+                <w:b w:val="0"/>
+                <w:bCs w:val="0"/>
+                <w:noProof/>
+                <w:webHidden/>
+                <w:color w:val="000000" w:themeColor="text1"/>
+                <w:sz w:val="20"/>
+                <w:szCs w:val="20"/>
+              </w:rPr>
+              <w:t>2</w:t>
+            </w:r>
+            <w:r>
+              <w:rPr>
+                <w:rFonts w:ascii="CMU Serif Roman" w:hAnsi="CMU Serif Roman" w:cs="CMU Serif Roman"/>
+                <w:b w:val="0"/>
+                <w:bCs w:val="0"/>
+                <w:noProof/>
+                <w:webHidden/>
+                <w:color w:val="000000" w:themeColor="text1"/>
+                <w:sz w:val="20"/>
+                <w:szCs w:val="20"/>
+              </w:rPr>
+              <w:t>0</w:t>
             </w:r>
           </w:hyperlink>
         </w:p>
@@ -1781,201 +2782,12 @@
           <w:pPr>
             <w:rPr>
               <w:rFonts w:ascii="CMU Serif Roman" w:eastAsiaTheme="minorEastAsia" w:hAnsi="CMU Serif Roman" w:cs="CMU Serif Roman"/>
+              <w:noProof/>
               <w:color w:val="000000" w:themeColor="text1"/>
               <w:sz w:val="20"/>
               <w:szCs w:val="20"/>
             </w:rPr>
           </w:pPr>
-        </w:p>
-        <w:p>
-          <w:pPr>
-            <w:spacing w:after="160"/>
-            <w:rPr>
-              <w:rFonts w:ascii="CMU Serif Roman" w:hAnsi="CMU Serif Roman" w:cs="CMU Serif Roman"/>
-              <w:noProof/>
-              <w:sz w:val="20"/>
-              <w:szCs w:val="20"/>
-            </w:rPr>
-          </w:pPr>
-          <w:r>
-            <w:rPr>
-              <w:rFonts w:ascii="CMU Serif Roman" w:hAnsi="CMU Serif Roman" w:cs="CMU Serif Roman"/>
-              <w:noProof/>
-              <w:color w:val="000000" w:themeColor="text1"/>
-              <w:sz w:val="20"/>
-              <w:szCs w:val="20"/>
-            </w:rPr>
-            <w:fldChar w:fldCharType="end"/>
-          </w:r>
-          <w:r>
-            <w:rPr>
-              <w:rFonts w:ascii="CMU Serif Roman" w:hAnsi="CMU Serif Roman" w:cs="CMU Serif Roman"/>
-              <w:color w:val="000000"/>
-              <w:sz w:val="20"/>
-              <w:szCs w:val="20"/>
-              <w:lang w:val="en-IT"/>
-            </w:rPr>
-            <w:t>2</w:t>
-          </w:r>
-          <w:r>
-            <w:rPr>
-              <w:rFonts w:ascii="CMU Serif Roman" w:hAnsi="CMU Serif Roman" w:cs="CMU Serif Roman"/>
-              <w:color w:val="000000"/>
-              <w:sz w:val="20"/>
-              <w:szCs w:val="20"/>
-            </w:rPr>
-            <w:t xml:space="preserve"> - </w:t>
-          </w:r>
-          <w:r>
-            <w:rPr>
-              <w:rFonts w:ascii="CMU Serif Roman" w:hAnsi="CMU Serif Roman" w:cs="CMU Serif Roman"/>
-              <w:color w:val="000000"/>
-              <w:sz w:val="20"/>
-              <w:szCs w:val="20"/>
-              <w:lang w:val="en-IT"/>
-            </w:rPr>
-            <w:t>Sistema corrente</w:t>
-          </w:r>
-        </w:p>
-        <w:p>
-          <w:pPr>
-            <w:spacing w:after="160"/>
-            <w:rPr>
-              <w:rFonts w:ascii="CMU Serif Roman" w:hAnsi="CMU Serif Roman" w:cs="CMU Serif Roman"/>
-              <w:color w:val="000000"/>
-              <w:sz w:val="20"/>
-              <w:szCs w:val="20"/>
-            </w:rPr>
-          </w:pPr>
-          <w:r>
-            <w:rPr>
-              <w:rFonts w:ascii="CMU Serif Roman" w:hAnsi="CMU Serif Roman" w:cs="CMU Serif Roman"/>
-              <w:color w:val="000000"/>
-              <w:sz w:val="20"/>
-              <w:szCs w:val="20"/>
-              <w:lang w:val="en-IT"/>
-            </w:rPr>
-            <w:t>3</w:t>
-          </w:r>
-          <w:r>
-            <w:rPr>
-              <w:rFonts w:ascii="CMU Serif Roman" w:hAnsi="CMU Serif Roman" w:cs="CMU Serif Roman"/>
-              <w:color w:val="000000"/>
-              <w:sz w:val="20"/>
-              <w:szCs w:val="20"/>
-            </w:rPr>
-            <w:t xml:space="preserve"> - </w:t>
-          </w:r>
-          <w:r>
-            <w:rPr>
-              <w:rFonts w:ascii="CMU Serif Roman" w:hAnsi="CMU Serif Roman" w:cs="CMU Serif Roman"/>
-              <w:color w:val="000000"/>
-              <w:sz w:val="20"/>
-              <w:szCs w:val="20"/>
-              <w:lang w:val="en-IT"/>
-            </w:rPr>
-            <w:t>Sistema propost</w:t>
-          </w:r>
-          <w:r>
-            <w:rPr>
-              <w:rFonts w:ascii="CMU Serif Roman" w:hAnsi="CMU Serif Roman" w:cs="CMU Serif Roman"/>
-              <w:color w:val="000000"/>
-              <w:sz w:val="20"/>
-              <w:szCs w:val="20"/>
-            </w:rPr>
-            <w:t>o</w:t>
-          </w:r>
-        </w:p>
-        <w:p>
-          <w:pPr>
-            <w:spacing w:after="160"/>
-            <w:ind w:firstLine="720"/>
-            <w:rPr>
-              <w:rFonts w:ascii="CMU Serif Roman" w:hAnsi="CMU Serif Roman" w:cs="CMU Serif Roman"/>
-              <w:sz w:val="20"/>
-              <w:szCs w:val="20"/>
-              <w:lang w:val="en-IT"/>
-            </w:rPr>
-          </w:pPr>
-          <w:r>
-            <w:rPr>
-              <w:rFonts w:ascii="CMU Serif Roman" w:hAnsi="CMU Serif Roman" w:cs="CMU Serif Roman"/>
-              <w:color w:val="000000"/>
-              <w:sz w:val="20"/>
-              <w:szCs w:val="20"/>
-              <w:lang w:val="en-IT"/>
-            </w:rPr>
-            <w:t xml:space="preserve">3.1 </w:t>
-          </w:r>
-          <w:r>
-            <w:rPr>
-              <w:rFonts w:ascii="CMU Serif Roman" w:hAnsi="CMU Serif Roman" w:cs="CMU Serif Roman"/>
-              <w:color w:val="000000"/>
-              <w:sz w:val="20"/>
-              <w:szCs w:val="20"/>
-            </w:rPr>
-            <w:t>–</w:t>
-          </w:r>
-          <w:r>
-            <w:rPr>
-              <w:rFonts w:ascii="CMU Serif Roman" w:hAnsi="CMU Serif Roman" w:cs="CMU Serif Roman"/>
-              <w:color w:val="000000"/>
-              <w:sz w:val="20"/>
-              <w:szCs w:val="20"/>
-            </w:rPr>
-            <w:t xml:space="preserve"> </w:t>
-          </w:r>
-          <w:r>
-            <w:rPr>
-              <w:rFonts w:ascii="CMU Serif Roman" w:hAnsi="CMU Serif Roman" w:cs="CMU Serif Roman"/>
-              <w:color w:val="000000"/>
-              <w:sz w:val="20"/>
-              <w:szCs w:val="20"/>
-              <w:lang w:val="en-IT"/>
-            </w:rPr>
-            <w:t>Panoramica</w:t>
-          </w:r>
-        </w:p>
-        <w:p>
-          <w:pPr>
-            <w:spacing w:after="160"/>
-            <w:ind w:left="720"/>
-            <w:rPr>
-              <w:rFonts w:ascii="CMU Serif Roman" w:hAnsi="CMU Serif Roman" w:cs="CMU Serif Roman"/>
-              <w:sz w:val="20"/>
-              <w:szCs w:val="20"/>
-              <w:lang w:val="en-IT"/>
-            </w:rPr>
-          </w:pPr>
-          <w:r>
-            <w:rPr>
-              <w:rFonts w:ascii="CMU Serif Roman" w:hAnsi="CMU Serif Roman" w:cs="CMU Serif Roman"/>
-              <w:color w:val="000000"/>
-              <w:sz w:val="20"/>
-              <w:szCs w:val="20"/>
-              <w:lang w:val="en-IT"/>
-            </w:rPr>
-            <w:t xml:space="preserve">3.2 </w:t>
-          </w:r>
-          <w:r>
-            <w:rPr>
-              <w:rFonts w:ascii="CMU Serif Roman" w:hAnsi="CMU Serif Roman" w:cs="CMU Serif Roman"/>
-              <w:color w:val="000000"/>
-              <w:sz w:val="20"/>
-              <w:szCs w:val="20"/>
-            </w:rPr>
-            <w:t xml:space="preserve">- </w:t>
-          </w:r>
-          <w:r>
-            <w:rPr>
-              <w:rFonts w:ascii="CMU Serif Roman" w:hAnsi="CMU Serif Roman" w:cs="CMU Serif Roman"/>
-              <w:color w:val="000000"/>
-              <w:sz w:val="20"/>
-              <w:szCs w:val="20"/>
-              <w:lang w:val="en-IT"/>
-            </w:rPr>
-            <w:t>Decomposizione del sistema</w:t>
-          </w:r>
         </w:p>
         <w:p>
           <w:pPr>
@@ -1990,339 +2802,14 @@
           <w:r>
             <w:rPr>
               <w:rFonts w:ascii="CMU Serif Roman" w:hAnsi="CMU Serif Roman" w:cs="CMU Serif Roman"/>
-              <w:color w:val="000000"/>
-              <w:sz w:val="20"/>
-              <w:szCs w:val="20"/>
-              <w:lang w:val="en-IT"/>
-            </w:rPr>
-            <w:t>        </w:t>
-          </w:r>
-          <w:r>
-            <w:rPr>
-              <w:rFonts w:ascii="CMU Serif Roman" w:hAnsi="CMU Serif Roman" w:cs="CMU Serif Roman"/>
-              <w:color w:val="000000"/>
-              <w:sz w:val="20"/>
-              <w:szCs w:val="20"/>
-              <w:lang w:val="en-IT"/>
-            </w:rPr>
-            <w:tab/>
-            <w:t xml:space="preserve">3.3 </w:t>
-          </w:r>
-          <w:r>
-            <w:rPr>
-              <w:rFonts w:ascii="CMU Serif Roman" w:hAnsi="CMU Serif Roman" w:cs="CMU Serif Roman"/>
-              <w:color w:val="000000"/>
+              <w:noProof/>
+              <w:color w:val="000000" w:themeColor="text1"/>
               <w:sz w:val="20"/>
               <w:szCs w:val="20"/>
             </w:rPr>
-            <w:t xml:space="preserve">- </w:t>
-          </w:r>
-          <w:r>
-            <w:rPr>
-              <w:rFonts w:ascii="CMU Serif Roman" w:hAnsi="CMU Serif Roman" w:cs="CMU Serif Roman"/>
-              <w:color w:val="000000"/>
-              <w:sz w:val="20"/>
-              <w:szCs w:val="20"/>
-              <w:lang w:val="en-IT"/>
-            </w:rPr>
-            <w:t>Hardware/Software mapping</w:t>
+            <w:fldChar w:fldCharType="end"/>
           </w:r>
         </w:p>
-        <w:p>
-          <w:pPr>
-            <w:spacing w:after="160"/>
-            <w:rPr>
-              <w:rFonts w:ascii="CMU Serif Roman" w:hAnsi="CMU Serif Roman" w:cs="CMU Serif Roman"/>
-              <w:sz w:val="20"/>
-              <w:szCs w:val="20"/>
-              <w:lang w:val="en-IT"/>
-            </w:rPr>
-          </w:pPr>
-          <w:r>
-            <w:rPr>
-              <w:rFonts w:ascii="CMU Serif Roman" w:hAnsi="CMU Serif Roman" w:cs="CMU Serif Roman"/>
-              <w:color w:val="000000"/>
-              <w:sz w:val="20"/>
-              <w:szCs w:val="20"/>
-              <w:lang w:val="en-IT"/>
-            </w:rPr>
-            <w:t>        </w:t>
-          </w:r>
-          <w:r>
-            <w:rPr>
-              <w:rFonts w:ascii="CMU Serif Roman" w:hAnsi="CMU Serif Roman" w:cs="CMU Serif Roman"/>
-              <w:color w:val="000000"/>
-              <w:sz w:val="20"/>
-              <w:szCs w:val="20"/>
-              <w:lang w:val="en-IT"/>
-            </w:rPr>
-            <w:tab/>
-            <w:t xml:space="preserve">3.4 </w:t>
-          </w:r>
-          <w:r>
-            <w:rPr>
-              <w:rFonts w:ascii="CMU Serif Roman" w:hAnsi="CMU Serif Roman" w:cs="CMU Serif Roman"/>
-              <w:color w:val="000000"/>
-              <w:sz w:val="20"/>
-              <w:szCs w:val="20"/>
-            </w:rPr>
-            <w:t xml:space="preserve">- </w:t>
-          </w:r>
-          <w:r>
-            <w:rPr>
-              <w:rFonts w:ascii="CMU Serif Roman" w:hAnsi="CMU Serif Roman" w:cs="CMU Serif Roman"/>
-              <w:color w:val="000000"/>
-              <w:sz w:val="20"/>
-              <w:szCs w:val="20"/>
-              <w:lang w:val="en-IT"/>
-            </w:rPr>
-            <w:t>Gestione dei dati persistenti</w:t>
-          </w:r>
-        </w:p>
-        <w:p>
-          <w:pPr>
-            <w:spacing w:after="160"/>
-            <w:rPr>
-              <w:rFonts w:ascii="CMU Serif Roman" w:hAnsi="CMU Serif Roman" w:cs="CMU Serif Roman"/>
-              <w:sz w:val="20"/>
-              <w:szCs w:val="20"/>
-              <w:lang w:val="en-IT"/>
-            </w:rPr>
-          </w:pPr>
-          <w:r>
-            <w:rPr>
-              <w:rFonts w:ascii="CMU Serif Roman" w:hAnsi="CMU Serif Roman" w:cs="CMU Serif Roman"/>
-              <w:color w:val="000000"/>
-              <w:sz w:val="20"/>
-              <w:szCs w:val="20"/>
-              <w:lang w:val="en-IT"/>
-            </w:rPr>
-            <w:t>        </w:t>
-          </w:r>
-          <w:r>
-            <w:rPr>
-              <w:rFonts w:ascii="CMU Serif Roman" w:hAnsi="CMU Serif Roman" w:cs="CMU Serif Roman"/>
-              <w:color w:val="000000"/>
-              <w:sz w:val="20"/>
-              <w:szCs w:val="20"/>
-              <w:lang w:val="en-IT"/>
-            </w:rPr>
-            <w:tab/>
-            <w:t xml:space="preserve">3.5 </w:t>
-          </w:r>
-          <w:r>
-            <w:rPr>
-              <w:rFonts w:ascii="CMU Serif Roman" w:hAnsi="CMU Serif Roman" w:cs="CMU Serif Roman"/>
-              <w:color w:val="000000"/>
-              <w:sz w:val="20"/>
-              <w:szCs w:val="20"/>
-            </w:rPr>
-            <w:t xml:space="preserve">- </w:t>
-          </w:r>
-          <w:r>
-            <w:rPr>
-              <w:rFonts w:ascii="CMU Serif Roman" w:hAnsi="CMU Serif Roman" w:cs="CMU Serif Roman"/>
-              <w:color w:val="000000"/>
-              <w:sz w:val="20"/>
-              <w:szCs w:val="20"/>
-              <w:lang w:val="en-IT"/>
-            </w:rPr>
-            <w:t>Controllo accessi e sicurezza</w:t>
-          </w:r>
-        </w:p>
-        <w:p>
-          <w:pPr>
-            <w:spacing w:after="160"/>
-            <w:rPr>
-              <w:rFonts w:ascii="CMU Serif Roman" w:hAnsi="CMU Serif Roman" w:cs="CMU Serif Roman"/>
-              <w:sz w:val="20"/>
-              <w:szCs w:val="20"/>
-              <w:lang w:val="en-IT"/>
-            </w:rPr>
-          </w:pPr>
-          <w:r>
-            <w:rPr>
-              <w:rFonts w:ascii="CMU Serif Roman" w:hAnsi="CMU Serif Roman" w:cs="CMU Serif Roman"/>
-              <w:color w:val="000000"/>
-              <w:sz w:val="20"/>
-              <w:szCs w:val="20"/>
-              <w:lang w:val="en-IT"/>
-            </w:rPr>
-            <w:t>        </w:t>
-          </w:r>
-          <w:r>
-            <w:rPr>
-              <w:rFonts w:ascii="CMU Serif Roman" w:hAnsi="CMU Serif Roman" w:cs="CMU Serif Roman"/>
-              <w:color w:val="000000"/>
-              <w:sz w:val="20"/>
-              <w:szCs w:val="20"/>
-              <w:lang w:val="en-IT"/>
-            </w:rPr>
-            <w:tab/>
-            <w:t xml:space="preserve">3.6 </w:t>
-          </w:r>
-          <w:r>
-            <w:rPr>
-              <w:rFonts w:ascii="CMU Serif Roman" w:hAnsi="CMU Serif Roman" w:cs="CMU Serif Roman"/>
-              <w:color w:val="000000"/>
-              <w:sz w:val="20"/>
-              <w:szCs w:val="20"/>
-            </w:rPr>
-            <w:t xml:space="preserve">- </w:t>
-          </w:r>
-          <w:r>
-            <w:rPr>
-              <w:rFonts w:ascii="CMU Serif Roman" w:hAnsi="CMU Serif Roman" w:cs="CMU Serif Roman"/>
-              <w:color w:val="000000"/>
-              <w:sz w:val="20"/>
-              <w:szCs w:val="20"/>
-              <w:lang w:val="en-IT"/>
-            </w:rPr>
-            <w:t>Decisioni sul flusso di controllo globale</w:t>
-          </w:r>
-        </w:p>
-        <w:p>
-          <w:pPr>
-            <w:spacing w:after="160"/>
-            <w:rPr>
-              <w:rFonts w:ascii="CMU Serif Roman" w:hAnsi="CMU Serif Roman" w:cs="CMU Serif Roman"/>
-              <w:sz w:val="20"/>
-              <w:szCs w:val="20"/>
-              <w:lang w:val="en-IT"/>
-            </w:rPr>
-          </w:pPr>
-          <w:r>
-            <w:rPr>
-              <w:rFonts w:ascii="CMU Serif Roman" w:hAnsi="CMU Serif Roman" w:cs="CMU Serif Roman"/>
-              <w:color w:val="000000"/>
-              <w:sz w:val="20"/>
-              <w:szCs w:val="20"/>
-              <w:lang w:val="en-IT"/>
-            </w:rPr>
-            <w:t>        </w:t>
-          </w:r>
-          <w:r>
-            <w:rPr>
-              <w:rFonts w:ascii="CMU Serif Roman" w:hAnsi="CMU Serif Roman" w:cs="CMU Serif Roman"/>
-              <w:color w:val="000000"/>
-              <w:sz w:val="20"/>
-              <w:szCs w:val="20"/>
-              <w:lang w:val="en-IT"/>
-            </w:rPr>
-            <w:tab/>
-            <w:t xml:space="preserve">3.7 </w:t>
-          </w:r>
-          <w:r>
-            <w:rPr>
-              <w:rFonts w:ascii="CMU Serif Roman" w:hAnsi="CMU Serif Roman" w:cs="CMU Serif Roman"/>
-              <w:color w:val="000000"/>
-              <w:sz w:val="20"/>
-              <w:szCs w:val="20"/>
-            </w:rPr>
-            <w:t xml:space="preserve">- </w:t>
-          </w:r>
-          <w:r>
-            <w:rPr>
-              <w:rFonts w:ascii="CMU Serif Roman" w:hAnsi="CMU Serif Roman" w:cs="CMU Serif Roman"/>
-              <w:color w:val="000000"/>
-              <w:sz w:val="20"/>
-              <w:szCs w:val="20"/>
-              <w:lang w:val="en-IT"/>
-            </w:rPr>
-            <w:t>Condizioni limite</w:t>
-          </w:r>
-        </w:p>
-        <w:p>
-          <w:pPr>
-            <w:spacing w:after="160"/>
-            <w:rPr>
-              <w:rFonts w:ascii="CMU Serif Roman" w:hAnsi="CMU Serif Roman" w:cs="CMU Serif Roman"/>
-              <w:sz w:val="20"/>
-              <w:szCs w:val="20"/>
-              <w:lang w:val="en-IT"/>
-            </w:rPr>
-          </w:pPr>
-          <w:r>
-            <w:rPr>
-              <w:rFonts w:ascii="CMU Serif Roman" w:hAnsi="CMU Serif Roman" w:cs="CMU Serif Roman"/>
-              <w:color w:val="000000"/>
-              <w:sz w:val="20"/>
-              <w:szCs w:val="20"/>
-              <w:lang w:val="en-IT"/>
-            </w:rPr>
-            <w:t>4</w:t>
-          </w:r>
-          <w:r>
-            <w:rPr>
-              <w:rFonts w:ascii="CMU Serif Roman" w:hAnsi="CMU Serif Roman" w:cs="CMU Serif Roman"/>
-              <w:color w:val="000000"/>
-              <w:sz w:val="20"/>
-              <w:szCs w:val="20"/>
-            </w:rPr>
-            <w:t xml:space="preserve"> - </w:t>
-          </w:r>
-          <w:r>
-            <w:rPr>
-              <w:rFonts w:ascii="CMU Serif Roman" w:hAnsi="CMU Serif Roman" w:cs="CMU Serif Roman"/>
-              <w:color w:val="000000"/>
-              <w:sz w:val="20"/>
-              <w:szCs w:val="20"/>
-              <w:lang w:val="en-IT"/>
-            </w:rPr>
-            <w:t>Servizi del sottosistema</w:t>
-          </w:r>
-        </w:p>
-        <w:p>
-          <w:pPr>
-            <w:spacing w:after="160"/>
-            <w:rPr>
-              <w:rFonts w:ascii="CMU Serif Roman" w:hAnsi="CMU Serif Roman" w:cs="CMU Serif Roman"/>
-              <w:sz w:val="20"/>
-              <w:szCs w:val="20"/>
-            </w:rPr>
-          </w:pPr>
-          <w:r>
-            <w:rPr>
-              <w:rFonts w:ascii="CMU Serif Roman" w:hAnsi="CMU Serif Roman" w:cs="CMU Serif Roman"/>
-              <w:color w:val="000000"/>
-              <w:sz w:val="20"/>
-              <w:szCs w:val="20"/>
-              <w:lang w:val="en-IT"/>
-            </w:rPr>
-            <w:t>5</w:t>
-          </w:r>
-          <w:r>
-            <w:rPr>
-              <w:rFonts w:ascii="CMU Serif Roman" w:hAnsi="CMU Serif Roman" w:cs="CMU Serif Roman"/>
-              <w:color w:val="000000"/>
-              <w:sz w:val="20"/>
-              <w:szCs w:val="20"/>
-            </w:rPr>
-            <w:t xml:space="preserve"> - </w:t>
-          </w:r>
-          <w:r>
-            <w:rPr>
-              <w:rFonts w:ascii="CMU Serif Roman" w:hAnsi="CMU Serif Roman" w:cs="CMU Serif Roman"/>
-              <w:color w:val="000000"/>
-              <w:sz w:val="20"/>
-              <w:szCs w:val="20"/>
-              <w:lang w:val="en-IT"/>
-            </w:rPr>
-            <w:t>Glossario</w:t>
-          </w:r>
-        </w:p>
-        <w:p>
-          <w:pPr>
-            <w:rPr>
-              <w:rFonts w:ascii="CMU Serif Roman" w:hAnsi="CMU Serif Roman" w:cs="CMU Serif Roman"/>
-              <w:noProof/>
-              <w:sz w:val="20"/>
-              <w:szCs w:val="20"/>
-              <w:lang w:val="en-IT"/>
-            </w:rPr>
-          </w:pPr>
-        </w:p>
-        <w:p/>
       </w:sdtContent>
     </w:sdt>
     <w:p>
@@ -2426,7 +2913,6 @@
     </w:p>
     <w:p>
       <w:pPr>
-        <w:jc w:val="both"/>
         <w:rPr>
           <w:rFonts w:ascii="CMU Serif Roman" w:hAnsi="CMU Serif Roman" w:cs="CMU Serif Roman"/>
           <w:b/>
@@ -2445,6 +2931,30 @@
           <w:sz w:val="48"/>
           <w:szCs w:val="48"/>
         </w:rPr>
+        <w:br w:type="page"/>
+      </w:r>
+    </w:p>
+    <w:p>
+      <w:pPr>
+        <w:jc w:val="both"/>
+        <w:rPr>
+          <w:rFonts w:ascii="CMU Serif Roman" w:hAnsi="CMU Serif Roman" w:cs="CMU Serif Roman"/>
+          <w:b/>
+          <w:bCs/>
+          <w:color w:val="000000" w:themeColor="text1"/>
+          <w:sz w:val="48"/>
+          <w:szCs w:val="48"/>
+        </w:rPr>
+      </w:pPr>
+      <w:r>
+        <w:rPr>
+          <w:rFonts w:ascii="CMU Serif Roman" w:hAnsi="CMU Serif Roman" w:cs="CMU Serif Roman"/>
+          <w:b/>
+          <w:bCs/>
+          <w:color w:val="000000" w:themeColor="text1"/>
+          <w:sz w:val="48"/>
+          <w:szCs w:val="48"/>
+        </w:rPr>
         <w:lastRenderedPageBreak/>
         <w:t>Elenco delle figure</w:t>
       </w:r>
@@ -2480,61 +2990,150 @@
           <w:rFonts w:ascii="CMU Serif Roman" w:hAnsi="CMU Serif Roman" w:cs="CMU Serif Roman"/>
           <w:color w:val="000000" w:themeColor="text1"/>
         </w:rPr>
-        <w:t xml:space="preserve">… </w:t>
-      </w:r>
-    </w:p>
-    <w:p>
-      <w:pPr>
-        <w:jc w:val="both"/>
-        <w:rPr>
-          <w:rFonts w:ascii="CMU Serif Roman" w:hAnsi="CMU Serif Roman" w:cs="CMU Serif Roman"/>
-          <w:color w:val="000000" w:themeColor="text1"/>
-        </w:rPr>
-      </w:pPr>
-      <w:r>
-        <w:rPr>
-          <w:rFonts w:ascii="CMU Serif Roman" w:hAnsi="CMU Serif Roman" w:cs="CMU Serif Roman"/>
-          <w:color w:val="000000" w:themeColor="text1"/>
-        </w:rPr>
-        <w:t>Figura 1.</w:t>
-      </w:r>
-      <w:r>
-        <w:rPr>
-          <w:rFonts w:ascii="CMU Serif Roman" w:hAnsi="CMU Serif Roman" w:cs="CMU Serif Roman"/>
-          <w:color w:val="000000" w:themeColor="text1"/>
-        </w:rPr>
-        <w:t>2</w:t>
-      </w:r>
-      <w:r>
-        <w:rPr>
-          <w:rFonts w:ascii="CMU Serif Roman" w:hAnsi="CMU Serif Roman" w:cs="CMU Serif Roman"/>
-          <w:color w:val="000000" w:themeColor="text1"/>
-        </w:rPr>
-        <w:t xml:space="preserve">: Diagramma </w:t>
-      </w:r>
-      <w:r>
-        <w:rPr>
-          <w:rFonts w:ascii="CMU Serif Roman" w:hAnsi="CMU Serif Roman" w:cs="CMU Serif Roman"/>
-          <w:color w:val="000000" w:themeColor="text1"/>
-        </w:rPr>
-        <w:t>dei sottosistemi</w:t>
-      </w:r>
-      <w:r>
-        <w:rPr>
-          <w:rFonts w:ascii="CMU Serif Roman" w:hAnsi="CMU Serif Roman" w:cs="CMU Serif Roman"/>
-          <w:color w:val="000000" w:themeColor="text1"/>
-        </w:rPr>
         <w:t>…</w:t>
       </w:r>
-    </w:p>
-    <w:p>
-      <w:pPr>
-        <w:jc w:val="both"/>
-        <w:rPr>
-          <w:rFonts w:ascii="CMU Serif Roman" w:hAnsi="CMU Serif Roman" w:cs="CMU Serif Roman"/>
-          <w:color w:val="000000" w:themeColor="text1"/>
-        </w:rPr>
-      </w:pPr>
+      <w:r>
+        <w:rPr>
+          <w:rFonts w:ascii="CMU Serif Roman" w:hAnsi="CMU Serif Roman" w:cs="CMU Serif Roman"/>
+          <w:color w:val="000000" w:themeColor="text1"/>
+        </w:rPr>
+        <w:t>…………………………</w:t>
+      </w:r>
+      <w:proofErr w:type="gramStart"/>
+      <w:r>
+        <w:rPr>
+          <w:rFonts w:ascii="CMU Serif Roman" w:hAnsi="CMU Serif Roman" w:cs="CMU Serif Roman"/>
+          <w:color w:val="000000" w:themeColor="text1"/>
+        </w:rPr>
+        <w:t>…….</w:t>
+      </w:r>
+      <w:proofErr w:type="gramEnd"/>
+      <w:r>
+        <w:rPr>
+          <w:rFonts w:ascii="CMU Serif Roman" w:hAnsi="CMU Serif Roman" w:cs="CMU Serif Roman"/>
+          <w:color w:val="000000" w:themeColor="text1"/>
+        </w:rPr>
+        <w:t xml:space="preserve">.  </w:t>
+      </w:r>
+      <w:r>
+        <w:rPr>
+          <w:rFonts w:ascii="CMU Serif Roman" w:hAnsi="CMU Serif Roman" w:cs="CMU Serif Roman"/>
+          <w:color w:val="000000" w:themeColor="text1"/>
+        </w:rPr>
+        <w:t>5</w:t>
+      </w:r>
+    </w:p>
+    <w:p>
+      <w:pPr>
+        <w:jc w:val="both"/>
+        <w:rPr>
+          <w:rFonts w:ascii="CMU Serif Roman" w:hAnsi="CMU Serif Roman" w:cs="CMU Serif Roman"/>
+          <w:color w:val="000000" w:themeColor="text1"/>
+        </w:rPr>
+      </w:pPr>
+      <w:r>
+        <w:rPr>
+          <w:rFonts w:ascii="CMU Serif Roman" w:hAnsi="CMU Serif Roman" w:cs="CMU Serif Roman"/>
+          <w:color w:val="000000" w:themeColor="text1"/>
+        </w:rPr>
+        <w:t>Figura 1.2: Diagramma dei sottosistemi</w:t>
+      </w:r>
+      <w:r>
+        <w:rPr>
+          <w:rFonts w:ascii="CMU Serif Roman" w:hAnsi="CMU Serif Roman" w:cs="CMU Serif Roman"/>
+          <w:color w:val="000000" w:themeColor="text1"/>
+        </w:rPr>
+        <w:t>…</w:t>
+      </w:r>
+      <w:r>
+        <w:rPr>
+          <w:rFonts w:ascii="CMU Serif Roman" w:hAnsi="CMU Serif Roman" w:cs="CMU Serif Roman"/>
+          <w:color w:val="000000" w:themeColor="text1"/>
+        </w:rPr>
+        <w:t>…………………………………………………</w:t>
+      </w:r>
+      <w:r>
+        <w:rPr>
+          <w:rFonts w:ascii="CMU Serif Roman" w:hAnsi="CMU Serif Roman" w:cs="CMU Serif Roman"/>
+          <w:color w:val="000000" w:themeColor="text1"/>
+        </w:rPr>
+        <w:t>…….</w:t>
+      </w:r>
+      <w:r>
+        <w:rPr>
+          <w:rFonts w:ascii="CMU Serif Roman" w:hAnsi="CMU Serif Roman" w:cs="CMU Serif Roman"/>
+          <w:color w:val="000000" w:themeColor="text1"/>
+        </w:rPr>
+        <w:tab/>
+        <w:t xml:space="preserve"> </w:t>
+      </w:r>
+      <w:r>
+        <w:rPr>
+          <w:rFonts w:ascii="CMU Serif Roman" w:hAnsi="CMU Serif Roman" w:cs="CMU Serif Roman"/>
+          <w:color w:val="000000" w:themeColor="text1"/>
+        </w:rPr>
+        <w:t>11</w:t>
+      </w:r>
+    </w:p>
+    <w:p>
+      <w:pPr>
+        <w:jc w:val="both"/>
+        <w:rPr>
+          <w:rFonts w:ascii="CMU Serif Roman" w:hAnsi="CMU Serif Roman" w:cs="CMU Serif Roman"/>
+          <w:color w:val="000000" w:themeColor="text1"/>
+        </w:rPr>
+      </w:pPr>
+      <w:r>
+        <w:rPr>
+          <w:rFonts w:ascii="CMU Serif Roman" w:hAnsi="CMU Serif Roman" w:cs="CMU Serif Roman"/>
+          <w:color w:val="000000" w:themeColor="text1"/>
+        </w:rPr>
+        <w:t xml:space="preserve">Figura 1.3: </w:t>
+      </w:r>
+      <w:r>
+        <w:rPr>
+          <w:rFonts w:ascii="CMU Serif Roman" w:hAnsi="CMU Serif Roman" w:cs="CMU Serif Roman"/>
+          <w:color w:val="000000" w:themeColor="text1"/>
+        </w:rPr>
+        <w:t>Diagramma Sottosistemi software con annessi servizi offerti</w:t>
+      </w:r>
+      <w:r>
+        <w:rPr>
+          <w:rFonts w:ascii="CMU Serif Roman" w:hAnsi="CMU Serif Roman" w:cs="CMU Serif Roman"/>
+          <w:color w:val="000000" w:themeColor="text1"/>
+        </w:rPr>
+        <w:t>………</w:t>
+      </w:r>
+      <w:proofErr w:type="gramStart"/>
+      <w:r>
+        <w:rPr>
+          <w:rFonts w:ascii="CMU Serif Roman" w:hAnsi="CMU Serif Roman" w:cs="CMU Serif Roman"/>
+          <w:color w:val="000000" w:themeColor="text1"/>
+        </w:rPr>
+        <w:t>……</w:t>
+      </w:r>
+      <w:r>
+        <w:rPr>
+          <w:rFonts w:ascii="CMU Serif Roman" w:hAnsi="CMU Serif Roman" w:cs="CMU Serif Roman"/>
+          <w:color w:val="000000" w:themeColor="text1"/>
+        </w:rPr>
+        <w:t>.</w:t>
+      </w:r>
+      <w:proofErr w:type="gramEnd"/>
+      <w:r>
+        <w:rPr>
+          <w:rFonts w:ascii="CMU Serif Roman" w:hAnsi="CMU Serif Roman" w:cs="CMU Serif Roman"/>
+          <w:color w:val="000000" w:themeColor="text1"/>
+        </w:rPr>
+        <w:t xml:space="preserve">. </w:t>
+      </w:r>
+      <w:r>
+        <w:rPr>
+          <w:rFonts w:ascii="CMU Serif Roman" w:hAnsi="CMU Serif Roman" w:cs="CMU Serif Roman"/>
+          <w:color w:val="000000" w:themeColor="text1"/>
+        </w:rPr>
+        <w:t>18</w:t>
+      </w:r>
     </w:p>
     <w:p>
       <w:pPr>
@@ -2548,6 +3147,228 @@
           <w:szCs w:val="48"/>
         </w:rPr>
       </w:pPr>
+    </w:p>
+    <w:p>
+      <w:pPr>
+        <w:jc w:val="both"/>
+        <w:rPr>
+          <w:rFonts w:ascii="CMU Serif Roman" w:hAnsi="CMU Serif Roman" w:cs="CMU Serif Roman"/>
+          <w:b/>
+          <w:bCs/>
+          <w:color w:val="000000" w:themeColor="text1"/>
+          <w:sz w:val="48"/>
+          <w:szCs w:val="48"/>
+        </w:rPr>
+      </w:pPr>
+    </w:p>
+    <w:p>
+      <w:pPr>
+        <w:jc w:val="both"/>
+        <w:rPr>
+          <w:rFonts w:ascii="CMU Serif Roman" w:hAnsi="CMU Serif Roman" w:cs="CMU Serif Roman"/>
+          <w:b/>
+          <w:bCs/>
+          <w:color w:val="000000" w:themeColor="text1"/>
+          <w:sz w:val="48"/>
+          <w:szCs w:val="48"/>
+        </w:rPr>
+      </w:pPr>
+    </w:p>
+    <w:p>
+      <w:pPr>
+        <w:rPr>
+          <w:rFonts w:ascii="CMU Serif Roman" w:hAnsi="CMU Serif Roman" w:cs="CMU Serif Roman"/>
+          <w:b/>
+          <w:bCs/>
+          <w:noProof/>
+          <w:color w:val="000000" w:themeColor="text1"/>
+          <w:sz w:val="48"/>
+          <w:szCs w:val="48"/>
+        </w:rPr>
+      </w:pPr>
+      <w:r>
+        <w:rPr>
+          <w:rFonts w:ascii="CMU Serif Roman" w:hAnsi="CMU Serif Roman" w:cs="Arial"/>
+          <w:b/>
+          <w:bCs/>
+          <w:color w:val="000000" w:themeColor="text1"/>
+          <w:sz w:val="48"/>
+          <w:szCs w:val="48"/>
+        </w:rPr>
+        <w:t>Bibliografia</w:t>
+      </w:r>
+      <w:r>
+        <w:rPr>
+          <w:b/>
+          <w:bCs/>
+          <w:sz w:val="48"/>
+          <w:szCs w:val="48"/>
+        </w:rPr>
+        <w:t xml:space="preserve"> </w:t>
+      </w:r>
+    </w:p>
+    <w:p>
+      <w:pPr>
+        <w:rPr>
+          <w:rFonts w:ascii="CMU Serif Roman" w:hAnsi="CMU Serif Roman" w:cs="CMU Serif Roman"/>
+          <w:b/>
+          <w:bCs/>
+          <w:noProof/>
+          <w:color w:val="000000" w:themeColor="text1"/>
+        </w:rPr>
+      </w:pPr>
+    </w:p>
+    <w:p>
+      <w:pPr>
+        <w:jc w:val="both"/>
+        <w:rPr>
+          <w:rFonts w:ascii="CMU Serif Roman" w:hAnsi="CMU Serif Roman" w:cs="Arial"/>
+          <w:color w:val="000000" w:themeColor="text1"/>
+          <w:sz w:val="20"/>
+          <w:szCs w:val="20"/>
+          <w:lang w:val="en-US"/>
+        </w:rPr>
+      </w:pPr>
+      <w:r>
+        <w:rPr>
+          <w:rFonts w:ascii="CMU Serif Roman" w:hAnsi="CMU Serif Roman" w:cs="Arial"/>
+          <w:color w:val="000000" w:themeColor="text1"/>
+          <w:sz w:val="20"/>
+          <w:szCs w:val="20"/>
+          <w:lang w:val="en-US"/>
+        </w:rPr>
+        <w:t xml:space="preserve">[1] Bernd </w:t>
+      </w:r>
+      <w:proofErr w:type="spellStart"/>
+      <w:r>
+        <w:rPr>
+          <w:rFonts w:ascii="CMU Serif Roman" w:hAnsi="CMU Serif Roman" w:cs="Arial"/>
+          <w:color w:val="000000" w:themeColor="text1"/>
+          <w:sz w:val="20"/>
+          <w:szCs w:val="20"/>
+          <w:lang w:val="en-US"/>
+        </w:rPr>
+        <w:t>Bruegge</w:t>
+      </w:r>
+      <w:proofErr w:type="spellEnd"/>
+      <w:r>
+        <w:rPr>
+          <w:rFonts w:ascii="CMU Serif Roman" w:hAnsi="CMU Serif Roman" w:cs="Arial"/>
+          <w:color w:val="000000" w:themeColor="text1"/>
+          <w:sz w:val="20"/>
+          <w:szCs w:val="20"/>
+          <w:lang w:val="en-US"/>
+        </w:rPr>
+        <w:t xml:space="preserve">, Allen </w:t>
+      </w:r>
+      <w:proofErr w:type="spellStart"/>
+      <w:r>
+        <w:rPr>
+          <w:rFonts w:ascii="CMU Serif Roman" w:hAnsi="CMU Serif Roman" w:cs="Arial"/>
+          <w:color w:val="000000" w:themeColor="text1"/>
+          <w:sz w:val="20"/>
+          <w:szCs w:val="20"/>
+          <w:lang w:val="en-US"/>
+        </w:rPr>
+        <w:t>Dutoit</w:t>
+      </w:r>
+      <w:proofErr w:type="spellEnd"/>
+      <w:r>
+        <w:rPr>
+          <w:rFonts w:ascii="CMU Serif Roman" w:hAnsi="CMU Serif Roman" w:cs="Arial"/>
+          <w:color w:val="000000" w:themeColor="text1"/>
+          <w:sz w:val="20"/>
+          <w:szCs w:val="20"/>
+          <w:lang w:val="en-US"/>
+        </w:rPr>
+        <w:t xml:space="preserve"> - Object-Oriented Software Engineering Using UML, Patterns, and Java: Pearson New International Edition (Pearson, 2014)</w:t>
+      </w:r>
+    </w:p>
+    <w:p>
+      <w:pPr>
+        <w:jc w:val="both"/>
+        <w:rPr>
+          <w:rFonts w:ascii="CMU Serif Roman" w:hAnsi="CMU Serif Roman" w:cs="Arial"/>
+          <w:color w:val="000000" w:themeColor="text1"/>
+          <w:sz w:val="20"/>
+          <w:szCs w:val="20"/>
+          <w:lang w:val="en-US"/>
+        </w:rPr>
+      </w:pPr>
+    </w:p>
+    <w:p>
+      <w:pPr>
+        <w:jc w:val="both"/>
+        <w:rPr>
+          <w:rFonts w:ascii="CMU Serif Roman" w:hAnsi="CMU Serif Roman" w:cs="Arial"/>
+          <w:color w:val="000000" w:themeColor="text1"/>
+          <w:sz w:val="20"/>
+          <w:szCs w:val="20"/>
+          <w:lang w:val="en-US"/>
+        </w:rPr>
+      </w:pPr>
+      <w:r>
+        <w:rPr>
+          <w:rFonts w:ascii="CMU Serif Roman" w:hAnsi="CMU Serif Roman" w:cs="Arial"/>
+          <w:color w:val="000000" w:themeColor="text1"/>
+          <w:sz w:val="20"/>
+          <w:szCs w:val="20"/>
+          <w:lang w:val="en-US"/>
+        </w:rPr>
+        <w:t xml:space="preserve">[2] </w:t>
+      </w:r>
+      <w:r>
+        <w:rPr>
+          <w:rFonts w:ascii="CMU Serif Roman" w:hAnsi="CMU Serif Roman" w:cs="Arial"/>
+          <w:color w:val="000000" w:themeColor="text1"/>
+          <w:sz w:val="20"/>
+          <w:szCs w:val="20"/>
+          <w:lang w:val="en-US"/>
+        </w:rPr>
+        <w:t xml:space="preserve">Erich Gamma, Richard Helm, Ralph Johnson, John M. </w:t>
+      </w:r>
+      <w:proofErr w:type="spellStart"/>
+      <w:r>
+        <w:rPr>
+          <w:rFonts w:ascii="CMU Serif Roman" w:hAnsi="CMU Serif Roman" w:cs="Arial"/>
+          <w:color w:val="000000" w:themeColor="text1"/>
+          <w:sz w:val="20"/>
+          <w:szCs w:val="20"/>
+          <w:lang w:val="en-US"/>
+        </w:rPr>
+        <w:t>Vlissides</w:t>
+      </w:r>
+      <w:proofErr w:type="spellEnd"/>
+      <w:r>
+        <w:rPr>
+          <w:rFonts w:ascii="CMU Serif Roman" w:hAnsi="CMU Serif Roman" w:cs="Arial"/>
+          <w:color w:val="000000" w:themeColor="text1"/>
+          <w:sz w:val="20"/>
+          <w:szCs w:val="20"/>
+          <w:lang w:val="en-US"/>
+        </w:rPr>
+        <w:t xml:space="preserve"> - Design Patterns</w:t>
+      </w:r>
+      <w:r>
+        <w:rPr>
+          <w:rFonts w:ascii="CMU Serif Roman" w:hAnsi="CMU Serif Roman" w:cs="Arial"/>
+          <w:color w:val="000000" w:themeColor="text1"/>
+          <w:sz w:val="20"/>
+          <w:szCs w:val="20"/>
+          <w:lang w:val="en-US"/>
+        </w:rPr>
+        <w:t xml:space="preserve"> -</w:t>
+      </w:r>
+      <w:r>
+        <w:rPr>
+          <w:rFonts w:ascii="CMU Serif Roman" w:hAnsi="CMU Serif Roman" w:cs="Arial"/>
+          <w:color w:val="000000" w:themeColor="text1"/>
+          <w:sz w:val="20"/>
+          <w:szCs w:val="20"/>
+          <w:lang w:val="en-US"/>
+        </w:rPr>
+        <w:t xml:space="preserve"> Elements of Reusable Object-Oriented Software (1994, Addison-Wesley Professional) </w:t>
+      </w:r>
     </w:p>
     <w:p>
       <w:pPr>
@@ -2562,8 +3383,10 @@
           <w:lang w:val="en-US"/>
         </w:rPr>
       </w:pPr>
-      <w:proofErr w:type="spellStart"/>
-      <w:r>
+    </w:p>
+    <w:p>
+      <w:pPr>
+        <w:jc w:val="both"/>
         <w:rPr>
           <w:rFonts w:ascii="CMU Serif Roman" w:hAnsi="CMU Serif Roman" w:cs="CMU Serif Roman"/>
           <w:b/>
@@ -2573,277 +3396,7 @@
           <w:szCs w:val="48"/>
           <w:lang w:val="en-US"/>
         </w:rPr>
-        <w:t>Elenco</w:t>
-      </w:r>
-      <w:proofErr w:type="spellEnd"/>
-      <w:r>
-        <w:rPr>
-          <w:rFonts w:ascii="CMU Serif Roman" w:hAnsi="CMU Serif Roman" w:cs="CMU Serif Roman"/>
-          <w:b/>
-          <w:bCs/>
-          <w:color w:val="000000" w:themeColor="text1"/>
-          <w:sz w:val="48"/>
-          <w:szCs w:val="48"/>
-          <w:lang w:val="en-US"/>
-        </w:rPr>
-        <w:t xml:space="preserve"> </w:t>
-      </w:r>
-      <w:proofErr w:type="spellStart"/>
-      <w:r>
-        <w:rPr>
-          <w:rFonts w:ascii="CMU Serif Roman" w:hAnsi="CMU Serif Roman" w:cs="CMU Serif Roman"/>
-          <w:b/>
-          <w:bCs/>
-          <w:color w:val="000000" w:themeColor="text1"/>
-          <w:sz w:val="48"/>
-          <w:szCs w:val="48"/>
-          <w:lang w:val="en-US"/>
-        </w:rPr>
-        <w:t>delle</w:t>
-      </w:r>
-      <w:proofErr w:type="spellEnd"/>
-      <w:r>
-        <w:rPr>
-          <w:rFonts w:ascii="CMU Serif Roman" w:hAnsi="CMU Serif Roman" w:cs="CMU Serif Roman"/>
-          <w:b/>
-          <w:bCs/>
-          <w:color w:val="000000" w:themeColor="text1"/>
-          <w:sz w:val="48"/>
-          <w:szCs w:val="48"/>
-          <w:lang w:val="en-US"/>
-        </w:rPr>
-        <w:t xml:space="preserve"> </w:t>
-      </w:r>
-      <w:proofErr w:type="spellStart"/>
-      <w:r>
-        <w:rPr>
-          <w:rFonts w:ascii="CMU Serif Roman" w:hAnsi="CMU Serif Roman" w:cs="CMU Serif Roman"/>
-          <w:b/>
-          <w:bCs/>
-          <w:color w:val="000000" w:themeColor="text1"/>
-          <w:sz w:val="48"/>
-          <w:szCs w:val="48"/>
-          <w:lang w:val="en-US"/>
-        </w:rPr>
-        <w:t>tabelle</w:t>
-      </w:r>
-      <w:proofErr w:type="spellEnd"/>
-    </w:p>
-    <w:p>
-      <w:pPr>
-        <w:jc w:val="both"/>
-        <w:rPr>
-          <w:rFonts w:ascii="CMU Serif Roman" w:hAnsi="CMU Serif Roman" w:cs="CMU Serif Roman"/>
-          <w:b/>
-          <w:bCs/>
-          <w:color w:val="000000" w:themeColor="text1"/>
-          <w:sz w:val="48"/>
-          <w:szCs w:val="48"/>
-          <w:lang w:val="en-US"/>
-        </w:rPr>
-      </w:pPr>
-    </w:p>
-    <w:p>
-      <w:pPr>
-        <w:rPr>
-          <w:rFonts w:ascii="CMU Serif Roman" w:hAnsi="CMU Serif Roman" w:cs="CMU Serif Roman"/>
-          <w:b/>
-          <w:bCs/>
-          <w:noProof/>
-          <w:color w:val="000000" w:themeColor="text1"/>
-          <w:sz w:val="48"/>
-          <w:szCs w:val="48"/>
-          <w:lang w:val="en-US"/>
-        </w:rPr>
-      </w:pPr>
-      <w:proofErr w:type="spellStart"/>
-      <w:r>
-        <w:rPr>
-          <w:rFonts w:ascii="CMU Serif Roman" w:hAnsi="CMU Serif Roman" w:cs="Arial"/>
-          <w:b/>
-          <w:bCs/>
-          <w:color w:val="000000" w:themeColor="text1"/>
-          <w:sz w:val="48"/>
-          <w:szCs w:val="48"/>
-          <w:lang w:val="en-US"/>
-        </w:rPr>
-        <w:t>Bibliografia</w:t>
-      </w:r>
-      <w:proofErr w:type="spellEnd"/>
-      <w:r>
-        <w:rPr>
-          <w:b/>
-          <w:bCs/>
-          <w:sz w:val="48"/>
-          <w:szCs w:val="48"/>
-          <w:lang w:val="en-US"/>
-        </w:rPr>
-        <w:t xml:space="preserve"> </w:t>
-      </w:r>
-    </w:p>
-    <w:p>
-      <w:pPr>
-        <w:rPr>
-          <w:rFonts w:ascii="CMU Serif Roman" w:hAnsi="CMU Serif Roman" w:cs="CMU Serif Roman"/>
-          <w:b/>
-          <w:bCs/>
-          <w:noProof/>
-          <w:color w:val="000000" w:themeColor="text1"/>
-          <w:lang w:val="en-US"/>
-        </w:rPr>
-      </w:pPr>
-    </w:p>
-    <w:p>
-      <w:pPr>
-        <w:jc w:val="both"/>
-        <w:rPr>
-          <w:rFonts w:ascii="CMU Serif Roman" w:hAnsi="CMU Serif Roman" w:cs="Arial"/>
-          <w:color w:val="000000" w:themeColor="text1"/>
-          <w:sz w:val="20"/>
-          <w:szCs w:val="20"/>
-          <w:lang w:val="en-US"/>
-        </w:rPr>
-      </w:pPr>
-      <w:r>
-        <w:rPr>
-          <w:rFonts w:ascii="CMU Serif Roman" w:hAnsi="CMU Serif Roman" w:cs="Arial"/>
-          <w:color w:val="000000" w:themeColor="text1"/>
-          <w:sz w:val="20"/>
-          <w:szCs w:val="20"/>
-          <w:lang w:val="en-US"/>
-        </w:rPr>
-        <w:t xml:space="preserve">[1] Bernd </w:t>
-      </w:r>
-      <w:proofErr w:type="spellStart"/>
-      <w:r>
-        <w:rPr>
-          <w:rFonts w:ascii="CMU Serif Roman" w:hAnsi="CMU Serif Roman" w:cs="Arial"/>
-          <w:color w:val="000000" w:themeColor="text1"/>
-          <w:sz w:val="20"/>
-          <w:szCs w:val="20"/>
-          <w:lang w:val="en-US"/>
-        </w:rPr>
-        <w:t>Bruegge</w:t>
-      </w:r>
-      <w:proofErr w:type="spellEnd"/>
-      <w:r>
-        <w:rPr>
-          <w:rFonts w:ascii="CMU Serif Roman" w:hAnsi="CMU Serif Roman" w:cs="Arial"/>
-          <w:color w:val="000000" w:themeColor="text1"/>
-          <w:sz w:val="20"/>
-          <w:szCs w:val="20"/>
-          <w:lang w:val="en-US"/>
-        </w:rPr>
-        <w:t xml:space="preserve">, Allen </w:t>
-      </w:r>
-      <w:proofErr w:type="spellStart"/>
-      <w:r>
-        <w:rPr>
-          <w:rFonts w:ascii="CMU Serif Roman" w:hAnsi="CMU Serif Roman" w:cs="Arial"/>
-          <w:color w:val="000000" w:themeColor="text1"/>
-          <w:sz w:val="20"/>
-          <w:szCs w:val="20"/>
-          <w:lang w:val="en-US"/>
-        </w:rPr>
-        <w:t>Dutoit</w:t>
-      </w:r>
-      <w:proofErr w:type="spellEnd"/>
-      <w:r>
-        <w:rPr>
-          <w:rFonts w:ascii="CMU Serif Roman" w:hAnsi="CMU Serif Roman" w:cs="Arial"/>
-          <w:color w:val="000000" w:themeColor="text1"/>
-          <w:sz w:val="20"/>
-          <w:szCs w:val="20"/>
-          <w:lang w:val="en-US"/>
-        </w:rPr>
-        <w:t xml:space="preserve"> - Object-Oriented Software Engineering Using UML, Patterns, and Java: Pearson New International Edition (Pearson, 2014)</w:t>
-      </w:r>
-    </w:p>
-    <w:p>
-      <w:pPr>
-        <w:jc w:val="both"/>
-        <w:rPr>
-          <w:rFonts w:ascii="CMU Serif Roman" w:hAnsi="CMU Serif Roman" w:cs="Arial"/>
-          <w:color w:val="000000" w:themeColor="text1"/>
-          <w:sz w:val="20"/>
-          <w:szCs w:val="20"/>
-          <w:lang w:val="en-US"/>
-        </w:rPr>
-      </w:pPr>
-    </w:p>
-    <w:p>
-      <w:pPr>
-        <w:jc w:val="both"/>
-        <w:rPr>
-          <w:rFonts w:ascii="CMU Serif Roman" w:hAnsi="CMU Serif Roman" w:cs="Arial"/>
-          <w:color w:val="000000" w:themeColor="text1"/>
-          <w:sz w:val="20"/>
-          <w:szCs w:val="20"/>
-          <w:lang w:val="en-US"/>
-        </w:rPr>
-      </w:pPr>
-      <w:r>
-        <w:rPr>
-          <w:rFonts w:ascii="CMU Serif Roman" w:hAnsi="CMU Serif Roman" w:cs="Arial"/>
-          <w:color w:val="000000" w:themeColor="text1"/>
-          <w:sz w:val="20"/>
-          <w:szCs w:val="20"/>
-          <w:lang w:val="en-US"/>
-        </w:rPr>
-        <w:t xml:space="preserve">[2] </w:t>
-      </w:r>
-      <w:r>
-        <w:rPr>
-          <w:rFonts w:ascii="CMU Serif Roman" w:hAnsi="CMU Serif Roman" w:cs="Arial"/>
-          <w:color w:val="000000" w:themeColor="text1"/>
-          <w:sz w:val="20"/>
-          <w:szCs w:val="20"/>
-          <w:lang w:val="en-US"/>
-        </w:rPr>
-        <w:t xml:space="preserve">Erich Gamma, Richard Helm, Ralph Johnson, John M. </w:t>
-      </w:r>
-      <w:proofErr w:type="spellStart"/>
-      <w:r>
-        <w:rPr>
-          <w:rFonts w:ascii="CMU Serif Roman" w:hAnsi="CMU Serif Roman" w:cs="Arial"/>
-          <w:color w:val="000000" w:themeColor="text1"/>
-          <w:sz w:val="20"/>
-          <w:szCs w:val="20"/>
-          <w:lang w:val="en-US"/>
-        </w:rPr>
-        <w:t>Vlissides</w:t>
-      </w:r>
-      <w:proofErr w:type="spellEnd"/>
-      <w:r>
-        <w:rPr>
-          <w:rFonts w:ascii="CMU Serif Roman" w:hAnsi="CMU Serif Roman" w:cs="Arial"/>
-          <w:color w:val="000000" w:themeColor="text1"/>
-          <w:sz w:val="20"/>
-          <w:szCs w:val="20"/>
-          <w:lang w:val="en-US"/>
-        </w:rPr>
-        <w:t xml:space="preserve"> - Design Patterns</w:t>
-      </w:r>
-      <w:r>
-        <w:rPr>
-          <w:rFonts w:ascii="CMU Serif Roman" w:hAnsi="CMU Serif Roman" w:cs="Arial"/>
-          <w:color w:val="000000" w:themeColor="text1"/>
-          <w:sz w:val="20"/>
-          <w:szCs w:val="20"/>
-          <w:lang w:val="en-US"/>
-        </w:rPr>
-        <w:t xml:space="preserve"> -</w:t>
-      </w:r>
-      <w:r>
-        <w:rPr>
-          <w:rFonts w:ascii="CMU Serif Roman" w:hAnsi="CMU Serif Roman" w:cs="Arial"/>
-          <w:color w:val="000000" w:themeColor="text1"/>
-          <w:sz w:val="20"/>
-          <w:szCs w:val="20"/>
-          <w:lang w:val="en-US"/>
-        </w:rPr>
-        <w:t xml:space="preserve"> Elements of Reusable Object-Oriented Software (1994, Addison-Wesley Professional) </w:t>
-      </w:r>
+      </w:pPr>
     </w:p>
     <w:p>
       <w:pPr>
@@ -3190,8 +3743,8 @@
           <w:b/>
           <w:bCs/>
           <w:color w:val="000000" w:themeColor="text1"/>
-          <w:sz w:val="48"/>
-          <w:szCs w:val="48"/>
+          <w:sz w:val="32"/>
+          <w:szCs w:val="32"/>
         </w:rPr>
       </w:pPr>
     </w:p>
@@ -5514,6 +6067,182 @@
     </w:p>
     <w:p>
       <w:pPr>
+        <w:jc w:val="right"/>
+        <w:rPr>
+          <w:rFonts w:ascii="CMU Serif Roman" w:hAnsi="CMU Serif Roman" w:cs="CMU Serif Roman"/>
+          <w:b/>
+          <w:bCs/>
+          <w:color w:val="000000"/>
+          <w:sz w:val="48"/>
+          <w:szCs w:val="48"/>
+          <w:lang w:val="en-IT"/>
+        </w:rPr>
+      </w:pPr>
+    </w:p>
+    <w:p>
+      <w:pPr>
+        <w:jc w:val="right"/>
+        <w:rPr>
+          <w:rFonts w:ascii="CMU Serif Roman" w:hAnsi="CMU Serif Roman" w:cs="CMU Serif Roman"/>
+          <w:b/>
+          <w:bCs/>
+          <w:color w:val="000000"/>
+          <w:sz w:val="48"/>
+          <w:szCs w:val="48"/>
+          <w:lang w:val="en-IT"/>
+        </w:rPr>
+      </w:pPr>
+    </w:p>
+    <w:p>
+      <w:pPr>
+        <w:jc w:val="right"/>
+        <w:rPr>
+          <w:rFonts w:ascii="CMU Serif Roman" w:hAnsi="CMU Serif Roman" w:cs="CMU Serif Roman"/>
+          <w:b/>
+          <w:bCs/>
+          <w:color w:val="000000"/>
+          <w:sz w:val="48"/>
+          <w:szCs w:val="48"/>
+          <w:lang w:val="en-IT"/>
+        </w:rPr>
+      </w:pPr>
+    </w:p>
+    <w:p>
+      <w:pPr>
+        <w:jc w:val="right"/>
+        <w:rPr>
+          <w:rFonts w:ascii="CMU Serif Roman" w:hAnsi="CMU Serif Roman" w:cs="CMU Serif Roman"/>
+          <w:b/>
+          <w:bCs/>
+          <w:color w:val="000000"/>
+          <w:sz w:val="48"/>
+          <w:szCs w:val="48"/>
+          <w:lang w:val="en-IT"/>
+        </w:rPr>
+      </w:pPr>
+    </w:p>
+    <w:p>
+      <w:pPr>
+        <w:jc w:val="right"/>
+        <w:rPr>
+          <w:rFonts w:ascii="CMU Serif Roman" w:hAnsi="CMU Serif Roman" w:cs="CMU Serif Roman"/>
+          <w:b/>
+          <w:bCs/>
+          <w:color w:val="000000"/>
+          <w:sz w:val="48"/>
+          <w:szCs w:val="48"/>
+          <w:lang w:val="en-IT"/>
+        </w:rPr>
+      </w:pPr>
+    </w:p>
+    <w:p>
+      <w:pPr>
+        <w:jc w:val="right"/>
+        <w:rPr>
+          <w:rFonts w:ascii="CMU Serif Roman" w:hAnsi="CMU Serif Roman" w:cs="CMU Serif Roman"/>
+          <w:b/>
+          <w:bCs/>
+          <w:color w:val="000000"/>
+          <w:sz w:val="48"/>
+          <w:szCs w:val="48"/>
+          <w:lang w:val="en-IT"/>
+        </w:rPr>
+      </w:pPr>
+    </w:p>
+    <w:p>
+      <w:pPr>
+        <w:jc w:val="right"/>
+        <w:rPr>
+          <w:rFonts w:ascii="CMU Serif Roman" w:hAnsi="CMU Serif Roman" w:cs="CMU Serif Roman"/>
+          <w:b/>
+          <w:bCs/>
+          <w:color w:val="000000"/>
+          <w:sz w:val="48"/>
+          <w:szCs w:val="48"/>
+          <w:lang w:val="en-IT"/>
+        </w:rPr>
+      </w:pPr>
+    </w:p>
+    <w:p>
+      <w:pPr>
+        <w:jc w:val="right"/>
+        <w:rPr>
+          <w:rFonts w:ascii="CMU Serif Roman" w:hAnsi="CMU Serif Roman" w:cs="CMU Serif Roman"/>
+          <w:b/>
+          <w:bCs/>
+          <w:color w:val="000000"/>
+          <w:sz w:val="48"/>
+          <w:szCs w:val="48"/>
+          <w:lang w:val="en-IT"/>
+        </w:rPr>
+      </w:pPr>
+    </w:p>
+    <w:p>
+      <w:pPr>
+        <w:jc w:val="right"/>
+        <w:rPr>
+          <w:rFonts w:ascii="CMU Serif Roman" w:hAnsi="CMU Serif Roman" w:cs="CMU Serif Roman"/>
+          <w:b/>
+          <w:bCs/>
+          <w:color w:val="000000"/>
+          <w:sz w:val="48"/>
+          <w:szCs w:val="48"/>
+          <w:lang w:val="en-IT"/>
+        </w:rPr>
+      </w:pPr>
+    </w:p>
+    <w:p>
+      <w:pPr>
+        <w:jc w:val="right"/>
+        <w:rPr>
+          <w:rFonts w:ascii="CMU Serif Roman" w:hAnsi="CMU Serif Roman" w:cs="CMU Serif Roman"/>
+          <w:b/>
+          <w:bCs/>
+          <w:color w:val="000000"/>
+          <w:sz w:val="48"/>
+          <w:szCs w:val="48"/>
+          <w:lang w:val="en-IT"/>
+        </w:rPr>
+      </w:pPr>
+      <w:r>
+        <w:rPr>
+          <w:rFonts w:ascii="CMU Serif Roman" w:hAnsi="CMU Serif Roman" w:cs="CMU Serif Roman"/>
+          <w:b/>
+          <w:bCs/>
+          <w:color w:val="000000"/>
+          <w:sz w:val="48"/>
+          <w:szCs w:val="48"/>
+          <w:lang w:val="en-IT"/>
+        </w:rPr>
+        <w:t>Sistema corrente</w:t>
+      </w:r>
+      <w:r>
+        <w:rPr>
+          <w:rFonts w:ascii="CMU Serif Roman" w:hAnsi="CMU Serif Roman" w:cs="CMU Serif Roman"/>
+          <w:b/>
+          <w:bCs/>
+          <w:color w:val="000000"/>
+          <w:sz w:val="48"/>
+          <w:szCs w:val="48"/>
+          <w:lang w:val="en-IT"/>
+        </w:rPr>
+        <w:t xml:space="preserve"> </w:t>
+      </w:r>
+      <w:r>
+        <w:rPr>
+          <w:rFonts w:ascii="CMU Serif Roman" w:hAnsi="CMU Serif Roman" w:cs="CMU Serif Roman"/>
+          <w:b/>
+          <w:bCs/>
+          <w:color w:val="000000"/>
+          <w:sz w:val="48"/>
+          <w:szCs w:val="48"/>
+          <w:lang w:val="en-IT"/>
+        </w:rPr>
+        <w:br w:type="page"/>
+      </w:r>
+    </w:p>
+    <w:p>
+      <w:pPr>
         <w:spacing w:after="160"/>
         <w:jc w:val="both"/>
         <w:rPr>
@@ -5854,6 +6583,187 @@
           <w:docGrid w:linePitch="360"/>
         </w:sectPr>
       </w:pPr>
+    </w:p>
+    <w:p>
+      <w:pPr>
+        <w:spacing w:after="160"/>
+        <w:jc w:val="right"/>
+        <w:rPr>
+          <w:rFonts w:ascii="CMU Serif Roman" w:hAnsi="CMU Serif Roman" w:cs="CMU Serif Roman"/>
+          <w:b/>
+          <w:bCs/>
+          <w:color w:val="000000"/>
+          <w:sz w:val="48"/>
+          <w:szCs w:val="48"/>
+          <w:lang w:val="en-IT"/>
+        </w:rPr>
+      </w:pPr>
+    </w:p>
+    <w:p>
+      <w:pPr>
+        <w:spacing w:after="160"/>
+        <w:jc w:val="right"/>
+        <w:rPr>
+          <w:rFonts w:ascii="CMU Serif Roman" w:hAnsi="CMU Serif Roman" w:cs="CMU Serif Roman"/>
+          <w:b/>
+          <w:bCs/>
+          <w:color w:val="000000"/>
+          <w:sz w:val="48"/>
+          <w:szCs w:val="48"/>
+          <w:lang w:val="en-IT"/>
+        </w:rPr>
+      </w:pPr>
+    </w:p>
+    <w:p>
+      <w:pPr>
+        <w:spacing w:after="160"/>
+        <w:jc w:val="right"/>
+        <w:rPr>
+          <w:rFonts w:ascii="CMU Serif Roman" w:hAnsi="CMU Serif Roman" w:cs="CMU Serif Roman"/>
+          <w:b/>
+          <w:bCs/>
+          <w:color w:val="000000"/>
+          <w:sz w:val="48"/>
+          <w:szCs w:val="48"/>
+          <w:lang w:val="en-IT"/>
+        </w:rPr>
+      </w:pPr>
+    </w:p>
+    <w:p>
+      <w:pPr>
+        <w:spacing w:after="160"/>
+        <w:jc w:val="right"/>
+        <w:rPr>
+          <w:rFonts w:ascii="CMU Serif Roman" w:hAnsi="CMU Serif Roman" w:cs="CMU Serif Roman"/>
+          <w:b/>
+          <w:bCs/>
+          <w:color w:val="000000"/>
+          <w:sz w:val="48"/>
+          <w:szCs w:val="48"/>
+          <w:lang w:val="en-IT"/>
+        </w:rPr>
+      </w:pPr>
+    </w:p>
+    <w:p>
+      <w:pPr>
+        <w:spacing w:after="160"/>
+        <w:jc w:val="right"/>
+        <w:rPr>
+          <w:rFonts w:ascii="CMU Serif Roman" w:hAnsi="CMU Serif Roman" w:cs="CMU Serif Roman"/>
+          <w:b/>
+          <w:bCs/>
+          <w:color w:val="000000"/>
+          <w:sz w:val="48"/>
+          <w:szCs w:val="48"/>
+          <w:lang w:val="en-IT"/>
+        </w:rPr>
+      </w:pPr>
+    </w:p>
+    <w:p>
+      <w:pPr>
+        <w:spacing w:after="160"/>
+        <w:jc w:val="right"/>
+        <w:rPr>
+          <w:rFonts w:ascii="CMU Serif Roman" w:hAnsi="CMU Serif Roman" w:cs="CMU Serif Roman"/>
+          <w:b/>
+          <w:bCs/>
+          <w:color w:val="000000"/>
+          <w:sz w:val="48"/>
+          <w:szCs w:val="48"/>
+          <w:lang w:val="en-IT"/>
+        </w:rPr>
+      </w:pPr>
+    </w:p>
+    <w:p>
+      <w:pPr>
+        <w:spacing w:after="160"/>
+        <w:jc w:val="right"/>
+        <w:rPr>
+          <w:rFonts w:ascii="CMU Serif Roman" w:hAnsi="CMU Serif Roman" w:cs="CMU Serif Roman"/>
+          <w:b/>
+          <w:bCs/>
+          <w:color w:val="000000"/>
+          <w:sz w:val="48"/>
+          <w:szCs w:val="48"/>
+          <w:lang w:val="en-IT"/>
+        </w:rPr>
+      </w:pPr>
+    </w:p>
+    <w:p>
+      <w:pPr>
+        <w:spacing w:after="160"/>
+        <w:rPr>
+          <w:rFonts w:ascii="CMU Serif Roman" w:hAnsi="CMU Serif Roman" w:cs="CMU Serif Roman"/>
+          <w:b/>
+          <w:bCs/>
+          <w:color w:val="000000"/>
+          <w:sz w:val="48"/>
+          <w:szCs w:val="48"/>
+          <w:lang w:val="en-IT"/>
+        </w:rPr>
+      </w:pPr>
+    </w:p>
+    <w:p>
+      <w:pPr>
+        <w:spacing w:after="160"/>
+        <w:jc w:val="right"/>
+        <w:rPr>
+          <w:rFonts w:ascii="CMU Serif Roman" w:hAnsi="CMU Serif Roman" w:cs="CMU Serif Roman"/>
+          <w:b/>
+          <w:bCs/>
+          <w:color w:val="000000"/>
+          <w:sz w:val="48"/>
+          <w:szCs w:val="48"/>
+        </w:rPr>
+      </w:pPr>
+      <w:r>
+        <w:rPr>
+          <w:rFonts w:ascii="CMU Serif Roman" w:hAnsi="CMU Serif Roman" w:cs="CMU Serif Roman"/>
+          <w:b/>
+          <w:bCs/>
+          <w:color w:val="000000"/>
+          <w:sz w:val="48"/>
+          <w:szCs w:val="48"/>
+          <w:lang w:val="en-IT"/>
+        </w:rPr>
+        <w:t>Sistema propost</w:t>
+      </w:r>
+      <w:r>
+        <w:rPr>
+          <w:rFonts w:ascii="CMU Serif Roman" w:hAnsi="CMU Serif Roman" w:cs="CMU Serif Roman"/>
+          <w:b/>
+          <w:bCs/>
+          <w:color w:val="000000"/>
+          <w:sz w:val="48"/>
+          <w:szCs w:val="48"/>
+        </w:rPr>
+        <w:t>o</w:t>
+      </w:r>
+    </w:p>
+    <w:p>
+      <w:pPr>
+        <w:rPr>
+          <w:rFonts w:ascii="CMU Serif Roman" w:hAnsi="CMU Serif Roman" w:cs="CMU Serif Roman"/>
+          <w:b/>
+          <w:bCs/>
+          <w:color w:val="000000"/>
+          <w:sz w:val="48"/>
+          <w:szCs w:val="48"/>
+          <w:lang w:val="en-IT"/>
+        </w:rPr>
+      </w:pPr>
+      <w:r>
+        <w:rPr>
+          <w:rFonts w:ascii="CMU Serif Roman" w:hAnsi="CMU Serif Roman" w:cs="CMU Serif Roman"/>
+          <w:b/>
+          <w:bCs/>
+          <w:color w:val="000000"/>
+          <w:sz w:val="48"/>
+          <w:szCs w:val="48"/>
+          <w:lang w:val="en-IT"/>
+        </w:rPr>
+        <w:br w:type="page"/>
+      </w:r>
     </w:p>
     <w:p>
       <w:pPr>
@@ -7534,15 +8444,7 @@
           <w:sz w:val="20"/>
           <w:szCs w:val="20"/>
         </w:rPr>
-        <w:t xml:space="preserve"> </w:t>
-      </w:r>
-      <w:r>
-        <w:rPr>
-          <w:rFonts w:ascii="CMU Serif Roman" w:hAnsi="CMU Serif Roman" w:cs="CMU Serif Roman"/>
-          <w:sz w:val="20"/>
-          <w:szCs w:val="20"/>
-        </w:rPr>
-        <w:t>è il sottosistema software all’interno del quale si gestisce l’interfacciamento con l’utente in merito alle seguenti operazioni:</w:t>
+        <w:t xml:space="preserve"> è il sottosistema software all’interno del quale si gestisce l’interfacciamento con l’utente in merito alle seguenti operazioni:</w:t>
       </w:r>
       <w:r>
         <w:rPr>
@@ -8711,36 +9613,48 @@
     </w:p>
     <w:p>
       <w:pPr>
-        <w:rPr>
-          <w:rFonts w:ascii="CMU Serif Roman" w:hAnsi="CMU Serif Roman" w:cs="CMU Serif Roman"/>
-          <w:color w:val="000000"/>
-          <w:sz w:val="20"/>
-          <w:szCs w:val="20"/>
-        </w:rPr>
-      </w:pPr>
-      <w:r>
-        <w:rPr>
-          <w:rFonts w:ascii="CMU Serif Roman" w:hAnsi="CMU Serif Roman" w:cs="CMU Serif Roman"/>
-          <w:color w:val="000000"/>
-          <w:sz w:val="20"/>
-          <w:szCs w:val="20"/>
-        </w:rPr>
-        <w:br w:type="page"/>
-      </w:r>
-    </w:p>
-    <w:p>
-      <w:pPr>
         <w:spacing w:after="160"/>
         <w:jc w:val="both"/>
         <w:rPr>
           <w:rFonts w:ascii="CMU Serif Roman" w:hAnsi="CMU Serif Roman" w:cs="CMU Serif Roman"/>
-          <w:b/>
-          <w:bCs/>
+          <w:color w:val="000000"/>
+          <w:sz w:val="20"/>
+          <w:szCs w:val="20"/>
+        </w:rPr>
+      </w:pPr>
+    </w:p>
+    <w:p>
+      <w:pPr>
+        <w:rPr>
+          <w:rFonts w:ascii="CMU Serif Roman" w:hAnsi="CMU Serif Roman" w:cs="CMU Serif Roman"/>
+          <w:color w:val="000000"/>
+          <w:sz w:val="20"/>
+          <w:szCs w:val="20"/>
+        </w:rPr>
+      </w:pPr>
+      <w:r>
+        <w:rPr>
+          <w:rFonts w:ascii="CMU Serif Roman" w:hAnsi="CMU Serif Roman" w:cs="CMU Serif Roman"/>
+          <w:b/>
+          <w:bCs/>
+          <w:color w:val="000000"/>
           <w:sz w:val="32"/>
           <w:szCs w:val="32"/>
           <w:lang w:val="en-IT"/>
         </w:rPr>
-      </w:pPr>
+        <w:t xml:space="preserve">3.5 </w:t>
+      </w:r>
+      <w:r>
+        <w:rPr>
+          <w:rFonts w:ascii="CMU Serif Roman" w:hAnsi="CMU Serif Roman" w:cs="CMU Serif Roman"/>
+          <w:b/>
+          <w:bCs/>
+          <w:color w:val="000000"/>
+          <w:sz w:val="32"/>
+          <w:szCs w:val="32"/>
+        </w:rPr>
+        <w:t xml:space="preserve">- </w:t>
+      </w:r>
       <w:r>
         <w:rPr>
           <w:rFonts w:ascii="CMU Serif Roman" w:hAnsi="CMU Serif Roman" w:cs="CMU Serif Roman"/>
@@ -8751,21 +9665,12 @@
           <w:szCs w:val="32"/>
           <w:lang w:val="en-IT"/>
         </w:rPr>
-        <w:lastRenderedPageBreak/>
-        <w:t xml:space="preserve">3.5 </w:t>
-      </w:r>
-      <w:r>
-        <w:rPr>
-          <w:rFonts w:ascii="CMU Serif Roman" w:hAnsi="CMU Serif Roman" w:cs="CMU Serif Roman"/>
-          <w:b/>
-          <w:bCs/>
-          <w:color w:val="000000"/>
-          <w:sz w:val="32"/>
-          <w:szCs w:val="32"/>
-        </w:rPr>
-        <w:t xml:space="preserve">- </w:t>
-      </w:r>
-      <w:r>
+        <w:t>Controllo accessi e sicurezza</w:t>
+      </w:r>
+    </w:p>
+    <w:p>
+      <w:pPr>
+        <w:jc w:val="both"/>
         <w:rPr>
           <w:rFonts w:ascii="CMU Serif Roman" w:hAnsi="CMU Serif Roman" w:cs="CMU Serif Roman"/>
           <w:b/>
@@ -8775,8 +9680,108 @@
           <w:szCs w:val="32"/>
           <w:lang w:val="en-IT"/>
         </w:rPr>
-        <w:t>Controllo accessi e sicurezza</w:t>
-      </w:r>
+      </w:pPr>
+    </w:p>
+    <w:p>
+      <w:pPr>
+        <w:jc w:val="both"/>
+        <w:rPr>
+          <w:rFonts w:ascii="CMU Serif Roman" w:hAnsi="CMU Serif Roman" w:cs="CMU Serif Roman"/>
+          <w:sz w:val="20"/>
+          <w:szCs w:val="20"/>
+        </w:rPr>
+      </w:pPr>
+      <w:r>
+        <w:rPr>
+          <w:rFonts w:ascii="CMU Serif Roman" w:hAnsi="CMU Serif Roman" w:cs="CMU Serif Roman"/>
+          <w:color w:val="000000"/>
+          <w:sz w:val="20"/>
+          <w:szCs w:val="20"/>
+        </w:rPr>
+        <w:t>A questo punto della trattazione è necessario stabilire come determinare quale attore può accedere a quale servizio offerto da quale sottosistema. Come detto già precedentemente ogni sottosistema può avere a disposizione l’offerta di più servizi. Si “</w:t>
+      </w:r>
+      <w:proofErr w:type="spellStart"/>
+      <w:r>
+        <w:rPr>
+          <w:rFonts w:ascii="CMU Serif Roman" w:hAnsi="CMU Serif Roman" w:cs="CMU Serif Roman"/>
+          <w:sz w:val="20"/>
+          <w:szCs w:val="20"/>
+        </w:rPr>
+        <w:t>GestioneManagerialeAree</w:t>
+      </w:r>
+      <w:proofErr w:type="spellEnd"/>
+      <w:r>
+        <w:rPr>
+          <w:rFonts w:ascii="CMU Serif Roman" w:hAnsi="CMU Serif Roman" w:cs="CMU Serif Roman"/>
+          <w:sz w:val="20"/>
+          <w:szCs w:val="20"/>
+        </w:rPr>
+        <w:t>” e “</w:t>
+      </w:r>
+      <w:proofErr w:type="spellStart"/>
+      <w:r>
+        <w:rPr>
+          <w:rFonts w:ascii="CMU Serif Roman" w:hAnsi="CMU Serif Roman" w:cs="CMU Serif Roman"/>
+          <w:sz w:val="20"/>
+          <w:szCs w:val="20"/>
+        </w:rPr>
+        <w:t>GestioneTurnoAssegnazioneUtil</w:t>
+      </w:r>
+      <w:proofErr w:type="spellEnd"/>
+      <w:r>
+        <w:rPr>
+          <w:rFonts w:ascii="CMU Serif Roman" w:hAnsi="CMU Serif Roman" w:cs="CMU Serif Roman"/>
+          <w:sz w:val="20"/>
+          <w:szCs w:val="20"/>
+        </w:rPr>
+        <w:t>”</w:t>
+      </w:r>
+      <w:r>
+        <w:rPr>
+          <w:rFonts w:ascii="CMU Serif Roman" w:hAnsi="CMU Serif Roman" w:cs="CMU Serif Roman"/>
+          <w:sz w:val="20"/>
+          <w:szCs w:val="20"/>
+        </w:rPr>
+        <w:t>, ognuno dei quali non può essere disponibile e offerto a tutti gli utenti. In base al login effettuato da un determinato tipo di utente è possibile stabilire quale interfaccia e servizio del sottosistema o intero sottosistema può o non può accedere.</w:t>
+      </w:r>
+      <w:r>
+        <w:rPr>
+          <w:rFonts w:ascii="CMU Serif Roman" w:hAnsi="CMU Serif Roman" w:cs="CMU Serif Roman"/>
+          <w:sz w:val="20"/>
+          <w:szCs w:val="20"/>
+        </w:rPr>
+        <w:t xml:space="preserve"> Tale gestione può essere simulata mediante una ACL (Access Control List) per ogni sottosistema associando una lista di coppie (attore, operazione) ad ogni classe da accedere. Ogni volta che un utente loggato accede al sistema è controllata la lista degli accessi, il conseguente attore e la relativa operazione invocata determinando o meno la possibilità d’accesso.</w:t>
+      </w:r>
+    </w:p>
+    <w:p>
+      <w:pPr>
+        <w:jc w:val="both"/>
+        <w:rPr>
+          <w:rFonts w:ascii="CMU Serif Roman" w:hAnsi="CMU Serif Roman" w:cs="CMU Serif Roman"/>
+          <w:sz w:val="20"/>
+          <w:szCs w:val="20"/>
+        </w:rPr>
+      </w:pPr>
+    </w:p>
+    <w:p>
+      <w:pPr>
+        <w:jc w:val="both"/>
+        <w:rPr>
+          <w:rFonts w:ascii="CMU Serif Roman" w:hAnsi="CMU Serif Roman" w:cs="CMU Serif Roman"/>
+          <w:sz w:val="20"/>
+          <w:szCs w:val="20"/>
+        </w:rPr>
+      </w:pPr>
+    </w:p>
+    <w:p>
+      <w:pPr>
+        <w:jc w:val="both"/>
+        <w:rPr>
+          <w:rFonts w:ascii="CMU Serif Roman" w:hAnsi="CMU Serif Roman" w:cs="CMU Serif Roman"/>
+          <w:sz w:val="20"/>
+          <w:szCs w:val="20"/>
+        </w:rPr>
+      </w:pPr>
     </w:p>
     <w:p>
       <w:pPr>
@@ -8801,23 +9806,35 @@
           <w:szCs w:val="32"/>
           <w:lang w:val="en-IT"/>
         </w:rPr>
-        <w:br w:type="page"/>
-      </w:r>
-    </w:p>
-    <w:p>
-      <w:pPr>
-        <w:spacing w:after="160"/>
-        <w:jc w:val="both"/>
-        <w:rPr>
-          <w:rFonts w:ascii="CMU Serif Roman" w:hAnsi="CMU Serif Roman" w:cs="CMU Serif Roman"/>
-          <w:b/>
-          <w:bCs/>
+        <w:t xml:space="preserve">3.6 </w:t>
+      </w:r>
+      <w:r>
+        <w:rPr>
+          <w:rFonts w:ascii="CMU Serif Roman" w:hAnsi="CMU Serif Roman" w:cs="CMU Serif Roman"/>
+          <w:b/>
+          <w:bCs/>
+          <w:color w:val="000000"/>
+          <w:sz w:val="32"/>
+          <w:szCs w:val="32"/>
+        </w:rPr>
+        <w:t xml:space="preserve">- </w:t>
+      </w:r>
+      <w:r>
+        <w:rPr>
+          <w:rFonts w:ascii="CMU Serif Roman" w:hAnsi="CMU Serif Roman" w:cs="CMU Serif Roman"/>
+          <w:b/>
+          <w:bCs/>
+          <w:color w:val="000000"/>
           <w:sz w:val="32"/>
           <w:szCs w:val="32"/>
           <w:lang w:val="en-IT"/>
         </w:rPr>
-      </w:pPr>
-      <w:r>
+        <w:t>Decisioni sul flusso di controllo globale</w:t>
+      </w:r>
+    </w:p>
+    <w:p>
+      <w:pPr>
+        <w:jc w:val="both"/>
         <w:rPr>
           <w:rFonts w:ascii="CMU Serif Roman" w:hAnsi="CMU Serif Roman" w:cs="CMU Serif Roman"/>
           <w:b/>
@@ -8827,21 +9844,33 @@
           <w:szCs w:val="32"/>
           <w:lang w:val="en-IT"/>
         </w:rPr>
-        <w:lastRenderedPageBreak/>
-        <w:t xml:space="preserve">3.6 </w:t>
-      </w:r>
-      <w:r>
-        <w:rPr>
-          <w:rFonts w:ascii="CMU Serif Roman" w:hAnsi="CMU Serif Roman" w:cs="CMU Serif Roman"/>
-          <w:b/>
-          <w:bCs/>
-          <w:color w:val="000000"/>
-          <w:sz w:val="32"/>
-          <w:szCs w:val="32"/>
-        </w:rPr>
-        <w:t xml:space="preserve">- </w:t>
-      </w:r>
-      <w:r>
+      </w:pPr>
+    </w:p>
+    <w:p>
+      <w:pPr>
+        <w:jc w:val="both"/>
+        <w:rPr>
+          <w:rFonts w:ascii="CMU Serif Roman" w:hAnsi="CMU Serif Roman" w:cs="CMU Serif Roman"/>
+          <w:color w:val="000000"/>
+          <w:sz w:val="20"/>
+          <w:szCs w:val="20"/>
+          <w:lang w:val="en-IT"/>
+        </w:rPr>
+      </w:pPr>
+      <w:r>
+        <w:rPr>
+          <w:rFonts w:ascii="CMU Serif Roman" w:hAnsi="CMU Serif Roman" w:cs="CMU Serif Roman"/>
+          <w:color w:val="000000"/>
+          <w:sz w:val="20"/>
+          <w:szCs w:val="20"/>
+          <w:lang w:val="en-IT"/>
+        </w:rPr>
+        <w:t>La numerosità di richieste sottomesse al server porta alla naturale scelta di un flusso di controllo thread based. Ciò porta ad una necessaria gestione della concorrenza di tali richieste. Il pattern Facade, utilizzato tra gli altri con l’oggetto API, individua quindi un thread control che deve garantire l’accesso da parte di più utenti in modo concorrente ai servizi del server.</w:t>
+      </w:r>
+    </w:p>
+    <w:p>
+      <w:pPr>
+        <w:jc w:val="both"/>
         <w:rPr>
           <w:rFonts w:ascii="CMU Serif Roman" w:hAnsi="CMU Serif Roman" w:cs="CMU Serif Roman"/>
           <w:b/>
@@ -8851,8 +9880,7 @@
           <w:szCs w:val="32"/>
           <w:lang w:val="en-IT"/>
         </w:rPr>
-        <w:t>Decisioni sul flusso di controllo globale</w:t>
-      </w:r>
+      </w:pPr>
     </w:p>
     <w:p>
       <w:pPr>
@@ -8870,74 +9898,6 @@
     </w:p>
     <w:p>
       <w:pPr>
-        <w:jc w:val="both"/>
-        <w:rPr>
-          <w:rFonts w:ascii="CMU Serif Roman" w:hAnsi="CMU Serif Roman" w:cs="CMU Serif Roman"/>
-          <w:color w:val="000000"/>
-          <w:sz w:val="20"/>
-          <w:szCs w:val="20"/>
-          <w:lang w:val="en-IT"/>
-        </w:rPr>
-      </w:pPr>
-      <w:r>
-        <w:rPr>
-          <w:rFonts w:ascii="CMU Serif Roman" w:hAnsi="CMU Serif Roman" w:cs="CMU Serif Roman"/>
-          <w:color w:val="000000"/>
-          <w:sz w:val="20"/>
-          <w:szCs w:val="20"/>
-          <w:lang w:val="en-IT"/>
-        </w:rPr>
-        <w:t>La numerosità di richieste sottomesse al server porta alla naturale scelta di un flusso di controllo thread based. Ciò porta ad una necessaria gestione della concorrenza di tali richieste. Il pattern Facade, utilizzato tra gli altri con l’oggetto API, individua quindi un thread control che deve garantire l’accesso da parte di più utenti in modo concorrente ai servizi del server.</w:t>
-      </w:r>
-    </w:p>
-    <w:p>
-      <w:pPr>
-        <w:jc w:val="both"/>
-        <w:rPr>
-          <w:rFonts w:ascii="CMU Serif Roman" w:hAnsi="CMU Serif Roman" w:cs="CMU Serif Roman"/>
-          <w:color w:val="000000"/>
-          <w:sz w:val="20"/>
-          <w:szCs w:val="20"/>
-          <w:lang w:val="en-IT"/>
-        </w:rPr>
-      </w:pPr>
-    </w:p>
-    <w:p>
-      <w:pPr>
-        <w:jc w:val="both"/>
-        <w:rPr>
-          <w:rFonts w:ascii="CMU Serif Roman" w:hAnsi="CMU Serif Roman" w:cs="CMU Serif Roman"/>
-          <w:color w:val="000000"/>
-          <w:sz w:val="20"/>
-          <w:szCs w:val="20"/>
-          <w:lang w:val="en-IT"/>
-        </w:rPr>
-      </w:pPr>
-    </w:p>
-    <w:p>
-      <w:pPr>
-        <w:jc w:val="both"/>
-        <w:rPr>
-          <w:rFonts w:ascii="CMU Serif Roman" w:hAnsi="CMU Serif Roman" w:cs="CMU Serif Roman"/>
-          <w:color w:val="000000"/>
-          <w:sz w:val="20"/>
-          <w:szCs w:val="20"/>
-          <w:lang w:val="en-IT"/>
-        </w:rPr>
-      </w:pPr>
-    </w:p>
-    <w:p>
-      <w:pPr>
-        <w:jc w:val="both"/>
-        <w:rPr>
-          <w:rFonts w:ascii="CMU Serif Roman" w:hAnsi="CMU Serif Roman" w:cs="CMU Serif Roman"/>
-          <w:color w:val="000000"/>
-          <w:sz w:val="20"/>
-          <w:szCs w:val="20"/>
-          <w:lang w:val="en-IT"/>
-        </w:rPr>
-      </w:pPr>
-      <w:r>
         <w:rPr>
           <w:rFonts w:ascii="CMU Serif Roman" w:hAnsi="CMU Serif Roman" w:cs="CMU Serif Roman"/>
           <w:b/>
@@ -8947,19 +9907,7 @@
           <w:szCs w:val="32"/>
           <w:lang w:val="en-IT"/>
         </w:rPr>
-        <w:t xml:space="preserve">3.7 </w:t>
-      </w:r>
-      <w:r>
-        <w:rPr>
-          <w:rFonts w:ascii="CMU Serif Roman" w:hAnsi="CMU Serif Roman" w:cs="CMU Serif Roman"/>
-          <w:b/>
-          <w:bCs/>
-          <w:color w:val="000000"/>
-          <w:sz w:val="32"/>
-          <w:szCs w:val="32"/>
-        </w:rPr>
-        <w:t xml:space="preserve">- </w:t>
-      </w:r>
+      </w:pPr>
       <w:r>
         <w:rPr>
           <w:rFonts w:ascii="CMU Serif Roman" w:hAnsi="CMU Serif Roman" w:cs="CMU Serif Roman"/>
@@ -8970,6 +9918,54 @@
           <w:szCs w:val="32"/>
           <w:lang w:val="en-IT"/>
         </w:rPr>
+        <w:br w:type="page"/>
+      </w:r>
+    </w:p>
+    <w:p>
+      <w:pPr>
+        <w:jc w:val="both"/>
+        <w:rPr>
+          <w:rFonts w:ascii="CMU Serif Roman" w:hAnsi="CMU Serif Roman" w:cs="CMU Serif Roman"/>
+          <w:color w:val="000000"/>
+          <w:sz w:val="20"/>
+          <w:szCs w:val="20"/>
+          <w:lang w:val="en-IT"/>
+        </w:rPr>
+      </w:pPr>
+      <w:r>
+        <w:rPr>
+          <w:rFonts w:ascii="CMU Serif Roman" w:hAnsi="CMU Serif Roman" w:cs="CMU Serif Roman"/>
+          <w:b/>
+          <w:bCs/>
+          <w:color w:val="000000"/>
+          <w:sz w:val="32"/>
+          <w:szCs w:val="32"/>
+          <w:lang w:val="en-IT"/>
+        </w:rPr>
+        <w:lastRenderedPageBreak/>
+        <w:t xml:space="preserve">3.7 </w:t>
+      </w:r>
+      <w:r>
+        <w:rPr>
+          <w:rFonts w:ascii="CMU Serif Roman" w:hAnsi="CMU Serif Roman" w:cs="CMU Serif Roman"/>
+          <w:b/>
+          <w:bCs/>
+          <w:color w:val="000000"/>
+          <w:sz w:val="32"/>
+          <w:szCs w:val="32"/>
+        </w:rPr>
+        <w:t xml:space="preserve">- </w:t>
+      </w:r>
+      <w:r>
+        <w:rPr>
+          <w:rFonts w:ascii="CMU Serif Roman" w:hAnsi="CMU Serif Roman" w:cs="CMU Serif Roman"/>
+          <w:b/>
+          <w:bCs/>
+          <w:color w:val="000000"/>
+          <w:sz w:val="32"/>
+          <w:szCs w:val="32"/>
+          <w:lang w:val="en-IT"/>
+        </w:rPr>
         <w:t>Condizioni limite</w:t>
       </w:r>
     </w:p>
@@ -8979,6 +9975,8 @@
         <w:rPr>
           <w:rFonts w:ascii="CMU Serif Roman" w:hAnsi="CMU Serif Roman" w:cs="CMU Serif Roman"/>
           <w:color w:val="000000"/>
+          <w:sz w:val="32"/>
+          <w:szCs w:val="32"/>
           <w:lang w:val="en-IT"/>
         </w:rPr>
       </w:pPr>
@@ -9098,12 +10096,129 @@
     </w:p>
     <w:p>
       <w:pPr>
-        <w:spacing w:after="160"/>
-        <w:jc w:val="both"/>
-        <w:rPr>
-          <w:rFonts w:ascii="CMU Serif Roman" w:hAnsi="CMU Serif Roman" w:cs="CMU Serif Roman"/>
-          <w:b/>
-          <w:bCs/>
+        <w:jc w:val="right"/>
+        <w:rPr>
+          <w:rFonts w:ascii="CMU Serif Roman" w:hAnsi="CMU Serif Roman" w:cs="CMU Serif Roman"/>
+          <w:b/>
+          <w:bCs/>
+          <w:color w:val="000000"/>
+          <w:sz w:val="48"/>
+          <w:szCs w:val="48"/>
+        </w:rPr>
+      </w:pPr>
+    </w:p>
+    <w:p>
+      <w:pPr>
+        <w:jc w:val="right"/>
+        <w:rPr>
+          <w:rFonts w:ascii="CMU Serif Roman" w:hAnsi="CMU Serif Roman" w:cs="CMU Serif Roman"/>
+          <w:b/>
+          <w:bCs/>
+          <w:color w:val="000000"/>
+          <w:sz w:val="48"/>
+          <w:szCs w:val="48"/>
+        </w:rPr>
+      </w:pPr>
+    </w:p>
+    <w:p>
+      <w:pPr>
+        <w:jc w:val="right"/>
+        <w:rPr>
+          <w:rFonts w:ascii="CMU Serif Roman" w:hAnsi="CMU Serif Roman" w:cs="CMU Serif Roman"/>
+          <w:b/>
+          <w:bCs/>
+          <w:color w:val="000000"/>
+          <w:sz w:val="48"/>
+          <w:szCs w:val="48"/>
+        </w:rPr>
+      </w:pPr>
+    </w:p>
+    <w:p>
+      <w:pPr>
+        <w:jc w:val="right"/>
+        <w:rPr>
+          <w:rFonts w:ascii="CMU Serif Roman" w:hAnsi="CMU Serif Roman" w:cs="CMU Serif Roman"/>
+          <w:b/>
+          <w:bCs/>
+          <w:color w:val="000000"/>
+          <w:sz w:val="48"/>
+          <w:szCs w:val="48"/>
+        </w:rPr>
+      </w:pPr>
+    </w:p>
+    <w:p>
+      <w:pPr>
+        <w:jc w:val="right"/>
+        <w:rPr>
+          <w:rFonts w:ascii="CMU Serif Roman" w:hAnsi="CMU Serif Roman" w:cs="CMU Serif Roman"/>
+          <w:b/>
+          <w:bCs/>
+          <w:color w:val="000000"/>
+          <w:sz w:val="48"/>
+          <w:szCs w:val="48"/>
+        </w:rPr>
+      </w:pPr>
+    </w:p>
+    <w:p>
+      <w:pPr>
+        <w:jc w:val="right"/>
+        <w:rPr>
+          <w:rFonts w:ascii="CMU Serif Roman" w:hAnsi="CMU Serif Roman" w:cs="CMU Serif Roman"/>
+          <w:b/>
+          <w:bCs/>
+          <w:color w:val="000000"/>
+          <w:sz w:val="48"/>
+          <w:szCs w:val="48"/>
+        </w:rPr>
+      </w:pPr>
+    </w:p>
+    <w:p>
+      <w:pPr>
+        <w:jc w:val="right"/>
+        <w:rPr>
+          <w:rFonts w:ascii="CMU Serif Roman" w:hAnsi="CMU Serif Roman" w:cs="CMU Serif Roman"/>
+          <w:b/>
+          <w:bCs/>
+          <w:color w:val="000000"/>
+          <w:sz w:val="48"/>
+          <w:szCs w:val="48"/>
+        </w:rPr>
+      </w:pPr>
+    </w:p>
+    <w:p>
+      <w:pPr>
+        <w:jc w:val="right"/>
+        <w:rPr>
+          <w:rFonts w:ascii="CMU Serif Roman" w:hAnsi="CMU Serif Roman" w:cs="CMU Serif Roman"/>
+          <w:b/>
+          <w:bCs/>
+          <w:color w:val="000000"/>
+          <w:sz w:val="48"/>
+          <w:szCs w:val="48"/>
+        </w:rPr>
+      </w:pPr>
+    </w:p>
+    <w:p>
+      <w:pPr>
+        <w:jc w:val="right"/>
+        <w:rPr>
+          <w:rFonts w:ascii="CMU Serif Roman" w:hAnsi="CMU Serif Roman" w:cs="CMU Serif Roman"/>
+          <w:b/>
+          <w:bCs/>
+          <w:color w:val="000000"/>
+          <w:sz w:val="48"/>
+          <w:szCs w:val="48"/>
+        </w:rPr>
+      </w:pPr>
+    </w:p>
+    <w:p>
+      <w:pPr>
+        <w:jc w:val="right"/>
+        <w:rPr>
+          <w:rFonts w:ascii="CMU Serif Roman" w:hAnsi="CMU Serif Roman" w:cs="CMU Serif Roman"/>
+          <w:b/>
+          <w:bCs/>
+          <w:color w:val="000000"/>
           <w:sz w:val="48"/>
           <w:szCs w:val="48"/>
           <w:lang w:val="en-IT"/>
@@ -9117,21 +10232,8 @@
           <w:color w:val="000000"/>
           <w:sz w:val="48"/>
           <w:szCs w:val="48"/>
-          <w:lang w:val="en-IT"/>
-        </w:rPr>
-        <w:lastRenderedPageBreak/>
-        <w:t>4</w:t>
-      </w:r>
-      <w:r>
-        <w:rPr>
-          <w:rFonts w:ascii="CMU Serif Roman" w:hAnsi="CMU Serif Roman" w:cs="CMU Serif Roman"/>
-          <w:b/>
-          <w:bCs/>
-          <w:color w:val="000000"/>
-          <w:sz w:val="48"/>
-          <w:szCs w:val="48"/>
-        </w:rPr>
-        <w:t xml:space="preserve"> - </w:t>
+        </w:rPr>
+        <w:t>Se</w:t>
       </w:r>
       <w:r>
         <w:rPr>
@@ -9143,12 +10245,9 @@
           <w:szCs w:val="48"/>
           <w:lang w:val="en-IT"/>
         </w:rPr>
-        <w:t>Servizi del sottosistema</w:t>
-      </w:r>
-    </w:p>
-    <w:p>
-      <w:pPr>
-        <w:jc w:val="both"/>
+        <w:t>rvizi del sottosistema</w:t>
+      </w:r>
+      <w:r>
         <w:rPr>
           <w:rFonts w:ascii="CMU Serif Roman" w:hAnsi="CMU Serif Roman" w:cs="CMU Serif Roman"/>
           <w:b/>
@@ -9158,31 +10257,21 @@
           <w:szCs w:val="48"/>
           <w:lang w:val="en-IT"/>
         </w:rPr>
-      </w:pPr>
-      <w:r>
-        <w:rPr>
-          <w:rFonts w:ascii="CMU Serif Roman" w:hAnsi="CMU Serif Roman" w:cs="CMU Serif Roman"/>
-          <w:b/>
-          <w:bCs/>
-          <w:color w:val="000000"/>
+        <w:br w:type="page"/>
+      </w:r>
+    </w:p>
+    <w:p>
+      <w:pPr>
+        <w:spacing w:after="160"/>
+        <w:jc w:val="both"/>
+        <w:rPr>
+          <w:rFonts w:ascii="CMU Serif Roman" w:hAnsi="CMU Serif Roman" w:cs="CMU Serif Roman"/>
+          <w:b/>
+          <w:bCs/>
           <w:sz w:val="48"/>
           <w:szCs w:val="48"/>
           <w:lang w:val="en-IT"/>
         </w:rPr>
-        <w:br w:type="page"/>
-      </w:r>
-    </w:p>
-    <w:p>
-      <w:pPr>
-        <w:spacing w:after="160"/>
-        <w:jc w:val="both"/>
-        <w:rPr>
-          <w:rFonts w:ascii="CMU Serif Roman" w:hAnsi="CMU Serif Roman" w:cs="CMU Serif Roman"/>
-          <w:b/>
-          <w:bCs/>
-          <w:sz w:val="48"/>
-          <w:szCs w:val="48"/>
-        </w:rPr>
       </w:pPr>
       <w:r>
         <w:rPr>
@@ -9195,7 +10284,7 @@
           <w:lang w:val="en-IT"/>
         </w:rPr>
         <w:lastRenderedPageBreak/>
-        <w:t>5</w:t>
+        <w:t>4</w:t>
       </w:r>
       <w:r>
         <w:rPr>
@@ -9218,8 +10307,458 @@
           <w:szCs w:val="48"/>
           <w:lang w:val="en-IT"/>
         </w:rPr>
+        <w:t>Servizi del sottosistema</w:t>
+      </w:r>
+    </w:p>
+    <w:p>
+      <w:pPr>
+        <w:jc w:val="both"/>
+        <w:rPr>
+          <w:rFonts w:ascii="CMU Serif Roman" w:hAnsi="CMU Serif Roman" w:cs="CMU Serif Roman"/>
+          <w:b/>
+          <w:bCs/>
+          <w:color w:val="000000"/>
+          <w:sz w:val="32"/>
+          <w:szCs w:val="32"/>
+          <w:lang w:val="en-IT"/>
+        </w:rPr>
+      </w:pPr>
+    </w:p>
+    <w:p>
+      <w:pPr>
+        <w:jc w:val="both"/>
+        <w:rPr>
+          <w:rFonts w:ascii="CMU Serif Roman" w:hAnsi="CMU Serif Roman" w:cs="CMU Serif Roman"/>
+          <w:b/>
+          <w:bCs/>
+          <w:color w:val="000000"/>
+          <w:sz w:val="48"/>
+          <w:szCs w:val="48"/>
+          <w:lang w:val="en-IT"/>
+        </w:rPr>
+      </w:pPr>
+      <w:r>
+        <w:rPr>
+          <w:rFonts w:ascii="CMU Serif Roman" w:hAnsi="CMU Serif Roman" w:cs="CMU Serif Roman"/>
+          <w:b/>
+          <w:bCs/>
+          <w:noProof/>
+          <w:color w:val="000000"/>
+          <w:sz w:val="48"/>
+          <w:szCs w:val="48"/>
+          <w:lang w:val="en-IT"/>
+        </w:rPr>
+        <w:drawing>
+          <wp:inline distT="0" distB="0" distL="0" distR="0" wp14:anchorId="7CBDA3B2" wp14:editId="7A5E3B3A">
+            <wp:extent cx="5727700" cy="4052570"/>
+            <wp:effectExtent l="0" t="0" r="0" b="0"/>
+            <wp:docPr id="4" name="Picture 4" descr="A picture containing diagram&#10;&#10;Description automatically generated"/>
+            <wp:cNvGraphicFramePr>
+              <a:graphicFrameLocks xmlns:a="http://schemas.openxmlformats.org/drawingml/2006/main" noChangeAspect="1"/>
+            </wp:cNvGraphicFramePr>
+            <a:graphic xmlns:a="http://schemas.openxmlformats.org/drawingml/2006/main">
+              <a:graphicData uri="http://schemas.openxmlformats.org/drawingml/2006/picture">
+                <pic:pic xmlns:pic="http://schemas.openxmlformats.org/drawingml/2006/picture">
+                  <pic:nvPicPr>
+                    <pic:cNvPr id="4" name="Picture 4" descr="A picture containing diagram&#10;&#10;Description automatically generated"/>
+                    <pic:cNvPicPr/>
+                  </pic:nvPicPr>
+                  <pic:blipFill>
+                    <a:blip r:embed="rId14" cstate="print">
+                      <a:extLst>
+                        <a:ext uri="{28A0092B-C50C-407E-A947-70E740481C1C}">
+                          <a14:useLocalDpi xmlns:a14="http://schemas.microsoft.com/office/drawing/2010/main" val="0"/>
+                        </a:ext>
+                      </a:extLst>
+                    </a:blip>
+                    <a:stretch>
+                      <a:fillRect/>
+                    </a:stretch>
+                  </pic:blipFill>
+                  <pic:spPr>
+                    <a:xfrm>
+                      <a:off x="0" y="0"/>
+                      <a:ext cx="5727700" cy="4052570"/>
+                    </a:xfrm>
+                    <a:prstGeom prst="rect">
+                      <a:avLst/>
+                    </a:prstGeom>
+                  </pic:spPr>
+                </pic:pic>
+              </a:graphicData>
+            </a:graphic>
+          </wp:inline>
+        </w:drawing>
+      </w:r>
+    </w:p>
+    <w:p>
+      <w:pPr>
+        <w:jc w:val="center"/>
+        <w:rPr>
+          <w:rFonts w:ascii="CMU Serif Roman" w:hAnsi="CMU Serif Roman" w:cs="CMU Serif Roman"/>
+          <w:color w:val="000000"/>
+          <w:sz w:val="20"/>
+          <w:szCs w:val="20"/>
+          <w:lang w:val="en-IT"/>
+        </w:rPr>
+      </w:pPr>
+    </w:p>
+    <w:p>
+      <w:pPr>
+        <w:jc w:val="center"/>
+        <w:rPr>
+          <w:rFonts w:ascii="CMU Serif Roman" w:hAnsi="CMU Serif Roman" w:cs="CMU Serif Roman"/>
+          <w:color w:val="000000"/>
+          <w:sz w:val="20"/>
+          <w:szCs w:val="20"/>
+        </w:rPr>
+      </w:pPr>
+      <w:r>
+        <w:rPr>
+          <w:rFonts w:ascii="CMU Serif Roman" w:hAnsi="CMU Serif Roman" w:cs="CMU Serif Roman"/>
+          <w:color w:val="000000"/>
+          <w:sz w:val="20"/>
+          <w:szCs w:val="20"/>
+        </w:rPr>
+        <w:t>Figura 1.3: Diagramma Sottosistemi software con annessi servizi offerti</w:t>
+      </w:r>
+    </w:p>
+    <w:p>
+      <w:pPr>
+        <w:jc w:val="center"/>
+        <w:rPr>
+          <w:rFonts w:ascii="CMU Serif Roman" w:hAnsi="CMU Serif Roman" w:cs="CMU Serif Roman"/>
+          <w:b/>
+          <w:bCs/>
+          <w:color w:val="000000"/>
+          <w:sz w:val="48"/>
+          <w:szCs w:val="48"/>
+          <w:lang w:val="en-IT"/>
+        </w:rPr>
+      </w:pPr>
+      <w:r>
+        <w:rPr>
+          <w:rFonts w:ascii="CMU Serif Roman" w:hAnsi="CMU Serif Roman" w:cs="CMU Serif Roman"/>
+          <w:b/>
+          <w:bCs/>
+          <w:color w:val="000000"/>
+          <w:sz w:val="48"/>
+          <w:szCs w:val="48"/>
+          <w:lang w:val="en-IT"/>
+        </w:rPr>
+        <w:br w:type="page"/>
+      </w:r>
+    </w:p>
+    <w:p>
+      <w:pPr>
+        <w:jc w:val="right"/>
+        <w:rPr>
+          <w:rFonts w:ascii="CMU Serif Roman" w:hAnsi="CMU Serif Roman" w:cs="CMU Serif Roman"/>
+          <w:b/>
+          <w:bCs/>
+          <w:color w:val="000000"/>
+          <w:sz w:val="48"/>
+          <w:szCs w:val="48"/>
+          <w:lang w:val="en-IT"/>
+        </w:rPr>
+      </w:pPr>
+    </w:p>
+    <w:p>
+      <w:pPr>
+        <w:jc w:val="right"/>
+        <w:rPr>
+          <w:rFonts w:ascii="CMU Serif Roman" w:hAnsi="CMU Serif Roman" w:cs="CMU Serif Roman"/>
+          <w:b/>
+          <w:bCs/>
+          <w:color w:val="000000"/>
+          <w:sz w:val="48"/>
+          <w:szCs w:val="48"/>
+          <w:lang w:val="en-IT"/>
+        </w:rPr>
+      </w:pPr>
+    </w:p>
+    <w:p>
+      <w:pPr>
+        <w:jc w:val="right"/>
+        <w:rPr>
+          <w:rFonts w:ascii="CMU Serif Roman" w:hAnsi="CMU Serif Roman" w:cs="CMU Serif Roman"/>
+          <w:b/>
+          <w:bCs/>
+          <w:color w:val="000000"/>
+          <w:sz w:val="48"/>
+          <w:szCs w:val="48"/>
+          <w:lang w:val="en-IT"/>
+        </w:rPr>
+      </w:pPr>
+    </w:p>
+    <w:p>
+      <w:pPr>
+        <w:jc w:val="right"/>
+        <w:rPr>
+          <w:rFonts w:ascii="CMU Serif Roman" w:hAnsi="CMU Serif Roman" w:cs="CMU Serif Roman"/>
+          <w:b/>
+          <w:bCs/>
+          <w:color w:val="000000"/>
+          <w:sz w:val="48"/>
+          <w:szCs w:val="48"/>
+          <w:lang w:val="en-IT"/>
+        </w:rPr>
+      </w:pPr>
+    </w:p>
+    <w:p>
+      <w:pPr>
+        <w:jc w:val="right"/>
+        <w:rPr>
+          <w:rFonts w:ascii="CMU Serif Roman" w:hAnsi="CMU Serif Roman" w:cs="CMU Serif Roman"/>
+          <w:b/>
+          <w:bCs/>
+          <w:color w:val="000000"/>
+          <w:sz w:val="48"/>
+          <w:szCs w:val="48"/>
+          <w:lang w:val="en-IT"/>
+        </w:rPr>
+      </w:pPr>
+    </w:p>
+    <w:p>
+      <w:pPr>
+        <w:jc w:val="right"/>
+        <w:rPr>
+          <w:rFonts w:ascii="CMU Serif Roman" w:hAnsi="CMU Serif Roman" w:cs="CMU Serif Roman"/>
+          <w:b/>
+          <w:bCs/>
+          <w:color w:val="000000"/>
+          <w:sz w:val="48"/>
+          <w:szCs w:val="48"/>
+          <w:lang w:val="en-IT"/>
+        </w:rPr>
+      </w:pPr>
+    </w:p>
+    <w:p>
+      <w:pPr>
+        <w:jc w:val="right"/>
+        <w:rPr>
+          <w:rFonts w:ascii="CMU Serif Roman" w:hAnsi="CMU Serif Roman" w:cs="CMU Serif Roman"/>
+          <w:b/>
+          <w:bCs/>
+          <w:color w:val="000000"/>
+          <w:sz w:val="48"/>
+          <w:szCs w:val="48"/>
+          <w:lang w:val="en-IT"/>
+        </w:rPr>
+      </w:pPr>
+    </w:p>
+    <w:p>
+      <w:pPr>
+        <w:jc w:val="right"/>
+        <w:rPr>
+          <w:rFonts w:ascii="CMU Serif Roman" w:hAnsi="CMU Serif Roman" w:cs="CMU Serif Roman"/>
+          <w:b/>
+          <w:bCs/>
+          <w:color w:val="000000"/>
+          <w:sz w:val="48"/>
+          <w:szCs w:val="48"/>
+          <w:lang w:val="en-IT"/>
+        </w:rPr>
+      </w:pPr>
+    </w:p>
+    <w:p>
+      <w:pPr>
+        <w:jc w:val="right"/>
+        <w:rPr>
+          <w:rFonts w:ascii="CMU Serif Roman" w:hAnsi="CMU Serif Roman" w:cs="CMU Serif Roman"/>
+          <w:b/>
+          <w:bCs/>
+          <w:color w:val="000000"/>
+          <w:sz w:val="48"/>
+          <w:szCs w:val="48"/>
+          <w:lang w:val="en-IT"/>
+        </w:rPr>
+      </w:pPr>
+    </w:p>
+    <w:p>
+      <w:pPr>
+        <w:jc w:val="right"/>
+        <w:rPr>
+          <w:rFonts w:ascii="CMU Serif Roman" w:hAnsi="CMU Serif Roman" w:cs="CMU Serif Roman"/>
+          <w:b/>
+          <w:bCs/>
+          <w:color w:val="000000"/>
+          <w:sz w:val="48"/>
+          <w:szCs w:val="48"/>
+          <w:lang w:val="en-IT"/>
+        </w:rPr>
+      </w:pPr>
+      <w:r>
+        <w:rPr>
+          <w:rFonts w:ascii="CMU Serif Roman" w:hAnsi="CMU Serif Roman" w:cs="CMU Serif Roman"/>
+          <w:b/>
+          <w:bCs/>
+          <w:color w:val="000000"/>
+          <w:sz w:val="48"/>
+          <w:szCs w:val="48"/>
+          <w:lang w:val="en-IT"/>
+        </w:rPr>
         <w:t>Glossario</w:t>
       </w:r>
+      <w:r>
+        <w:rPr>
+          <w:rFonts w:ascii="CMU Serif Roman" w:hAnsi="CMU Serif Roman" w:cs="CMU Serif Roman"/>
+          <w:b/>
+          <w:bCs/>
+          <w:color w:val="000000"/>
+          <w:sz w:val="48"/>
+          <w:szCs w:val="48"/>
+          <w:lang w:val="en-IT"/>
+        </w:rPr>
+        <w:t xml:space="preserve"> </w:t>
+      </w:r>
+      <w:r>
+        <w:rPr>
+          <w:rFonts w:ascii="CMU Serif Roman" w:hAnsi="CMU Serif Roman" w:cs="CMU Serif Roman"/>
+          <w:b/>
+          <w:bCs/>
+          <w:color w:val="000000"/>
+          <w:sz w:val="48"/>
+          <w:szCs w:val="48"/>
+          <w:lang w:val="en-IT"/>
+        </w:rPr>
+        <w:br w:type="page"/>
+      </w:r>
+    </w:p>
+    <w:p>
+      <w:pPr>
+        <w:spacing w:after="160"/>
+        <w:jc w:val="both"/>
+        <w:rPr>
+          <w:rFonts w:ascii="CMU Serif Roman" w:hAnsi="CMU Serif Roman" w:cs="CMU Serif Roman"/>
+          <w:b/>
+          <w:bCs/>
+          <w:color w:val="000000"/>
+          <w:sz w:val="48"/>
+          <w:szCs w:val="48"/>
+          <w:lang w:val="en-IT"/>
+        </w:rPr>
+      </w:pPr>
+      <w:r>
+        <w:rPr>
+          <w:rFonts w:ascii="CMU Serif Roman" w:hAnsi="CMU Serif Roman" w:cs="CMU Serif Roman"/>
+          <w:b/>
+          <w:bCs/>
+          <w:color w:val="000000"/>
+          <w:sz w:val="48"/>
+          <w:szCs w:val="48"/>
+          <w:lang w:val="en-IT"/>
+        </w:rPr>
+        <w:lastRenderedPageBreak/>
+        <w:t>5</w:t>
+      </w:r>
+      <w:r>
+        <w:rPr>
+          <w:rFonts w:ascii="CMU Serif Roman" w:hAnsi="CMU Serif Roman" w:cs="CMU Serif Roman"/>
+          <w:b/>
+          <w:bCs/>
+          <w:color w:val="000000"/>
+          <w:sz w:val="48"/>
+          <w:szCs w:val="48"/>
+        </w:rPr>
+        <w:t xml:space="preserve"> </w:t>
+      </w:r>
+      <w:r>
+        <w:rPr>
+          <w:rFonts w:ascii="CMU Serif Roman" w:hAnsi="CMU Serif Roman" w:cs="CMU Serif Roman"/>
+          <w:b/>
+          <w:bCs/>
+          <w:color w:val="000000"/>
+          <w:sz w:val="48"/>
+          <w:szCs w:val="48"/>
+        </w:rPr>
+        <w:t>–</w:t>
+      </w:r>
+      <w:r>
+        <w:rPr>
+          <w:rFonts w:ascii="CMU Serif Roman" w:hAnsi="CMU Serif Roman" w:cs="CMU Serif Roman"/>
+          <w:b/>
+          <w:bCs/>
+          <w:color w:val="000000"/>
+          <w:sz w:val="48"/>
+          <w:szCs w:val="48"/>
+        </w:rPr>
+        <w:t xml:space="preserve"> </w:t>
+      </w:r>
+      <w:r>
+        <w:rPr>
+          <w:rFonts w:ascii="CMU Serif Roman" w:hAnsi="CMU Serif Roman" w:cs="CMU Serif Roman"/>
+          <w:b/>
+          <w:bCs/>
+          <w:color w:val="000000"/>
+          <w:sz w:val="48"/>
+          <w:szCs w:val="48"/>
+          <w:lang w:val="en-IT"/>
+        </w:rPr>
+        <w:t>Glossario</w:t>
+      </w:r>
+    </w:p>
+    <w:p>
+      <w:pPr>
+        <w:spacing w:after="160"/>
+        <w:jc w:val="both"/>
+        <w:rPr>
+          <w:rFonts w:ascii="CMU Serif Roman" w:hAnsi="CMU Serif Roman" w:cs="CMU Serif Roman"/>
+          <w:b/>
+          <w:bCs/>
+          <w:color w:val="000000"/>
+        </w:rPr>
+      </w:pPr>
+    </w:p>
+    <w:p>
+      <w:pPr>
+        <w:spacing w:after="160"/>
+        <w:jc w:val="both"/>
+        <w:rPr>
+          <w:rFonts w:ascii="CMU Serif Roman" w:hAnsi="CMU Serif Roman" w:cs="CMU Serif Roman"/>
+          <w:color w:val="000000"/>
+          <w:sz w:val="20"/>
+          <w:szCs w:val="20"/>
+        </w:rPr>
+      </w:pPr>
+      <w:r>
+        <w:rPr>
+          <w:rFonts w:ascii="CMU Serif Roman" w:hAnsi="CMU Serif Roman" w:cs="CMU Serif Roman"/>
+          <w:color w:val="000000"/>
+          <w:sz w:val="20"/>
+          <w:szCs w:val="20"/>
+        </w:rPr>
+        <w:t xml:space="preserve">La specifica della terminologia utilizzata è stata già affrontata a più riprese durante la stesura del documento RAD e del presente documento SDD. Si consulti rispettivamente il capitolo </w:t>
+      </w:r>
+      <w:r>
+        <w:rPr>
+          <w:rFonts w:ascii="CMU Serif Roman" w:hAnsi="CMU Serif Roman" w:cs="CMU Serif Roman"/>
+          <w:color w:val="000000"/>
+          <w:sz w:val="20"/>
+          <w:szCs w:val="20"/>
+        </w:rPr>
+        <w:t xml:space="preserve">1 e </w:t>
+      </w:r>
+      <w:r>
+        <w:rPr>
+          <w:rFonts w:ascii="CMU Serif Roman" w:hAnsi="CMU Serif Roman" w:cs="CMU Serif Roman"/>
+          <w:color w:val="000000"/>
+          <w:sz w:val="20"/>
+          <w:szCs w:val="20"/>
+        </w:rPr>
+        <w:t>4 del RAD e il capitolo 1 e 3 del presente SDD.</w:t>
+      </w:r>
+    </w:p>
+    <w:p>
+      <w:pPr>
+        <w:spacing w:after="160"/>
+        <w:jc w:val="both"/>
+        <w:rPr>
+          <w:rFonts w:ascii="CMU Serif Roman" w:hAnsi="CMU Serif Roman" w:cs="CMU Serif Roman"/>
+          <w:sz w:val="20"/>
+          <w:szCs w:val="20"/>
+        </w:rPr>
+      </w:pPr>
     </w:p>
     <w:p>
       <w:pPr>
@@ -9584,6 +11123,11 @@
         <w:docPartUnique/>
       </w:docPartObj>
     </w:sdtPr>
+    <w:sdtEndPr>
+      <w:rPr>
+        <w:rStyle w:val="PageNumber"/>
+      </w:rPr>
+    </w:sdtEndPr>
     <w:sdtContent>
       <w:p>
         <w:pPr>
@@ -9625,6 +11169,11 @@
         <w:docPartUnique/>
       </w:docPartObj>
     </w:sdtPr>
+    <w:sdtEndPr>
+      <w:rPr>
+        <w:rStyle w:val="PageNumber"/>
+      </w:rPr>
+    </w:sdtEndPr>
     <w:sdtContent>
       <w:p>
         <w:pPr>
@@ -9679,6 +11228,11 @@
         <w:docPartUnique/>
       </w:docPartObj>
     </w:sdtPr>
+    <w:sdtEndPr>
+      <w:rPr>
+        <w:rStyle w:val="PageNumber"/>
+      </w:rPr>
+    </w:sdtEndPr>
     <w:sdtContent>
       <w:p>
         <w:pPr>
@@ -12787,9 +14341,12 @@
     <w:autoRedefine/>
     <w:uiPriority w:val="39"/>
     <w:unhideWhenUsed/>
-    <w:rsid w:val="00F230A6"/>
+    <w:rsid w:val="000D518E"/>
     <w:pPr>
-      <w:ind w:left="480"/>
+      <w:tabs>
+        <w:tab w:val="right" w:leader="dot" w:pos="9010"/>
+      </w:tabs>
+      <w:ind w:left="720"/>
     </w:pPr>
     <w:rPr>
       <w:rFonts w:asciiTheme="minorHAnsi" w:hAnsiTheme="minorHAnsi" w:cstheme="minorHAnsi"/>

</xml_diff>

<commit_message>
update RAD PDF and SDD grammar issue
</commit_message>
<xml_diff>
--- a/progettazione/SDD.docx
+++ b/progettazione/SDD.docx
@@ -186,21 +186,8 @@
           <w:sz w:val="48"/>
           <w:szCs w:val="48"/>
         </w:rPr>
-        <w:t xml:space="preserve">System Design </w:t>
-      </w:r>
-      <w:proofErr w:type="spellStart"/>
-      <w:r>
-        <w:rPr>
-          <w:rFonts w:ascii="CMU Serif Roman" w:hAnsi="CMU Serif Roman"/>
-          <w:b/>
-          <w:bCs/>
-          <w:color w:val="000000" w:themeColor="text1"/>
-          <w:sz w:val="48"/>
-          <w:szCs w:val="48"/>
-        </w:rPr>
-        <w:t>Document</w:t>
-      </w:r>
-      <w:proofErr w:type="spellEnd"/>
+        <w:t>System Design Document</w:t>
+      </w:r>
     </w:p>
     <w:p>
       <w:pPr>
@@ -1158,164 +1145,111 @@
               <w:lang w:val="en-IT"/>
             </w:rPr>
           </w:pPr>
-          <w:r>
-            <w:rPr>
-              <w:rFonts w:ascii="CMU Serif Roman" w:hAnsi="CMU Serif Roman" w:cs="CMU Serif Roman"/>
-              <w:b w:val="0"/>
-              <w:bCs w:val="0"/>
-              <w:noProof/>
-              <w:sz w:val="20"/>
-              <w:szCs w:val="20"/>
-            </w:rPr>
-            <w:fldChar w:fldCharType="begin"/>
-          </w:r>
-          <w:r>
-            <w:rPr>
-              <w:rFonts w:ascii="CMU Serif Roman" w:hAnsi="CMU Serif Roman" w:cs="CMU Serif Roman"/>
-              <w:b w:val="0"/>
-              <w:bCs w:val="0"/>
-              <w:noProof/>
-              <w:sz w:val="20"/>
-              <w:szCs w:val="20"/>
-            </w:rPr>
-            <w:instrText xml:space="preserve"> HYPERLINK \l "_Toc91248630" </w:instrText>
-          </w:r>
-          <w:r>
-            <w:rPr>
-              <w:rFonts w:ascii="CMU Serif Roman" w:hAnsi="CMU Serif Roman" w:cs="CMU Serif Roman"/>
-              <w:b w:val="0"/>
-              <w:bCs w:val="0"/>
-              <w:noProof/>
-              <w:sz w:val="20"/>
-              <w:szCs w:val="20"/>
-            </w:rPr>
-          </w:r>
-          <w:r>
-            <w:rPr>
-              <w:rFonts w:ascii="CMU Serif Roman" w:hAnsi="CMU Serif Roman" w:cs="CMU Serif Roman"/>
-              <w:b w:val="0"/>
-              <w:bCs w:val="0"/>
-              <w:noProof/>
-              <w:sz w:val="20"/>
-              <w:szCs w:val="20"/>
-            </w:rPr>
-            <w:fldChar w:fldCharType="separate"/>
-          </w:r>
-          <w:r>
-            <w:rPr>
-              <w:rStyle w:val="Hyperlink"/>
-              <w:rFonts w:ascii="CMU Serif Roman" w:hAnsi="CMU Serif Roman" w:cs="CMU Serif Roman"/>
-              <w:b w:val="0"/>
-              <w:bCs w:val="0"/>
-              <w:noProof/>
-              <w:color w:val="000000" w:themeColor="text1"/>
-              <w:sz w:val="20"/>
-              <w:szCs w:val="20"/>
-            </w:rPr>
-            <w:t>1.3 – Definizioni, Abbreviazioni e Acronimi</w:t>
-          </w:r>
-          <w:r>
-            <w:rPr>
-              <w:rFonts w:ascii="CMU Serif Roman" w:hAnsi="CMU Serif Roman" w:cs="CMU Serif Roman"/>
-              <w:b w:val="0"/>
-              <w:bCs w:val="0"/>
-              <w:noProof/>
-              <w:webHidden/>
-              <w:color w:val="000000" w:themeColor="text1"/>
-              <w:sz w:val="20"/>
-              <w:szCs w:val="20"/>
-            </w:rPr>
-            <w:tab/>
-          </w:r>
-          <w:r>
-            <w:rPr>
-              <w:rFonts w:ascii="CMU Serif Roman" w:hAnsi="CMU Serif Roman" w:cs="CMU Serif Roman"/>
-              <w:b w:val="0"/>
-              <w:bCs w:val="0"/>
-              <w:noProof/>
-              <w:webHidden/>
-              <w:color w:val="000000" w:themeColor="text1"/>
-              <w:sz w:val="20"/>
-              <w:szCs w:val="20"/>
-            </w:rPr>
-            <w:fldChar w:fldCharType="begin"/>
-          </w:r>
-          <w:r>
-            <w:rPr>
-              <w:rFonts w:ascii="CMU Serif Roman" w:hAnsi="CMU Serif Roman" w:cs="CMU Serif Roman"/>
-              <w:b w:val="0"/>
-              <w:bCs w:val="0"/>
-              <w:noProof/>
-              <w:webHidden/>
-              <w:color w:val="000000" w:themeColor="text1"/>
-              <w:sz w:val="20"/>
-              <w:szCs w:val="20"/>
-            </w:rPr>
-            <w:instrText xml:space="preserve"> PAGEREF _Toc91248630 \h </w:instrText>
-          </w:r>
-          <w:r>
-            <w:rPr>
-              <w:rFonts w:ascii="CMU Serif Roman" w:hAnsi="CMU Serif Roman" w:cs="CMU Serif Roman"/>
-              <w:b w:val="0"/>
-              <w:bCs w:val="0"/>
-              <w:noProof/>
-              <w:webHidden/>
-              <w:color w:val="000000" w:themeColor="text1"/>
-              <w:sz w:val="20"/>
-              <w:szCs w:val="20"/>
-            </w:rPr>
-          </w:r>
-          <w:r>
-            <w:rPr>
-              <w:rFonts w:ascii="CMU Serif Roman" w:hAnsi="CMU Serif Roman" w:cs="CMU Serif Roman"/>
-              <w:b w:val="0"/>
-              <w:bCs w:val="0"/>
-              <w:noProof/>
-              <w:webHidden/>
-              <w:color w:val="000000" w:themeColor="text1"/>
-              <w:sz w:val="20"/>
-              <w:szCs w:val="20"/>
-            </w:rPr>
-            <w:fldChar w:fldCharType="separate"/>
-          </w:r>
-          <w:r>
-            <w:rPr>
-              <w:rFonts w:ascii="CMU Serif Roman" w:hAnsi="CMU Serif Roman" w:cs="CMU Serif Roman"/>
-              <w:b w:val="0"/>
-              <w:bCs w:val="0"/>
-              <w:noProof/>
-              <w:webHidden/>
-              <w:color w:val="000000" w:themeColor="text1"/>
-              <w:sz w:val="20"/>
-              <w:szCs w:val="20"/>
-            </w:rPr>
-            <w:t>4</w:t>
-          </w:r>
-          <w:r>
-            <w:rPr>
-              <w:rFonts w:ascii="CMU Serif Roman" w:hAnsi="CMU Serif Roman" w:cs="CMU Serif Roman"/>
-              <w:b w:val="0"/>
-              <w:bCs w:val="0"/>
-              <w:noProof/>
-              <w:webHidden/>
-              <w:color w:val="000000" w:themeColor="text1"/>
-              <w:sz w:val="20"/>
-              <w:szCs w:val="20"/>
-            </w:rPr>
-            <w:fldChar w:fldCharType="end"/>
-          </w:r>
-          <w:r>
-            <w:rPr>
-              <w:rFonts w:ascii="CMU Serif Roman" w:hAnsi="CMU Serif Roman" w:cs="CMU Serif Roman"/>
-              <w:b w:val="0"/>
-              <w:bCs w:val="0"/>
-              <w:noProof/>
-              <w:color w:val="000000" w:themeColor="text1"/>
-              <w:sz w:val="20"/>
-              <w:szCs w:val="20"/>
-            </w:rPr>
-            <w:fldChar w:fldCharType="end"/>
-          </w:r>
+          <w:hyperlink w:anchor="_Toc91248630" w:history="1">
+            <w:r>
+              <w:rPr>
+                <w:rStyle w:val="Hyperlink"/>
+                <w:rFonts w:ascii="CMU Serif Roman" w:hAnsi="CMU Serif Roman" w:cs="CMU Serif Roman"/>
+                <w:b w:val="0"/>
+                <w:bCs w:val="0"/>
+                <w:noProof/>
+                <w:color w:val="000000" w:themeColor="text1"/>
+                <w:sz w:val="20"/>
+                <w:szCs w:val="20"/>
+              </w:rPr>
+              <w:t>1.3 – Definizioni, Abbreviazioni e Acronimi</w:t>
+            </w:r>
+            <w:r>
+              <w:rPr>
+                <w:rFonts w:ascii="CMU Serif Roman" w:hAnsi="CMU Serif Roman" w:cs="CMU Serif Roman"/>
+                <w:b w:val="0"/>
+                <w:bCs w:val="0"/>
+                <w:noProof/>
+                <w:webHidden/>
+                <w:color w:val="000000" w:themeColor="text1"/>
+                <w:sz w:val="20"/>
+                <w:szCs w:val="20"/>
+              </w:rPr>
+              <w:tab/>
+            </w:r>
+            <w:r>
+              <w:rPr>
+                <w:rFonts w:ascii="CMU Serif Roman" w:hAnsi="CMU Serif Roman" w:cs="CMU Serif Roman"/>
+                <w:b w:val="0"/>
+                <w:bCs w:val="0"/>
+                <w:noProof/>
+                <w:webHidden/>
+                <w:color w:val="000000" w:themeColor="text1"/>
+                <w:sz w:val="20"/>
+                <w:szCs w:val="20"/>
+              </w:rPr>
+              <w:fldChar w:fldCharType="begin"/>
+            </w:r>
+            <w:r>
+              <w:rPr>
+                <w:rFonts w:ascii="CMU Serif Roman" w:hAnsi="CMU Serif Roman" w:cs="CMU Serif Roman"/>
+                <w:b w:val="0"/>
+                <w:bCs w:val="0"/>
+                <w:noProof/>
+                <w:webHidden/>
+                <w:color w:val="000000" w:themeColor="text1"/>
+                <w:sz w:val="20"/>
+                <w:szCs w:val="20"/>
+              </w:rPr>
+              <w:instrText xml:space="preserve"> PAGEREF _Toc91248630 \h </w:instrText>
+            </w:r>
+            <w:r>
+              <w:rPr>
+                <w:rFonts w:ascii="CMU Serif Roman" w:hAnsi="CMU Serif Roman" w:cs="CMU Serif Roman"/>
+                <w:b w:val="0"/>
+                <w:bCs w:val="0"/>
+                <w:noProof/>
+                <w:webHidden/>
+                <w:color w:val="000000" w:themeColor="text1"/>
+                <w:sz w:val="20"/>
+                <w:szCs w:val="20"/>
+              </w:rPr>
+            </w:r>
+            <w:r>
+              <w:rPr>
+                <w:rFonts w:ascii="CMU Serif Roman" w:hAnsi="CMU Serif Roman" w:cs="CMU Serif Roman"/>
+                <w:b w:val="0"/>
+                <w:bCs w:val="0"/>
+                <w:noProof/>
+                <w:webHidden/>
+                <w:color w:val="000000" w:themeColor="text1"/>
+                <w:sz w:val="20"/>
+                <w:szCs w:val="20"/>
+              </w:rPr>
+              <w:fldChar w:fldCharType="separate"/>
+            </w:r>
+            <w:r>
+              <w:rPr>
+                <w:rFonts w:ascii="CMU Serif Roman" w:hAnsi="CMU Serif Roman" w:cs="CMU Serif Roman"/>
+                <w:b w:val="0"/>
+                <w:bCs w:val="0"/>
+                <w:noProof/>
+                <w:webHidden/>
+                <w:color w:val="000000" w:themeColor="text1"/>
+                <w:sz w:val="20"/>
+                <w:szCs w:val="20"/>
+              </w:rPr>
+              <w:t>4</w:t>
+            </w:r>
+            <w:r>
+              <w:rPr>
+                <w:rFonts w:ascii="CMU Serif Roman" w:hAnsi="CMU Serif Roman" w:cs="CMU Serif Roman"/>
+                <w:b w:val="0"/>
+                <w:bCs w:val="0"/>
+                <w:noProof/>
+                <w:webHidden/>
+                <w:color w:val="000000" w:themeColor="text1"/>
+                <w:sz w:val="20"/>
+                <w:szCs w:val="20"/>
+              </w:rPr>
+              <w:fldChar w:fldCharType="end"/>
+            </w:r>
+          </w:hyperlink>
         </w:p>
         <w:p>
           <w:pPr>
@@ -1478,104 +1412,72 @@
               <w:lang w:val="en-IT"/>
             </w:rPr>
           </w:pPr>
-          <w:r>
-            <w:rPr>
-              <w:rFonts w:ascii="CMU Serif Roman" w:hAnsi="CMU Serif Roman" w:cs="CMU Serif Roman"/>
-              <w:noProof/>
-            </w:rPr>
-            <w:fldChar w:fldCharType="begin"/>
-          </w:r>
-          <w:r>
-            <w:rPr>
-              <w:rFonts w:ascii="CMU Serif Roman" w:hAnsi="CMU Serif Roman" w:cs="CMU Serif Roman"/>
-              <w:noProof/>
-            </w:rPr>
-            <w:instrText xml:space="preserve"> HYPERLINK \l "_Toc91248633" </w:instrText>
-          </w:r>
-          <w:r>
-            <w:rPr>
-              <w:rFonts w:ascii="CMU Serif Roman" w:hAnsi="CMU Serif Roman" w:cs="CMU Serif Roman"/>
-              <w:noProof/>
-            </w:rPr>
-          </w:r>
-          <w:r>
-            <w:rPr>
-              <w:rFonts w:ascii="CMU Serif Roman" w:hAnsi="CMU Serif Roman" w:cs="CMU Serif Roman"/>
-              <w:noProof/>
-            </w:rPr>
-            <w:fldChar w:fldCharType="separate"/>
-          </w:r>
-          <w:r>
-            <w:rPr>
-              <w:rStyle w:val="Hyperlink"/>
-              <w:rFonts w:ascii="CMU Serif Roman" w:hAnsi="CMU Serif Roman" w:cs="CMU Serif Roman"/>
-              <w:noProof/>
-              <w:color w:val="000000" w:themeColor="text1"/>
-            </w:rPr>
-            <w:t>1.3.3 - Acronimi</w:t>
-          </w:r>
-          <w:r>
-            <w:rPr>
-              <w:rFonts w:ascii="CMU Serif Roman" w:hAnsi="CMU Serif Roman" w:cs="CMU Serif Roman"/>
-              <w:noProof/>
-              <w:webHidden/>
-            </w:rPr>
-            <w:tab/>
-          </w:r>
-          <w:r>
-            <w:rPr>
-              <w:rFonts w:ascii="CMU Serif Roman" w:hAnsi="CMU Serif Roman" w:cs="CMU Serif Roman"/>
-              <w:noProof/>
-              <w:webHidden/>
-            </w:rPr>
-            <w:fldChar w:fldCharType="begin"/>
-          </w:r>
-          <w:r>
-            <w:rPr>
-              <w:rFonts w:ascii="CMU Serif Roman" w:hAnsi="CMU Serif Roman" w:cs="CMU Serif Roman"/>
-              <w:noProof/>
-              <w:webHidden/>
-            </w:rPr>
-            <w:instrText xml:space="preserve"> PAGEREF _Toc91248633 \h </w:instrText>
-          </w:r>
-          <w:r>
-            <w:rPr>
-              <w:rFonts w:ascii="CMU Serif Roman" w:hAnsi="CMU Serif Roman" w:cs="CMU Serif Roman"/>
-              <w:noProof/>
-              <w:webHidden/>
-            </w:rPr>
-          </w:r>
-          <w:r>
-            <w:rPr>
-              <w:rFonts w:ascii="CMU Serif Roman" w:hAnsi="CMU Serif Roman" w:cs="CMU Serif Roman"/>
-              <w:noProof/>
-              <w:webHidden/>
-            </w:rPr>
-            <w:fldChar w:fldCharType="separate"/>
-          </w:r>
-          <w:r>
-            <w:rPr>
-              <w:rFonts w:ascii="CMU Serif Roman" w:hAnsi="CMU Serif Roman" w:cs="CMU Serif Roman"/>
-              <w:noProof/>
-              <w:webHidden/>
-            </w:rPr>
-            <w:t>4</w:t>
-          </w:r>
-          <w:r>
-            <w:rPr>
-              <w:rFonts w:ascii="CMU Serif Roman" w:hAnsi="CMU Serif Roman" w:cs="CMU Serif Roman"/>
-              <w:noProof/>
-              <w:webHidden/>
-            </w:rPr>
-            <w:fldChar w:fldCharType="end"/>
-          </w:r>
-          <w:r>
-            <w:rPr>
-              <w:rFonts w:ascii="CMU Serif Roman" w:hAnsi="CMU Serif Roman" w:cs="CMU Serif Roman"/>
-              <w:noProof/>
-            </w:rPr>
-            <w:fldChar w:fldCharType="end"/>
-          </w:r>
+          <w:hyperlink w:anchor="_Toc91248633" w:history="1">
+            <w:r>
+              <w:rPr>
+                <w:rStyle w:val="Hyperlink"/>
+                <w:rFonts w:ascii="CMU Serif Roman" w:hAnsi="CMU Serif Roman" w:cs="CMU Serif Roman"/>
+                <w:noProof/>
+                <w:color w:val="000000" w:themeColor="text1"/>
+              </w:rPr>
+              <w:t>1.3.3 - Acronimi</w:t>
+            </w:r>
+            <w:r>
+              <w:rPr>
+                <w:rFonts w:ascii="CMU Serif Roman" w:hAnsi="CMU Serif Roman" w:cs="CMU Serif Roman"/>
+                <w:noProof/>
+                <w:webHidden/>
+              </w:rPr>
+              <w:tab/>
+            </w:r>
+            <w:r>
+              <w:rPr>
+                <w:rFonts w:ascii="CMU Serif Roman" w:hAnsi="CMU Serif Roman" w:cs="CMU Serif Roman"/>
+                <w:noProof/>
+                <w:webHidden/>
+              </w:rPr>
+              <w:fldChar w:fldCharType="begin"/>
+            </w:r>
+            <w:r>
+              <w:rPr>
+                <w:rFonts w:ascii="CMU Serif Roman" w:hAnsi="CMU Serif Roman" w:cs="CMU Serif Roman"/>
+                <w:noProof/>
+                <w:webHidden/>
+              </w:rPr>
+              <w:instrText xml:space="preserve"> PAGEREF _Toc91248633 \h </w:instrText>
+            </w:r>
+            <w:r>
+              <w:rPr>
+                <w:rFonts w:ascii="CMU Serif Roman" w:hAnsi="CMU Serif Roman" w:cs="CMU Serif Roman"/>
+                <w:noProof/>
+                <w:webHidden/>
+              </w:rPr>
+            </w:r>
+            <w:r>
+              <w:rPr>
+                <w:rFonts w:ascii="CMU Serif Roman" w:hAnsi="CMU Serif Roman" w:cs="CMU Serif Roman"/>
+                <w:noProof/>
+                <w:webHidden/>
+              </w:rPr>
+              <w:fldChar w:fldCharType="separate"/>
+            </w:r>
+            <w:r>
+              <w:rPr>
+                <w:rFonts w:ascii="CMU Serif Roman" w:hAnsi="CMU Serif Roman" w:cs="CMU Serif Roman"/>
+                <w:noProof/>
+                <w:webHidden/>
+              </w:rPr>
+              <w:t>4</w:t>
+            </w:r>
+            <w:r>
+              <w:rPr>
+                <w:rFonts w:ascii="CMU Serif Roman" w:hAnsi="CMU Serif Roman" w:cs="CMU Serif Roman"/>
+                <w:noProof/>
+                <w:webHidden/>
+              </w:rPr>
+              <w:fldChar w:fldCharType="end"/>
+            </w:r>
+          </w:hyperlink>
         </w:p>
         <w:p>
           <w:pPr>
@@ -1931,29 +1833,7 @@
               <w:sz w:val="20"/>
               <w:szCs w:val="20"/>
             </w:rPr>
-            <w:t xml:space="preserve">     </w:t>
-          </w:r>
-          <w:r>
-            <w:rPr>
-              <w:rFonts w:ascii="CMU Serif Roman" w:hAnsi="CMU Serif Roman" w:cs="CMU Serif Roman"/>
-              <w:b w:val="0"/>
-              <w:bCs w:val="0"/>
-              <w:noProof/>
-              <w:sz w:val="20"/>
-              <w:szCs w:val="20"/>
-            </w:rPr>
-            <w:t>3</w:t>
-          </w:r>
-          <w:r>
-            <w:rPr>
-              <w:rFonts w:ascii="CMU Serif Roman" w:hAnsi="CMU Serif Roman" w:cs="CMU Serif Roman"/>
-              <w:b w:val="0"/>
-              <w:bCs w:val="0"/>
-              <w:noProof/>
-              <w:sz w:val="20"/>
-              <w:szCs w:val="20"/>
-            </w:rPr>
-            <w:t>.1</w:t>
+            <w:t xml:space="preserve">     3.1</w:t>
           </w:r>
           <w:hyperlink w:anchor="_Toc91248635" w:history="1">
             <w:r>
@@ -1967,20 +1847,7 @@
                 <w:sz w:val="20"/>
                 <w:szCs w:val="20"/>
               </w:rPr>
-              <w:t xml:space="preserve"> – </w:t>
-            </w:r>
-            <w:r>
-              <w:rPr>
-                <w:rStyle w:val="Hyperlink"/>
-                <w:rFonts w:ascii="CMU Serif Roman" w:hAnsi="CMU Serif Roman" w:cs="CMU Serif Roman"/>
-                <w:b w:val="0"/>
-                <w:bCs w:val="0"/>
-                <w:noProof/>
-                <w:color w:val="000000" w:themeColor="text1"/>
-                <w:sz w:val="20"/>
-                <w:szCs w:val="20"/>
-              </w:rPr>
-              <w:t>Panoramica</w:t>
+              <w:t xml:space="preserve"> – Panoramica</w:t>
             </w:r>
             <w:r>
               <w:rPr>
@@ -2024,29 +1891,7 @@
               <w:sz w:val="20"/>
               <w:szCs w:val="20"/>
             </w:rPr>
-            <w:t xml:space="preserve">     </w:t>
-          </w:r>
-          <w:r>
-            <w:rPr>
-              <w:rFonts w:ascii="CMU Serif Roman" w:hAnsi="CMU Serif Roman" w:cs="CMU Serif Roman"/>
-              <w:b w:val="0"/>
-              <w:bCs w:val="0"/>
-              <w:noProof/>
-              <w:sz w:val="20"/>
-              <w:szCs w:val="20"/>
-            </w:rPr>
-            <w:t>3.</w:t>
-          </w:r>
-          <w:r>
-            <w:rPr>
-              <w:rFonts w:ascii="CMU Serif Roman" w:hAnsi="CMU Serif Roman" w:cs="CMU Serif Roman"/>
-              <w:b w:val="0"/>
-              <w:bCs w:val="0"/>
-              <w:noProof/>
-              <w:sz w:val="20"/>
-              <w:szCs w:val="20"/>
-            </w:rPr>
-            <w:t>2</w:t>
+            <w:t xml:space="preserve">     3.2</w:t>
           </w:r>
           <w:hyperlink w:anchor="_Toc91248635" w:history="1">
             <w:r>
@@ -2060,20 +1905,7 @@
                 <w:sz w:val="20"/>
                 <w:szCs w:val="20"/>
               </w:rPr>
-              <w:t xml:space="preserve"> – </w:t>
-            </w:r>
-            <w:r>
-              <w:rPr>
-                <w:rStyle w:val="Hyperlink"/>
-                <w:rFonts w:ascii="CMU Serif Roman" w:hAnsi="CMU Serif Roman" w:cs="CMU Serif Roman"/>
-                <w:b w:val="0"/>
-                <w:bCs w:val="0"/>
-                <w:noProof/>
-                <w:color w:val="000000" w:themeColor="text1"/>
-                <w:sz w:val="20"/>
-                <w:szCs w:val="20"/>
-              </w:rPr>
-              <w:t>Decomposizione del sistema</w:t>
+              <w:t xml:space="preserve"> – Decomposizione del sistema</w:t>
             </w:r>
             <w:r>
               <w:rPr>
@@ -2129,18 +1961,7 @@
               <w:sz w:val="20"/>
               <w:szCs w:val="20"/>
             </w:rPr>
-            <w:t xml:space="preserve">     3.</w:t>
-          </w:r>
-          <w:r>
-            <w:rPr>
-              <w:rFonts w:ascii="CMU Serif Roman" w:hAnsi="CMU Serif Roman" w:cs="CMU Serif Roman"/>
-              <w:b w:val="0"/>
-              <w:bCs w:val="0"/>
-              <w:noProof/>
-              <w:sz w:val="20"/>
-              <w:szCs w:val="20"/>
-            </w:rPr>
-            <w:t>3</w:t>
+            <w:t xml:space="preserve">     3.3</w:t>
           </w:r>
           <w:hyperlink w:anchor="_Toc91248635" w:history="1">
             <w:r>
@@ -2154,20 +1975,7 @@
                 <w:sz w:val="20"/>
                 <w:szCs w:val="20"/>
               </w:rPr>
-              <w:t xml:space="preserve"> – </w:t>
-            </w:r>
-            <w:r>
-              <w:rPr>
-                <w:rStyle w:val="Hyperlink"/>
-                <w:rFonts w:ascii="CMU Serif Roman" w:hAnsi="CMU Serif Roman" w:cs="CMU Serif Roman"/>
-                <w:b w:val="0"/>
-                <w:bCs w:val="0"/>
-                <w:noProof/>
-                <w:color w:val="000000" w:themeColor="text1"/>
-                <w:sz w:val="20"/>
-                <w:szCs w:val="20"/>
-              </w:rPr>
-              <w:t>Hardware/Software Mapping</w:t>
+              <w:t xml:space="preserve"> – Hardware/Software Mapping</w:t>
             </w:r>
             <w:r>
               <w:rPr>
@@ -2223,18 +2031,7 @@
               <w:sz w:val="20"/>
               <w:szCs w:val="20"/>
             </w:rPr>
-            <w:t xml:space="preserve">     3.</w:t>
-          </w:r>
-          <w:r>
-            <w:rPr>
-              <w:rFonts w:ascii="CMU Serif Roman" w:hAnsi="CMU Serif Roman" w:cs="CMU Serif Roman"/>
-              <w:b w:val="0"/>
-              <w:bCs w:val="0"/>
-              <w:noProof/>
-              <w:sz w:val="20"/>
-              <w:szCs w:val="20"/>
-            </w:rPr>
-            <w:t>4</w:t>
+            <w:t xml:space="preserve">     3.4</w:t>
           </w:r>
           <w:hyperlink w:anchor="_Toc91248635" w:history="1">
             <w:r>
@@ -2248,20 +2045,7 @@
                 <w:sz w:val="20"/>
                 <w:szCs w:val="20"/>
               </w:rPr>
-              <w:t xml:space="preserve"> – </w:t>
-            </w:r>
-            <w:r>
-              <w:rPr>
-                <w:rStyle w:val="Hyperlink"/>
-                <w:rFonts w:ascii="CMU Serif Roman" w:hAnsi="CMU Serif Roman" w:cs="CMU Serif Roman"/>
-                <w:b w:val="0"/>
-                <w:bCs w:val="0"/>
-                <w:noProof/>
-                <w:color w:val="000000" w:themeColor="text1"/>
-                <w:sz w:val="20"/>
-                <w:szCs w:val="20"/>
-              </w:rPr>
-              <w:t>Gestione dei dati persistenti</w:t>
+              <w:t xml:space="preserve"> – Gestione dei dati persistenti</w:t>
             </w:r>
             <w:r>
               <w:rPr>
@@ -2317,18 +2101,7 @@
               <w:sz w:val="20"/>
               <w:szCs w:val="20"/>
             </w:rPr>
-            <w:t xml:space="preserve">     3.</w:t>
-          </w:r>
-          <w:r>
-            <w:rPr>
-              <w:rFonts w:ascii="CMU Serif Roman" w:hAnsi="CMU Serif Roman" w:cs="CMU Serif Roman"/>
-              <w:b w:val="0"/>
-              <w:bCs w:val="0"/>
-              <w:noProof/>
-              <w:sz w:val="20"/>
-              <w:szCs w:val="20"/>
-            </w:rPr>
-            <w:t>5</w:t>
+            <w:t xml:space="preserve">     3.5</w:t>
           </w:r>
           <w:hyperlink w:anchor="_Toc91248635" w:history="1">
             <w:r>
@@ -2342,20 +2115,7 @@
                 <w:sz w:val="20"/>
                 <w:szCs w:val="20"/>
               </w:rPr>
-              <w:t xml:space="preserve"> – </w:t>
-            </w:r>
-            <w:r>
-              <w:rPr>
-                <w:rStyle w:val="Hyperlink"/>
-                <w:rFonts w:ascii="CMU Serif Roman" w:hAnsi="CMU Serif Roman" w:cs="CMU Serif Roman"/>
-                <w:b w:val="0"/>
-                <w:bCs w:val="0"/>
-                <w:noProof/>
-                <w:color w:val="000000" w:themeColor="text1"/>
-                <w:sz w:val="20"/>
-                <w:szCs w:val="20"/>
-              </w:rPr>
-              <w:t>Controllo accessi e sicurezza</w:t>
+              <w:t xml:space="preserve"> – Controllo accessi e sicurezza</w:t>
             </w:r>
             <w:r>
               <w:rPr>
@@ -2411,18 +2171,7 @@
               <w:sz w:val="20"/>
               <w:szCs w:val="20"/>
             </w:rPr>
-            <w:t xml:space="preserve">     3.</w:t>
-          </w:r>
-          <w:r>
-            <w:rPr>
-              <w:rFonts w:ascii="CMU Serif Roman" w:hAnsi="CMU Serif Roman" w:cs="CMU Serif Roman"/>
-              <w:b w:val="0"/>
-              <w:bCs w:val="0"/>
-              <w:noProof/>
-              <w:sz w:val="20"/>
-              <w:szCs w:val="20"/>
-            </w:rPr>
-            <w:t>6</w:t>
+            <w:t xml:space="preserve">     3.6</w:t>
           </w:r>
           <w:hyperlink w:anchor="_Toc91248635" w:history="1">
             <w:r>
@@ -2436,20 +2185,7 @@
                 <w:sz w:val="20"/>
                 <w:szCs w:val="20"/>
               </w:rPr>
-              <w:t xml:space="preserve"> – </w:t>
-            </w:r>
-            <w:r>
-              <w:rPr>
-                <w:rStyle w:val="Hyperlink"/>
-                <w:rFonts w:ascii="CMU Serif Roman" w:hAnsi="CMU Serif Roman" w:cs="CMU Serif Roman"/>
-                <w:b w:val="0"/>
-                <w:bCs w:val="0"/>
-                <w:noProof/>
-                <w:color w:val="000000" w:themeColor="text1"/>
-                <w:sz w:val="20"/>
-                <w:szCs w:val="20"/>
-              </w:rPr>
-              <w:t>Decisioni sul flusso di controllo globale</w:t>
+              <w:t xml:space="preserve"> – Decisioni sul flusso di controllo globale</w:t>
             </w:r>
             <w:r>
               <w:rPr>
@@ -2505,18 +2241,7 @@
               <w:sz w:val="20"/>
               <w:szCs w:val="20"/>
             </w:rPr>
-            <w:t xml:space="preserve">     3.</w:t>
-          </w:r>
-          <w:r>
-            <w:rPr>
-              <w:rFonts w:ascii="CMU Serif Roman" w:hAnsi="CMU Serif Roman" w:cs="CMU Serif Roman"/>
-              <w:b w:val="0"/>
-              <w:bCs w:val="0"/>
-              <w:noProof/>
-              <w:sz w:val="20"/>
-              <w:szCs w:val="20"/>
-            </w:rPr>
-            <w:t>7</w:t>
+            <w:t xml:space="preserve">     3.7</w:t>
           </w:r>
           <w:hyperlink w:anchor="_Toc91248635" w:history="1">
             <w:r>
@@ -2530,20 +2255,7 @@
                 <w:sz w:val="20"/>
                 <w:szCs w:val="20"/>
               </w:rPr>
-              <w:t xml:space="preserve"> – </w:t>
-            </w:r>
-            <w:r>
-              <w:rPr>
-                <w:rStyle w:val="Hyperlink"/>
-                <w:rFonts w:ascii="CMU Serif Roman" w:hAnsi="CMU Serif Roman" w:cs="CMU Serif Roman"/>
-                <w:b w:val="0"/>
-                <w:bCs w:val="0"/>
-                <w:noProof/>
-                <w:color w:val="000000" w:themeColor="text1"/>
-                <w:sz w:val="20"/>
-                <w:szCs w:val="20"/>
-              </w:rPr>
-              <w:t>Condizioni limite</w:t>
+              <w:t xml:space="preserve"> – Condizioni limite</w:t>
             </w:r>
             <w:r>
               <w:rPr>
@@ -2613,20 +2325,7 @@
                 <w:sz w:val="20"/>
                 <w:szCs w:val="20"/>
               </w:rPr>
-              <w:t xml:space="preserve"> – S</w:t>
-            </w:r>
-            <w:r>
-              <w:rPr>
-                <w:rStyle w:val="Hyperlink"/>
-                <w:rFonts w:ascii="CMU Serif Roman" w:hAnsi="CMU Serif Roman" w:cs="CMU Serif Roman"/>
-                <w:b w:val="0"/>
-                <w:bCs w:val="0"/>
-                <w:noProof/>
-                <w:color w:val="000000" w:themeColor="text1"/>
-                <w:sz w:val="20"/>
-                <w:szCs w:val="20"/>
-              </w:rPr>
-              <w:t>ervizi d</w:t>
+              <w:t xml:space="preserve"> – Servizi d</w:t>
             </w:r>
             <w:r>
               <w:rPr>
@@ -2722,20 +2421,7 @@
                 <w:sz w:val="20"/>
                 <w:szCs w:val="20"/>
               </w:rPr>
-              <w:t xml:space="preserve"> – </w:t>
-            </w:r>
-            <w:r>
-              <w:rPr>
-                <w:rStyle w:val="Hyperlink"/>
-                <w:rFonts w:ascii="CMU Serif Roman" w:hAnsi="CMU Serif Roman" w:cs="CMU Serif Roman"/>
-                <w:b w:val="0"/>
-                <w:bCs w:val="0"/>
-                <w:noProof/>
-                <w:color w:val="000000" w:themeColor="text1"/>
-                <w:sz w:val="20"/>
-                <w:szCs w:val="20"/>
-              </w:rPr>
-              <w:t>Glossario</w:t>
+              <w:t xml:space="preserve"> – Glossario</w:t>
             </w:r>
             <w:r>
               <w:rPr>
@@ -2761,20 +2447,7 @@
                 <w:sz w:val="20"/>
                 <w:szCs w:val="20"/>
               </w:rPr>
-              <w:t>2</w:t>
-            </w:r>
-            <w:r>
-              <w:rPr>
-                <w:rFonts w:ascii="CMU Serif Roman" w:hAnsi="CMU Serif Roman" w:cs="CMU Serif Roman"/>
-                <w:b w:val="0"/>
-                <w:bCs w:val="0"/>
-                <w:noProof/>
-                <w:webHidden/>
-                <w:color w:val="000000" w:themeColor="text1"/>
-                <w:sz w:val="20"/>
-                <w:szCs w:val="20"/>
-              </w:rPr>
-              <w:t>0</w:t>
+              <w:t>20</w:t>
             </w:r>
           </w:hyperlink>
         </w:p>
@@ -2999,21 +2672,12 @@
         </w:rPr>
         <w:t>…………………………</w:t>
       </w:r>
-      <w:proofErr w:type="gramStart"/>
-      <w:r>
-        <w:rPr>
-          <w:rFonts w:ascii="CMU Serif Roman" w:hAnsi="CMU Serif Roman" w:cs="CMU Serif Roman"/>
-          <w:color w:val="000000" w:themeColor="text1"/>
-        </w:rPr>
-        <w:t>…….</w:t>
-      </w:r>
-      <w:proofErr w:type="gramEnd"/>
-      <w:r>
-        <w:rPr>
-          <w:rFonts w:ascii="CMU Serif Roman" w:hAnsi="CMU Serif Roman" w:cs="CMU Serif Roman"/>
-          <w:color w:val="000000" w:themeColor="text1"/>
-        </w:rPr>
-        <w:t xml:space="preserve">.  </w:t>
+      <w:r>
+        <w:rPr>
+          <w:rFonts w:ascii="CMU Serif Roman" w:hAnsi="CMU Serif Roman" w:cs="CMU Serif Roman"/>
+          <w:color w:val="000000" w:themeColor="text1"/>
+        </w:rPr>
+        <w:t xml:space="preserve">……..  </w:t>
       </w:r>
       <w:r>
         <w:rPr>
@@ -3102,30 +2766,14 @@
           <w:rFonts w:ascii="CMU Serif Roman" w:hAnsi="CMU Serif Roman" w:cs="CMU Serif Roman"/>
           <w:color w:val="000000" w:themeColor="text1"/>
         </w:rPr>
-        <w:t>………</w:t>
-      </w:r>
-      <w:proofErr w:type="gramStart"/>
-      <w:r>
-        <w:rPr>
-          <w:rFonts w:ascii="CMU Serif Roman" w:hAnsi="CMU Serif Roman" w:cs="CMU Serif Roman"/>
-          <w:color w:val="000000" w:themeColor="text1"/>
-        </w:rPr>
-        <w:t>……</w:t>
-      </w:r>
-      <w:r>
-        <w:rPr>
-          <w:rFonts w:ascii="CMU Serif Roman" w:hAnsi="CMU Serif Roman" w:cs="CMU Serif Roman"/>
-          <w:color w:val="000000" w:themeColor="text1"/>
-        </w:rPr>
-        <w:t>.</w:t>
-      </w:r>
-      <w:proofErr w:type="gramEnd"/>
-      <w:r>
-        <w:rPr>
-          <w:rFonts w:ascii="CMU Serif Roman" w:hAnsi="CMU Serif Roman" w:cs="CMU Serif Roman"/>
-          <w:color w:val="000000" w:themeColor="text1"/>
-        </w:rPr>
-        <w:t xml:space="preserve">. </w:t>
+        <w:t>……………</w:t>
+      </w:r>
+      <w:r>
+        <w:rPr>
+          <w:rFonts w:ascii="CMU Serif Roman" w:hAnsi="CMU Serif Roman" w:cs="CMU Serif Roman"/>
+          <w:color w:val="000000" w:themeColor="text1"/>
+        </w:rPr>
+        <w:t xml:space="preserve">.. </w:t>
       </w:r>
       <w:r>
         <w:rPr>
@@ -3237,10 +2885,12 @@
           <w:szCs w:val="20"/>
           <w:lang w:val="en-US"/>
         </w:rPr>
-        <w:t xml:space="preserve">[1] Bernd </w:t>
-      </w:r>
-      <w:proofErr w:type="spellStart"/>
-      <w:r>
+        <w:t>[1] Bernd Bruegge, Allen Dutoit - Object-Oriented Software Engineering Using UML, Patterns, and Java: Pearson New International Edition (Pearson, 2014)</w:t>
+      </w:r>
+    </w:p>
+    <w:p>
+      <w:pPr>
+        <w:jc w:val="both"/>
         <w:rPr>
           <w:rFonts w:ascii="CMU Serif Roman" w:hAnsi="CMU Serif Roman" w:cs="Arial"/>
           <w:color w:val="000000" w:themeColor="text1"/>
@@ -3248,10 +2898,11 @@
           <w:szCs w:val="20"/>
           <w:lang w:val="en-US"/>
         </w:rPr>
-        <w:t>Bruegge</w:t>
-      </w:r>
-      <w:proofErr w:type="spellEnd"/>
-      <w:r>
+      </w:pPr>
+    </w:p>
+    <w:p>
+      <w:pPr>
+        <w:jc w:val="both"/>
         <w:rPr>
           <w:rFonts w:ascii="CMU Serif Roman" w:hAnsi="CMU Serif Roman" w:cs="Arial"/>
           <w:color w:val="000000" w:themeColor="text1"/>
@@ -3259,9 +2910,7 @@
           <w:szCs w:val="20"/>
           <w:lang w:val="en-US"/>
         </w:rPr>
-        <w:t xml:space="preserve">, Allen </w:t>
-      </w:r>
-      <w:proofErr w:type="spellStart"/>
+      </w:pPr>
       <w:r>
         <w:rPr>
           <w:rFonts w:ascii="CMU Serif Roman" w:hAnsi="CMU Serif Roman" w:cs="Arial"/>
@@ -3270,9 +2919,8 @@
           <w:szCs w:val="20"/>
           <w:lang w:val="en-US"/>
         </w:rPr>
-        <w:t>Dutoit</w:t>
-      </w:r>
-      <w:proofErr w:type="spellEnd"/>
+        <w:t xml:space="preserve">[2] </w:t>
+      </w:r>
       <w:r>
         <w:rPr>
           <w:rFonts w:ascii="CMU Serif Roman" w:hAnsi="CMU Serif Roman" w:cs="Arial"/>
@@ -3281,73 +2929,7 @@
           <w:szCs w:val="20"/>
           <w:lang w:val="en-US"/>
         </w:rPr>
-        <w:t xml:space="preserve"> - Object-Oriented Software Engineering Using UML, Patterns, and Java: Pearson New International Edition (Pearson, 2014)</w:t>
-      </w:r>
-    </w:p>
-    <w:p>
-      <w:pPr>
-        <w:jc w:val="both"/>
-        <w:rPr>
-          <w:rFonts w:ascii="CMU Serif Roman" w:hAnsi="CMU Serif Roman" w:cs="Arial"/>
-          <w:color w:val="000000" w:themeColor="text1"/>
-          <w:sz w:val="20"/>
-          <w:szCs w:val="20"/>
-          <w:lang w:val="en-US"/>
-        </w:rPr>
-      </w:pPr>
-    </w:p>
-    <w:p>
-      <w:pPr>
-        <w:jc w:val="both"/>
-        <w:rPr>
-          <w:rFonts w:ascii="CMU Serif Roman" w:hAnsi="CMU Serif Roman" w:cs="Arial"/>
-          <w:color w:val="000000" w:themeColor="text1"/>
-          <w:sz w:val="20"/>
-          <w:szCs w:val="20"/>
-          <w:lang w:val="en-US"/>
-        </w:rPr>
-      </w:pPr>
-      <w:r>
-        <w:rPr>
-          <w:rFonts w:ascii="CMU Serif Roman" w:hAnsi="CMU Serif Roman" w:cs="Arial"/>
-          <w:color w:val="000000" w:themeColor="text1"/>
-          <w:sz w:val="20"/>
-          <w:szCs w:val="20"/>
-          <w:lang w:val="en-US"/>
-        </w:rPr>
-        <w:t xml:space="preserve">[2] </w:t>
-      </w:r>
-      <w:r>
-        <w:rPr>
-          <w:rFonts w:ascii="CMU Serif Roman" w:hAnsi="CMU Serif Roman" w:cs="Arial"/>
-          <w:color w:val="000000" w:themeColor="text1"/>
-          <w:sz w:val="20"/>
-          <w:szCs w:val="20"/>
-          <w:lang w:val="en-US"/>
-        </w:rPr>
-        <w:t xml:space="preserve">Erich Gamma, Richard Helm, Ralph Johnson, John M. </w:t>
-      </w:r>
-      <w:proofErr w:type="spellStart"/>
-      <w:r>
-        <w:rPr>
-          <w:rFonts w:ascii="CMU Serif Roman" w:hAnsi="CMU Serif Roman" w:cs="Arial"/>
-          <w:color w:val="000000" w:themeColor="text1"/>
-          <w:sz w:val="20"/>
-          <w:szCs w:val="20"/>
-          <w:lang w:val="en-US"/>
-        </w:rPr>
-        <w:t>Vlissides</w:t>
-      </w:r>
-      <w:proofErr w:type="spellEnd"/>
-      <w:r>
-        <w:rPr>
-          <w:rFonts w:ascii="CMU Serif Roman" w:hAnsi="CMU Serif Roman" w:cs="Arial"/>
-          <w:color w:val="000000" w:themeColor="text1"/>
-          <w:sz w:val="20"/>
-          <w:szCs w:val="20"/>
-          <w:lang w:val="en-US"/>
-        </w:rPr>
-        <w:t xml:space="preserve"> - Design Patterns</w:t>
+        <w:t>Erich Gamma, Richard Helm, Ralph Johnson, John M. Vlissides - Design Patterns</w:t>
       </w:r>
       <w:r>
         <w:rPr>
@@ -4169,7 +3751,6 @@
           <w:lang w:eastAsia="it-IT"/>
         </w:rPr>
       </w:pPr>
-      <w:proofErr w:type="spellStart"/>
       <w:r>
         <w:rPr>
           <w:rFonts w:ascii="CMU Serif Roman" w:hAnsi="CMU Serif Roman" w:cs="CMU Serif Roman"/>
@@ -4178,18 +3759,7 @@
           <w:szCs w:val="20"/>
           <w:lang w:eastAsia="it-IT"/>
         </w:rPr>
-        <w:t>Response</w:t>
-      </w:r>
-      <w:proofErr w:type="spellEnd"/>
-      <w:r>
-        <w:rPr>
-          <w:rFonts w:ascii="CMU Serif Roman" w:hAnsi="CMU Serif Roman" w:cs="CMU Serif Roman"/>
-          <w:color w:val="000000"/>
-          <w:sz w:val="20"/>
-          <w:szCs w:val="20"/>
-          <w:lang w:eastAsia="it-IT"/>
-        </w:rPr>
-        <w:t xml:space="preserve"> ti</w:t>
+        <w:t>Response ti</w:t>
       </w:r>
       <w:r>
         <w:rPr>
@@ -4259,7 +3829,6 @@
           <w:lang w:eastAsia="it-IT"/>
         </w:rPr>
       </w:pPr>
-      <w:proofErr w:type="spellStart"/>
       <w:r>
         <w:rPr>
           <w:rFonts w:ascii="CMU Serif Roman" w:hAnsi="CMU Serif Roman" w:cs="CMU Serif Roman"/>
@@ -4268,40 +3837,7 @@
           <w:szCs w:val="20"/>
           <w:lang w:eastAsia="it-IT"/>
         </w:rPr>
-        <w:t>Maintenance</w:t>
-      </w:r>
-      <w:proofErr w:type="spellEnd"/>
-      <w:r>
-        <w:rPr>
-          <w:rFonts w:ascii="CMU Serif Roman" w:hAnsi="CMU Serif Roman" w:cs="CMU Serif Roman"/>
-          <w:color w:val="000000"/>
-          <w:sz w:val="20"/>
-          <w:szCs w:val="20"/>
-          <w:lang w:eastAsia="it-IT"/>
-        </w:rPr>
-        <w:t xml:space="preserve"> </w:t>
-      </w:r>
-      <w:proofErr w:type="spellStart"/>
-      <w:r>
-        <w:rPr>
-          <w:rFonts w:ascii="CMU Serif Roman" w:hAnsi="CMU Serif Roman" w:cs="CMU Serif Roman"/>
-          <w:color w:val="000000"/>
-          <w:sz w:val="20"/>
-          <w:szCs w:val="20"/>
-          <w:lang w:eastAsia="it-IT"/>
-        </w:rPr>
-        <w:t>cost</w:t>
-      </w:r>
-      <w:proofErr w:type="spellEnd"/>
-      <w:r>
-        <w:rPr>
-          <w:rFonts w:ascii="CMU Serif Roman" w:hAnsi="CMU Serif Roman" w:cs="CMU Serif Roman"/>
-          <w:color w:val="000000"/>
-          <w:sz w:val="20"/>
-          <w:szCs w:val="20"/>
-          <w:lang w:eastAsia="it-IT"/>
-        </w:rPr>
-        <w:t>: IPT dovrebbe garantire costi convenevoli di manutenibilità.</w:t>
+        <w:t>Maintenance cost: IPT dovrebbe garantire costi convenevoli di manutenibilità.</w:t>
       </w:r>
     </w:p>
     <w:p>
@@ -4372,7 +3908,6 @@
           <w:lang w:eastAsia="it-IT"/>
         </w:rPr>
       </w:pPr>
-      <w:proofErr w:type="spellStart"/>
       <w:r>
         <w:rPr>
           <w:rFonts w:ascii="CMU Serif Roman" w:hAnsi="CMU Serif Roman" w:cs="CMU Serif Roman"/>
@@ -4381,18 +3916,7 @@
           <w:szCs w:val="20"/>
           <w:lang w:eastAsia="it-IT"/>
         </w:rPr>
-        <w:t>Portability</w:t>
-      </w:r>
-      <w:proofErr w:type="spellEnd"/>
-      <w:r>
-        <w:rPr>
-          <w:rFonts w:ascii="CMU Serif Roman" w:hAnsi="CMU Serif Roman" w:cs="CMU Serif Roman"/>
-          <w:color w:val="000000"/>
-          <w:sz w:val="20"/>
-          <w:szCs w:val="20"/>
-          <w:lang w:eastAsia="it-IT"/>
-        </w:rPr>
-        <w:t xml:space="preserve">: IPT dovrebbe essere un sistema </w:t>
+        <w:t xml:space="preserve">Portability: IPT dovrebbe essere un sistema </w:t>
       </w:r>
       <w:r>
         <w:rPr>
@@ -4442,7 +3966,6 @@
           <w:lang w:eastAsia="it-IT"/>
         </w:rPr>
       </w:pPr>
-      <w:proofErr w:type="spellStart"/>
       <w:r>
         <w:rPr>
           <w:rFonts w:ascii="CMU Serif Roman" w:hAnsi="CMU Serif Roman" w:cs="CMU Serif Roman"/>
@@ -4451,18 +3974,7 @@
           <w:szCs w:val="20"/>
           <w:lang w:eastAsia="it-IT"/>
         </w:rPr>
-        <w:t>Extensibility</w:t>
-      </w:r>
-      <w:proofErr w:type="spellEnd"/>
-      <w:r>
-        <w:rPr>
-          <w:rFonts w:ascii="CMU Serif Roman" w:hAnsi="CMU Serif Roman" w:cs="CMU Serif Roman"/>
-          <w:color w:val="000000"/>
-          <w:sz w:val="20"/>
-          <w:szCs w:val="20"/>
-          <w:lang w:eastAsia="it-IT"/>
-        </w:rPr>
-        <w:t>: IPT dovrebbe essere tale da permettere l’aggiunta di nuove funzionalità e comportamenti in modo semplice, senza dover modificare l’intero sistema.</w:t>
+        <w:t>Extensibility: IPT dovrebbe essere tale da permettere l’aggiunta di nuove funzionalità e comportamenti in modo semplice, senza dover modificare l’intero sistema.</w:t>
       </w:r>
     </w:p>
     <w:p>
@@ -4538,29 +4050,7 @@
           <w:szCs w:val="20"/>
           <w:lang w:eastAsia="it-IT"/>
         </w:rPr>
-        <w:t xml:space="preserve">Look and </w:t>
-      </w:r>
-      <w:proofErr w:type="spellStart"/>
-      <w:r>
-        <w:rPr>
-          <w:rFonts w:ascii="CMU Serif Roman" w:hAnsi="CMU Serif Roman" w:cs="CMU Serif Roman"/>
-          <w:color w:val="000000"/>
-          <w:sz w:val="20"/>
-          <w:szCs w:val="20"/>
-          <w:lang w:eastAsia="it-IT"/>
-        </w:rPr>
-        <w:t>feel</w:t>
-      </w:r>
-      <w:proofErr w:type="spellEnd"/>
-      <w:r>
-        <w:rPr>
-          <w:rFonts w:ascii="CMU Serif Roman" w:hAnsi="CMU Serif Roman" w:cs="CMU Serif Roman"/>
-          <w:color w:val="000000"/>
-          <w:sz w:val="20"/>
-          <w:szCs w:val="20"/>
-          <w:lang w:eastAsia="it-IT"/>
-        </w:rPr>
-        <w:t xml:space="preserve">: le interfacce di IPT dovrebbero essere </w:t>
+        <w:t xml:space="preserve">Look and feel: le interfacce di IPT dovrebbero essere </w:t>
       </w:r>
       <w:r>
         <w:rPr>
@@ -5335,47 +4825,7 @@
           <w:sz w:val="20"/>
           <w:szCs w:val="20"/>
         </w:rPr>
-        <w:t>QR: abbreviazione per “</w:t>
-      </w:r>
-      <w:proofErr w:type="spellStart"/>
-      <w:r>
-        <w:rPr>
-          <w:rFonts w:ascii="CMU Serif Roman" w:hAnsi="CMU Serif Roman" w:cs="CMU Serif Roman"/>
-          <w:color w:val="000000"/>
-          <w:sz w:val="20"/>
-          <w:szCs w:val="20"/>
-        </w:rPr>
-        <w:t>Quick</w:t>
-      </w:r>
-      <w:proofErr w:type="spellEnd"/>
-      <w:r>
-        <w:rPr>
-          <w:rFonts w:ascii="CMU Serif Roman" w:hAnsi="CMU Serif Roman" w:cs="CMU Serif Roman"/>
-          <w:color w:val="000000"/>
-          <w:sz w:val="20"/>
-          <w:szCs w:val="20"/>
-        </w:rPr>
-        <w:t xml:space="preserve"> </w:t>
-      </w:r>
-      <w:proofErr w:type="spellStart"/>
-      <w:r>
-        <w:rPr>
-          <w:rFonts w:ascii="CMU Serif Roman" w:hAnsi="CMU Serif Roman" w:cs="CMU Serif Roman"/>
-          <w:color w:val="000000"/>
-          <w:sz w:val="20"/>
-          <w:szCs w:val="20"/>
-        </w:rPr>
-        <w:t>Response</w:t>
-      </w:r>
-      <w:proofErr w:type="spellEnd"/>
-      <w:r>
-        <w:rPr>
-          <w:rFonts w:ascii="CMU Serif Roman" w:hAnsi="CMU Serif Roman" w:cs="CMU Serif Roman"/>
-          <w:color w:val="000000"/>
-          <w:sz w:val="20"/>
-          <w:szCs w:val="20"/>
-        </w:rPr>
-        <w:t xml:space="preserve"> Code”</w:t>
+        <w:t>QR: abbreviazione per “Quick Response Code”</w:t>
       </w:r>
     </w:p>
     <w:p>
@@ -5570,27 +5020,7 @@
           <w:sz w:val="20"/>
           <w:szCs w:val="20"/>
         </w:rPr>
-        <w:t xml:space="preserve">I.P.T. acronimo per “Ingegneria SW, Programmazione III, </w:t>
-      </w:r>
-      <w:proofErr w:type="spellStart"/>
-      <w:r>
-        <w:rPr>
-          <w:rFonts w:ascii="CMU Serif Roman" w:hAnsi="CMU Serif Roman" w:cs="CMU Serif Roman"/>
-          <w:color w:val="000000"/>
-          <w:sz w:val="20"/>
-          <w:szCs w:val="20"/>
-        </w:rPr>
-        <w:t>TecWeb</w:t>
-      </w:r>
-      <w:proofErr w:type="spellEnd"/>
-      <w:r>
-        <w:rPr>
-          <w:rFonts w:ascii="CMU Serif Roman" w:hAnsi="CMU Serif Roman" w:cs="CMU Serif Roman"/>
-          <w:color w:val="000000"/>
-          <w:sz w:val="20"/>
-          <w:szCs w:val="20"/>
-        </w:rPr>
-        <w:t>”, l’insieme degli esami che compongono il progetto. Così è stato rinominato il sistema.</w:t>
+        <w:t>I.P.T. acronimo per “Ingegneria SW, Programmazione III, TecWeb”, l’insieme degli esami che compongono il progetto. Così è stato rinominato il sistema.</w:t>
       </w:r>
     </w:p>
     <w:p>
@@ -6383,9 +5813,9 @@
           <w:szCs w:val="20"/>
           <w:lang w:val="en-US"/>
         </w:rPr>
-        <w:t xml:space="preserve">Si </w:t>
-      </w:r>
-      <w:proofErr w:type="spellStart"/>
+        <w:t xml:space="preserve">Si parla quindi di Greenfield Engineering. Infatti, in base </w:t>
+      </w:r>
+      <w:proofErr w:type="gramStart"/>
       <w:r>
         <w:rPr>
           <w:rFonts w:ascii="CMU Serif Roman" w:hAnsi="CMU Serif Roman" w:cs="CMU Serif Roman"/>
@@ -6394,76 +5824,8 @@
           <w:szCs w:val="20"/>
           <w:lang w:val="en-US"/>
         </w:rPr>
-        <w:t>parla</w:t>
-      </w:r>
-      <w:proofErr w:type="spellEnd"/>
-      <w:r>
-        <w:rPr>
-          <w:rFonts w:ascii="CMU Serif Roman" w:hAnsi="CMU Serif Roman" w:cs="CMU Serif Roman"/>
-          <w:color w:val="000000"/>
-          <w:sz w:val="20"/>
-          <w:szCs w:val="20"/>
-          <w:lang w:val="en-US"/>
-        </w:rPr>
-        <w:t xml:space="preserve"> </w:t>
-      </w:r>
-      <w:proofErr w:type="spellStart"/>
-      <w:r>
-        <w:rPr>
-          <w:rFonts w:ascii="CMU Serif Roman" w:hAnsi="CMU Serif Roman" w:cs="CMU Serif Roman"/>
-          <w:color w:val="000000"/>
-          <w:sz w:val="20"/>
-          <w:szCs w:val="20"/>
-          <w:lang w:val="en-US"/>
-        </w:rPr>
-        <w:t>quindi</w:t>
-      </w:r>
-      <w:proofErr w:type="spellEnd"/>
-      <w:r>
-        <w:rPr>
-          <w:rFonts w:ascii="CMU Serif Roman" w:hAnsi="CMU Serif Roman" w:cs="CMU Serif Roman"/>
-          <w:color w:val="000000"/>
-          <w:sz w:val="20"/>
-          <w:szCs w:val="20"/>
-          <w:lang w:val="en-US"/>
-        </w:rPr>
-        <w:t xml:space="preserve"> di Greenfield Engineering. </w:t>
-      </w:r>
-      <w:proofErr w:type="spellStart"/>
-      <w:r>
-        <w:rPr>
-          <w:rFonts w:ascii="CMU Serif Roman" w:hAnsi="CMU Serif Roman" w:cs="CMU Serif Roman"/>
-          <w:color w:val="000000"/>
-          <w:sz w:val="20"/>
-          <w:szCs w:val="20"/>
-          <w:lang w:val="en-US"/>
-        </w:rPr>
-        <w:t>Infatti</w:t>
-      </w:r>
-      <w:proofErr w:type="spellEnd"/>
-      <w:r>
-        <w:rPr>
-          <w:rFonts w:ascii="CMU Serif Roman" w:hAnsi="CMU Serif Roman" w:cs="CMU Serif Roman"/>
-          <w:color w:val="000000"/>
-          <w:sz w:val="20"/>
-          <w:szCs w:val="20"/>
-          <w:lang w:val="en-US"/>
-        </w:rPr>
-        <w:t xml:space="preserve">, in base </w:t>
-      </w:r>
-      <w:proofErr w:type="spellStart"/>
-      <w:proofErr w:type="gramStart"/>
-      <w:r>
-        <w:rPr>
-          <w:rFonts w:ascii="CMU Serif Roman" w:hAnsi="CMU Serif Roman" w:cs="CMU Serif Roman"/>
-          <w:color w:val="000000"/>
-          <w:sz w:val="20"/>
-          <w:szCs w:val="20"/>
-          <w:lang w:val="en-US"/>
-        </w:rPr>
         <w:t>a</w:t>
       </w:r>
-      <w:proofErr w:type="spellEnd"/>
       <w:proofErr w:type="gramEnd"/>
       <w:r>
         <w:rPr>
@@ -7120,65 +6482,14 @@
           <w:szCs w:val="20"/>
         </w:rPr>
       </w:pPr>
-      <w:proofErr w:type="spellStart"/>
-      <w:r>
-        <w:rPr>
-          <w:rFonts w:ascii="CMU Serif Roman" w:hAnsi="CMU Serif Roman" w:cs="CMU Serif Roman"/>
-          <w:color w:val="000000"/>
-          <w:sz w:val="20"/>
-          <w:szCs w:val="20"/>
-        </w:rPr>
-        <w:t>Scheduler</w:t>
-      </w:r>
-      <w:proofErr w:type="spellEnd"/>
-      <w:r>
-        <w:rPr>
-          <w:rFonts w:ascii="CMU Serif Roman" w:hAnsi="CMU Serif Roman" w:cs="CMU Serif Roman"/>
-          <w:color w:val="000000"/>
-          <w:sz w:val="20"/>
-          <w:szCs w:val="20"/>
-        </w:rPr>
-        <w:t xml:space="preserve">: si occupa dello </w:t>
-      </w:r>
-      <w:proofErr w:type="spellStart"/>
-      <w:r>
-        <w:rPr>
-          <w:rFonts w:ascii="CMU Serif Roman" w:hAnsi="CMU Serif Roman" w:cs="CMU Serif Roman"/>
-          <w:color w:val="000000"/>
-          <w:sz w:val="20"/>
-          <w:szCs w:val="20"/>
-        </w:rPr>
-        <w:t>scheduling</w:t>
-      </w:r>
-      <w:proofErr w:type="spellEnd"/>
-      <w:r>
-        <w:rPr>
-          <w:rFonts w:ascii="CMU Serif Roman" w:hAnsi="CMU Serif Roman" w:cs="CMU Serif Roman"/>
-          <w:color w:val="000000"/>
-          <w:sz w:val="20"/>
-          <w:szCs w:val="20"/>
-        </w:rPr>
-        <w:t xml:space="preserve"> dei </w:t>
-      </w:r>
-      <w:proofErr w:type="spellStart"/>
-      <w:r>
-        <w:rPr>
-          <w:rFonts w:ascii="CMU Serif Roman" w:hAnsi="CMU Serif Roman" w:cs="CMU Serif Roman"/>
-          <w:color w:val="000000"/>
-          <w:sz w:val="20"/>
-          <w:szCs w:val="20"/>
-        </w:rPr>
-        <w:t>checker</w:t>
-      </w:r>
-      <w:proofErr w:type="spellEnd"/>
-      <w:r>
-        <w:rPr>
-          <w:rFonts w:ascii="CMU Serif Roman" w:hAnsi="CMU Serif Roman" w:cs="CMU Serif Roman"/>
-          <w:color w:val="000000"/>
-          <w:sz w:val="20"/>
-          <w:szCs w:val="20"/>
-        </w:rPr>
-        <w:t xml:space="preserve"> e degli autisti</w:t>
+      <w:r>
+        <w:rPr>
+          <w:rFonts w:ascii="CMU Serif Roman" w:hAnsi="CMU Serif Roman" w:cs="CMU Serif Roman"/>
+          <w:color w:val="000000"/>
+          <w:sz w:val="20"/>
+          <w:szCs w:val="20"/>
+        </w:rPr>
+        <w:t>Scheduler: si occupa dello scheduling dei checker e degli autisti</w:t>
       </w:r>
     </w:p>
     <w:p>
@@ -7208,25 +6519,14 @@
           <w:szCs w:val="20"/>
         </w:rPr>
       </w:pPr>
-      <w:proofErr w:type="spellStart"/>
-      <w:r>
-        <w:rPr>
-          <w:rFonts w:ascii="CMU Serif Roman" w:hAnsi="CMU Serif Roman" w:cs="CMU Serif Roman"/>
-          <w:color w:val="000000"/>
-          <w:sz w:val="20"/>
-          <w:szCs w:val="20"/>
-        </w:rPr>
-        <w:t>Checker</w:t>
-      </w:r>
-      <w:proofErr w:type="spellEnd"/>
-      <w:r>
-        <w:rPr>
-          <w:rFonts w:ascii="CMU Serif Roman" w:hAnsi="CMU Serif Roman" w:cs="CMU Serif Roman"/>
-          <w:color w:val="000000"/>
-          <w:sz w:val="20"/>
-          <w:szCs w:val="20"/>
-        </w:rPr>
-        <w:t>: si occupa della verifica dei mezzi di trasporto prima del loro impiego</w:t>
+      <w:r>
+        <w:rPr>
+          <w:rFonts w:ascii="CMU Serif Roman" w:hAnsi="CMU Serif Roman" w:cs="CMU Serif Roman"/>
+          <w:color w:val="000000"/>
+          <w:sz w:val="20"/>
+          <w:szCs w:val="20"/>
+        </w:rPr>
+        <w:t>Checker: si occupa della verifica dei mezzi di trasporto prima del loro impiego</w:t>
       </w:r>
     </w:p>
     <w:p>
@@ -7291,25 +6591,14 @@
           <w:szCs w:val="20"/>
         </w:rPr>
       </w:pPr>
-      <w:proofErr w:type="spellStart"/>
-      <w:r>
-        <w:rPr>
-          <w:rFonts w:ascii="CMU Serif Roman" w:hAnsi="CMU Serif Roman" w:cs="CMU Serif Roman"/>
-          <w:color w:val="000000"/>
-          <w:sz w:val="20"/>
-          <w:szCs w:val="20"/>
-        </w:rPr>
-        <w:t>AddettoPersonale</w:t>
-      </w:r>
-      <w:proofErr w:type="spellEnd"/>
-      <w:r>
-        <w:rPr>
-          <w:rFonts w:ascii="CMU Serif Roman" w:hAnsi="CMU Serif Roman" w:cs="CMU Serif Roman"/>
-          <w:color w:val="000000"/>
-          <w:sz w:val="20"/>
-          <w:szCs w:val="20"/>
-        </w:rPr>
-        <w:t>: si occupa della gestione degli impiegati dal punto di vista remunerativo</w:t>
+      <w:r>
+        <w:rPr>
+          <w:rFonts w:ascii="CMU Serif Roman" w:hAnsi="CMU Serif Roman" w:cs="CMU Serif Roman"/>
+          <w:color w:val="000000"/>
+          <w:sz w:val="20"/>
+          <w:szCs w:val="20"/>
+        </w:rPr>
+        <w:t>AddettoPersonale: si occupa della gestione degli impiegati dal punto di vista remunerativo</w:t>
       </w:r>
     </w:p>
     <w:p>
@@ -7338,7 +6627,6 @@
           <w:szCs w:val="20"/>
         </w:rPr>
       </w:pPr>
-      <w:proofErr w:type="spellStart"/>
       <w:r>
         <w:rPr>
           <w:rFonts w:ascii="CMU Serif Roman" w:hAnsi="CMU Serif Roman" w:cs="CMU Serif Roman"/>
@@ -7348,7 +6636,6 @@
         </w:rPr>
         <w:t>AddettoComunicazioni</w:t>
       </w:r>
-      <w:proofErr w:type="spellEnd"/>
       <w:r>
         <w:rPr>
           <w:rFonts w:ascii="CMU Serif Roman" w:hAnsi="CMU Serif Roman" w:cs="CMU Serif Roman"/>
@@ -7386,45 +6673,14 @@
           <w:lang w:val="en-IT"/>
         </w:rPr>
       </w:pPr>
-      <w:proofErr w:type="spellStart"/>
-      <w:r>
-        <w:rPr>
-          <w:rFonts w:ascii="CMU Serif Roman" w:hAnsi="CMU Serif Roman" w:cs="CMU Serif Roman"/>
-          <w:color w:val="000000"/>
-          <w:sz w:val="20"/>
-          <w:szCs w:val="20"/>
-        </w:rPr>
-        <w:t>ManagerAziendale</w:t>
-      </w:r>
-      <w:proofErr w:type="spellEnd"/>
-      <w:r>
-        <w:rPr>
-          <w:rFonts w:ascii="CMU Serif Roman" w:hAnsi="CMU Serif Roman" w:cs="CMU Serif Roman"/>
-          <w:color w:val="000000"/>
-          <w:sz w:val="20"/>
-          <w:szCs w:val="20"/>
-        </w:rPr>
-        <w:t>: si occupa della registrazione degli impiegati, della loro assunzione e del loro licenziamento, approva le buste paga elaborate dagli “</w:t>
-      </w:r>
-      <w:proofErr w:type="spellStart"/>
-      <w:r>
-        <w:rPr>
-          <w:rFonts w:ascii="CMU Serif Roman" w:hAnsi="CMU Serif Roman" w:cs="CMU Serif Roman"/>
-          <w:color w:val="000000"/>
-          <w:sz w:val="20"/>
-          <w:szCs w:val="20"/>
-        </w:rPr>
-        <w:t>AddettoPersonale</w:t>
-      </w:r>
-      <w:proofErr w:type="spellEnd"/>
-      <w:r>
-        <w:rPr>
-          <w:rFonts w:ascii="CMU Serif Roman" w:hAnsi="CMU Serif Roman" w:cs="CMU Serif Roman"/>
-          <w:color w:val="000000"/>
-          <w:sz w:val="20"/>
-          <w:szCs w:val="20"/>
-        </w:rPr>
-        <w:t xml:space="preserve">”, </w:t>
+      <w:r>
+        <w:rPr>
+          <w:rFonts w:ascii="CMU Serif Roman" w:hAnsi="CMU Serif Roman" w:cs="CMU Serif Roman"/>
+          <w:color w:val="000000"/>
+          <w:sz w:val="20"/>
+          <w:szCs w:val="20"/>
+        </w:rPr>
+        <w:t xml:space="preserve">ManagerAziendale: si occupa della registrazione degli impiegati, della loro assunzione e del loro licenziamento, approva le buste paga elaborate dagli “AddettoPersonale”, </w:t>
       </w:r>
       <w:r>
         <w:rPr>
@@ -7972,34 +7228,22 @@
           <w:szCs w:val="20"/>
         </w:rPr>
       </w:pPr>
-      <w:proofErr w:type="spellStart"/>
-      <w:r>
-        <w:rPr>
-          <w:rFonts w:ascii="CMU Serif Roman" w:hAnsi="CMU Serif Roman" w:cs="CMU Serif Roman"/>
-          <w:sz w:val="20"/>
-          <w:szCs w:val="20"/>
-        </w:rPr>
-        <w:t>ProfiloUtil</w:t>
-      </w:r>
-      <w:proofErr w:type="spellEnd"/>
-      <w:r>
-        <w:rPr>
-          <w:rFonts w:ascii="CMU Serif Roman" w:hAnsi="CMU Serif Roman" w:cs="CMU Serif Roman"/>
-          <w:sz w:val="20"/>
-          <w:szCs w:val="20"/>
-        </w:rPr>
-        <w:t xml:space="preserve"> è il </w:t>
-      </w:r>
-      <w:proofErr w:type="spellStart"/>
-      <w:r>
-        <w:rPr>
-          <w:rFonts w:ascii="CMU Serif Roman" w:hAnsi="CMU Serif Roman" w:cs="CMU Serif Roman"/>
-          <w:sz w:val="20"/>
-          <w:szCs w:val="20"/>
-        </w:rPr>
-        <w:t>sottositema</w:t>
-      </w:r>
-      <w:proofErr w:type="spellEnd"/>
+      <w:r>
+        <w:rPr>
+          <w:rFonts w:ascii="CMU Serif Roman" w:hAnsi="CMU Serif Roman" w:cs="CMU Serif Roman"/>
+          <w:sz w:val="20"/>
+          <w:szCs w:val="20"/>
+        </w:rPr>
+        <w:t xml:space="preserve">ProfiloUtil è il </w:t>
+      </w:r>
+      <w:r>
+        <w:rPr>
+          <w:rFonts w:ascii="CMU Serif Roman" w:hAnsi="CMU Serif Roman" w:cs="CMU Serif Roman"/>
+          <w:sz w:val="20"/>
+          <w:szCs w:val="20"/>
+        </w:rPr>
+        <w:t>sottosistema</w:t>
+      </w:r>
       <w:r>
         <w:rPr>
           <w:rFonts w:ascii="CMU Serif Roman" w:hAnsi="CMU Serif Roman" w:cs="CMU Serif Roman"/>
@@ -8052,34 +7296,22 @@
           <w:szCs w:val="20"/>
         </w:rPr>
       </w:pPr>
-      <w:proofErr w:type="spellStart"/>
-      <w:r>
-        <w:rPr>
-          <w:rFonts w:ascii="CMU Serif Roman" w:hAnsi="CMU Serif Roman" w:cs="CMU Serif Roman"/>
-          <w:sz w:val="20"/>
-          <w:szCs w:val="20"/>
-        </w:rPr>
-        <w:t>TitoloViaggioUtil</w:t>
-      </w:r>
-      <w:proofErr w:type="spellEnd"/>
-      <w:r>
-        <w:rPr>
-          <w:rFonts w:ascii="CMU Serif Roman" w:hAnsi="CMU Serif Roman" w:cs="CMU Serif Roman"/>
-          <w:sz w:val="20"/>
-          <w:szCs w:val="20"/>
-        </w:rPr>
-        <w:t xml:space="preserve"> è il </w:t>
-      </w:r>
-      <w:proofErr w:type="spellStart"/>
-      <w:r>
-        <w:rPr>
-          <w:rFonts w:ascii="CMU Serif Roman" w:hAnsi="CMU Serif Roman" w:cs="CMU Serif Roman"/>
-          <w:sz w:val="20"/>
-          <w:szCs w:val="20"/>
-        </w:rPr>
-        <w:t>sottositema</w:t>
-      </w:r>
-      <w:proofErr w:type="spellEnd"/>
+      <w:r>
+        <w:rPr>
+          <w:rFonts w:ascii="CMU Serif Roman" w:hAnsi="CMU Serif Roman" w:cs="CMU Serif Roman"/>
+          <w:sz w:val="20"/>
+          <w:szCs w:val="20"/>
+        </w:rPr>
+        <w:t xml:space="preserve">TitoloViaggioUtil è il </w:t>
+      </w:r>
+      <w:r>
+        <w:rPr>
+          <w:rFonts w:ascii="CMU Serif Roman" w:hAnsi="CMU Serif Roman" w:cs="CMU Serif Roman"/>
+          <w:sz w:val="20"/>
+          <w:szCs w:val="20"/>
+        </w:rPr>
+        <w:t>sottosistema</w:t>
+      </w:r>
       <w:r>
         <w:rPr>
           <w:rFonts w:ascii="CMU Serif Roman" w:hAnsi="CMU Serif Roman" w:cs="CMU Serif Roman"/>
@@ -8116,23 +7348,13 @@
           <w:szCs w:val="20"/>
         </w:rPr>
       </w:pPr>
-      <w:proofErr w:type="spellStart"/>
-      <w:r>
-        <w:rPr>
-          <w:rFonts w:ascii="CMU Serif Roman" w:hAnsi="CMU Serif Roman" w:cs="CMU Serif Roman"/>
-          <w:sz w:val="20"/>
-          <w:szCs w:val="20"/>
-        </w:rPr>
-        <w:t>RegistrazioneUtil</w:t>
-      </w:r>
-      <w:proofErr w:type="spellEnd"/>
-      <w:r>
-        <w:rPr>
-          <w:rFonts w:ascii="CMU Serif Roman" w:hAnsi="CMU Serif Roman" w:cs="CMU Serif Roman"/>
-          <w:sz w:val="20"/>
-          <w:szCs w:val="20"/>
-        </w:rPr>
-        <w:t xml:space="preserve"> è il sottosistema software che prevede l’interfacciamento con l’utente per la fase di registrazione</w:t>
+      <w:r>
+        <w:rPr>
+          <w:rFonts w:ascii="CMU Serif Roman" w:hAnsi="CMU Serif Roman" w:cs="CMU Serif Roman"/>
+          <w:sz w:val="20"/>
+          <w:szCs w:val="20"/>
+        </w:rPr>
+        <w:t>RegistrazioneUtil è il sottosistema software che prevede l’interfacciamento con l’utente per la fase di registrazione</w:t>
       </w:r>
     </w:p>
     <w:p>
@@ -8162,23 +7384,13 @@
           <w:szCs w:val="20"/>
         </w:rPr>
       </w:pPr>
-      <w:proofErr w:type="spellStart"/>
-      <w:r>
-        <w:rPr>
-          <w:rFonts w:ascii="CMU Serif Roman" w:hAnsi="CMU Serif Roman" w:cs="CMU Serif Roman"/>
-          <w:sz w:val="20"/>
-          <w:szCs w:val="20"/>
-        </w:rPr>
-        <w:t>LoginUtil</w:t>
-      </w:r>
-      <w:proofErr w:type="spellEnd"/>
-      <w:r>
-        <w:rPr>
-          <w:rFonts w:ascii="CMU Serif Roman" w:hAnsi="CMU Serif Roman" w:cs="CMU Serif Roman"/>
-          <w:sz w:val="20"/>
-          <w:szCs w:val="20"/>
-        </w:rPr>
-        <w:t xml:space="preserve"> è il sottosistema software che prevede l’interfacciamento con l’utente per la fase di login</w:t>
+      <w:r>
+        <w:rPr>
+          <w:rFonts w:ascii="CMU Serif Roman" w:hAnsi="CMU Serif Roman" w:cs="CMU Serif Roman"/>
+          <w:sz w:val="20"/>
+          <w:szCs w:val="20"/>
+        </w:rPr>
+        <w:t>LoginUtil è il sottosistema software che prevede l’interfacciamento con l’utente per la fase di login</w:t>
       </w:r>
     </w:p>
     <w:p>
@@ -8208,23 +7420,13 @@
           <w:szCs w:val="20"/>
         </w:rPr>
       </w:pPr>
-      <w:proofErr w:type="spellStart"/>
-      <w:r>
-        <w:rPr>
-          <w:rFonts w:ascii="CMU Serif Roman" w:hAnsi="CMU Serif Roman" w:cs="CMU Serif Roman"/>
-          <w:sz w:val="20"/>
-          <w:szCs w:val="20"/>
-        </w:rPr>
-        <w:t>GestioneAvvisiTipiAvvisiUtil</w:t>
-      </w:r>
-      <w:proofErr w:type="spellEnd"/>
-      <w:r>
-        <w:rPr>
-          <w:rFonts w:ascii="CMU Serif Roman" w:hAnsi="CMU Serif Roman" w:cs="CMU Serif Roman"/>
-          <w:sz w:val="20"/>
-          <w:szCs w:val="20"/>
-        </w:rPr>
-        <w:t xml:space="preserve"> è</w:t>
+      <w:r>
+        <w:rPr>
+          <w:rFonts w:ascii="CMU Serif Roman" w:hAnsi="CMU Serif Roman" w:cs="CMU Serif Roman"/>
+          <w:sz w:val="20"/>
+          <w:szCs w:val="20"/>
+        </w:rPr>
+        <w:t>GestioneAvvisiTipiAvvisiUtil è</w:t>
       </w:r>
       <w:r>
         <w:rPr>
@@ -8270,7 +7472,6 @@
           <w:szCs w:val="20"/>
         </w:rPr>
       </w:pPr>
-      <w:proofErr w:type="spellStart"/>
       <w:r>
         <w:rPr>
           <w:rFonts w:ascii="CMU Serif Roman" w:hAnsi="CMU Serif Roman" w:cs="CMU Serif Roman"/>
@@ -8279,7 +7480,6 @@
         </w:rPr>
         <w:t>GestioneManagerialeAree</w:t>
       </w:r>
-      <w:proofErr w:type="spellEnd"/>
       <w:r>
         <w:rPr>
           <w:rFonts w:ascii="CMU Serif Roman" w:hAnsi="CMU Serif Roman" w:cs="CMU Serif Roman"/>
@@ -8320,16 +7520,14 @@
         </w:rPr>
         <w:t xml:space="preserve"> aggiunta, rimozione, modifica e </w:t>
       </w:r>
-      <w:proofErr w:type="spellStart"/>
-      <w:r>
-        <w:rPr>
-          <w:rFonts w:ascii="CMU Serif Roman" w:hAnsi="CMU Serif Roman" w:cs="CMU Serif Roman"/>
-          <w:sz w:val="20"/>
-          <w:szCs w:val="20"/>
-        </w:rPr>
-        <w:t>visualizzaione</w:t>
-      </w:r>
-      <w:proofErr w:type="spellEnd"/>
+      <w:r>
+        <w:rPr>
+          <w:rFonts w:ascii="CMU Serif Roman" w:hAnsi="CMU Serif Roman" w:cs="CMU Serif Roman"/>
+          <w:sz w:val="20"/>
+          <w:szCs w:val="20"/>
+        </w:rPr>
+        <w:t>visualizzazione</w:t>
+      </w:r>
       <w:r>
         <w:rPr>
           <w:rFonts w:ascii="CMU Serif Roman" w:hAnsi="CMU Serif Roman" w:cs="CMU Serif Roman"/>
@@ -8338,16 +7536,14 @@
         </w:rPr>
         <w:t xml:space="preserve"> di aree, aggiunta, rimozione, modifica e </w:t>
       </w:r>
-      <w:proofErr w:type="spellStart"/>
-      <w:r>
-        <w:rPr>
-          <w:rFonts w:ascii="CMU Serif Roman" w:hAnsi="CMU Serif Roman" w:cs="CMU Serif Roman"/>
-          <w:sz w:val="20"/>
-          <w:szCs w:val="20"/>
-        </w:rPr>
-        <w:t>visualizzaione</w:t>
-      </w:r>
-      <w:proofErr w:type="spellEnd"/>
+      <w:r>
+        <w:rPr>
+          <w:rFonts w:ascii="CMU Serif Roman" w:hAnsi="CMU Serif Roman" w:cs="CMU Serif Roman"/>
+          <w:sz w:val="20"/>
+          <w:szCs w:val="20"/>
+        </w:rPr>
+        <w:t>visualizzazione</w:t>
+      </w:r>
       <w:r>
         <w:rPr>
           <w:rFonts w:ascii="CMU Serif Roman" w:hAnsi="CMU Serif Roman" w:cs="CMU Serif Roman"/>
@@ -8356,16 +7552,14 @@
         </w:rPr>
         <w:t xml:space="preserve"> di linee, aggiunta, rimozione, modifica e </w:t>
       </w:r>
-      <w:proofErr w:type="spellStart"/>
-      <w:r>
-        <w:rPr>
-          <w:rFonts w:ascii="CMU Serif Roman" w:hAnsi="CMU Serif Roman" w:cs="CMU Serif Roman"/>
-          <w:sz w:val="20"/>
-          <w:szCs w:val="20"/>
-        </w:rPr>
-        <w:t>visualizzaione</w:t>
-      </w:r>
-      <w:proofErr w:type="spellEnd"/>
+      <w:r>
+        <w:rPr>
+          <w:rFonts w:ascii="CMU Serif Roman" w:hAnsi="CMU Serif Roman" w:cs="CMU Serif Roman"/>
+          <w:sz w:val="20"/>
+          <w:szCs w:val="20"/>
+        </w:rPr>
+        <w:t>visualizzazione</w:t>
+      </w:r>
       <w:r>
         <w:rPr>
           <w:rFonts w:ascii="CMU Serif Roman" w:hAnsi="CMU Serif Roman" w:cs="CMU Serif Roman"/>
@@ -8374,16 +7568,14 @@
         </w:rPr>
         <w:t xml:space="preserve"> di corse, aggiunta, rimozione, modifica e </w:t>
       </w:r>
-      <w:proofErr w:type="spellStart"/>
-      <w:r>
-        <w:rPr>
-          <w:rFonts w:ascii="CMU Serif Roman" w:hAnsi="CMU Serif Roman" w:cs="CMU Serif Roman"/>
-          <w:sz w:val="20"/>
-          <w:szCs w:val="20"/>
-        </w:rPr>
-        <w:t>visualizzaione</w:t>
-      </w:r>
-      <w:proofErr w:type="spellEnd"/>
+      <w:r>
+        <w:rPr>
+          <w:rFonts w:ascii="CMU Serif Roman" w:hAnsi="CMU Serif Roman" w:cs="CMU Serif Roman"/>
+          <w:sz w:val="20"/>
+          <w:szCs w:val="20"/>
+        </w:rPr>
+        <w:t>visualizzazione</w:t>
+      </w:r>
       <w:r>
         <w:rPr>
           <w:rFonts w:ascii="CMU Serif Roman" w:hAnsi="CMU Serif Roman" w:cs="CMU Serif Roman"/>
@@ -8428,23 +7620,13 @@
           <w:szCs w:val="20"/>
         </w:rPr>
       </w:pPr>
-      <w:proofErr w:type="spellStart"/>
-      <w:r>
-        <w:rPr>
-          <w:rFonts w:ascii="CMU Serif Roman" w:hAnsi="CMU Serif Roman" w:cs="CMU Serif Roman"/>
-          <w:sz w:val="20"/>
-          <w:szCs w:val="20"/>
-        </w:rPr>
-        <w:t>GestioneRemunerazioneImpiegato</w:t>
-      </w:r>
-      <w:proofErr w:type="spellEnd"/>
-      <w:r>
-        <w:rPr>
-          <w:rFonts w:ascii="CMU Serif Roman" w:hAnsi="CMU Serif Roman" w:cs="CMU Serif Roman"/>
-          <w:sz w:val="20"/>
-          <w:szCs w:val="20"/>
-        </w:rPr>
-        <w:t xml:space="preserve"> è il sottosistema software all’interno del quale si gestisce l’interfacciamento con l’utente in merito alle seguenti operazioni:</w:t>
+      <w:r>
+        <w:rPr>
+          <w:rFonts w:ascii="CMU Serif Roman" w:hAnsi="CMU Serif Roman" w:cs="CMU Serif Roman"/>
+          <w:sz w:val="20"/>
+          <w:szCs w:val="20"/>
+        </w:rPr>
+        <w:t>GestioneRemunerazioneImpiegato è il sottosistema software all’interno del quale si gestisce l’interfacciamento con l’utente in merito alle seguenti operazioni:</w:t>
       </w:r>
       <w:r>
         <w:rPr>
@@ -8522,23 +7704,13 @@
           <w:szCs w:val="20"/>
         </w:rPr>
       </w:pPr>
-      <w:proofErr w:type="spellStart"/>
-      <w:r>
-        <w:rPr>
-          <w:rFonts w:ascii="CMU Serif Roman" w:hAnsi="CMU Serif Roman" w:cs="CMU Serif Roman"/>
-          <w:sz w:val="20"/>
-          <w:szCs w:val="20"/>
-        </w:rPr>
-        <w:t>GestioneStoricoMezzoUtil</w:t>
-      </w:r>
-      <w:proofErr w:type="spellEnd"/>
-      <w:r>
-        <w:rPr>
-          <w:rFonts w:ascii="CMU Serif Roman" w:hAnsi="CMU Serif Roman" w:cs="CMU Serif Roman"/>
-          <w:sz w:val="20"/>
-          <w:szCs w:val="20"/>
-        </w:rPr>
-        <w:t xml:space="preserve"> </w:t>
+      <w:r>
+        <w:rPr>
+          <w:rFonts w:ascii="CMU Serif Roman" w:hAnsi="CMU Serif Roman" w:cs="CMU Serif Roman"/>
+          <w:sz w:val="20"/>
+          <w:szCs w:val="20"/>
+        </w:rPr>
+        <w:t xml:space="preserve">GestioneStoricoMezzoUtil </w:t>
       </w:r>
       <w:r>
         <w:rPr>
@@ -8584,7 +7756,6 @@
           <w:szCs w:val="20"/>
         </w:rPr>
       </w:pPr>
-      <w:proofErr w:type="spellStart"/>
       <w:r>
         <w:rPr>
           <w:rFonts w:ascii="CMU Serif Roman" w:hAnsi="CMU Serif Roman" w:cs="CMU Serif Roman"/>
@@ -8593,7 +7764,6 @@
         </w:rPr>
         <w:t>GestioneTurnoAssegnazioneUtil</w:t>
       </w:r>
-      <w:proofErr w:type="spellEnd"/>
       <w:r>
         <w:rPr>
           <w:rFonts w:ascii="CMU Serif Roman" w:hAnsi="CMU Serif Roman" w:cs="CMU Serif Roman"/>
@@ -8616,43 +7786,7 @@
           <w:sz w:val="20"/>
           <w:szCs w:val="20"/>
         </w:rPr>
-        <w:t xml:space="preserve"> aggiunta, rimozione, ripetizione e visualizzazione di assegnazioni “</w:t>
-      </w:r>
-      <w:proofErr w:type="spellStart"/>
-      <w:r>
-        <w:rPr>
-          <w:rFonts w:ascii="CMU Serif Roman" w:hAnsi="CMU Serif Roman" w:cs="CMU Serif Roman"/>
-          <w:sz w:val="20"/>
-          <w:szCs w:val="20"/>
-        </w:rPr>
-        <w:t>MezzoCorsaTurnoAutista</w:t>
-      </w:r>
-      <w:proofErr w:type="spellEnd"/>
-      <w:r>
-        <w:rPr>
-          <w:rFonts w:ascii="CMU Serif Roman" w:hAnsi="CMU Serif Roman" w:cs="CMU Serif Roman"/>
-          <w:sz w:val="20"/>
-          <w:szCs w:val="20"/>
-        </w:rPr>
-        <w:t>” e di assegnazioni “</w:t>
-      </w:r>
-      <w:proofErr w:type="spellStart"/>
-      <w:r>
-        <w:rPr>
-          <w:rFonts w:ascii="CMU Serif Roman" w:hAnsi="CMU Serif Roman" w:cs="CMU Serif Roman"/>
-          <w:sz w:val="20"/>
-          <w:szCs w:val="20"/>
-        </w:rPr>
-        <w:t>MezziDepositoTurnoChecker</w:t>
-      </w:r>
-      <w:proofErr w:type="spellEnd"/>
-      <w:r>
-        <w:rPr>
-          <w:rFonts w:ascii="CMU Serif Roman" w:hAnsi="CMU Serif Roman" w:cs="CMU Serif Roman"/>
-          <w:sz w:val="20"/>
-          <w:szCs w:val="20"/>
-        </w:rPr>
-        <w:t>”</w:t>
+        <w:t xml:space="preserve"> aggiunta, rimozione, ripetizione e visualizzazione di assegnazioni “MezzoCorsaTurnoAutista” e di assegnazioni “MezziDepositoTurnoChecker”</w:t>
       </w:r>
       <w:r>
         <w:rPr>
@@ -8676,43 +7810,7 @@
           <w:sz w:val="20"/>
           <w:szCs w:val="20"/>
         </w:rPr>
-        <w:t xml:space="preserve">di turni per </w:t>
-      </w:r>
-      <w:proofErr w:type="spellStart"/>
-      <w:r>
-        <w:rPr>
-          <w:rFonts w:ascii="CMU Serif Roman" w:hAnsi="CMU Serif Roman" w:cs="CMU Serif Roman"/>
-          <w:sz w:val="20"/>
-          <w:szCs w:val="20"/>
-        </w:rPr>
-        <w:t>checker</w:t>
-      </w:r>
-      <w:proofErr w:type="spellEnd"/>
-      <w:r>
-        <w:rPr>
-          <w:rFonts w:ascii="CMU Serif Roman" w:hAnsi="CMU Serif Roman" w:cs="CMU Serif Roman"/>
-          <w:sz w:val="20"/>
-          <w:szCs w:val="20"/>
-        </w:rPr>
-        <w:t xml:space="preserve">, </w:t>
-      </w:r>
-      <w:proofErr w:type="spellStart"/>
-      <w:r>
-        <w:rPr>
-          <w:rFonts w:ascii="CMU Serif Roman" w:hAnsi="CMU Serif Roman" w:cs="CMU Serif Roman"/>
-          <w:sz w:val="20"/>
-          <w:szCs w:val="20"/>
-        </w:rPr>
-        <w:t>scheduler</w:t>
-      </w:r>
-      <w:proofErr w:type="spellEnd"/>
-      <w:r>
-        <w:rPr>
-          <w:rFonts w:ascii="CMU Serif Roman" w:hAnsi="CMU Serif Roman" w:cs="CMU Serif Roman"/>
-          <w:sz w:val="20"/>
-          <w:szCs w:val="20"/>
-        </w:rPr>
-        <w:t>, addetto comunicazioni, addetto personale, autista</w:t>
+        <w:t>di turni per checker, scheduler, addetto comunicazioni, addetto personale, autista</w:t>
       </w:r>
       <w:r>
         <w:rPr>
@@ -8736,43 +7834,7 @@
           <w:sz w:val="20"/>
           <w:szCs w:val="20"/>
         </w:rPr>
-        <w:t xml:space="preserve"> da un </w:t>
-      </w:r>
-      <w:proofErr w:type="spellStart"/>
-      <w:r>
-        <w:rPr>
-          <w:rFonts w:ascii="CMU Serif Roman" w:hAnsi="CMU Serif Roman" w:cs="CMU Serif Roman"/>
-          <w:sz w:val="20"/>
-          <w:szCs w:val="20"/>
-        </w:rPr>
-        <w:t>checker</w:t>
-      </w:r>
-      <w:proofErr w:type="spellEnd"/>
-      <w:r>
-        <w:rPr>
-          <w:rFonts w:ascii="CMU Serif Roman" w:hAnsi="CMU Serif Roman" w:cs="CMU Serif Roman"/>
-          <w:sz w:val="20"/>
-          <w:szCs w:val="20"/>
-        </w:rPr>
-        <w:t xml:space="preserve"> o da uno autista e conseguente notifica alla figura </w:t>
-      </w:r>
-      <w:proofErr w:type="spellStart"/>
-      <w:r>
-        <w:rPr>
-          <w:rFonts w:ascii="CMU Serif Roman" w:hAnsi="CMU Serif Roman" w:cs="CMU Serif Roman"/>
-          <w:sz w:val="20"/>
-          <w:szCs w:val="20"/>
-        </w:rPr>
-        <w:t>scheduler</w:t>
-      </w:r>
-      <w:proofErr w:type="spellEnd"/>
-      <w:r>
-        <w:rPr>
-          <w:rFonts w:ascii="CMU Serif Roman" w:hAnsi="CMU Serif Roman" w:cs="CMU Serif Roman"/>
-          <w:sz w:val="20"/>
-          <w:szCs w:val="20"/>
-        </w:rPr>
-        <w:t xml:space="preserve"> e all’autista eventualmente interessato.</w:t>
+        <w:t xml:space="preserve"> da un checker o da uno autista e conseguente notifica alla figura scheduler e all’autista eventualmente interessato.</w:t>
       </w:r>
     </w:p>
     <w:p>
@@ -9103,9 +8165,145 @@
           <w:sz w:val="20"/>
           <w:szCs w:val="20"/>
         </w:rPr>
-        <w:t xml:space="preserve"> o altro </w:t>
-      </w:r>
-      <w:proofErr w:type="spellStart"/>
+        <w:t xml:space="preserve"> o altro device per i quali è stato sviluppato il sistema</w:t>
+      </w:r>
+      <w:r>
+        <w:rPr>
+          <w:rFonts w:ascii="CMU Serif Roman" w:hAnsi="CMU Serif Roman" w:cs="CMU Serif Roman"/>
+          <w:color w:val="000000" w:themeColor="text1"/>
+          <w:sz w:val="20"/>
+          <w:szCs w:val="20"/>
+        </w:rPr>
+        <w:t xml:space="preserve"> software</w:t>
+      </w:r>
+      <w:r>
+        <w:rPr>
+          <w:rFonts w:ascii="CMU Serif Roman" w:hAnsi="CMU Serif Roman" w:cs="CMU Serif Roman"/>
+          <w:color w:val="000000" w:themeColor="text1"/>
+          <w:sz w:val="20"/>
+          <w:szCs w:val="20"/>
+          <w:lang w:val="en-IT"/>
+        </w:rPr>
+        <w:t xml:space="preserve"> con i</w:t>
+      </w:r>
+      <w:r>
+        <w:rPr>
+          <w:rFonts w:ascii="CMU Serif Roman" w:hAnsi="CMU Serif Roman" w:cs="CMU Serif Roman"/>
+          <w:color w:val="000000" w:themeColor="text1"/>
+          <w:sz w:val="20"/>
+          <w:szCs w:val="20"/>
+        </w:rPr>
+        <w:t>l</w:t>
+      </w:r>
+      <w:r>
+        <w:rPr>
+          <w:rFonts w:ascii="CMU Serif Roman" w:hAnsi="CMU Serif Roman" w:cs="CMU Serif Roman"/>
+          <w:color w:val="000000" w:themeColor="text1"/>
+          <w:sz w:val="20"/>
+          <w:szCs w:val="20"/>
+          <w:lang w:val="en-IT"/>
+        </w:rPr>
+        <w:t xml:space="preserve"> soli vincol</w:t>
+      </w:r>
+      <w:r>
+        <w:rPr>
+          <w:rFonts w:ascii="CMU Serif Roman" w:hAnsi="CMU Serif Roman" w:cs="CMU Serif Roman"/>
+          <w:color w:val="000000" w:themeColor="text1"/>
+          <w:sz w:val="20"/>
+          <w:szCs w:val="20"/>
+        </w:rPr>
+        <w:t>o</w:t>
+      </w:r>
+      <w:r>
+        <w:rPr>
+          <w:rFonts w:ascii="CMU Serif Roman" w:hAnsi="CMU Serif Roman" w:cs="CMU Serif Roman"/>
+          <w:color w:val="000000" w:themeColor="text1"/>
+          <w:sz w:val="20"/>
+          <w:szCs w:val="20"/>
+          <w:lang w:val="en-IT"/>
+        </w:rPr>
+        <w:t xml:space="preserve"> di possedere</w:t>
+      </w:r>
+    </w:p>
+    <w:p>
+      <w:pPr>
+        <w:jc w:val="both"/>
+        <w:rPr>
+          <w:rFonts w:ascii="CMU Serif Roman" w:hAnsi="CMU Serif Roman" w:cs="CMU Serif Roman"/>
+          <w:color w:val="000000" w:themeColor="text1"/>
+          <w:sz w:val="20"/>
+          <w:szCs w:val="20"/>
+        </w:rPr>
+      </w:pPr>
+      <w:r>
+        <w:rPr>
+          <w:rFonts w:ascii="CMU Serif Roman" w:hAnsi="CMU Serif Roman" w:cs="CMU Serif Roman"/>
+          <w:color w:val="000000" w:themeColor="text1"/>
+          <w:sz w:val="20"/>
+          <w:szCs w:val="20"/>
+          <w:lang w:val="en-IT"/>
+        </w:rPr>
+        <w:t>il software installato</w:t>
+      </w:r>
+      <w:r>
+        <w:rPr>
+          <w:rFonts w:ascii="CMU Serif Roman" w:hAnsi="CMU Serif Roman" w:cs="CMU Serif Roman"/>
+          <w:color w:val="000000" w:themeColor="text1"/>
+          <w:sz w:val="20"/>
+          <w:szCs w:val="20"/>
+        </w:rPr>
+        <w:t xml:space="preserve"> e per accedere alla maggior parte dei servizi un determinato account utente, a seconda dei servizi ai quali è necessario accedere</w:t>
+      </w:r>
+      <w:r>
+        <w:rPr>
+          <w:rFonts w:ascii="CMU Serif Roman" w:hAnsi="CMU Serif Roman" w:cs="CMU Serif Roman"/>
+          <w:color w:val="000000" w:themeColor="text1"/>
+          <w:sz w:val="20"/>
+          <w:szCs w:val="20"/>
+        </w:rPr>
+        <w:t>.</w:t>
+      </w:r>
+      <w:r>
+        <w:rPr>
+          <w:rFonts w:ascii="CMU Serif Roman" w:hAnsi="CMU Serif Roman" w:cs="CMU Serif Roman"/>
+          <w:color w:val="000000" w:themeColor="text1"/>
+          <w:sz w:val="20"/>
+          <w:szCs w:val="20"/>
+        </w:rPr>
+        <w:t xml:space="preserve"> </w:t>
+      </w:r>
+    </w:p>
+    <w:p>
+      <w:pPr>
+        <w:jc w:val="both"/>
+        <w:rPr>
+          <w:rFonts w:ascii="CMU Serif Roman" w:hAnsi="CMU Serif Roman" w:cs="CMU Serif Roman"/>
+          <w:color w:val="000000" w:themeColor="text1"/>
+          <w:sz w:val="20"/>
+          <w:szCs w:val="20"/>
+        </w:rPr>
+      </w:pPr>
+    </w:p>
+    <w:p>
+      <w:pPr>
+        <w:jc w:val="both"/>
+        <w:rPr>
+          <w:rFonts w:ascii="CMU Serif Roman" w:hAnsi="CMU Serif Roman" w:cs="CMU Serif Roman"/>
+          <w:color w:val="000000" w:themeColor="text1"/>
+          <w:sz w:val="20"/>
+          <w:szCs w:val="20"/>
+        </w:rPr>
+      </w:pPr>
+      <w:r>
+        <w:rPr>
+          <w:rFonts w:ascii="CMU Serif Roman" w:hAnsi="CMU Serif Roman" w:cs="CMU Serif Roman"/>
+          <w:color w:val="000000" w:themeColor="text1"/>
+          <w:sz w:val="20"/>
+          <w:szCs w:val="20"/>
+        </w:rPr>
+        <w:t xml:space="preserve">Uno scenario che si può immaginare è una macchina server sul quale è presente la parte server del sistema software ovvero il database e l’API. A tale macchina server è possibile collegarsi mediante la rete da un </w:t>
+      </w:r>
+      <w:proofErr w:type="gramStart"/>
       <w:r>
         <w:rPr>
           <w:rFonts w:ascii="CMU Serif Roman" w:hAnsi="CMU Serif Roman" w:cs="CMU Serif Roman"/>
@@ -9115,164 +8313,6 @@
         </w:rPr>
         <w:t>device</w:t>
       </w:r>
-      <w:proofErr w:type="spellEnd"/>
-      <w:r>
-        <w:rPr>
-          <w:rFonts w:ascii="CMU Serif Roman" w:hAnsi="CMU Serif Roman" w:cs="CMU Serif Roman"/>
-          <w:color w:val="000000" w:themeColor="text1"/>
-          <w:sz w:val="20"/>
-          <w:szCs w:val="20"/>
-        </w:rPr>
-        <w:t xml:space="preserve"> per i quali è stato sviluppato il sistema</w:t>
-      </w:r>
-      <w:r>
-        <w:rPr>
-          <w:rFonts w:ascii="CMU Serif Roman" w:hAnsi="CMU Serif Roman" w:cs="CMU Serif Roman"/>
-          <w:color w:val="000000" w:themeColor="text1"/>
-          <w:sz w:val="20"/>
-          <w:szCs w:val="20"/>
-        </w:rPr>
-        <w:t xml:space="preserve"> software</w:t>
-      </w:r>
-      <w:r>
-        <w:rPr>
-          <w:rFonts w:ascii="CMU Serif Roman" w:hAnsi="CMU Serif Roman" w:cs="CMU Serif Roman"/>
-          <w:color w:val="000000" w:themeColor="text1"/>
-          <w:sz w:val="20"/>
-          <w:szCs w:val="20"/>
-          <w:lang w:val="en-IT"/>
-        </w:rPr>
-        <w:t xml:space="preserve"> con i</w:t>
-      </w:r>
-      <w:r>
-        <w:rPr>
-          <w:rFonts w:ascii="CMU Serif Roman" w:hAnsi="CMU Serif Roman" w:cs="CMU Serif Roman"/>
-          <w:color w:val="000000" w:themeColor="text1"/>
-          <w:sz w:val="20"/>
-          <w:szCs w:val="20"/>
-        </w:rPr>
-        <w:t>l</w:t>
-      </w:r>
-      <w:r>
-        <w:rPr>
-          <w:rFonts w:ascii="CMU Serif Roman" w:hAnsi="CMU Serif Roman" w:cs="CMU Serif Roman"/>
-          <w:color w:val="000000" w:themeColor="text1"/>
-          <w:sz w:val="20"/>
-          <w:szCs w:val="20"/>
-          <w:lang w:val="en-IT"/>
-        </w:rPr>
-        <w:t xml:space="preserve"> soli vincol</w:t>
-      </w:r>
-      <w:r>
-        <w:rPr>
-          <w:rFonts w:ascii="CMU Serif Roman" w:hAnsi="CMU Serif Roman" w:cs="CMU Serif Roman"/>
-          <w:color w:val="000000" w:themeColor="text1"/>
-          <w:sz w:val="20"/>
-          <w:szCs w:val="20"/>
-        </w:rPr>
-        <w:t>o</w:t>
-      </w:r>
-      <w:r>
-        <w:rPr>
-          <w:rFonts w:ascii="CMU Serif Roman" w:hAnsi="CMU Serif Roman" w:cs="CMU Serif Roman"/>
-          <w:color w:val="000000" w:themeColor="text1"/>
-          <w:sz w:val="20"/>
-          <w:szCs w:val="20"/>
-          <w:lang w:val="en-IT"/>
-        </w:rPr>
-        <w:t xml:space="preserve"> di possedere</w:t>
-      </w:r>
-    </w:p>
-    <w:p>
-      <w:pPr>
-        <w:jc w:val="both"/>
-        <w:rPr>
-          <w:rFonts w:ascii="CMU Serif Roman" w:hAnsi="CMU Serif Roman" w:cs="CMU Serif Roman"/>
-          <w:color w:val="000000" w:themeColor="text1"/>
-          <w:sz w:val="20"/>
-          <w:szCs w:val="20"/>
-        </w:rPr>
-      </w:pPr>
-      <w:r>
-        <w:rPr>
-          <w:rFonts w:ascii="CMU Serif Roman" w:hAnsi="CMU Serif Roman" w:cs="CMU Serif Roman"/>
-          <w:color w:val="000000" w:themeColor="text1"/>
-          <w:sz w:val="20"/>
-          <w:szCs w:val="20"/>
-          <w:lang w:val="en-IT"/>
-        </w:rPr>
-        <w:t>il software installato</w:t>
-      </w:r>
-      <w:r>
-        <w:rPr>
-          <w:rFonts w:ascii="CMU Serif Roman" w:hAnsi="CMU Serif Roman" w:cs="CMU Serif Roman"/>
-          <w:color w:val="000000" w:themeColor="text1"/>
-          <w:sz w:val="20"/>
-          <w:szCs w:val="20"/>
-        </w:rPr>
-        <w:t xml:space="preserve"> e per accedere alla maggior parte dei servizi un determinato account utente, a seconda dei servizi ai quali è necessario accedere</w:t>
-      </w:r>
-      <w:r>
-        <w:rPr>
-          <w:rFonts w:ascii="CMU Serif Roman" w:hAnsi="CMU Serif Roman" w:cs="CMU Serif Roman"/>
-          <w:color w:val="000000" w:themeColor="text1"/>
-          <w:sz w:val="20"/>
-          <w:szCs w:val="20"/>
-        </w:rPr>
-        <w:t>.</w:t>
-      </w:r>
-      <w:r>
-        <w:rPr>
-          <w:rFonts w:ascii="CMU Serif Roman" w:hAnsi="CMU Serif Roman" w:cs="CMU Serif Roman"/>
-          <w:color w:val="000000" w:themeColor="text1"/>
-          <w:sz w:val="20"/>
-          <w:szCs w:val="20"/>
-        </w:rPr>
-        <w:t xml:space="preserve"> </w:t>
-      </w:r>
-    </w:p>
-    <w:p>
-      <w:pPr>
-        <w:jc w:val="both"/>
-        <w:rPr>
-          <w:rFonts w:ascii="CMU Serif Roman" w:hAnsi="CMU Serif Roman" w:cs="CMU Serif Roman"/>
-          <w:color w:val="000000" w:themeColor="text1"/>
-          <w:sz w:val="20"/>
-          <w:szCs w:val="20"/>
-        </w:rPr>
-      </w:pPr>
-    </w:p>
-    <w:p>
-      <w:pPr>
-        <w:jc w:val="both"/>
-        <w:rPr>
-          <w:rFonts w:ascii="CMU Serif Roman" w:hAnsi="CMU Serif Roman" w:cs="CMU Serif Roman"/>
-          <w:color w:val="000000" w:themeColor="text1"/>
-          <w:sz w:val="20"/>
-          <w:szCs w:val="20"/>
-        </w:rPr>
-      </w:pPr>
-      <w:r>
-        <w:rPr>
-          <w:rFonts w:ascii="CMU Serif Roman" w:hAnsi="CMU Serif Roman" w:cs="CMU Serif Roman"/>
-          <w:color w:val="000000" w:themeColor="text1"/>
-          <w:sz w:val="20"/>
-          <w:szCs w:val="20"/>
-        </w:rPr>
-        <w:t xml:space="preserve">Uno scenario che si può immaginare è una macchina server sul quale è presente la parte server del sistema software ovvero il database e l’API. A tale macchina server è possibile collegarsi mediante la rete da un </w:t>
-      </w:r>
-      <w:proofErr w:type="spellStart"/>
-      <w:proofErr w:type="gramStart"/>
-      <w:r>
-        <w:rPr>
-          <w:rFonts w:ascii="CMU Serif Roman" w:hAnsi="CMU Serif Roman" w:cs="CMU Serif Roman"/>
-          <w:color w:val="000000" w:themeColor="text1"/>
-          <w:sz w:val="20"/>
-          <w:szCs w:val="20"/>
-        </w:rPr>
-        <w:t>device</w:t>
-      </w:r>
-      <w:proofErr w:type="spellEnd"/>
       <w:proofErr w:type="gramEnd"/>
       <w:r>
         <w:rPr>
@@ -9520,27 +8560,7 @@
           <w:sz w:val="20"/>
           <w:szCs w:val="20"/>
         </w:rPr>
-        <w:t xml:space="preserve">Si prevede che molte delle informazioni visualizzabili dagli utenti sono ottenibili mediante l’esecuzione di determinate </w:t>
-      </w:r>
-      <w:proofErr w:type="spellStart"/>
-      <w:r>
-        <w:rPr>
-          <w:rFonts w:ascii="CMU Serif Roman" w:hAnsi="CMU Serif Roman" w:cs="CMU Serif Roman"/>
-          <w:color w:val="000000"/>
-          <w:sz w:val="20"/>
-          <w:szCs w:val="20"/>
-        </w:rPr>
-        <w:t>query</w:t>
-      </w:r>
-      <w:proofErr w:type="spellEnd"/>
-      <w:r>
-        <w:rPr>
-          <w:rFonts w:ascii="CMU Serif Roman" w:hAnsi="CMU Serif Roman" w:cs="CMU Serif Roman"/>
-          <w:color w:val="000000"/>
-          <w:sz w:val="20"/>
-          <w:szCs w:val="20"/>
-        </w:rPr>
-        <w:t xml:space="preserve"> sul database, ragion per cui si prevede un alto tasso di utilizzo del suddetto.</w:t>
+        <w:t>Si prevede che molte delle informazioni visualizzabili dagli utenti sono ottenibili mediante l’esecuzione di determinate query sul database, ragion per cui si prevede un alto tasso di utilizzo del suddetto.</w:t>
       </w:r>
       <w:r>
         <w:rPr>
@@ -9558,27 +8578,7 @@
           <w:sz w:val="20"/>
           <w:szCs w:val="20"/>
         </w:rPr>
-        <w:t xml:space="preserve">Molte delle classi facenti parte del modello a oggetti sono state progettate tenendo presente anche il </w:t>
-      </w:r>
-      <w:proofErr w:type="spellStart"/>
-      <w:r>
-        <w:rPr>
-          <w:rFonts w:ascii="CMU Serif Roman" w:hAnsi="CMU Serif Roman" w:cs="CMU Serif Roman"/>
-          <w:color w:val="000000"/>
-          <w:sz w:val="20"/>
-          <w:szCs w:val="20"/>
-        </w:rPr>
-        <w:t>mapping</w:t>
-      </w:r>
-      <w:proofErr w:type="spellEnd"/>
-      <w:r>
-        <w:rPr>
-          <w:rFonts w:ascii="CMU Serif Roman" w:hAnsi="CMU Serif Roman" w:cs="CMU Serif Roman"/>
-          <w:color w:val="000000"/>
-          <w:sz w:val="20"/>
-          <w:szCs w:val="20"/>
-        </w:rPr>
-        <w:t xml:space="preserve"> con le tabelle di un eventuale database, scelta </w:t>
+        <w:t xml:space="preserve">Molte delle classi facenti parte del modello a oggetti sono state progettate tenendo presente anche il mapping con le tabelle di un eventuale database, scelta </w:t>
       </w:r>
       <w:r>
         <w:rPr>
@@ -9700,41 +8700,13 @@
         </w:rPr>
         <w:t>A questo punto della trattazione è necessario stabilire come determinare quale attore può accedere a quale servizio offerto da quale sottosistema. Come detto già precedentemente ogni sottosistema può avere a disposizione l’offerta di più servizi. Si “</w:t>
       </w:r>
-      <w:proofErr w:type="spellStart"/>
-      <w:r>
-        <w:rPr>
-          <w:rFonts w:ascii="CMU Serif Roman" w:hAnsi="CMU Serif Roman" w:cs="CMU Serif Roman"/>
-          <w:sz w:val="20"/>
-          <w:szCs w:val="20"/>
-        </w:rPr>
-        <w:t>GestioneManagerialeAree</w:t>
-      </w:r>
-      <w:proofErr w:type="spellEnd"/>
-      <w:r>
-        <w:rPr>
-          <w:rFonts w:ascii="CMU Serif Roman" w:hAnsi="CMU Serif Roman" w:cs="CMU Serif Roman"/>
-          <w:sz w:val="20"/>
-          <w:szCs w:val="20"/>
-        </w:rPr>
-        <w:t>” e “</w:t>
-      </w:r>
-      <w:proofErr w:type="spellStart"/>
-      <w:r>
-        <w:rPr>
-          <w:rFonts w:ascii="CMU Serif Roman" w:hAnsi="CMU Serif Roman" w:cs="CMU Serif Roman"/>
-          <w:sz w:val="20"/>
-          <w:szCs w:val="20"/>
-        </w:rPr>
-        <w:t>GestioneTurnoAssegnazioneUtil</w:t>
-      </w:r>
-      <w:proofErr w:type="spellEnd"/>
-      <w:r>
-        <w:rPr>
-          <w:rFonts w:ascii="CMU Serif Roman" w:hAnsi="CMU Serif Roman" w:cs="CMU Serif Roman"/>
-          <w:sz w:val="20"/>
-          <w:szCs w:val="20"/>
-        </w:rPr>
-        <w:t>”</w:t>
+      <w:r>
+        <w:rPr>
+          <w:rFonts w:ascii="CMU Serif Roman" w:hAnsi="CMU Serif Roman" w:cs="CMU Serif Roman"/>
+          <w:sz w:val="20"/>
+          <w:szCs w:val="20"/>
+        </w:rPr>
+        <w:t>GestioneManagerialeAree” e “GestioneTurnoAssegnazioneUtil”</w:t>
       </w:r>
       <w:r>
         <w:rPr>
@@ -14214,6 +13186,7 @@
   <w:style w:type="character" w:default="1" w:styleId="DefaultParagraphFont">
     <w:name w:val="Default Paragraph Font"/>
     <w:uiPriority w:val="1"/>
+    <w:semiHidden/>
     <w:unhideWhenUsed/>
   </w:style>
   <w:style w:type="table" w:default="1" w:styleId="TableNormal">

</xml_diff>

<commit_message>
update with "data consegna" in both RAD and SDD
</commit_message>
<xml_diff>
--- a/progettazione/SDD.docx
+++ b/progettazione/SDD.docx
@@ -514,7 +514,34 @@
           <w:sz w:val="20"/>
           <w:szCs w:val="20"/>
         </w:rPr>
-        <w:t>**/**/2022</w:t>
+        <w:t>11</w:t>
+      </w:r>
+      <w:r>
+        <w:rPr>
+          <w:rFonts w:ascii="CMU Serif Roman" w:hAnsi="CMU Serif Roman" w:cs="Arial"/>
+          <w:color w:val="000000" w:themeColor="text1"/>
+          <w:sz w:val="20"/>
+          <w:szCs w:val="20"/>
+        </w:rPr>
+        <w:t>/</w:t>
+      </w:r>
+      <w:r>
+        <w:rPr>
+          <w:rFonts w:ascii="CMU Serif Roman" w:hAnsi="CMU Serif Roman" w:cs="Arial"/>
+          <w:color w:val="000000" w:themeColor="text1"/>
+          <w:sz w:val="20"/>
+          <w:szCs w:val="20"/>
+        </w:rPr>
+        <w:t>01</w:t>
+      </w:r>
+      <w:r>
+        <w:rPr>
+          <w:rFonts w:ascii="CMU Serif Roman" w:hAnsi="CMU Serif Roman" w:cs="Arial"/>
+          <w:color w:val="000000" w:themeColor="text1"/>
+          <w:sz w:val="20"/>
+          <w:szCs w:val="20"/>
+        </w:rPr>
+        <w:t>/2022</w:t>
       </w:r>
     </w:p>
     <w:p>
@@ -9422,7 +9449,6 @@
           <w:szCs w:val="48"/>
           <w:lang w:val="en-IT"/>
         </w:rPr>
-        <w:lastRenderedPageBreak/>
         <w:t>4</w:t>
       </w:r>
       <w:r>
@@ -9788,7 +9814,6 @@
           <w:szCs w:val="48"/>
           <w:lang w:val="en-IT"/>
         </w:rPr>
-        <w:lastRenderedPageBreak/>
         <w:t>5</w:t>
       </w:r>
       <w:r>

</xml_diff>

<commit_message>
update index in SDD
</commit_message>
<xml_diff>
--- a/progettazione/SDD.docx
+++ b/progettazione/SDD.docx
@@ -2963,6 +2963,7 @@
           <w:color w:val="000000" w:themeColor="text1"/>
           <w:sz w:val="20"/>
           <w:szCs w:val="20"/>
+          <w:lang w:val="en-US"/>
         </w:rPr>
       </w:pPr>
       <w:r>
@@ -3016,6 +3017,7 @@
           <w:color w:val="000000" w:themeColor="text1"/>
           <w:sz w:val="20"/>
           <w:szCs w:val="20"/>
+          <w:lang w:val="en-US"/>
         </w:rPr>
         <w:t>18</w:t>
       </w:r>
@@ -3030,6 +3032,7 @@
           <w:color w:val="000000" w:themeColor="text1"/>
           <w:sz w:val="48"/>
           <w:szCs w:val="48"/>
+          <w:lang w:val="en-US"/>
         </w:rPr>
       </w:pPr>
     </w:p>
@@ -3043,6 +3046,7 @@
           <w:color w:val="000000" w:themeColor="text1"/>
           <w:sz w:val="48"/>
           <w:szCs w:val="48"/>
+          <w:lang w:val="en-US"/>
         </w:rPr>
       </w:pPr>
     </w:p>
@@ -6352,539 +6356,550 @@
       </w:pPr>
     </w:p>
     <w:p>
-      <w:r>
-        <w:br w:type="page"/>
-      </w:r>
-    </w:p>
-    <w:p>
-      <w:pPr>
-        <w:jc w:val="right"/>
-        <w:rPr>
-          <w:rFonts w:ascii="CMU Serif Roman" w:hAnsi="CMU Serif Roman" w:cs="CMU Serif Roman"/>
-          <w:b/>
-          <w:bCs/>
-          <w:color w:val="000000"/>
-          <w:sz w:val="48"/>
-          <w:szCs w:val="48"/>
-          <w:lang w:val="en-IT"/>
-        </w:rPr>
-      </w:pPr>
-    </w:p>
-    <w:p>
-      <w:pPr>
-        <w:jc w:val="right"/>
-        <w:rPr>
-          <w:rFonts w:ascii="CMU Serif Roman" w:hAnsi="CMU Serif Roman" w:cs="CMU Serif Roman"/>
-          <w:b/>
-          <w:bCs/>
-          <w:color w:val="000000"/>
-          <w:sz w:val="48"/>
-          <w:szCs w:val="48"/>
-          <w:lang w:val="en-IT"/>
-        </w:rPr>
-      </w:pPr>
-    </w:p>
-    <w:p>
-      <w:pPr>
-        <w:jc w:val="right"/>
-        <w:rPr>
-          <w:rFonts w:ascii="CMU Serif Roman" w:hAnsi="CMU Serif Roman" w:cs="CMU Serif Roman"/>
-          <w:b/>
-          <w:bCs/>
-          <w:color w:val="000000"/>
-          <w:sz w:val="48"/>
-          <w:szCs w:val="48"/>
-          <w:lang w:val="en-IT"/>
-        </w:rPr>
-      </w:pPr>
-    </w:p>
-    <w:p>
-      <w:pPr>
-        <w:jc w:val="right"/>
-        <w:rPr>
-          <w:rFonts w:ascii="CMU Serif Roman" w:hAnsi="CMU Serif Roman" w:cs="CMU Serif Roman"/>
-          <w:b/>
-          <w:bCs/>
-          <w:color w:val="000000"/>
-          <w:sz w:val="48"/>
-          <w:szCs w:val="48"/>
-          <w:lang w:val="en-IT"/>
-        </w:rPr>
-      </w:pPr>
-    </w:p>
-    <w:p>
-      <w:pPr>
-        <w:jc w:val="right"/>
-        <w:rPr>
-          <w:rFonts w:ascii="CMU Serif Roman" w:hAnsi="CMU Serif Roman" w:cs="CMU Serif Roman"/>
-          <w:b/>
-          <w:bCs/>
-          <w:color w:val="000000"/>
-          <w:sz w:val="48"/>
-          <w:szCs w:val="48"/>
-          <w:lang w:val="en-IT"/>
-        </w:rPr>
-      </w:pPr>
-    </w:p>
-    <w:p>
-      <w:pPr>
-        <w:jc w:val="right"/>
-        <w:rPr>
-          <w:rFonts w:ascii="CMU Serif Roman" w:hAnsi="CMU Serif Roman" w:cs="CMU Serif Roman"/>
-          <w:b/>
-          <w:bCs/>
-          <w:color w:val="000000"/>
-          <w:sz w:val="48"/>
-          <w:szCs w:val="48"/>
-          <w:lang w:val="en-IT"/>
-        </w:rPr>
-      </w:pPr>
-    </w:p>
-    <w:p>
-      <w:pPr>
-        <w:jc w:val="right"/>
-        <w:rPr>
-          <w:rFonts w:ascii="CMU Serif Roman" w:hAnsi="CMU Serif Roman" w:cs="CMU Serif Roman"/>
-          <w:b/>
-          <w:bCs/>
-          <w:color w:val="000000"/>
-          <w:sz w:val="48"/>
-          <w:szCs w:val="48"/>
-          <w:lang w:val="en-IT"/>
-        </w:rPr>
-      </w:pPr>
-    </w:p>
-    <w:p>
-      <w:pPr>
-        <w:jc w:val="right"/>
-        <w:rPr>
-          <w:rFonts w:ascii="CMU Serif Roman" w:hAnsi="CMU Serif Roman" w:cs="CMU Serif Roman"/>
-          <w:b/>
-          <w:bCs/>
-          <w:color w:val="000000"/>
-          <w:sz w:val="48"/>
-          <w:szCs w:val="48"/>
-          <w:lang w:val="en-IT"/>
-        </w:rPr>
-      </w:pPr>
-    </w:p>
-    <w:p>
-      <w:pPr>
-        <w:jc w:val="right"/>
-        <w:rPr>
-          <w:rFonts w:ascii="CMU Serif Roman" w:hAnsi="CMU Serif Roman" w:cs="CMU Serif Roman"/>
-          <w:b/>
-          <w:bCs/>
-          <w:color w:val="000000"/>
-          <w:sz w:val="48"/>
-          <w:szCs w:val="48"/>
-          <w:lang w:val="en-IT"/>
-        </w:rPr>
-      </w:pPr>
-    </w:p>
-    <w:p>
-      <w:pPr>
-        <w:jc w:val="right"/>
-        <w:rPr>
-          <w:rFonts w:ascii="CMU Serif Roman" w:hAnsi="CMU Serif Roman" w:cs="CMU Serif Roman"/>
-          <w:b/>
-          <w:bCs/>
-          <w:color w:val="000000"/>
-          <w:sz w:val="48"/>
-          <w:szCs w:val="48"/>
-          <w:lang w:val="en-IT"/>
-        </w:rPr>
-      </w:pPr>
-      <w:r>
-        <w:rPr>
-          <w:rFonts w:ascii="CMU Serif Roman" w:hAnsi="CMU Serif Roman" w:cs="CMU Serif Roman"/>
-          <w:b/>
-          <w:bCs/>
-          <w:color w:val="000000"/>
-          <w:sz w:val="48"/>
-          <w:szCs w:val="48"/>
-          <w:lang w:val="en-IT"/>
-        </w:rPr>
-        <w:t>Sistema corrente</w:t>
-      </w:r>
-      <w:r>
-        <w:rPr>
-          <w:rFonts w:ascii="CMU Serif Roman" w:hAnsi="CMU Serif Roman" w:cs="CMU Serif Roman"/>
-          <w:b/>
-          <w:bCs/>
-          <w:color w:val="000000"/>
-          <w:sz w:val="48"/>
-          <w:szCs w:val="48"/>
-          <w:lang w:val="en-IT"/>
-        </w:rPr>
-        <w:t xml:space="preserve"> </w:t>
-      </w:r>
-      <w:r>
-        <w:rPr>
-          <w:rFonts w:ascii="CMU Serif Roman" w:hAnsi="CMU Serif Roman" w:cs="CMU Serif Roman"/>
-          <w:b/>
-          <w:bCs/>
-          <w:color w:val="000000"/>
-          <w:sz w:val="48"/>
-          <w:szCs w:val="48"/>
-          <w:lang w:val="en-IT"/>
-        </w:rPr>
-        <w:br w:type="page"/>
-      </w:r>
-    </w:p>
-    <w:p>
-      <w:pPr>
-        <w:spacing w:after="160"/>
-        <w:jc w:val="both"/>
-        <w:rPr>
-          <w:rFonts w:ascii="CMU Serif Roman" w:hAnsi="CMU Serif Roman" w:cs="CMU Serif Roman"/>
-          <w:b/>
-          <w:bCs/>
-          <w:noProof/>
-          <w:sz w:val="48"/>
-          <w:szCs w:val="48"/>
-        </w:rPr>
-      </w:pPr>
-      <w:r>
-        <w:rPr>
-          <w:rFonts w:ascii="CMU Serif Roman" w:hAnsi="CMU Serif Roman" w:cs="CMU Serif Roman"/>
-          <w:b/>
-          <w:bCs/>
-          <w:color w:val="000000"/>
-          <w:sz w:val="48"/>
-          <w:szCs w:val="48"/>
-          <w:lang w:val="en-IT"/>
-        </w:rPr>
-        <w:lastRenderedPageBreak/>
-        <w:t>2</w:t>
-      </w:r>
-      <w:r>
-        <w:rPr>
-          <w:rFonts w:ascii="CMU Serif Roman" w:hAnsi="CMU Serif Roman" w:cs="CMU Serif Roman"/>
-          <w:b/>
-          <w:bCs/>
-          <w:color w:val="000000"/>
-          <w:sz w:val="48"/>
-          <w:szCs w:val="48"/>
-        </w:rPr>
-        <w:t xml:space="preserve"> - </w:t>
-      </w:r>
-      <w:r>
-        <w:rPr>
-          <w:rFonts w:ascii="CMU Serif Roman" w:hAnsi="CMU Serif Roman" w:cs="CMU Serif Roman"/>
-          <w:b/>
-          <w:bCs/>
-          <w:color w:val="000000"/>
-          <w:sz w:val="48"/>
-          <w:szCs w:val="48"/>
-          <w:lang w:val="en-IT"/>
-        </w:rPr>
-        <w:t>Sistema corrente</w:t>
-      </w:r>
-    </w:p>
-    <w:p>
-      <w:pPr>
-        <w:jc w:val="both"/>
-        <w:rPr>
-          <w:rFonts w:ascii="CMU Serif Roman" w:hAnsi="CMU Serif Roman" w:cs="CMU Serif Roman"/>
-          <w:b/>
-          <w:bCs/>
-          <w:color w:val="000000"/>
-          <w:sz w:val="32"/>
-          <w:szCs w:val="32"/>
-          <w:lang w:val="en-IT"/>
-        </w:rPr>
-      </w:pPr>
-    </w:p>
-    <w:p>
-      <w:pPr>
-        <w:jc w:val="both"/>
-        <w:rPr>
-          <w:rFonts w:ascii="CMU Serif Roman" w:hAnsi="CMU Serif Roman" w:cs="CMU Serif Roman"/>
-          <w:b/>
-          <w:bCs/>
-          <w:color w:val="000000"/>
-          <w:sz w:val="20"/>
-          <w:szCs w:val="20"/>
-          <w:lang w:val="en-US"/>
-        </w:rPr>
-      </w:pPr>
-      <w:r>
-        <w:rPr>
-          <w:rFonts w:ascii="CMU Serif Roman" w:hAnsi="CMU Serif Roman" w:cs="CMU Serif Roman"/>
-          <w:color w:val="000000"/>
-          <w:sz w:val="20"/>
-          <w:szCs w:val="20"/>
-        </w:rPr>
-        <w:t>IPT</w:t>
-      </w:r>
-      <w:r>
-        <w:rPr>
-          <w:rFonts w:ascii="CMU Serif Roman" w:hAnsi="CMU Serif Roman" w:cs="CMU Serif Roman"/>
-          <w:color w:val="000000"/>
-          <w:sz w:val="20"/>
-          <w:szCs w:val="20"/>
-          <w:lang w:val="en-IT"/>
-        </w:rPr>
-        <w:t xml:space="preserve"> è frutto di un progetto greenfield: non si basa per tanto su di un’archi- tettura </w:t>
-      </w:r>
-      <w:r>
-        <w:rPr>
-          <w:rFonts w:ascii="CMU Serif Roman" w:hAnsi="CMU Serif Roman" w:cs="CMU Serif Roman"/>
-          <w:color w:val="000000"/>
-          <w:sz w:val="20"/>
-          <w:szCs w:val="20"/>
-          <w:lang w:val="en-IT"/>
-        </w:rPr>
-        <w:t>preesistente</w:t>
-      </w:r>
-      <w:r>
-        <w:rPr>
-          <w:rFonts w:ascii="CMU Serif Roman" w:hAnsi="CMU Serif Roman" w:cs="CMU Serif Roman"/>
-          <w:color w:val="000000"/>
-          <w:sz w:val="20"/>
-          <w:szCs w:val="20"/>
-          <w:lang w:val="en-IT"/>
-        </w:rPr>
-        <w:t xml:space="preserve">, sollevando il lavoro dalla necessità di rimanere all’interno di vincoli precedentemente imposti. </w:t>
-      </w:r>
-      <w:r>
-        <w:rPr>
-          <w:rFonts w:ascii="CMU Serif Roman" w:hAnsi="CMU Serif Roman" w:cs="CMU Serif Roman"/>
-          <w:color w:val="000000"/>
-          <w:sz w:val="20"/>
-          <w:szCs w:val="20"/>
-        </w:rPr>
-        <w:t xml:space="preserve">Lo </w:t>
-      </w:r>
-      <w:r>
-        <w:rPr>
-          <w:rFonts w:ascii="CMU Serif Roman" w:hAnsi="CMU Serif Roman" w:cs="CMU Serif Roman"/>
-          <w:color w:val="000000"/>
-          <w:sz w:val="20"/>
-          <w:szCs w:val="20"/>
-        </w:rPr>
-        <w:t xml:space="preserve">sviluppo del sistema introdotto parte da zero e non si basa su sistemi precedentemente esistenti. </w:t>
-      </w:r>
-      <w:r>
-        <w:rPr>
-          <w:rFonts w:ascii="CMU Serif Roman" w:hAnsi="CMU Serif Roman" w:cs="CMU Serif Roman"/>
-          <w:color w:val="000000"/>
-          <w:sz w:val="20"/>
-          <w:szCs w:val="20"/>
-          <w:lang w:val="en-US"/>
-        </w:rPr>
-        <w:t xml:space="preserve">Si </w:t>
-      </w:r>
-      <w:proofErr w:type="spellStart"/>
-      <w:r>
-        <w:rPr>
-          <w:rFonts w:ascii="CMU Serif Roman" w:hAnsi="CMU Serif Roman" w:cs="CMU Serif Roman"/>
-          <w:color w:val="000000"/>
-          <w:sz w:val="20"/>
-          <w:szCs w:val="20"/>
-          <w:lang w:val="en-US"/>
-        </w:rPr>
-        <w:t>parla</w:t>
-      </w:r>
-      <w:proofErr w:type="spellEnd"/>
-      <w:r>
-        <w:rPr>
-          <w:rFonts w:ascii="CMU Serif Roman" w:hAnsi="CMU Serif Roman" w:cs="CMU Serif Roman"/>
-          <w:color w:val="000000"/>
-          <w:sz w:val="20"/>
-          <w:szCs w:val="20"/>
-          <w:lang w:val="en-US"/>
-        </w:rPr>
-        <w:t xml:space="preserve"> </w:t>
-      </w:r>
-      <w:proofErr w:type="spellStart"/>
-      <w:r>
-        <w:rPr>
-          <w:rFonts w:ascii="CMU Serif Roman" w:hAnsi="CMU Serif Roman" w:cs="CMU Serif Roman"/>
-          <w:color w:val="000000"/>
-          <w:sz w:val="20"/>
-          <w:szCs w:val="20"/>
-          <w:lang w:val="en-US"/>
-        </w:rPr>
-        <w:t>quindi</w:t>
-      </w:r>
-      <w:proofErr w:type="spellEnd"/>
-      <w:r>
-        <w:rPr>
-          <w:rFonts w:ascii="CMU Serif Roman" w:hAnsi="CMU Serif Roman" w:cs="CMU Serif Roman"/>
-          <w:color w:val="000000"/>
-          <w:sz w:val="20"/>
-          <w:szCs w:val="20"/>
-          <w:lang w:val="en-US"/>
-        </w:rPr>
-        <w:t xml:space="preserve"> di Greenfield Engineering. </w:t>
-      </w:r>
-      <w:proofErr w:type="spellStart"/>
-      <w:r>
-        <w:rPr>
-          <w:rFonts w:ascii="CMU Serif Roman" w:hAnsi="CMU Serif Roman" w:cs="CMU Serif Roman"/>
-          <w:color w:val="000000"/>
-          <w:sz w:val="20"/>
-          <w:szCs w:val="20"/>
-          <w:lang w:val="en-US"/>
-        </w:rPr>
-        <w:t>Infatti</w:t>
-      </w:r>
-      <w:proofErr w:type="spellEnd"/>
-      <w:r>
-        <w:rPr>
-          <w:rFonts w:ascii="CMU Serif Roman" w:hAnsi="CMU Serif Roman" w:cs="CMU Serif Roman"/>
-          <w:color w:val="000000"/>
-          <w:sz w:val="20"/>
-          <w:szCs w:val="20"/>
-          <w:lang w:val="en-US"/>
-        </w:rPr>
-        <w:t>, in base a</w:t>
-      </w:r>
-      <w:r>
-        <w:rPr>
-          <w:rFonts w:ascii="CMU Serif Roman" w:hAnsi="CMU Serif Roman" w:cs="CMU Serif Roman"/>
-          <w:color w:val="000000"/>
-          <w:sz w:val="20"/>
-          <w:szCs w:val="20"/>
-          <w:lang w:val="en-US"/>
-        </w:rPr>
-        <w:t xml:space="preserve"> </w:t>
-      </w:r>
-      <w:r>
-        <w:rPr>
-          <w:rFonts w:ascii="CMU Serif Roman" w:hAnsi="CMU Serif Roman" w:cs="CMU Serif Roman"/>
-          <w:color w:val="000000"/>
-          <w:sz w:val="20"/>
-          <w:szCs w:val="20"/>
-          <w:lang w:val="en-US"/>
-        </w:rPr>
-        <w:t>“</w:t>
-      </w:r>
-      <w:r>
-        <w:rPr>
-          <w:rFonts w:ascii="CMU Serif Roman" w:hAnsi="CMU Serif Roman" w:cs="CMU Serif Roman"/>
-          <w:color w:val="000000"/>
-          <w:sz w:val="20"/>
-          <w:szCs w:val="20"/>
-          <w:lang w:val="en-US"/>
-        </w:rPr>
-        <w:t>Object-oriented software engineering using UML, Patterns, and Java</w:t>
-      </w:r>
-      <w:r>
-        <w:rPr>
-          <w:rFonts w:ascii="CMU Serif Roman" w:hAnsi="CMU Serif Roman" w:cs="CMU Serif Roman"/>
-          <w:color w:val="000000"/>
-          <w:sz w:val="20"/>
-          <w:szCs w:val="20"/>
-          <w:lang w:val="en-US"/>
-        </w:rPr>
-        <w:t>”</w:t>
-      </w:r>
-      <w:r>
-        <w:rPr>
-          <w:rFonts w:ascii="CMU Serif Roman" w:hAnsi="CMU Serif Roman" w:cs="CMU Serif Roman"/>
-          <w:color w:val="000000"/>
-          <w:sz w:val="20"/>
-          <w:szCs w:val="20"/>
-          <w:lang w:val="en-US"/>
-        </w:rPr>
-        <w:t xml:space="preserve"> (2014, Pearson):</w:t>
-      </w:r>
-    </w:p>
-    <w:p>
-      <w:pPr>
-        <w:jc w:val="both"/>
-        <w:rPr>
-          <w:rFonts w:ascii="CMU Serif Roman" w:hAnsi="CMU Serif Roman" w:cs="CMU Serif Roman"/>
-          <w:color w:val="000000"/>
-          <w:sz w:val="20"/>
-          <w:szCs w:val="20"/>
-          <w:lang w:val="en-US"/>
-        </w:rPr>
-      </w:pPr>
-    </w:p>
-    <w:p>
-      <w:pPr>
-        <w:jc w:val="both"/>
-        <w:rPr>
-          <w:rFonts w:ascii="CMU Serif Roman" w:hAnsi="CMU Serif Roman" w:cs="CMU Serif Roman"/>
-          <w:color w:val="000000"/>
-          <w:sz w:val="20"/>
-          <w:szCs w:val="20"/>
-          <w:lang w:val="en-US"/>
-        </w:rPr>
-      </w:pPr>
-      <w:r>
-        <w:rPr>
-          <w:rFonts w:ascii="CMU Serif Roman" w:hAnsi="CMU Serif Roman" w:cs="CMU Serif Roman"/>
-          <w:color w:val="000000"/>
-          <w:sz w:val="20"/>
-          <w:szCs w:val="20"/>
-          <w:lang w:val="en-US"/>
-        </w:rPr>
-        <w:t>“In greenfield engineering, the development starts from scratch, no prior system exists, so the requirements are extracted from the users and the client. A greenfield engineering project is triggered by a user need or the creation of a new market. [....]</w:t>
-      </w:r>
-      <w:r>
-        <w:rPr>
-          <w:rFonts w:ascii="CMU Serif Roman" w:hAnsi="CMU Serif Roman" w:cs="CMU Serif Roman"/>
-          <w:color w:val="000000"/>
-          <w:sz w:val="20"/>
-          <w:szCs w:val="20"/>
-          <w:lang w:val="en-US"/>
-        </w:rPr>
-        <w:t xml:space="preserve"> </w:t>
-      </w:r>
-      <w:r>
-        <w:rPr>
-          <w:rFonts w:ascii="CMU Serif Roman" w:hAnsi="CMU Serif Roman" w:cs="CMU Serif Roman"/>
-          <w:color w:val="000000"/>
-          <w:sz w:val="20"/>
-          <w:szCs w:val="20"/>
-          <w:lang w:val="en-US"/>
-        </w:rPr>
-        <w:t>Developers must first gain a solid knowledge of the application domain before the direct approach can be used.”</w:t>
-      </w:r>
-    </w:p>
-    <w:p>
-      <w:pPr>
-        <w:jc w:val="both"/>
-        <w:rPr>
-          <w:rFonts w:ascii="CMU Serif Roman" w:hAnsi="CMU Serif Roman" w:cs="CMU Serif Roman"/>
-          <w:color w:val="000000"/>
-          <w:sz w:val="20"/>
-          <w:szCs w:val="20"/>
-          <w:lang w:val="en-US"/>
-        </w:rPr>
-      </w:pPr>
-    </w:p>
-    <w:p>
-      <w:pPr>
-        <w:jc w:val="both"/>
-        <w:rPr>
-          <w:rFonts w:ascii="CMU Serif Roman" w:hAnsi="CMU Serif Roman" w:cs="CMU Serif Roman"/>
-          <w:color w:val="000000"/>
-          <w:sz w:val="20"/>
-          <w:szCs w:val="20"/>
-          <w:lang w:val="en-US"/>
-        </w:rPr>
-      </w:pPr>
-    </w:p>
-    <w:p>
-      <w:pPr>
-        <w:jc w:val="both"/>
-        <w:rPr>
-          <w:rFonts w:ascii="CMU Serif Roman" w:hAnsi="CMU Serif Roman" w:cs="CMU Serif Roman"/>
-          <w:color w:val="000000"/>
-          <w:sz w:val="20"/>
-          <w:szCs w:val="20"/>
-          <w:lang w:val="en-US"/>
-        </w:rPr>
+      <w:pPr>
         <w:sectPr>
           <w:pgSz w:w="11906" w:h="16838"/>
           <w:pgMar w:top="1440" w:right="1440" w:bottom="1440" w:left="1440" w:header="708" w:footer="708" w:gutter="0"/>
           <w:pgNumType w:start="1"/>
+          <w:cols w:space="708"/>
+          <w:titlePg/>
+          <w:docGrid w:linePitch="360"/>
+        </w:sectPr>
+      </w:pPr>
+      <w:r>
+        <w:br w:type="page"/>
+      </w:r>
+    </w:p>
+    <w:p/>
+    <w:p>
+      <w:pPr>
+        <w:jc w:val="right"/>
+        <w:rPr>
+          <w:rFonts w:ascii="CMU Serif Roman" w:hAnsi="CMU Serif Roman" w:cs="CMU Serif Roman"/>
+          <w:b/>
+          <w:bCs/>
+          <w:color w:val="000000"/>
+          <w:sz w:val="48"/>
+          <w:szCs w:val="48"/>
+          <w:lang w:val="en-IT"/>
+        </w:rPr>
+      </w:pPr>
+    </w:p>
+    <w:p>
+      <w:pPr>
+        <w:jc w:val="right"/>
+        <w:rPr>
+          <w:rFonts w:ascii="CMU Serif Roman" w:hAnsi="CMU Serif Roman" w:cs="CMU Serif Roman"/>
+          <w:b/>
+          <w:bCs/>
+          <w:color w:val="000000"/>
+          <w:sz w:val="48"/>
+          <w:szCs w:val="48"/>
+          <w:lang w:val="en-IT"/>
+        </w:rPr>
+      </w:pPr>
+    </w:p>
+    <w:p>
+      <w:pPr>
+        <w:jc w:val="right"/>
+        <w:rPr>
+          <w:rFonts w:ascii="CMU Serif Roman" w:hAnsi="CMU Serif Roman" w:cs="CMU Serif Roman"/>
+          <w:b/>
+          <w:bCs/>
+          <w:color w:val="000000"/>
+          <w:sz w:val="48"/>
+          <w:szCs w:val="48"/>
+          <w:lang w:val="en-IT"/>
+        </w:rPr>
+      </w:pPr>
+    </w:p>
+    <w:p>
+      <w:pPr>
+        <w:jc w:val="right"/>
+        <w:rPr>
+          <w:rFonts w:ascii="CMU Serif Roman" w:hAnsi="CMU Serif Roman" w:cs="CMU Serif Roman"/>
+          <w:b/>
+          <w:bCs/>
+          <w:color w:val="000000"/>
+          <w:sz w:val="48"/>
+          <w:szCs w:val="48"/>
+          <w:lang w:val="en-IT"/>
+        </w:rPr>
+      </w:pPr>
+    </w:p>
+    <w:p>
+      <w:pPr>
+        <w:jc w:val="right"/>
+        <w:rPr>
+          <w:rFonts w:ascii="CMU Serif Roman" w:hAnsi="CMU Serif Roman" w:cs="CMU Serif Roman"/>
+          <w:b/>
+          <w:bCs/>
+          <w:color w:val="000000"/>
+          <w:sz w:val="48"/>
+          <w:szCs w:val="48"/>
+          <w:lang w:val="en-IT"/>
+        </w:rPr>
+      </w:pPr>
+    </w:p>
+    <w:p>
+      <w:pPr>
+        <w:jc w:val="right"/>
+        <w:rPr>
+          <w:rFonts w:ascii="CMU Serif Roman" w:hAnsi="CMU Serif Roman" w:cs="CMU Serif Roman"/>
+          <w:b/>
+          <w:bCs/>
+          <w:color w:val="000000"/>
+          <w:sz w:val="48"/>
+          <w:szCs w:val="48"/>
+          <w:lang w:val="en-IT"/>
+        </w:rPr>
+      </w:pPr>
+    </w:p>
+    <w:p>
+      <w:pPr>
+        <w:jc w:val="right"/>
+        <w:rPr>
+          <w:rFonts w:ascii="CMU Serif Roman" w:hAnsi="CMU Serif Roman" w:cs="CMU Serif Roman"/>
+          <w:b/>
+          <w:bCs/>
+          <w:color w:val="000000"/>
+          <w:sz w:val="48"/>
+          <w:szCs w:val="48"/>
+          <w:lang w:val="en-IT"/>
+        </w:rPr>
+      </w:pPr>
+    </w:p>
+    <w:p>
+      <w:pPr>
+        <w:jc w:val="right"/>
+        <w:rPr>
+          <w:rFonts w:ascii="CMU Serif Roman" w:hAnsi="CMU Serif Roman" w:cs="CMU Serif Roman"/>
+          <w:b/>
+          <w:bCs/>
+          <w:color w:val="000000"/>
+          <w:sz w:val="48"/>
+          <w:szCs w:val="48"/>
+          <w:lang w:val="en-IT"/>
+        </w:rPr>
+      </w:pPr>
+    </w:p>
+    <w:p>
+      <w:pPr>
+        <w:jc w:val="right"/>
+        <w:rPr>
+          <w:rFonts w:ascii="CMU Serif Roman" w:hAnsi="CMU Serif Roman" w:cs="CMU Serif Roman"/>
+          <w:b/>
+          <w:bCs/>
+          <w:color w:val="000000"/>
+          <w:sz w:val="48"/>
+          <w:szCs w:val="48"/>
+          <w:lang w:val="en-IT"/>
+        </w:rPr>
+      </w:pPr>
+    </w:p>
+    <w:p>
+      <w:pPr>
+        <w:jc w:val="right"/>
+        <w:rPr>
+          <w:rFonts w:ascii="CMU Serif Roman" w:hAnsi="CMU Serif Roman" w:cs="CMU Serif Roman"/>
+          <w:b/>
+          <w:bCs/>
+          <w:color w:val="000000"/>
+          <w:sz w:val="48"/>
+          <w:szCs w:val="48"/>
+          <w:lang w:val="en-IT"/>
+        </w:rPr>
+      </w:pPr>
+      <w:r>
+        <w:rPr>
+          <w:rFonts w:ascii="CMU Serif Roman" w:hAnsi="CMU Serif Roman" w:cs="CMU Serif Roman"/>
+          <w:b/>
+          <w:bCs/>
+          <w:color w:val="000000"/>
+          <w:sz w:val="48"/>
+          <w:szCs w:val="48"/>
+          <w:lang w:val="en-IT"/>
+        </w:rPr>
+        <w:t>Sistema corrente</w:t>
+      </w:r>
+      <w:r>
+        <w:rPr>
+          <w:rFonts w:ascii="CMU Serif Roman" w:hAnsi="CMU Serif Roman" w:cs="CMU Serif Roman"/>
+          <w:b/>
+          <w:bCs/>
+          <w:color w:val="000000"/>
+          <w:sz w:val="48"/>
+          <w:szCs w:val="48"/>
+          <w:lang w:val="en-IT"/>
+        </w:rPr>
+        <w:t xml:space="preserve"> </w:t>
+      </w:r>
+      <w:r>
+        <w:rPr>
+          <w:rFonts w:ascii="CMU Serif Roman" w:hAnsi="CMU Serif Roman" w:cs="CMU Serif Roman"/>
+          <w:b/>
+          <w:bCs/>
+          <w:color w:val="000000"/>
+          <w:sz w:val="48"/>
+          <w:szCs w:val="48"/>
+          <w:lang w:val="en-IT"/>
+        </w:rPr>
+        <w:br w:type="page"/>
+      </w:r>
+    </w:p>
+    <w:p>
+      <w:pPr>
+        <w:spacing w:after="160"/>
+        <w:jc w:val="both"/>
+        <w:rPr>
+          <w:rFonts w:ascii="CMU Serif Roman" w:hAnsi="CMU Serif Roman" w:cs="CMU Serif Roman"/>
+          <w:b/>
+          <w:bCs/>
+          <w:noProof/>
+          <w:sz w:val="48"/>
+          <w:szCs w:val="48"/>
+        </w:rPr>
+      </w:pPr>
+      <w:r>
+        <w:rPr>
+          <w:rFonts w:ascii="CMU Serif Roman" w:hAnsi="CMU Serif Roman" w:cs="CMU Serif Roman"/>
+          <w:b/>
+          <w:bCs/>
+          <w:color w:val="000000"/>
+          <w:sz w:val="48"/>
+          <w:szCs w:val="48"/>
+          <w:lang w:val="en-IT"/>
+        </w:rPr>
+        <w:lastRenderedPageBreak/>
+        <w:t>2</w:t>
+      </w:r>
+      <w:r>
+        <w:rPr>
+          <w:rFonts w:ascii="CMU Serif Roman" w:hAnsi="CMU Serif Roman" w:cs="CMU Serif Roman"/>
+          <w:b/>
+          <w:bCs/>
+          <w:color w:val="000000"/>
+          <w:sz w:val="48"/>
+          <w:szCs w:val="48"/>
+        </w:rPr>
+        <w:t xml:space="preserve"> - </w:t>
+      </w:r>
+      <w:r>
+        <w:rPr>
+          <w:rFonts w:ascii="CMU Serif Roman" w:hAnsi="CMU Serif Roman" w:cs="CMU Serif Roman"/>
+          <w:b/>
+          <w:bCs/>
+          <w:color w:val="000000"/>
+          <w:sz w:val="48"/>
+          <w:szCs w:val="48"/>
+          <w:lang w:val="en-IT"/>
+        </w:rPr>
+        <w:t>Sistema corrente</w:t>
+      </w:r>
+    </w:p>
+    <w:p>
+      <w:pPr>
+        <w:jc w:val="both"/>
+        <w:rPr>
+          <w:rFonts w:ascii="CMU Serif Roman" w:hAnsi="CMU Serif Roman" w:cs="CMU Serif Roman"/>
+          <w:b/>
+          <w:bCs/>
+          <w:color w:val="000000"/>
+          <w:sz w:val="32"/>
+          <w:szCs w:val="32"/>
+          <w:lang w:val="en-IT"/>
+        </w:rPr>
+      </w:pPr>
+    </w:p>
+    <w:p>
+      <w:pPr>
+        <w:jc w:val="both"/>
+        <w:rPr>
+          <w:rFonts w:ascii="CMU Serif Roman" w:hAnsi="CMU Serif Roman" w:cs="CMU Serif Roman"/>
+          <w:b/>
+          <w:bCs/>
+          <w:color w:val="000000"/>
+          <w:sz w:val="20"/>
+          <w:szCs w:val="20"/>
+          <w:lang w:val="en-US"/>
+        </w:rPr>
+      </w:pPr>
+      <w:r>
+        <w:rPr>
+          <w:rFonts w:ascii="CMU Serif Roman" w:hAnsi="CMU Serif Roman" w:cs="CMU Serif Roman"/>
+          <w:color w:val="000000"/>
+          <w:sz w:val="20"/>
+          <w:szCs w:val="20"/>
+        </w:rPr>
+        <w:t>IPT</w:t>
+      </w:r>
+      <w:r>
+        <w:rPr>
+          <w:rFonts w:ascii="CMU Serif Roman" w:hAnsi="CMU Serif Roman" w:cs="CMU Serif Roman"/>
+          <w:color w:val="000000"/>
+          <w:sz w:val="20"/>
+          <w:szCs w:val="20"/>
+          <w:lang w:val="en-IT"/>
+        </w:rPr>
+        <w:t xml:space="preserve"> è frutto di un progetto greenfield: non si basa per tanto su di un’archi- tettura </w:t>
+      </w:r>
+      <w:r>
+        <w:rPr>
+          <w:rFonts w:ascii="CMU Serif Roman" w:hAnsi="CMU Serif Roman" w:cs="CMU Serif Roman"/>
+          <w:color w:val="000000"/>
+          <w:sz w:val="20"/>
+          <w:szCs w:val="20"/>
+          <w:lang w:val="en-IT"/>
+        </w:rPr>
+        <w:t>preesistente</w:t>
+      </w:r>
+      <w:r>
+        <w:rPr>
+          <w:rFonts w:ascii="CMU Serif Roman" w:hAnsi="CMU Serif Roman" w:cs="CMU Serif Roman"/>
+          <w:color w:val="000000"/>
+          <w:sz w:val="20"/>
+          <w:szCs w:val="20"/>
+          <w:lang w:val="en-IT"/>
+        </w:rPr>
+        <w:t xml:space="preserve">, sollevando il lavoro dalla necessità di rimanere all’interno di vincoli precedentemente imposti. </w:t>
+      </w:r>
+      <w:r>
+        <w:rPr>
+          <w:rFonts w:ascii="CMU Serif Roman" w:hAnsi="CMU Serif Roman" w:cs="CMU Serif Roman"/>
+          <w:color w:val="000000"/>
+          <w:sz w:val="20"/>
+          <w:szCs w:val="20"/>
+        </w:rPr>
+        <w:t xml:space="preserve">Lo </w:t>
+      </w:r>
+      <w:r>
+        <w:rPr>
+          <w:rFonts w:ascii="CMU Serif Roman" w:hAnsi="CMU Serif Roman" w:cs="CMU Serif Roman"/>
+          <w:color w:val="000000"/>
+          <w:sz w:val="20"/>
+          <w:szCs w:val="20"/>
+        </w:rPr>
+        <w:t xml:space="preserve">sviluppo del sistema introdotto parte da zero e non si basa su sistemi precedentemente esistenti. </w:t>
+      </w:r>
+      <w:r>
+        <w:rPr>
+          <w:rFonts w:ascii="CMU Serif Roman" w:hAnsi="CMU Serif Roman" w:cs="CMU Serif Roman"/>
+          <w:color w:val="000000"/>
+          <w:sz w:val="20"/>
+          <w:szCs w:val="20"/>
+          <w:lang w:val="en-US"/>
+        </w:rPr>
+        <w:t xml:space="preserve">Si </w:t>
+      </w:r>
+      <w:proofErr w:type="spellStart"/>
+      <w:r>
+        <w:rPr>
+          <w:rFonts w:ascii="CMU Serif Roman" w:hAnsi="CMU Serif Roman" w:cs="CMU Serif Roman"/>
+          <w:color w:val="000000"/>
+          <w:sz w:val="20"/>
+          <w:szCs w:val="20"/>
+          <w:lang w:val="en-US"/>
+        </w:rPr>
+        <w:t>parla</w:t>
+      </w:r>
+      <w:proofErr w:type="spellEnd"/>
+      <w:r>
+        <w:rPr>
+          <w:rFonts w:ascii="CMU Serif Roman" w:hAnsi="CMU Serif Roman" w:cs="CMU Serif Roman"/>
+          <w:color w:val="000000"/>
+          <w:sz w:val="20"/>
+          <w:szCs w:val="20"/>
+          <w:lang w:val="en-US"/>
+        </w:rPr>
+        <w:t xml:space="preserve"> </w:t>
+      </w:r>
+      <w:proofErr w:type="spellStart"/>
+      <w:r>
+        <w:rPr>
+          <w:rFonts w:ascii="CMU Serif Roman" w:hAnsi="CMU Serif Roman" w:cs="CMU Serif Roman"/>
+          <w:color w:val="000000"/>
+          <w:sz w:val="20"/>
+          <w:szCs w:val="20"/>
+          <w:lang w:val="en-US"/>
+        </w:rPr>
+        <w:t>quindi</w:t>
+      </w:r>
+      <w:proofErr w:type="spellEnd"/>
+      <w:r>
+        <w:rPr>
+          <w:rFonts w:ascii="CMU Serif Roman" w:hAnsi="CMU Serif Roman" w:cs="CMU Serif Roman"/>
+          <w:color w:val="000000"/>
+          <w:sz w:val="20"/>
+          <w:szCs w:val="20"/>
+          <w:lang w:val="en-US"/>
+        </w:rPr>
+        <w:t xml:space="preserve"> di Greenfield Engineering. </w:t>
+      </w:r>
+      <w:proofErr w:type="spellStart"/>
+      <w:r>
+        <w:rPr>
+          <w:rFonts w:ascii="CMU Serif Roman" w:hAnsi="CMU Serif Roman" w:cs="CMU Serif Roman"/>
+          <w:color w:val="000000"/>
+          <w:sz w:val="20"/>
+          <w:szCs w:val="20"/>
+          <w:lang w:val="en-US"/>
+        </w:rPr>
+        <w:t>Infatti</w:t>
+      </w:r>
+      <w:proofErr w:type="spellEnd"/>
+      <w:r>
+        <w:rPr>
+          <w:rFonts w:ascii="CMU Serif Roman" w:hAnsi="CMU Serif Roman" w:cs="CMU Serif Roman"/>
+          <w:color w:val="000000"/>
+          <w:sz w:val="20"/>
+          <w:szCs w:val="20"/>
+          <w:lang w:val="en-US"/>
+        </w:rPr>
+        <w:t>, in base a</w:t>
+      </w:r>
+      <w:r>
+        <w:rPr>
+          <w:rFonts w:ascii="CMU Serif Roman" w:hAnsi="CMU Serif Roman" w:cs="CMU Serif Roman"/>
+          <w:color w:val="000000"/>
+          <w:sz w:val="20"/>
+          <w:szCs w:val="20"/>
+          <w:lang w:val="en-US"/>
+        </w:rPr>
+        <w:t xml:space="preserve"> </w:t>
+      </w:r>
+      <w:r>
+        <w:rPr>
+          <w:rFonts w:ascii="CMU Serif Roman" w:hAnsi="CMU Serif Roman" w:cs="CMU Serif Roman"/>
+          <w:color w:val="000000"/>
+          <w:sz w:val="20"/>
+          <w:szCs w:val="20"/>
+          <w:lang w:val="en-US"/>
+        </w:rPr>
+        <w:t>“</w:t>
+      </w:r>
+      <w:r>
+        <w:rPr>
+          <w:rFonts w:ascii="CMU Serif Roman" w:hAnsi="CMU Serif Roman" w:cs="CMU Serif Roman"/>
+          <w:color w:val="000000"/>
+          <w:sz w:val="20"/>
+          <w:szCs w:val="20"/>
+          <w:lang w:val="en-US"/>
+        </w:rPr>
+        <w:t>Object-oriented software engineering using UML, Patterns, and Java</w:t>
+      </w:r>
+      <w:r>
+        <w:rPr>
+          <w:rFonts w:ascii="CMU Serif Roman" w:hAnsi="CMU Serif Roman" w:cs="CMU Serif Roman"/>
+          <w:color w:val="000000"/>
+          <w:sz w:val="20"/>
+          <w:szCs w:val="20"/>
+          <w:lang w:val="en-US"/>
+        </w:rPr>
+        <w:t>”</w:t>
+      </w:r>
+      <w:r>
+        <w:rPr>
+          <w:rFonts w:ascii="CMU Serif Roman" w:hAnsi="CMU Serif Roman" w:cs="CMU Serif Roman"/>
+          <w:color w:val="000000"/>
+          <w:sz w:val="20"/>
+          <w:szCs w:val="20"/>
+          <w:lang w:val="en-US"/>
+        </w:rPr>
+        <w:t xml:space="preserve"> (2014, Pearson):</w:t>
+      </w:r>
+    </w:p>
+    <w:p>
+      <w:pPr>
+        <w:jc w:val="both"/>
+        <w:rPr>
+          <w:rFonts w:ascii="CMU Serif Roman" w:hAnsi="CMU Serif Roman" w:cs="CMU Serif Roman"/>
+          <w:color w:val="000000"/>
+          <w:sz w:val="20"/>
+          <w:szCs w:val="20"/>
+          <w:lang w:val="en-US"/>
+        </w:rPr>
+      </w:pPr>
+    </w:p>
+    <w:p>
+      <w:pPr>
+        <w:jc w:val="both"/>
+        <w:rPr>
+          <w:rFonts w:ascii="CMU Serif Roman" w:hAnsi="CMU Serif Roman" w:cs="CMU Serif Roman"/>
+          <w:color w:val="000000"/>
+          <w:sz w:val="20"/>
+          <w:szCs w:val="20"/>
+          <w:lang w:val="en-US"/>
+        </w:rPr>
+      </w:pPr>
+      <w:r>
+        <w:rPr>
+          <w:rFonts w:ascii="CMU Serif Roman" w:hAnsi="CMU Serif Roman" w:cs="CMU Serif Roman"/>
+          <w:color w:val="000000"/>
+          <w:sz w:val="20"/>
+          <w:szCs w:val="20"/>
+          <w:lang w:val="en-US"/>
+        </w:rPr>
+        <w:t>“In greenfield engineering, the development starts from scratch, no prior system exists, so the requirements are extracted from the users and the client. A greenfield engineering project is triggered by a user need or the creation of a new market. [....]</w:t>
+      </w:r>
+      <w:r>
+        <w:rPr>
+          <w:rFonts w:ascii="CMU Serif Roman" w:hAnsi="CMU Serif Roman" w:cs="CMU Serif Roman"/>
+          <w:color w:val="000000"/>
+          <w:sz w:val="20"/>
+          <w:szCs w:val="20"/>
+          <w:lang w:val="en-US"/>
+        </w:rPr>
+        <w:t xml:space="preserve"> </w:t>
+      </w:r>
+      <w:r>
+        <w:rPr>
+          <w:rFonts w:ascii="CMU Serif Roman" w:hAnsi="CMU Serif Roman" w:cs="CMU Serif Roman"/>
+          <w:color w:val="000000"/>
+          <w:sz w:val="20"/>
+          <w:szCs w:val="20"/>
+          <w:lang w:val="en-US"/>
+        </w:rPr>
+        <w:t>Developers must first gain a solid knowledge of the application domain before the direct approach can be used.”</w:t>
+      </w:r>
+    </w:p>
+    <w:p>
+      <w:pPr>
+        <w:jc w:val="both"/>
+        <w:rPr>
+          <w:rFonts w:ascii="CMU Serif Roman" w:hAnsi="CMU Serif Roman" w:cs="CMU Serif Roman"/>
+          <w:color w:val="000000"/>
+          <w:sz w:val="20"/>
+          <w:szCs w:val="20"/>
+          <w:lang w:val="en-US"/>
+        </w:rPr>
+      </w:pPr>
+    </w:p>
+    <w:p>
+      <w:pPr>
+        <w:jc w:val="both"/>
+        <w:rPr>
+          <w:rFonts w:ascii="CMU Serif Roman" w:hAnsi="CMU Serif Roman" w:cs="CMU Serif Roman"/>
+          <w:color w:val="000000"/>
+          <w:sz w:val="20"/>
+          <w:szCs w:val="20"/>
+          <w:lang w:val="en-US"/>
+        </w:rPr>
+      </w:pPr>
+    </w:p>
+    <w:p>
+      <w:pPr>
+        <w:jc w:val="both"/>
+        <w:rPr>
+          <w:rFonts w:ascii="CMU Serif Roman" w:hAnsi="CMU Serif Roman" w:cs="CMU Serif Roman"/>
+          <w:color w:val="000000"/>
+          <w:sz w:val="20"/>
+          <w:szCs w:val="20"/>
+          <w:lang w:val="en-US"/>
+        </w:rPr>
+        <w:sectPr>
+          <w:type w:val="continuous"/>
+          <w:pgSz w:w="11906" w:h="16838"/>
+          <w:pgMar w:top="1440" w:right="1440" w:bottom="1440" w:left="1440" w:header="708" w:footer="708" w:gutter="0"/>
           <w:cols w:space="708"/>
           <w:titlePg/>
           <w:docGrid w:linePitch="360"/>
@@ -10438,6 +10453,13 @@
           <w:szCs w:val="48"/>
           <w:lang w:val="en-IT"/>
         </w:rPr>
+        <w:sectPr>
+          <w:pgSz w:w="11900" w:h="16840"/>
+          <w:pgMar w:top="1440" w:right="1440" w:bottom="1440" w:left="1440" w:header="708" w:footer="708" w:gutter="0"/>
+          <w:cols w:space="708"/>
+          <w:titlePg/>
+          <w:docGrid w:linePitch="360"/>
+        </w:sectPr>
       </w:pPr>
       <w:r>
         <w:rPr>
@@ -10451,6 +10473,20 @@
         </w:rPr>
         <w:br w:type="page"/>
       </w:r>
+    </w:p>
+    <w:p>
+      <w:pPr>
+        <w:jc w:val="both"/>
+        <w:rPr>
+          <w:rFonts w:ascii="CMU Serif Roman" w:hAnsi="CMU Serif Roman" w:cs="CMU Serif Roman"/>
+          <w:b/>
+          <w:bCs/>
+          <w:color w:val="000000"/>
+          <w:sz w:val="48"/>
+          <w:szCs w:val="48"/>
+          <w:lang w:val="en-IT"/>
+        </w:rPr>
+      </w:pPr>
     </w:p>
     <w:p>
       <w:pPr>
@@ -10793,8 +10829,19 @@
           <w:szCs w:val="48"/>
           <w:lang w:val="en-IT"/>
         </w:rPr>
-      </w:pPr>
-      <w:r>
+        <w:sectPr>
+          <w:type w:val="continuous"/>
+          <w:pgSz w:w="11900" w:h="16840"/>
+          <w:pgMar w:top="1440" w:right="1440" w:bottom="1440" w:left="1440" w:header="708" w:footer="708" w:gutter="0"/>
+          <w:cols w:space="708"/>
+          <w:titlePg/>
+          <w:docGrid w:linePitch="360"/>
+        </w:sectPr>
+      </w:pPr>
+    </w:p>
+    <w:p>
+      <w:pPr>
+        <w:jc w:val="center"/>
         <w:rPr>
           <w:rFonts w:ascii="CMU Serif Roman" w:hAnsi="CMU Serif Roman" w:cs="CMU Serif Roman"/>
           <w:b/>
@@ -10804,12 +10851,8 @@
           <w:szCs w:val="48"/>
           <w:lang w:val="en-IT"/>
         </w:rPr>
-        <w:br w:type="page"/>
-      </w:r>
-    </w:p>
-    <w:p>
-      <w:pPr>
-        <w:jc w:val="right"/>
+      </w:pPr>
+      <w:r>
         <w:rPr>
           <w:rFonts w:ascii="CMU Serif Roman" w:hAnsi="CMU Serif Roman" w:cs="CMU Serif Roman"/>
           <w:b/>
@@ -10819,7 +10862,8 @@
           <w:szCs w:val="48"/>
           <w:lang w:val="en-IT"/>
         </w:rPr>
-      </w:pPr>
+        <w:br w:type="page"/>
+      </w:r>
     </w:p>
     <w:p>
       <w:pPr>
@@ -10946,7 +10990,10 @@
           <w:lang w:val="en-IT"/>
         </w:rPr>
       </w:pPr>
-      <w:r>
+    </w:p>
+    <w:p>
+      <w:pPr>
+        <w:jc w:val="right"/>
         <w:rPr>
           <w:rFonts w:ascii="CMU Serif Roman" w:hAnsi="CMU Serif Roman" w:cs="CMU Serif Roman"/>
           <w:b/>
@@ -10956,8 +11003,7 @@
           <w:szCs w:val="48"/>
           <w:lang w:val="en-IT"/>
         </w:rPr>
-        <w:t>Glossario</w:t>
-      </w:r>
+      </w:pPr>
       <w:r>
         <w:rPr>
           <w:rFonts w:ascii="CMU Serif Roman" w:hAnsi="CMU Serif Roman" w:cs="CMU Serif Roman"/>
@@ -10968,7 +11014,7 @@
           <w:szCs w:val="48"/>
           <w:lang w:val="en-IT"/>
         </w:rPr>
-        <w:t xml:space="preserve"> </w:t>
+        <w:t>Glossario</w:t>
       </w:r>
       <w:r>
         <w:rPr>
@@ -10980,13 +11026,9 @@
           <w:szCs w:val="48"/>
           <w:lang w:val="en-IT"/>
         </w:rPr>
-        <w:br w:type="page"/>
-      </w:r>
-    </w:p>
-    <w:p>
-      <w:pPr>
-        <w:spacing w:after="160"/>
-        <w:jc w:val="both"/>
+        <w:t xml:space="preserve"> </w:t>
+      </w:r>
+      <w:r>
         <w:rPr>
           <w:rFonts w:ascii="CMU Serif Roman" w:hAnsi="CMU Serif Roman" w:cs="CMU Serif Roman"/>
           <w:b/>
@@ -10996,8 +11038,13 @@
           <w:szCs w:val="48"/>
           <w:lang w:val="en-IT"/>
         </w:rPr>
-      </w:pPr>
-      <w:r>
+        <w:br w:type="page"/>
+      </w:r>
+    </w:p>
+    <w:p>
+      <w:pPr>
+        <w:spacing w:after="160"/>
+        <w:jc w:val="both"/>
         <w:rPr>
           <w:rFonts w:ascii="CMU Serif Roman" w:hAnsi="CMU Serif Roman" w:cs="CMU Serif Roman"/>
           <w:b/>
@@ -11007,42 +11054,7 @@
           <w:szCs w:val="48"/>
           <w:lang w:val="en-IT"/>
         </w:rPr>
-        <w:lastRenderedPageBreak/>
-        <w:t>5</w:t>
-      </w:r>
-      <w:r>
-        <w:rPr>
-          <w:rFonts w:ascii="CMU Serif Roman" w:hAnsi="CMU Serif Roman" w:cs="CMU Serif Roman"/>
-          <w:b/>
-          <w:bCs/>
-          <w:color w:val="000000"/>
-          <w:sz w:val="48"/>
-          <w:szCs w:val="48"/>
-        </w:rPr>
-        <w:t xml:space="preserve"> </w:t>
-      </w:r>
-      <w:r>
-        <w:rPr>
-          <w:rFonts w:ascii="CMU Serif Roman" w:hAnsi="CMU Serif Roman" w:cs="CMU Serif Roman"/>
-          <w:b/>
-          <w:bCs/>
-          <w:color w:val="000000"/>
-          <w:sz w:val="48"/>
-          <w:szCs w:val="48"/>
-        </w:rPr>
-        <w:t>–</w:t>
-      </w:r>
-      <w:r>
-        <w:rPr>
-          <w:rFonts w:ascii="CMU Serif Roman" w:hAnsi="CMU Serif Roman" w:cs="CMU Serif Roman"/>
-          <w:b/>
-          <w:bCs/>
-          <w:color w:val="000000"/>
-          <w:sz w:val="48"/>
-          <w:szCs w:val="48"/>
-        </w:rPr>
-        <w:t xml:space="preserve"> </w:t>
-      </w:r>
+      </w:pPr>
       <w:r>
         <w:rPr>
           <w:rFonts w:ascii="CMU Serif Roman" w:hAnsi="CMU Serif Roman" w:cs="CMU Serif Roman"/>
@@ -11053,125 +11065,121 @@
           <w:szCs w:val="48"/>
           <w:lang w:val="en-IT"/>
         </w:rPr>
-        <w:t>Glossario</w:t>
-      </w:r>
-    </w:p>
-    <w:p>
-      <w:pPr>
-        <w:spacing w:after="160"/>
-        <w:jc w:val="both"/>
-        <w:rPr>
-          <w:rFonts w:ascii="CMU Serif Roman" w:hAnsi="CMU Serif Roman" w:cs="CMU Serif Roman"/>
-          <w:b/>
-          <w:bCs/>
-          <w:color w:val="000000"/>
-        </w:rPr>
-      </w:pPr>
-    </w:p>
-    <w:p>
-      <w:pPr>
-        <w:spacing w:after="160"/>
-        <w:jc w:val="both"/>
-        <w:rPr>
-          <w:rFonts w:ascii="CMU Serif Roman" w:hAnsi="CMU Serif Roman" w:cs="CMU Serif Roman"/>
-          <w:color w:val="000000"/>
-          <w:sz w:val="20"/>
-          <w:szCs w:val="20"/>
-        </w:rPr>
-      </w:pPr>
-      <w:r>
-        <w:rPr>
-          <w:rFonts w:ascii="CMU Serif Roman" w:hAnsi="CMU Serif Roman" w:cs="CMU Serif Roman"/>
-          <w:color w:val="000000"/>
-          <w:sz w:val="20"/>
-          <w:szCs w:val="20"/>
-        </w:rPr>
-        <w:t xml:space="preserve">La specifica della terminologia utilizzata è stata già affrontata a più riprese durante la stesura del documento RAD e del presente documento SDD. Si consulti rispettivamente il capitolo </w:t>
-      </w:r>
-      <w:r>
-        <w:rPr>
-          <w:rFonts w:ascii="CMU Serif Roman" w:hAnsi="CMU Serif Roman" w:cs="CMU Serif Roman"/>
-          <w:color w:val="000000"/>
-          <w:sz w:val="20"/>
-          <w:szCs w:val="20"/>
-        </w:rPr>
-        <w:t xml:space="preserve">1 e </w:t>
-      </w:r>
-      <w:r>
-        <w:rPr>
-          <w:rFonts w:ascii="CMU Serif Roman" w:hAnsi="CMU Serif Roman" w:cs="CMU Serif Roman"/>
-          <w:color w:val="000000"/>
-          <w:sz w:val="20"/>
-          <w:szCs w:val="20"/>
-        </w:rPr>
-        <w:t>4 del RAD e il capitolo 1 e 3 del presente SDD.</w:t>
-      </w:r>
-    </w:p>
-    <w:p>
-      <w:pPr>
-        <w:spacing w:after="160"/>
-        <w:jc w:val="both"/>
-        <w:rPr>
-          <w:rFonts w:ascii="CMU Serif Roman" w:hAnsi="CMU Serif Roman" w:cs="CMU Serif Roman"/>
-          <w:sz w:val="20"/>
-          <w:szCs w:val="20"/>
-        </w:rPr>
-      </w:pPr>
-    </w:p>
-    <w:p>
-      <w:pPr>
-        <w:jc w:val="both"/>
-      </w:pPr>
-    </w:p>
-    <w:p>
-      <w:pPr>
-        <w:jc w:val="both"/>
-        <w:rPr>
-          <w:rFonts w:ascii="CMU Serif Roman" w:hAnsi="CMU Serif Roman" w:cs="CMU Serif Roman"/>
-          <w:b/>
-          <w:bCs/>
-          <w:color w:val="000000" w:themeColor="text1"/>
+        <w:lastRenderedPageBreak/>
+        <w:t>5</w:t>
+      </w:r>
+      <w:r>
+        <w:rPr>
+          <w:rFonts w:ascii="CMU Serif Roman" w:hAnsi="CMU Serif Roman" w:cs="CMU Serif Roman"/>
+          <w:b/>
+          <w:bCs/>
+          <w:color w:val="000000"/>
           <w:sz w:val="48"/>
           <w:szCs w:val="48"/>
         </w:rPr>
-      </w:pPr>
-    </w:p>
-    <w:p>
-      <w:pPr>
-        <w:jc w:val="both"/>
-        <w:rPr>
-          <w:rFonts w:ascii="CMU Serif Roman" w:hAnsi="CMU Serif Roman" w:cs="CMU Serif Roman"/>
-          <w:b/>
-          <w:bCs/>
-          <w:color w:val="000000" w:themeColor="text1"/>
+        <w:t xml:space="preserve"> </w:t>
+      </w:r>
+      <w:r>
+        <w:rPr>
+          <w:rFonts w:ascii="CMU Serif Roman" w:hAnsi="CMU Serif Roman" w:cs="CMU Serif Roman"/>
+          <w:b/>
+          <w:bCs/>
+          <w:color w:val="000000"/>
           <w:sz w:val="48"/>
           <w:szCs w:val="48"/>
         </w:rPr>
-      </w:pPr>
-    </w:p>
-    <w:p>
-      <w:pPr>
-        <w:jc w:val="both"/>
-        <w:rPr>
-          <w:rFonts w:ascii="CMU Serif Roman" w:hAnsi="CMU Serif Roman" w:cs="CMU Serif Roman"/>
-          <w:b/>
-          <w:bCs/>
-          <w:color w:val="000000" w:themeColor="text1"/>
+        <w:t>–</w:t>
+      </w:r>
+      <w:r>
+        <w:rPr>
+          <w:rFonts w:ascii="CMU Serif Roman" w:hAnsi="CMU Serif Roman" w:cs="CMU Serif Roman"/>
+          <w:b/>
+          <w:bCs/>
+          <w:color w:val="000000"/>
           <w:sz w:val="48"/>
           <w:szCs w:val="48"/>
         </w:rPr>
-      </w:pPr>
-      <w:r>
-        <w:rPr>
-          <w:rFonts w:ascii="CMU Serif Roman" w:hAnsi="CMU Serif Roman" w:cs="CMU Serif Roman"/>
-          <w:b/>
-          <w:bCs/>
-          <w:color w:val="000000" w:themeColor="text1"/>
+        <w:t xml:space="preserve"> </w:t>
+      </w:r>
+      <w:r>
+        <w:rPr>
+          <w:rFonts w:ascii="CMU Serif Roman" w:hAnsi="CMU Serif Roman" w:cs="CMU Serif Roman"/>
+          <w:b/>
+          <w:bCs/>
+          <w:color w:val="000000"/>
           <w:sz w:val="48"/>
           <w:szCs w:val="48"/>
-        </w:rPr>
-        <w:tab/>
-      </w:r>
+          <w:lang w:val="en-IT"/>
+        </w:rPr>
+        <w:t>Glossario</w:t>
+      </w:r>
+    </w:p>
+    <w:p>
+      <w:pPr>
+        <w:spacing w:after="160"/>
+        <w:jc w:val="both"/>
+        <w:rPr>
+          <w:rFonts w:ascii="CMU Serif Roman" w:hAnsi="CMU Serif Roman" w:cs="CMU Serif Roman"/>
+          <w:b/>
+          <w:bCs/>
+          <w:color w:val="000000"/>
+        </w:rPr>
+      </w:pPr>
+    </w:p>
+    <w:p>
+      <w:pPr>
+        <w:spacing w:after="160"/>
+        <w:jc w:val="both"/>
+        <w:rPr>
+          <w:rFonts w:ascii="CMU Serif Roman" w:hAnsi="CMU Serif Roman" w:cs="CMU Serif Roman"/>
+          <w:color w:val="000000"/>
+          <w:sz w:val="20"/>
+          <w:szCs w:val="20"/>
+        </w:rPr>
+      </w:pPr>
+      <w:r>
+        <w:rPr>
+          <w:rFonts w:ascii="CMU Serif Roman" w:hAnsi="CMU Serif Roman" w:cs="CMU Serif Roman"/>
+          <w:color w:val="000000"/>
+          <w:sz w:val="20"/>
+          <w:szCs w:val="20"/>
+        </w:rPr>
+        <w:t xml:space="preserve">La specifica della terminologia utilizzata è stata già affrontata a più riprese durante la stesura del documento RAD e del presente documento SDD. Si consulti rispettivamente il capitolo </w:t>
+      </w:r>
+      <w:r>
+        <w:rPr>
+          <w:rFonts w:ascii="CMU Serif Roman" w:hAnsi="CMU Serif Roman" w:cs="CMU Serif Roman"/>
+          <w:color w:val="000000"/>
+          <w:sz w:val="20"/>
+          <w:szCs w:val="20"/>
+        </w:rPr>
+        <w:t xml:space="preserve">1 e </w:t>
+      </w:r>
+      <w:r>
+        <w:rPr>
+          <w:rFonts w:ascii="CMU Serif Roman" w:hAnsi="CMU Serif Roman" w:cs="CMU Serif Roman"/>
+          <w:color w:val="000000"/>
+          <w:sz w:val="20"/>
+          <w:szCs w:val="20"/>
+        </w:rPr>
+        <w:t>4 del RAD e il capitolo 1 e 3 del presente SDD.</w:t>
+      </w:r>
+    </w:p>
+    <w:p>
+      <w:pPr>
+        <w:spacing w:after="160"/>
+        <w:jc w:val="both"/>
+        <w:rPr>
+          <w:rFonts w:ascii="CMU Serif Roman" w:hAnsi="CMU Serif Roman" w:cs="CMU Serif Roman"/>
+          <w:sz w:val="20"/>
+          <w:szCs w:val="20"/>
+        </w:rPr>
+      </w:pPr>
+    </w:p>
+    <w:p>
+      <w:pPr>
+        <w:jc w:val="both"/>
+      </w:pPr>
     </w:p>
     <w:p>
       <w:pPr>
@@ -11188,6 +11196,56 @@
     </w:p>
     <w:p>
       <w:pPr>
+        <w:jc w:val="both"/>
+        <w:rPr>
+          <w:rFonts w:ascii="CMU Serif Roman" w:hAnsi="CMU Serif Roman" w:cs="CMU Serif Roman"/>
+          <w:b/>
+          <w:bCs/>
+          <w:color w:val="000000" w:themeColor="text1"/>
+          <w:sz w:val="48"/>
+          <w:szCs w:val="48"/>
+        </w:rPr>
+      </w:pPr>
+    </w:p>
+    <w:p>
+      <w:pPr>
+        <w:jc w:val="both"/>
+        <w:rPr>
+          <w:rFonts w:ascii="CMU Serif Roman" w:hAnsi="CMU Serif Roman" w:cs="CMU Serif Roman"/>
+          <w:b/>
+          <w:bCs/>
+          <w:color w:val="000000" w:themeColor="text1"/>
+          <w:sz w:val="48"/>
+          <w:szCs w:val="48"/>
+        </w:rPr>
+      </w:pPr>
+      <w:r>
+        <w:rPr>
+          <w:rFonts w:ascii="CMU Serif Roman" w:hAnsi="CMU Serif Roman" w:cs="CMU Serif Roman"/>
+          <w:b/>
+          <w:bCs/>
+          <w:color w:val="000000" w:themeColor="text1"/>
+          <w:sz w:val="48"/>
+          <w:szCs w:val="48"/>
+        </w:rPr>
+        <w:tab/>
+      </w:r>
+    </w:p>
+    <w:p>
+      <w:pPr>
+        <w:jc w:val="both"/>
+        <w:rPr>
+          <w:rFonts w:ascii="CMU Serif Roman" w:hAnsi="CMU Serif Roman" w:cs="CMU Serif Roman"/>
+          <w:b/>
+          <w:bCs/>
+          <w:color w:val="000000" w:themeColor="text1"/>
+          <w:sz w:val="48"/>
+          <w:szCs w:val="48"/>
+        </w:rPr>
+      </w:pPr>
+    </w:p>
+    <w:p>
+      <w:pPr>
         <w:ind w:firstLine="720"/>
         <w:jc w:val="both"/>
         <w:rPr>
@@ -11440,9 +11498,11 @@
       </w:pPr>
     </w:p>
     <w:sectPr>
+      <w:type w:val="continuous"/>
       <w:pgSz w:w="11900" w:h="16840"/>
       <w:pgMar w:top="1440" w:right="1440" w:bottom="1440" w:left="1440" w:header="708" w:footer="708" w:gutter="0"/>
       <w:cols w:space="708"/>
+      <w:titlePg/>
       <w:docGrid w:linePitch="360"/>
     </w:sectPr>
   </w:body>
@@ -14572,6 +14632,7 @@
   <w:style w:type="character" w:default="1" w:styleId="DefaultParagraphFont">
     <w:name w:val="Default Paragraph Font"/>
     <w:uiPriority w:val="1"/>
+    <w:semiHidden/>
     <w:unhideWhenUsed/>
   </w:style>
   <w:style w:type="table" w:default="1" w:styleId="TableNormal">

</xml_diff>

<commit_message>
removed extra page number in SDD
</commit_message>
<xml_diff>
--- a/progettazione/SDD.docx
+++ b/progettazione/SDD.docx
@@ -10819,7 +10819,6 @@
     </w:p>
     <w:p>
       <w:pPr>
-        <w:jc w:val="center"/>
         <w:rPr>
           <w:rFonts w:ascii="CMU Serif Roman" w:hAnsi="CMU Serif Roman" w:cs="CMU Serif Roman"/>
           <w:b/>
@@ -10841,7 +10840,6 @@
     </w:p>
     <w:p>
       <w:pPr>
-        <w:jc w:val="center"/>
         <w:rPr>
           <w:rFonts w:ascii="CMU Serif Roman" w:hAnsi="CMU Serif Roman" w:cs="CMU Serif Roman"/>
           <w:b/>
@@ -10851,8 +10849,19 @@
           <w:szCs w:val="48"/>
           <w:lang w:val="en-IT"/>
         </w:rPr>
-      </w:pPr>
-      <w:r>
+        <w:sectPr>
+          <w:type w:val="continuous"/>
+          <w:pgSz w:w="11900" w:h="16840"/>
+          <w:pgMar w:top="1440" w:right="1440" w:bottom="1440" w:left="1440" w:header="708" w:footer="708" w:gutter="0"/>
+          <w:pgNumType w:start="20"/>
+          <w:cols w:space="708"/>
+          <w:titlePg/>
+          <w:docGrid w:linePitch="360"/>
+        </w:sectPr>
+      </w:pPr>
+    </w:p>
+    <w:p>
+      <w:pPr>
         <w:rPr>
           <w:rFonts w:ascii="CMU Serif Roman" w:hAnsi="CMU Serif Roman" w:cs="CMU Serif Roman"/>
           <w:b/>
@@ -10862,12 +10871,10 @@
           <w:szCs w:val="48"/>
           <w:lang w:val="en-IT"/>
         </w:rPr>
-        <w:br w:type="page"/>
-      </w:r>
-    </w:p>
-    <w:p>
-      <w:pPr>
-        <w:jc w:val="right"/>
+      </w:pPr>
+    </w:p>
+    <w:p>
+      <w:pPr>
         <w:rPr>
           <w:rFonts w:ascii="CMU Serif Roman" w:hAnsi="CMU Serif Roman" w:cs="CMU Serif Roman"/>
           <w:b/>
@@ -10881,7 +10888,6 @@
     </w:p>
     <w:p>
       <w:pPr>
-        <w:jc w:val="right"/>
         <w:rPr>
           <w:rFonts w:ascii="CMU Serif Roman" w:hAnsi="CMU Serif Roman" w:cs="CMU Serif Roman"/>
           <w:b/>
@@ -10895,7 +10901,6 @@
     </w:p>
     <w:p>
       <w:pPr>
-        <w:jc w:val="right"/>
         <w:rPr>
           <w:rFonts w:ascii="CMU Serif Roman" w:hAnsi="CMU Serif Roman" w:cs="CMU Serif Roman"/>
           <w:b/>
@@ -10909,7 +10914,6 @@
     </w:p>
     <w:p>
       <w:pPr>
-        <w:jc w:val="right"/>
         <w:rPr>
           <w:rFonts w:ascii="CMU Serif Roman" w:hAnsi="CMU Serif Roman" w:cs="CMU Serif Roman"/>
           <w:b/>
@@ -10923,7 +10927,6 @@
     </w:p>
     <w:p>
       <w:pPr>
-        <w:jc w:val="right"/>
         <w:rPr>
           <w:rFonts w:ascii="CMU Serif Roman" w:hAnsi="CMU Serif Roman" w:cs="CMU Serif Roman"/>
           <w:b/>
@@ -10937,7 +10940,6 @@
     </w:p>
     <w:p>
       <w:pPr>
-        <w:jc w:val="right"/>
         <w:rPr>
           <w:rFonts w:ascii="CMU Serif Roman" w:hAnsi="CMU Serif Roman" w:cs="CMU Serif Roman"/>
           <w:b/>
@@ -10951,7 +10953,6 @@
     </w:p>
     <w:p>
       <w:pPr>
-        <w:jc w:val="right"/>
         <w:rPr>
           <w:rFonts w:ascii="CMU Serif Roman" w:hAnsi="CMU Serif Roman" w:cs="CMU Serif Roman"/>
           <w:b/>
@@ -10965,7 +10966,6 @@
     </w:p>
     <w:p>
       <w:pPr>
-        <w:jc w:val="right"/>
         <w:rPr>
           <w:rFonts w:ascii="CMU Serif Roman" w:hAnsi="CMU Serif Roman" w:cs="CMU Serif Roman"/>
           <w:b/>
@@ -10990,10 +10990,7 @@
           <w:lang w:val="en-IT"/>
         </w:rPr>
       </w:pPr>
-    </w:p>
-    <w:p>
-      <w:pPr>
-        <w:jc w:val="right"/>
+      <w:r>
         <w:rPr>
           <w:rFonts w:ascii="CMU Serif Roman" w:hAnsi="CMU Serif Roman" w:cs="CMU Serif Roman"/>
           <w:b/>
@@ -11003,7 +11000,8 @@
           <w:szCs w:val="48"/>
           <w:lang w:val="en-IT"/>
         </w:rPr>
-      </w:pPr>
+        <w:t>Glossario</w:t>
+      </w:r>
       <w:r>
         <w:rPr>
           <w:rFonts w:ascii="CMU Serif Roman" w:hAnsi="CMU Serif Roman" w:cs="CMU Serif Roman"/>
@@ -11014,9 +11012,11 @@
           <w:szCs w:val="48"/>
           <w:lang w:val="en-IT"/>
         </w:rPr>
-        <w:t>Glossario</w:t>
-      </w:r>
-      <w:r>
+        <w:t xml:space="preserve"> </w:t>
+      </w:r>
+    </w:p>
+    <w:p>
+      <w:pPr>
         <w:rPr>
           <w:rFonts w:ascii="CMU Serif Roman" w:hAnsi="CMU Serif Roman" w:cs="CMU Serif Roman"/>
           <w:b/>
@@ -11026,8 +11026,7 @@
           <w:szCs w:val="48"/>
           <w:lang w:val="en-IT"/>
         </w:rPr>
-        <w:t xml:space="preserve"> </w:t>
-      </w:r>
+      </w:pPr>
       <w:r>
         <w:rPr>
           <w:rFonts w:ascii="CMU Serif Roman" w:hAnsi="CMU Serif Roman" w:cs="CMU Serif Roman"/>
@@ -11043,8 +11042,6 @@
     </w:p>
     <w:p>
       <w:pPr>
-        <w:spacing w:after="160"/>
-        <w:jc w:val="both"/>
         <w:rPr>
           <w:rFonts w:ascii="CMU Serif Roman" w:hAnsi="CMU Serif Roman" w:cs="CMU Serif Roman"/>
           <w:b/>
@@ -11231,276 +11228,10 @@
         <w:tab/>
       </w:r>
     </w:p>
-    <w:p>
-      <w:pPr>
-        <w:jc w:val="both"/>
-        <w:rPr>
-          <w:rFonts w:ascii="CMU Serif Roman" w:hAnsi="CMU Serif Roman" w:cs="CMU Serif Roman"/>
-          <w:b/>
-          <w:bCs/>
-          <w:color w:val="000000" w:themeColor="text1"/>
-          <w:sz w:val="48"/>
-          <w:szCs w:val="48"/>
-        </w:rPr>
-      </w:pPr>
-    </w:p>
-    <w:p>
-      <w:pPr>
-        <w:ind w:firstLine="720"/>
-        <w:jc w:val="both"/>
-        <w:rPr>
-          <w:rFonts w:ascii="CMU Serif Roman" w:hAnsi="CMU Serif Roman"/>
-          <w:sz w:val="20"/>
-          <w:szCs w:val="20"/>
-        </w:rPr>
-      </w:pPr>
-    </w:p>
-    <w:p>
-      <w:pPr>
-        <w:ind w:firstLine="720"/>
-        <w:jc w:val="both"/>
-        <w:rPr>
-          <w:rFonts w:ascii="CMU Serif Roman" w:hAnsi="CMU Serif Roman"/>
-          <w:sz w:val="20"/>
-          <w:szCs w:val="20"/>
-        </w:rPr>
-      </w:pPr>
-    </w:p>
-    <w:p>
-      <w:pPr>
-        <w:ind w:firstLine="720"/>
-        <w:jc w:val="both"/>
-        <w:rPr>
-          <w:rFonts w:ascii="CMU Serif Roman" w:hAnsi="CMU Serif Roman"/>
-          <w:sz w:val="20"/>
-          <w:szCs w:val="20"/>
-        </w:rPr>
-      </w:pPr>
-    </w:p>
-    <w:p>
-      <w:pPr>
-        <w:ind w:firstLine="720"/>
-        <w:jc w:val="both"/>
-        <w:rPr>
-          <w:rFonts w:ascii="CMU Serif Roman" w:hAnsi="CMU Serif Roman"/>
-          <w:sz w:val="20"/>
-          <w:szCs w:val="20"/>
-        </w:rPr>
-      </w:pPr>
-    </w:p>
-    <w:p>
-      <w:pPr>
-        <w:ind w:firstLine="720"/>
-        <w:jc w:val="both"/>
-        <w:rPr>
-          <w:rFonts w:ascii="CMU Serif Roman" w:hAnsi="CMU Serif Roman"/>
-          <w:sz w:val="20"/>
-          <w:szCs w:val="20"/>
-        </w:rPr>
-      </w:pPr>
-    </w:p>
-    <w:p>
-      <w:pPr>
-        <w:ind w:firstLine="720"/>
-        <w:jc w:val="both"/>
-        <w:rPr>
-          <w:rFonts w:ascii="CMU Serif Roman" w:hAnsi="CMU Serif Roman"/>
-          <w:sz w:val="20"/>
-          <w:szCs w:val="20"/>
-        </w:rPr>
-      </w:pPr>
-    </w:p>
-    <w:p>
-      <w:pPr>
-        <w:ind w:firstLine="720"/>
-        <w:jc w:val="both"/>
-        <w:rPr>
-          <w:rFonts w:ascii="CMU Serif Roman" w:hAnsi="CMU Serif Roman"/>
-          <w:sz w:val="20"/>
-          <w:szCs w:val="20"/>
-        </w:rPr>
-      </w:pPr>
-    </w:p>
-    <w:p>
-      <w:pPr>
-        <w:ind w:firstLine="720"/>
-        <w:jc w:val="both"/>
-        <w:rPr>
-          <w:rFonts w:ascii="CMU Serif Roman" w:hAnsi="CMU Serif Roman"/>
-          <w:sz w:val="20"/>
-          <w:szCs w:val="20"/>
-        </w:rPr>
-      </w:pPr>
-    </w:p>
-    <w:p>
-      <w:pPr>
-        <w:ind w:firstLine="720"/>
-        <w:jc w:val="both"/>
-        <w:rPr>
-          <w:rFonts w:ascii="CMU Serif Roman" w:hAnsi="CMU Serif Roman"/>
-          <w:sz w:val="20"/>
-          <w:szCs w:val="20"/>
-        </w:rPr>
-      </w:pPr>
-    </w:p>
-    <w:p>
-      <w:pPr>
-        <w:ind w:firstLine="720"/>
-        <w:jc w:val="both"/>
-        <w:rPr>
-          <w:rFonts w:ascii="CMU Serif Roman" w:hAnsi="CMU Serif Roman"/>
-          <w:sz w:val="20"/>
-          <w:szCs w:val="20"/>
-        </w:rPr>
-      </w:pPr>
-    </w:p>
-    <w:p>
-      <w:pPr>
-        <w:ind w:firstLine="720"/>
-        <w:jc w:val="both"/>
-        <w:rPr>
-          <w:rFonts w:ascii="CMU Serif Roman" w:hAnsi="CMU Serif Roman"/>
-          <w:sz w:val="20"/>
-          <w:szCs w:val="20"/>
-        </w:rPr>
-      </w:pPr>
-    </w:p>
-    <w:p>
-      <w:pPr>
-        <w:ind w:firstLine="720"/>
-        <w:jc w:val="both"/>
-        <w:rPr>
-          <w:rFonts w:ascii="CMU Serif Roman" w:hAnsi="CMU Serif Roman"/>
-          <w:sz w:val="20"/>
-          <w:szCs w:val="20"/>
-        </w:rPr>
-      </w:pPr>
-    </w:p>
-    <w:p>
-      <w:pPr>
-        <w:ind w:firstLine="720"/>
-        <w:jc w:val="both"/>
-        <w:rPr>
-          <w:rFonts w:ascii="CMU Serif Roman" w:hAnsi="CMU Serif Roman"/>
-          <w:sz w:val="20"/>
-          <w:szCs w:val="20"/>
-        </w:rPr>
-      </w:pPr>
-    </w:p>
-    <w:p>
-      <w:pPr>
-        <w:ind w:firstLine="720"/>
-        <w:jc w:val="both"/>
-        <w:rPr>
-          <w:rFonts w:ascii="CMU Serif Roman" w:hAnsi="CMU Serif Roman"/>
-          <w:sz w:val="20"/>
-          <w:szCs w:val="20"/>
-        </w:rPr>
-      </w:pPr>
-    </w:p>
-    <w:p>
-      <w:pPr>
-        <w:ind w:firstLine="720"/>
-        <w:jc w:val="both"/>
-        <w:rPr>
-          <w:rFonts w:ascii="CMU Serif Roman" w:hAnsi="CMU Serif Roman"/>
-          <w:sz w:val="20"/>
-          <w:szCs w:val="20"/>
-        </w:rPr>
-      </w:pPr>
-    </w:p>
-    <w:p>
-      <w:pPr>
-        <w:ind w:firstLine="720"/>
-        <w:jc w:val="both"/>
-        <w:rPr>
-          <w:rFonts w:ascii="CMU Serif Roman" w:hAnsi="CMU Serif Roman"/>
-          <w:sz w:val="20"/>
-          <w:szCs w:val="20"/>
-        </w:rPr>
-      </w:pPr>
-    </w:p>
-    <w:p>
-      <w:pPr>
-        <w:ind w:firstLine="720"/>
-        <w:jc w:val="both"/>
-        <w:rPr>
-          <w:rFonts w:ascii="CMU Serif Roman" w:hAnsi="CMU Serif Roman"/>
-          <w:sz w:val="20"/>
-          <w:szCs w:val="20"/>
-        </w:rPr>
-      </w:pPr>
-    </w:p>
-    <w:p>
-      <w:pPr>
-        <w:ind w:firstLine="720"/>
-        <w:jc w:val="both"/>
-        <w:rPr>
-          <w:rFonts w:ascii="CMU Serif Roman" w:hAnsi="CMU Serif Roman"/>
-          <w:sz w:val="20"/>
-          <w:szCs w:val="20"/>
-        </w:rPr>
-      </w:pPr>
-    </w:p>
-    <w:p>
-      <w:pPr>
-        <w:ind w:firstLine="720"/>
-        <w:jc w:val="both"/>
-        <w:rPr>
-          <w:rFonts w:ascii="CMU Serif Roman" w:hAnsi="CMU Serif Roman"/>
-          <w:sz w:val="20"/>
-          <w:szCs w:val="20"/>
-        </w:rPr>
-      </w:pPr>
-    </w:p>
-    <w:p>
-      <w:pPr>
-        <w:ind w:firstLine="720"/>
-        <w:jc w:val="both"/>
-        <w:rPr>
-          <w:rFonts w:ascii="CMU Serif Roman" w:hAnsi="CMU Serif Roman"/>
-          <w:sz w:val="20"/>
-          <w:szCs w:val="20"/>
-        </w:rPr>
-      </w:pPr>
-    </w:p>
-    <w:p>
-      <w:pPr>
-        <w:ind w:firstLine="720"/>
-        <w:jc w:val="both"/>
-        <w:rPr>
-          <w:rFonts w:ascii="CMU Serif Roman" w:hAnsi="CMU Serif Roman"/>
-          <w:sz w:val="20"/>
-          <w:szCs w:val="20"/>
-        </w:rPr>
-      </w:pPr>
-    </w:p>
-    <w:p>
-      <w:pPr>
-        <w:ind w:firstLine="720"/>
-        <w:jc w:val="both"/>
-        <w:rPr>
-          <w:rFonts w:ascii="CMU Serif Roman" w:hAnsi="CMU Serif Roman"/>
-          <w:sz w:val="20"/>
-          <w:szCs w:val="20"/>
-        </w:rPr>
-      </w:pPr>
-    </w:p>
-    <w:p>
-      <w:pPr>
-        <w:ind w:firstLine="720"/>
-        <w:jc w:val="both"/>
-        <w:rPr>
-          <w:rFonts w:ascii="CMU Serif Roman" w:hAnsi="CMU Serif Roman"/>
-          <w:sz w:val="20"/>
-          <w:szCs w:val="20"/>
-        </w:rPr>
-      </w:pPr>
-    </w:p>
     <w:sectPr>
-      <w:type w:val="continuous"/>
       <w:pgSz w:w="11900" w:h="16840"/>
       <w:pgMar w:top="1440" w:right="1440" w:bottom="1440" w:left="1440" w:header="708" w:footer="708" w:gutter="0"/>
+      <w:pgNumType w:start="19"/>
       <w:cols w:space="708"/>
       <w:titlePg/>
       <w:docGrid w:linePitch="360"/>

</xml_diff>

<commit_message>
update grammatical errors in RAD, mockup
</commit_message>
<xml_diff>
--- a/progettazione/SDD.docx
+++ b/progettazione/SDD.docx
@@ -6641,7 +6641,7 @@
           <w:szCs w:val="20"/>
           <w:lang w:val="en-IT"/>
         </w:rPr>
-        <w:t xml:space="preserve"> è frutto di un progetto greenfield: non si basa per tanto su di un’archi- tettura </w:t>
+        <w:t xml:space="preserve"> è frutto di un progetto greenfield: non si basa pertanto su di un’archi- tettura </w:t>
       </w:r>
       <w:r>
         <w:rPr>
@@ -9404,7 +9404,7 @@
           <w:szCs w:val="20"/>
           <w:lang w:val="en-IT"/>
         </w:rPr>
-        <w:t>Per tanto è utilizzabile da qualunque notebook</w:t>
+        <w:t>Pertanto è utilizzabile da qualunque notebook</w:t>
       </w:r>
       <w:r>
         <w:rPr>
@@ -9450,6 +9450,15 @@
           <w:color w:val="000000" w:themeColor="text1"/>
           <w:sz w:val="20"/>
           <w:szCs w:val="20"/>
+        </w:rPr>
+        <w:t>,</w:t>
+      </w:r>
+      <w:r>
+        <w:rPr>
+          <w:rFonts w:ascii="CMU Serif Roman" w:hAnsi="CMU Serif Roman" w:cs="CMU Serif Roman"/>
+          <w:color w:val="000000" w:themeColor="text1"/>
+          <w:sz w:val="20"/>
+          <w:szCs w:val="20"/>
           <w:lang w:val="en-IT"/>
         </w:rPr>
         <w:t xml:space="preserve"> con i</w:t>
@@ -9471,7 +9480,26 @@
           <w:szCs w:val="20"/>
           <w:lang w:val="en-IT"/>
         </w:rPr>
-        <w:t xml:space="preserve"> soli vincol</w:t>
+        <w:t xml:space="preserve"> sol</w:t>
+      </w:r>
+      <w:r>
+        <w:rPr>
+          <w:rFonts w:ascii="CMU Serif Roman" w:hAnsi="CMU Serif Roman" w:cs="CMU Serif Roman"/>
+          <w:color w:val="000000" w:themeColor="text1"/>
+          <w:sz w:val="20"/>
+          <w:szCs w:val="20"/>
+        </w:rPr>
+        <w:t>o</w:t>
+      </w:r>
+      <w:r>
+        <w:rPr>
+          <w:rFonts w:ascii="CMU Serif Roman" w:hAnsi="CMU Serif Roman" w:cs="CMU Serif Roman"/>
+          <w:color w:val="000000" w:themeColor="text1"/>
+          <w:sz w:val="20"/>
+          <w:szCs w:val="20"/>
+          <w:lang w:val="en-IT"/>
+        </w:rPr>
+        <w:t xml:space="preserve"> vincol</w:t>
       </w:r>
       <w:r>
         <w:rPr>

</xml_diff>